<commit_message>
add name of lecs
</commit_message>
<xml_diff>
--- a/SpecVeryFormal-R3.docx
+++ b/SpecVeryFormal-R3.docx
@@ -1,6 +1,6 @@
 
 <file path=word/document.xml><?xml version="1.0" encoding="utf-8"?>
-<w:document xmlns:wpc="http://schemas.microsoft.com/office/word/2010/wordprocessingCanvas" xmlns:mc="http://schemas.openxmlformats.org/markup-compatibility/2006" xmlns:o="urn:schemas-microsoft-com:office:office" xmlns:r="http://schemas.openxmlformats.org/officeDocument/2006/relationships" xmlns:m="http://schemas.openxmlformats.org/officeDocument/2006/math" xmlns:v="urn:schemas-microsoft-com:vml" xmlns:wp14="http://schemas.microsoft.com/office/word/2010/wordprocessingDrawing" xmlns:wp="http://schemas.openxmlformats.org/drawingml/2006/wordprocessingDrawing" xmlns:w10="urn:schemas-microsoft-com:office:word" xmlns:w="http://schemas.openxmlformats.org/wordprocessingml/2006/main" xmlns:w14="http://schemas.microsoft.com/office/word/2010/wordml" xmlns:wpg="http://schemas.microsoft.com/office/word/2010/wordprocessingGroup" xmlns:wpi="http://schemas.microsoft.com/office/word/2010/wordprocessingInk" xmlns:wne="http://schemas.microsoft.com/office/word/2006/wordml" xmlns:wps="http://schemas.microsoft.com/office/word/2010/wordprocessingShape" mc:Ignorable="w14 wp14">
+<w:document xmlns:wpc="http://schemas.microsoft.com/office/word/2010/wordprocessingCanvas" xmlns:cx="http://schemas.microsoft.com/office/drawing/2014/chartex" xmlns:cx1="http://schemas.microsoft.com/office/drawing/2015/9/8/chartex" xmlns:cx2="http://schemas.microsoft.com/office/drawing/2015/10/21/chartex" xmlns:cx3="http://schemas.microsoft.com/office/drawing/2016/5/9/chartex" xmlns:cx4="http://schemas.microsoft.com/office/drawing/2016/5/10/chartex" xmlns:cx5="http://schemas.microsoft.com/office/drawing/2016/5/11/chartex" xmlns:mc="http://schemas.openxmlformats.org/markup-compatibility/2006" xmlns:o="urn:schemas-microsoft-com:office:office" xmlns:r="http://schemas.openxmlformats.org/officeDocument/2006/relationships" xmlns:m="http://schemas.openxmlformats.org/officeDocument/2006/math" xmlns:v="urn:schemas-microsoft-com:vml" xmlns:wp14="http://schemas.microsoft.com/office/word/2010/wordprocessingDrawing" xmlns:wp="http://schemas.openxmlformats.org/drawingml/2006/wordprocessingDrawing" xmlns:w10="urn:schemas-microsoft-com:office:word" xmlns:w="http://schemas.openxmlformats.org/wordprocessingml/2006/main" xmlns:w14="http://schemas.microsoft.com/office/word/2010/wordml" xmlns:w15="http://schemas.microsoft.com/office/word/2012/wordml" xmlns:w16se="http://schemas.microsoft.com/office/word/2015/wordml/symex" xmlns:wpg="http://schemas.microsoft.com/office/word/2010/wordprocessingGroup" xmlns:wpi="http://schemas.microsoft.com/office/word/2010/wordprocessingInk" xmlns:wne="http://schemas.microsoft.com/office/word/2006/wordml" xmlns:wps="http://schemas.microsoft.com/office/word/2010/wordprocessingShape" mc:Ignorable="w14 w15 w16se wp14">
   <w:body>
     <w:p>
       <w:pPr>
@@ -11,9 +11,10 @@
       <w:r>
         <w:rPr>
           <w:noProof/>
+          <w:lang w:bidi="ar-SA"/>
         </w:rPr>
         <w:drawing>
-          <wp:inline distT="0" distB="0" distL="0" distR="0">
+          <wp:inline distT="0" distB="0" distL="0" distR="0" wp14:anchorId="60DE0417" wp14:editId="404FC045">
             <wp:extent cx="1568196" cy="551688"/>
             <wp:effectExtent l="0" t="0" r="0" b="0"/>
             <wp:docPr id="49" name="Picture 49"/>
@@ -26,7 +27,7 @@
                     <pic:cNvPicPr/>
                   </pic:nvPicPr>
                   <pic:blipFill>
-                    <a:blip r:embed="rId8"/>
+                    <a:blip r:embed="rId7"/>
                     <a:stretch>
                       <a:fillRect/>
                     </a:stretch>
@@ -289,23 +290,7 @@
           <w:rFonts w:ascii="Arial" w:eastAsia="Arial" w:hAnsi="Arial" w:cs="Arial"/>
           <w:sz w:val="24"/>
         </w:rPr>
-        <w:t xml:space="preserve"> </w:t>
-      </w:r>
-      <w:proofErr w:type="spellStart"/>
-      <w:r>
-        <w:rPr>
-          <w:rFonts w:ascii="Arial" w:eastAsia="Arial" w:hAnsi="Arial" w:cs="Arial"/>
-          <w:sz w:val="24"/>
-        </w:rPr>
-        <w:t>Karmiel</w:t>
-      </w:r>
-      <w:proofErr w:type="spellEnd"/>
-      <w:r>
-        <w:rPr>
-          <w:rFonts w:ascii="Arial" w:eastAsia="Arial" w:hAnsi="Arial" w:cs="Arial"/>
-          <w:sz w:val="24"/>
-        </w:rPr>
-        <w:t xml:space="preserve"> – June 2017</w:t>
+        <w:t xml:space="preserve"> Karmiel – June 2017</w:t>
       </w:r>
       <w:r>
         <w:rPr>
@@ -375,248 +360,269 @@
           <w:rPr>
             <w:sz w:val="36"/>
           </w:rPr>
-          <w:t>N</w:t>
+          <w:t xml:space="preserve">Namih       </w:t>
+        </w:r>
+      </w:ins>
+      <w:r>
+        <w:rPr>
+          <w:sz w:val="36"/>
+        </w:rPr>
+        <w:t>204582555</w:t>
+      </w:r>
+      <w:r>
+        <w:rPr>
+          <w:sz w:val="36"/>
+        </w:rPr>
+        <w:t xml:space="preserve"> </w:t>
+      </w:r>
+    </w:p>
+    <w:p>
+      <w:pPr>
+        <w:spacing w:after="0" w:line="238" w:lineRule="auto"/>
+        <w:ind w:left="2026" w:right="2620" w:hanging="46"/>
+        <w:jc w:val="left"/>
+      </w:pPr>
+      <w:r>
+        <w:rPr>
+          <w:rFonts w:asciiTheme="majorBidi" w:hAnsiTheme="majorBidi" w:cstheme="majorBidi"/>
+          <w:color w:val="222222"/>
+          <w:sz w:val="36"/>
+          <w:szCs w:val="36"/>
+          <w:shd w:val="clear" w:color="auto" w:fill="FFFFFF"/>
+        </w:rPr>
+        <w:t>Ahmad Mnasra</w:t>
+      </w:r>
+      <w:r>
+        <w:rPr>
+          <w:sz w:val="36"/>
+        </w:rPr>
+        <w:t xml:space="preserve">   </w:t>
+      </w:r>
+      <w:r>
+        <w:rPr>
+          <w:rFonts w:ascii="Arial" w:hAnsi="Arial" w:cs="Arial"/>
+          <w:color w:val="222222"/>
+          <w:sz w:val="36"/>
+          <w:szCs w:val="36"/>
+          <w:shd w:val="clear" w:color="auto" w:fill="FFFFFF"/>
+        </w:rPr>
+        <w:t>311539647</w:t>
+      </w:r>
+      <w:r>
+        <w:rPr>
+          <w:rFonts w:ascii="Arial" w:hAnsi="Arial" w:cs="Arial"/>
+          <w:color w:val="222222"/>
+          <w:sz w:val="19"/>
+          <w:szCs w:val="19"/>
+          <w:shd w:val="clear" w:color="auto" w:fill="FFFFFF"/>
+        </w:rPr>
+        <w:t> </w:t>
+      </w:r>
+      <w:r>
+        <w:rPr>
+          <w:sz w:val="36"/>
+        </w:rPr>
+        <w:t xml:space="preserve"> </w:t>
+      </w:r>
+    </w:p>
+    <w:p>
+      <w:pPr>
+        <w:spacing w:after="0" w:line="238" w:lineRule="auto"/>
+        <w:ind w:left="2026" w:right="2620" w:hanging="46"/>
+        <w:jc w:val="left"/>
+      </w:pPr>
+    </w:p>
+    <w:p>
+      <w:pPr>
+        <w:spacing w:after="0" w:line="238" w:lineRule="auto"/>
+        <w:ind w:left="2026" w:right="2620" w:hanging="46"/>
+        <w:jc w:val="left"/>
+      </w:pPr>
+    </w:p>
+    <w:p>
+      <w:pPr>
+        <w:spacing w:after="0" w:line="238" w:lineRule="auto"/>
+        <w:ind w:left="2026" w:right="2620" w:hanging="46"/>
+        <w:jc w:val="left"/>
+      </w:pPr>
+    </w:p>
+    <w:p>
+      <w:pPr>
+        <w:spacing w:after="0" w:line="238" w:lineRule="auto"/>
+        <w:ind w:left="2026" w:right="2620" w:hanging="46"/>
+        <w:jc w:val="left"/>
+      </w:pPr>
+    </w:p>
+    <w:p>
+      <w:pPr>
+        <w:spacing w:after="0" w:line="238" w:lineRule="auto"/>
+        <w:ind w:left="2026" w:right="2620" w:hanging="46"/>
+        <w:jc w:val="left"/>
+      </w:pPr>
+    </w:p>
+    <w:p>
+      <w:pPr>
+        <w:spacing w:after="0" w:line="238" w:lineRule="auto"/>
+        <w:ind w:left="2026" w:right="2620" w:hanging="46"/>
+        <w:jc w:val="left"/>
+      </w:pPr>
+    </w:p>
+    <w:p>
+      <w:pPr>
+        <w:spacing w:after="0" w:line="238" w:lineRule="auto"/>
+        <w:ind w:left="2026" w:right="2620" w:hanging="46"/>
+        <w:jc w:val="left"/>
+      </w:pPr>
+    </w:p>
+    <w:p>
+      <w:pPr>
+        <w:spacing w:after="0" w:line="238" w:lineRule="auto"/>
+        <w:ind w:left="2026" w:right="2620" w:hanging="46"/>
+        <w:jc w:val="left"/>
+      </w:pPr>
+    </w:p>
+    <w:p>
+      <w:pPr>
+        <w:spacing w:after="0" w:line="238" w:lineRule="auto"/>
+        <w:ind w:left="2026" w:right="2620" w:hanging="46"/>
+        <w:jc w:val="left"/>
+      </w:pPr>
+    </w:p>
+    <w:p>
+      <w:pPr>
+        <w:spacing w:after="0" w:line="238" w:lineRule="auto"/>
+        <w:ind w:left="2026" w:right="2620" w:hanging="46"/>
+        <w:jc w:val="left"/>
+      </w:pPr>
+    </w:p>
+    <w:p>
+      <w:pPr>
+        <w:spacing w:after="0" w:line="238" w:lineRule="auto"/>
+        <w:ind w:left="2026" w:right="2620" w:hanging="46"/>
+        <w:jc w:val="left"/>
+      </w:pPr>
+    </w:p>
+    <w:p>
+      <w:pPr>
+        <w:spacing w:after="0" w:line="238" w:lineRule="auto"/>
+        <w:ind w:left="2026" w:right="2620" w:hanging="46"/>
+        <w:jc w:val="left"/>
+      </w:pPr>
+    </w:p>
+    <w:p>
+      <w:pPr>
+        <w:spacing w:after="103" w:line="259" w:lineRule="auto"/>
+        <w:ind w:left="0" w:right="1277" w:firstLine="0"/>
+        <w:jc w:val="center"/>
+      </w:pPr>
+      <w:r>
+        <w:rPr>
+          <w:sz w:val="22"/>
+        </w:rPr>
+        <w:t xml:space="preserve"> </w:t>
+      </w:r>
+    </w:p>
+    <w:p>
+      <w:pPr>
+        <w:spacing w:after="0" w:line="259" w:lineRule="auto"/>
+        <w:ind w:left="10" w:right="1333" w:hanging="10"/>
+        <w:jc w:val="center"/>
+      </w:pPr>
+      <w:r>
+        <w:rPr>
+          <w:sz w:val="36"/>
+        </w:rPr>
+        <w:t xml:space="preserve">Supervisor(s): </w:t>
+      </w:r>
+    </w:p>
+    <w:p>
+      <w:pPr>
+        <w:spacing w:after="84" w:line="259" w:lineRule="auto"/>
+        <w:ind w:left="0" w:right="1265" w:firstLine="0"/>
+        <w:jc w:val="center"/>
+      </w:pPr>
+      <w:r>
+        <w:rPr>
+          <w:rFonts w:ascii="Arial" w:eastAsia="Arial" w:hAnsi="Arial" w:cs="Arial"/>
+          <w:sz w:val="24"/>
+        </w:rPr>
+        <w:t xml:space="preserve"> </w:t>
+      </w:r>
+    </w:p>
+    <w:p>
+      <w:pPr>
+        <w:spacing w:after="0" w:line="259" w:lineRule="auto"/>
+        <w:ind w:left="0" w:right="1500" w:firstLine="0"/>
+        <w:jc w:val="center"/>
+        <w:rPr>
+          <w:sz w:val="36"/>
+          <w:rtl/>
+        </w:rPr>
+      </w:pPr>
+      <w:r>
+        <w:rPr>
+          <w:sz w:val="36"/>
+        </w:rPr>
+        <w:t>Dr. Elena Ravve</w:t>
+      </w:r>
+    </w:p>
+    <w:p>
+      <w:pPr>
+        <w:spacing w:after="0" w:line="259" w:lineRule="auto"/>
+        <w:ind w:left="0" w:right="1500" w:firstLine="0"/>
+        <w:jc w:val="center"/>
+        <w:rPr>
+          <w:sz w:val="36"/>
+          <w:rtl/>
+        </w:rPr>
+      </w:pPr>
+      <w:commentRangeStart w:id="2"/>
+      <w:ins w:id="3" w:author="Ahmad Mnasra" w:date="2016-12-02T14:06:00Z">
+        <w:r>
+          <w:rPr>
+            <w:sz w:val="36"/>
+          </w:rPr>
+          <w:t>Dr. Katerina Korenbla</w:t>
+        </w:r>
+      </w:ins>
+    </w:p>
+    <w:p>
+      <w:pPr>
+        <w:spacing w:after="0" w:line="259" w:lineRule="auto"/>
+        <w:ind w:left="10" w:right="1332" w:hanging="10"/>
+        <w:jc w:val="center"/>
+        <w:rPr>
+          <w:del w:id="4" w:author="Ahmad Mnasra" w:date="2016-12-02T14:06:00Z"/>
+        </w:rPr>
+      </w:pPr>
+      <w:del w:id="5" w:author="Ahmad Mnasra" w:date="2016-12-02T14:06:00Z">
+        <w:r>
+          <w:rPr>
+            <w:sz w:val="36"/>
+          </w:rPr>
+          <w:delText>Mr</w:delText>
         </w:r>
         <w:r>
           <w:rPr>
             <w:sz w:val="36"/>
           </w:rPr>
-          <w:t xml:space="preserve">amih       </w:t>
+          <w:delText xml:space="preserve">. Alex Frid </w:delText>
         </w:r>
-      </w:ins>
-      <w:r>
-        <w:rPr>
-          <w:sz w:val="36"/>
-        </w:rPr>
-        <w:t>204582555</w:t>
-      </w:r>
-      <w:r>
-        <w:rPr>
-          <w:sz w:val="36"/>
-        </w:rPr>
-        <w:t xml:space="preserve"> </w:t>
-      </w:r>
-    </w:p>
-    <w:p>
-      <w:pPr>
-        <w:spacing w:after="0" w:line="238" w:lineRule="auto"/>
-        <w:ind w:left="2026" w:right="2620" w:hanging="46"/>
-        <w:jc w:val="left"/>
-      </w:pPr>
-      <w:r>
-        <w:rPr>
-          <w:rFonts w:asciiTheme="majorBidi" w:hAnsiTheme="majorBidi" w:cstheme="majorBidi"/>
-          <w:color w:val="222222"/>
-          <w:sz w:val="36"/>
-          <w:szCs w:val="36"/>
-          <w:shd w:val="clear" w:color="auto" w:fill="FFFFFF"/>
-        </w:rPr>
-        <w:t>Ahmad Mnasra</w:t>
-      </w:r>
-      <w:r>
-        <w:rPr>
-          <w:sz w:val="36"/>
-        </w:rPr>
-        <w:t xml:space="preserve">   </w:t>
-      </w:r>
-      <w:r>
-        <w:rPr>
-          <w:rFonts w:ascii="Arial" w:hAnsi="Arial" w:cs="Arial"/>
-          <w:color w:val="222222"/>
-          <w:sz w:val="36"/>
-          <w:szCs w:val="36"/>
-          <w:shd w:val="clear" w:color="auto" w:fill="FFFFFF"/>
-        </w:rPr>
-        <w:t>311539647</w:t>
-      </w:r>
-      <w:r>
-        <w:rPr>
-          <w:rFonts w:ascii="Arial" w:hAnsi="Arial" w:cs="Arial"/>
-          <w:color w:val="222222"/>
-          <w:sz w:val="19"/>
-          <w:szCs w:val="19"/>
-          <w:shd w:val="clear" w:color="auto" w:fill="FFFFFF"/>
-        </w:rPr>
-        <w:t> </w:t>
-      </w:r>
-      <w:r>
-        <w:rPr>
-          <w:sz w:val="36"/>
-        </w:rPr>
-        <w:t xml:space="preserve"> </w:t>
-      </w:r>
-    </w:p>
-    <w:p>
-      <w:pPr>
-        <w:spacing w:after="0" w:line="238" w:lineRule="auto"/>
-        <w:ind w:left="2026" w:right="2620" w:hanging="46"/>
-        <w:jc w:val="left"/>
-      </w:pPr>
-    </w:p>
-    <w:p>
-      <w:pPr>
-        <w:spacing w:after="0" w:line="238" w:lineRule="auto"/>
-        <w:ind w:left="2026" w:right="2620" w:hanging="46"/>
-        <w:jc w:val="left"/>
-      </w:pPr>
-    </w:p>
-    <w:p>
-      <w:pPr>
-        <w:spacing w:after="0" w:line="238" w:lineRule="auto"/>
-        <w:ind w:left="2026" w:right="2620" w:hanging="46"/>
-        <w:jc w:val="left"/>
-      </w:pPr>
-    </w:p>
-    <w:p>
-      <w:pPr>
-        <w:spacing w:after="0" w:line="238" w:lineRule="auto"/>
-        <w:ind w:left="2026" w:right="2620" w:hanging="46"/>
-        <w:jc w:val="left"/>
-      </w:pPr>
-    </w:p>
-    <w:p>
-      <w:pPr>
-        <w:spacing w:after="0" w:line="238" w:lineRule="auto"/>
-        <w:ind w:left="2026" w:right="2620" w:hanging="46"/>
-        <w:jc w:val="left"/>
-      </w:pPr>
-    </w:p>
-    <w:p>
-      <w:pPr>
-        <w:spacing w:after="0" w:line="238" w:lineRule="auto"/>
-        <w:ind w:left="2026" w:right="2620" w:hanging="46"/>
-        <w:jc w:val="left"/>
-      </w:pPr>
-    </w:p>
-    <w:p>
-      <w:pPr>
-        <w:spacing w:after="0" w:line="238" w:lineRule="auto"/>
-        <w:ind w:left="2026" w:right="2620" w:hanging="46"/>
-        <w:jc w:val="left"/>
-      </w:pPr>
-    </w:p>
-    <w:p>
-      <w:pPr>
-        <w:spacing w:after="0" w:line="238" w:lineRule="auto"/>
-        <w:ind w:left="2026" w:right="2620" w:hanging="46"/>
-        <w:jc w:val="left"/>
-      </w:pPr>
-    </w:p>
-    <w:p>
-      <w:pPr>
-        <w:spacing w:after="0" w:line="238" w:lineRule="auto"/>
-        <w:ind w:left="2026" w:right="2620" w:hanging="46"/>
-        <w:jc w:val="left"/>
-      </w:pPr>
-    </w:p>
-    <w:p>
-      <w:pPr>
-        <w:spacing w:after="0" w:line="238" w:lineRule="auto"/>
-        <w:ind w:left="2026" w:right="2620" w:hanging="46"/>
-        <w:jc w:val="left"/>
-      </w:pPr>
-    </w:p>
-    <w:p>
-      <w:pPr>
-        <w:spacing w:after="0" w:line="238" w:lineRule="auto"/>
-        <w:ind w:left="2026" w:right="2620" w:hanging="46"/>
-        <w:jc w:val="left"/>
-      </w:pPr>
-    </w:p>
-    <w:p>
-      <w:pPr>
-        <w:spacing w:after="0" w:line="238" w:lineRule="auto"/>
-        <w:ind w:left="2026" w:right="2620" w:hanging="46"/>
-        <w:jc w:val="left"/>
-      </w:pPr>
-    </w:p>
-    <w:p>
-      <w:pPr>
-        <w:spacing w:after="103" w:line="259" w:lineRule="auto"/>
-        <w:ind w:left="0" w:right="1277" w:firstLine="0"/>
-        <w:jc w:val="center"/>
-      </w:pPr>
-      <w:r>
-        <w:rPr>
-          <w:sz w:val="22"/>
-        </w:rPr>
-        <w:t xml:space="preserve"> </w:t>
-      </w:r>
-    </w:p>
-    <w:p>
-      <w:pPr>
-        <w:spacing w:after="0" w:line="259" w:lineRule="auto"/>
-        <w:ind w:left="10" w:right="1333" w:hanging="10"/>
-        <w:jc w:val="center"/>
-      </w:pPr>
-      <w:r>
-        <w:rPr>
-          <w:sz w:val="36"/>
-        </w:rPr>
-        <w:t xml:space="preserve">Supervisor(s): </w:t>
-      </w:r>
-    </w:p>
-    <w:p>
-      <w:pPr>
-        <w:spacing w:after="84" w:line="259" w:lineRule="auto"/>
-        <w:ind w:left="0" w:right="1265" w:firstLine="0"/>
-        <w:jc w:val="center"/>
-      </w:pPr>
-      <w:r>
-        <w:rPr>
-          <w:rFonts w:ascii="Arial" w:eastAsia="Arial" w:hAnsi="Arial" w:cs="Arial"/>
-          <w:sz w:val="24"/>
-        </w:rPr>
-        <w:t xml:space="preserve"> </w:t>
-      </w:r>
-    </w:p>
-    <w:p>
-      <w:pPr>
-        <w:spacing w:after="0" w:line="259" w:lineRule="auto"/>
-        <w:ind w:left="10" w:right="1327" w:hanging="10"/>
-        <w:jc w:val="center"/>
-      </w:pPr>
-      <w:commentRangeStart w:id="2"/>
-      <w:r>
-        <w:rPr>
-          <w:sz w:val="36"/>
-        </w:rPr>
-        <w:t xml:space="preserve">Dr. Avi Soffer </w:t>
-      </w:r>
-    </w:p>
-    <w:p>
-      <w:pPr>
-        <w:spacing w:after="0" w:line="259" w:lineRule="auto"/>
-        <w:ind w:left="10" w:right="1332" w:hanging="10"/>
-        <w:jc w:val="center"/>
-      </w:pPr>
-      <w:r>
-        <w:rPr>
-          <w:sz w:val="36"/>
-        </w:rPr>
-        <w:t xml:space="preserve">Mr. Alex Frid </w:t>
-      </w:r>
-      <w:commentRangeEnd w:id="2"/>
-      <w:r>
-        <w:rPr>
-          <w:rStyle w:val="CommentReference"/>
-        </w:rPr>
-        <w:commentReference w:id="2"/>
-      </w:r>
+        <w:commentRangeEnd w:id="2"/>
+        <w:r>
+          <w:rPr>
+            <w:rStyle w:val="a8"/>
+          </w:rPr>
+          <w:commentReference w:id="2"/>
+        </w:r>
+      </w:del>
     </w:p>
     <w:p>
       <w:pPr>
         <w:spacing w:after="0" w:line="259" w:lineRule="auto"/>
         <w:ind w:left="0" w:right="1500" w:firstLine="0"/>
-        <w:jc w:val="right"/>
-      </w:pPr>
-      <w:r>
-        <w:rPr>
-          <w:sz w:val="24"/>
-        </w:rPr>
-        <w:lastRenderedPageBreak/>
-        <w:t xml:space="preserve"> </w:t>
-      </w:r>
+        <w:jc w:val="center"/>
+      </w:pPr>
     </w:p>
     <w:p>
       <w:pPr>
@@ -1523,18 +1529,18 @@
     </w:p>
     <w:p>
       <w:pPr>
-        <w:pStyle w:val="Heading2"/>
+        <w:pStyle w:val="2"/>
         <w:numPr>
           <w:ilvl w:val="0"/>
           <w:numId w:val="23"/>
         </w:numPr>
       </w:pPr>
-      <w:bookmarkStart w:id="3" w:name="_Toc468278399"/>
+      <w:bookmarkStart w:id="6" w:name="_Toc468278399"/>
       <w:r>
         <w:lastRenderedPageBreak/>
         <w:t>INTRODUCTION</w:t>
       </w:r>
-      <w:bookmarkEnd w:id="3"/>
+      <w:bookmarkEnd w:id="6"/>
       <w:r>
         <w:t xml:space="preserve"> </w:t>
       </w:r>
@@ -1551,7 +1557,27 @@
           <w:szCs w:val="20"/>
           <w:shd w:val="clear" w:color="auto" w:fill="FFFFFF"/>
         </w:rPr>
-        <w:t>Each program development starts from its specification. Before, one starts implementation, the correctness of the spec must be confirmed. Specs of cellular applications demonstrate very specific character: transfer from one screen to another. We use the specialty of the specs in order to use the machinery of formal verification in order to verify their correctness</w:t>
+        <w:t xml:space="preserve">Each program development starts from its specification. Before, one starts implementation, the </w:t>
+      </w:r>
+      <w:bookmarkStart w:id="7" w:name="_GoBack"/>
+      <w:r>
+        <w:rPr>
+          <w:rFonts w:asciiTheme="majorBidi" w:hAnsiTheme="majorBidi" w:cstheme="majorBidi"/>
+          <w:color w:val="222222"/>
+          <w:szCs w:val="20"/>
+          <w:shd w:val="clear" w:color="auto" w:fill="FFFFFF"/>
+        </w:rPr>
+        <w:t xml:space="preserve">correctness of the spec </w:t>
+      </w:r>
+      <w:bookmarkEnd w:id="7"/>
+      <w:r>
+        <w:rPr>
+          <w:rFonts w:asciiTheme="majorBidi" w:hAnsiTheme="majorBidi" w:cstheme="majorBidi"/>
+          <w:color w:val="222222"/>
+          <w:szCs w:val="20"/>
+          <w:shd w:val="clear" w:color="auto" w:fill="FFFFFF"/>
+        </w:rPr>
+        <w:t>must be confirmed. Specs of cellular applications demonstrate very specific character: transfer from one screen to another. We use the specialty of the specs in order to use the machinery of formal verification in order to verify their correctness</w:t>
       </w:r>
     </w:p>
     <w:p>
@@ -1601,29 +1627,9 @@
           <w:szCs w:val="22"/>
           <w:shd w:val="clear" w:color="auto" w:fill="FFFFFF"/>
         </w:rPr>
-        <w:t xml:space="preserve">We will build </w:t>
-      </w:r>
-      <w:proofErr w:type="gramStart"/>
-      <w:r>
-        <w:rPr>
-          <w:color w:val="222222"/>
-          <w:sz w:val="22"/>
-          <w:szCs w:val="22"/>
-          <w:shd w:val="clear" w:color="auto" w:fill="FFFFFF"/>
-        </w:rPr>
-        <w:t>an</w:t>
-      </w:r>
-      <w:proofErr w:type="gramEnd"/>
-      <w:r>
-        <w:rPr>
-          <w:color w:val="222222"/>
-          <w:sz w:val="22"/>
-          <w:szCs w:val="22"/>
-          <w:shd w:val="clear" w:color="auto" w:fill="FFFFFF"/>
-        </w:rPr>
-        <w:t xml:space="preserve"> </w:t>
-      </w:r>
-      <w:del w:id="4" w:author="אלנה רווה" w:date="2016-12-01T10:56:00Z">
+        <w:t xml:space="preserve">We will build an </w:t>
+      </w:r>
+      <w:del w:id="8" w:author="אלנה רווה" w:date="2016-12-01T10:56:00Z">
         <w:r>
           <w:rPr>
             <w:color w:val="222222"/>
@@ -1713,7 +1719,7 @@
           <w:shd w:val="clear" w:color="auto" w:fill="FFFFFF"/>
         </w:rPr>
       </w:pPr>
-      <w:commentRangeStart w:id="5"/>
+      <w:commentRangeStart w:id="9"/>
       <w:r>
         <w:rPr>
           <w:sz w:val="22"/>
@@ -2213,7 +2219,7 @@
     </w:p>
     <w:p>
       <w:pPr>
-        <w:pStyle w:val="NoSpacing"/>
+        <w:pStyle w:val="a3"/>
         <w:numPr>
           <w:ilvl w:val="0"/>
           <w:numId w:val="27"/>
@@ -2239,7 +2245,7 @@
     </w:p>
     <w:p>
       <w:pPr>
-        <w:pStyle w:val="NoSpacing"/>
+        <w:pStyle w:val="a3"/>
         <w:numPr>
           <w:ilvl w:val="0"/>
           <w:numId w:val="27"/>
@@ -2249,22 +2255,22 @@
     </w:p>
     <w:p>
       <w:pPr>
-        <w:pStyle w:val="Heading2"/>
+        <w:pStyle w:val="2"/>
         <w:spacing w:after="161"/>
         <w:ind w:left="115"/>
       </w:pPr>
-      <w:bookmarkStart w:id="6" w:name="_Toc468278400"/>
+      <w:bookmarkStart w:id="10" w:name="_Toc468278400"/>
       <w:r>
         <w:t>2. THEORY</w:t>
       </w:r>
-      <w:bookmarkEnd w:id="6"/>
+      <w:bookmarkEnd w:id="10"/>
       <w:r>
         <w:t xml:space="preserve"> </w:t>
       </w:r>
     </w:p>
     <w:p>
       <w:pPr>
-        <w:pStyle w:val="Heading1"/>
+        <w:pStyle w:val="1"/>
         <w:tabs>
           <w:tab w:val="center" w:pos="646"/>
           <w:tab w:val="center" w:pos="1783"/>
@@ -2280,7 +2286,7 @@
         </w:rPr>
         <w:tab/>
       </w:r>
-      <w:bookmarkStart w:id="7" w:name="_Toc468278401"/>
+      <w:bookmarkStart w:id="11" w:name="_Toc468278401"/>
       <w:r>
         <w:t xml:space="preserve">2.1. </w:t>
       </w:r>
@@ -2288,7 +2294,7 @@
         <w:tab/>
         <w:t>Background</w:t>
       </w:r>
-      <w:bookmarkEnd w:id="7"/>
+      <w:bookmarkEnd w:id="11"/>
       <w:r>
         <w:t xml:space="preserve"> </w:t>
       </w:r>
@@ -2308,28 +2314,28 @@
       <w:r>
         <w:t>It is all about money. We are annoyed when our mobile phone malfunctions, or when our video recorder reacts unexpectedly and wrongly to our issued commands. These software and hardware errors do not threaten our lives, but may have substantial financial consequences for the manufacturer.</w:t>
       </w:r>
-      <w:commentRangeEnd w:id="5"/>
-      <w:r>
-        <w:rPr>
-          <w:rStyle w:val="CommentReference"/>
-        </w:rPr>
-        <w:commentReference w:id="5"/>
+      <w:commentRangeEnd w:id="9"/>
+      <w:r>
+        <w:rPr>
+          <w:rStyle w:val="a8"/>
+        </w:rPr>
+        <w:commentReference w:id="9"/>
       </w:r>
     </w:p>
     <w:p/>
     <w:p>
       <w:pPr>
-        <w:pStyle w:val="Heading3"/>
+        <w:pStyle w:val="3"/>
         <w:ind w:left="475"/>
       </w:pPr>
-      <w:bookmarkStart w:id="9" w:name="_Toc468119590"/>
+      <w:bookmarkStart w:id="12" w:name="_Toc468119590"/>
       <w:r>
         <w:t>2.1.1. F</w:t>
       </w:r>
       <w:r>
         <w:t>ormal verification</w:t>
       </w:r>
-      <w:bookmarkEnd w:id="9"/>
+      <w:bookmarkEnd w:id="12"/>
     </w:p>
     <w:p>
       <w:pPr>
@@ -2345,21 +2351,16 @@
           <w:lang w:bidi="ar-LB"/>
         </w:rPr>
       </w:pPr>
-      <w:commentRangeStart w:id="10"/>
-      <w:proofErr w:type="gramStart"/>
-      <w:r>
-        <w:t>system</w:t>
-      </w:r>
-      <w:proofErr w:type="gramEnd"/>
-      <w:r>
-        <w:t xml:space="preserve"> verification</w:t>
-      </w:r>
-      <w:commentRangeEnd w:id="10"/>
-      <w:r>
-        <w:rPr>
-          <w:rStyle w:val="CommentReference"/>
-        </w:rPr>
-        <w:commentReference w:id="10"/>
+      <w:commentRangeStart w:id="13"/>
+      <w:r>
+        <w:t>system verification</w:t>
+      </w:r>
+      <w:commentRangeEnd w:id="13"/>
+      <w:r>
+        <w:rPr>
+          <w:rStyle w:val="a8"/>
+        </w:rPr>
+        <w:commentReference w:id="13"/>
       </w:r>
       <w:r>
         <w:t xml:space="preserve"> is used to establish that the design or product under consideration possesses certain properties. The properties to be validated can be quite elementary, e.g., a system should never be able to reach a situation in which no progress can be made (a deadlock scenario), and are mostly obtained from the system’s specification. This specification prescribes what the system has to do and what not, and thus constitutes the basis for any verification activity.</w:t>
@@ -2368,15 +2369,15 @@
     <w:p/>
     <w:p>
       <w:pPr>
-        <w:pStyle w:val="Heading3"/>
+        <w:pStyle w:val="3"/>
         <w:spacing w:before="240"/>
         <w:ind w:left="475"/>
       </w:pPr>
-      <w:bookmarkStart w:id="11" w:name="_Toc468119591"/>
+      <w:bookmarkStart w:id="14" w:name="_Toc468119591"/>
       <w:r>
         <w:t>2.1.2. Program graph (PG)</w:t>
       </w:r>
-      <w:bookmarkEnd w:id="11"/>
+      <w:bookmarkEnd w:id="14"/>
     </w:p>
     <w:p>
       <w:pPr>
@@ -2389,23 +2390,7 @@
         </w:rPr>
       </w:pPr>
       <w:r>
-        <w:t xml:space="preserve">A program graph PG over set </w:t>
-      </w:r>
-      <w:proofErr w:type="spellStart"/>
-      <w:r>
-        <w:t>Var</w:t>
-      </w:r>
-      <w:proofErr w:type="spellEnd"/>
-      <w:r>
-        <w:t xml:space="preserve"> of typed variables is a tuple (</w:t>
-      </w:r>
-      <w:proofErr w:type="spellStart"/>
-      <w:r>
-        <w:t>Loc</w:t>
-      </w:r>
-      <w:proofErr w:type="spellEnd"/>
-      <w:r>
-        <w:t xml:space="preserve">, Act, Effect, →, </w:t>
+        <w:t xml:space="preserve">A program graph PG over set Var of typed variables is a tuple (Loc, Act, Effect, →, </w:t>
       </w:r>
       <m:oMath>
         <m:sSub>
@@ -2480,18 +2465,13 @@
         <w:ind w:left="450" w:right="0"/>
         <w:jc w:val="left"/>
         <w:rPr>
-          <w:ins w:id="12" w:author="K23.06" w:date="2016-11-30T15:09:00Z"/>
-        </w:rPr>
-      </w:pPr>
-      <w:proofErr w:type="spellStart"/>
-      <w:r>
-        <w:t>Loc</w:t>
-      </w:r>
-      <w:proofErr w:type="spellEnd"/>
-      <w:r>
-        <w:t> is a set of locations</w:t>
-      </w:r>
-      <w:del w:id="13" w:author="K23.06" w:date="2016-11-30T15:09:00Z">
+          <w:ins w:id="15" w:author="K23.06" w:date="2016-11-30T15:09:00Z"/>
+        </w:rPr>
+      </w:pPr>
+      <w:r>
+        <w:t>Loc is a set of locations</w:t>
+      </w:r>
+      <w:del w:id="16" w:author="K23.06" w:date="2016-11-30T15:09:00Z">
         <w:r>
           <w:delText xml:space="preserve"> and</w:delText>
         </w:r>
@@ -2521,64 +2501,25 @@
         <w:ind w:left="450" w:right="0"/>
         <w:jc w:val="left"/>
       </w:pPr>
-      <w:proofErr w:type="spellStart"/>
-      <w:r>
-        <w:t>Effect:Act×Eval</w:t>
-      </w:r>
-      <w:proofErr w:type="spellEnd"/>
-      <w:r>
-        <w:t>(</w:t>
-      </w:r>
-      <w:proofErr w:type="spellStart"/>
-      <w:r>
-        <w:t>Var</w:t>
-      </w:r>
-      <w:proofErr w:type="spellEnd"/>
-      <w:r>
-        <w:t>)→</w:t>
-      </w:r>
-      <w:proofErr w:type="spellStart"/>
+      <w:r>
+        <w:t xml:space="preserve">Effect:Act×Eval(Var)→Eval(Var) </w:t>
+      </w:r>
+      <w:r>
+        <w:t>→</w:t>
+      </w:r>
+      <w:commentRangeStart w:id="17"/>
       <w:r>
         <w:t>Eval</w:t>
       </w:r>
-      <w:proofErr w:type="spellEnd"/>
-      <w:r>
-        <w:t>(</w:t>
-      </w:r>
-      <w:proofErr w:type="spellStart"/>
-      <w:r>
-        <w:t>Var</w:t>
-      </w:r>
-      <w:proofErr w:type="spellEnd"/>
-      <w:r>
-        <w:t xml:space="preserve">) </w:t>
-      </w:r>
-      <w:r>
-        <w:t>→</w:t>
-      </w:r>
-      <w:commentRangeStart w:id="14"/>
-      <w:proofErr w:type="spellStart"/>
-      <w:r>
-        <w:t>Eval</w:t>
-      </w:r>
-      <w:commentRangeEnd w:id="14"/>
-      <w:proofErr w:type="spellEnd"/>
-      <w:r>
-        <w:rPr>
-          <w:rStyle w:val="CommentReference"/>
-        </w:rPr>
-        <w:commentReference w:id="14"/>
-      </w:r>
-      <w:r>
-        <w:t>(</w:t>
-      </w:r>
-      <w:proofErr w:type="spellStart"/>
-      <w:r>
-        <w:t>Var</w:t>
-      </w:r>
-      <w:proofErr w:type="spellEnd"/>
-      <w:r>
-        <w:t>) is the effect function,</w:t>
+      <w:commentRangeEnd w:id="17"/>
+      <w:r>
+        <w:rPr>
+          <w:rStyle w:val="a8"/>
+        </w:rPr>
+        <w:commentReference w:id="17"/>
+      </w:r>
+      <w:r>
+        <w:t>(Var) is the effect function,</w:t>
       </w:r>
     </w:p>
     <w:p>
@@ -2600,56 +2541,17 @@
         </w:rPr>
         <w:t>⊆</w:t>
       </w:r>
-      <w:proofErr w:type="spellStart"/>
-      <w:r>
-        <w:t>Loc×Cond</w:t>
-      </w:r>
-      <w:proofErr w:type="spellEnd"/>
-      <w:r>
-        <w:t>(</w:t>
-      </w:r>
-      <w:proofErr w:type="spellStart"/>
-      <w:r>
-        <w:t>Var</w:t>
-      </w:r>
-      <w:proofErr w:type="spellEnd"/>
-      <w:r>
-        <w:t>)×</w:t>
-      </w:r>
-      <w:proofErr w:type="spellStart"/>
-      <w:r>
-        <w:t>Act×Loc</w:t>
-      </w:r>
-      <w:proofErr w:type="spellEnd"/>
+      <w:r>
+        <w:t>Loc×Cond(Var)×Act×Loc</w:t>
+      </w:r>
       <w:r>
         <w:rPr>
           <w:rFonts w:ascii="Cambria Math" w:hAnsi="Cambria Math" w:cs="Cambria Math"/>
         </w:rPr>
         <w:t>↪⊆</w:t>
       </w:r>
-      <w:proofErr w:type="spellStart"/>
-      <w:r>
-        <w:t>Loc×Cond</w:t>
-      </w:r>
-      <w:proofErr w:type="spellEnd"/>
-      <w:r>
-        <w:t>(</w:t>
-      </w:r>
-      <w:proofErr w:type="spellStart"/>
-      <w:r>
-        <w:t>Var</w:t>
-      </w:r>
-      <w:proofErr w:type="spellEnd"/>
-      <w:r>
-        <w:t>)×</w:t>
-      </w:r>
-      <w:proofErr w:type="spellStart"/>
-      <w:r>
-        <w:t>Act×Loc</w:t>
-      </w:r>
-      <w:proofErr w:type="spellEnd"/>
-      <w:r>
-        <w:t> is the conditional transition relation,</w:t>
+      <w:r>
+        <w:t>Loc×Cond(Var)×Act×Loc is the conditional transition relation,</w:t>
       </w:r>
     </w:p>
     <w:p>
@@ -2696,12 +2598,10 @@
         </w:rPr>
         <w:t>⊆</w:t>
       </w:r>
-      <w:proofErr w:type="spellStart"/>
       <w:r>
         <w:t>Loc</w:t>
       </w:r>
-      <w:proofErr w:type="spellEnd"/>
-      <w:del w:id="15" w:author="K23.06" w:date="2016-11-30T15:10:00Z">
+      <w:del w:id="18" w:author="K23.06" w:date="2016-11-30T15:10:00Z">
         <w:r>
           <w:delText>Loc0</w:delText>
         </w:r>
@@ -2769,20 +2669,10 @@
         </w:rPr>
         <w:t>∈</w:t>
       </w:r>
-      <w:proofErr w:type="gramStart"/>
-      <w:r>
-        <w:t>Cond(</w:t>
-      </w:r>
-      <w:proofErr w:type="spellStart"/>
-      <w:proofErr w:type="gramEnd"/>
-      <w:r>
-        <w:t>Var</w:t>
-      </w:r>
-      <w:proofErr w:type="spellEnd"/>
-      <w:r>
-        <w:t>)</w:t>
-      </w:r>
-      <w:del w:id="16" w:author="K23.06" w:date="2016-11-30T15:10:00Z">
+      <w:r>
+        <w:t>Cond(Var)</w:t>
+      </w:r>
+      <w:del w:id="19" w:author="K23.06" w:date="2016-11-30T15:10:00Z">
         <w:r>
           <w:delText>g0</w:delText>
         </w:r>
@@ -2819,24 +2709,14 @@
           <w:szCs w:val="22"/>
         </w:rPr>
       </w:pPr>
-      <w:commentRangeStart w:id="17"/>
-      <w:proofErr w:type="gramStart"/>
+      <w:commentRangeStart w:id="20"/>
       <w:r>
         <w:rPr>
           <w:color w:val="000000"/>
           <w:sz w:val="20"/>
           <w:szCs w:val="22"/>
         </w:rPr>
-        <w:t>First of all</w:t>
-      </w:r>
-      <w:proofErr w:type="gramEnd"/>
-      <w:r>
-        <w:rPr>
-          <w:color w:val="000000"/>
-          <w:sz w:val="20"/>
-          <w:szCs w:val="22"/>
-        </w:rPr>
-        <w:t>, the program graph consisting of locations as nodes and conditional transitions as edges is </w:t>
+        <w:t>First of all, the program graph consisting of locations as nodes and conditional transitions as edges is </w:t>
       </w:r>
       <w:r>
         <w:rPr>
@@ -2856,13 +2736,13 @@
         </w:rPr>
         <w:t> a transition system, since the edges are provided with conditions.</w:t>
       </w:r>
-      <w:commentRangeEnd w:id="17"/>
-      <w:r>
-        <w:rPr>
-          <w:rStyle w:val="CommentReference"/>
+      <w:commentRangeEnd w:id="20"/>
+      <w:r>
+        <w:rPr>
+          <w:rStyle w:val="a8"/>
           <w:color w:val="000000"/>
         </w:rPr>
-        <w:commentReference w:id="17"/>
+        <w:commentReference w:id="20"/>
       </w:r>
     </w:p>
     <w:p>
@@ -2883,18 +2763,9 @@
           <w:szCs w:val="22"/>
         </w:rPr>
         <w:lastRenderedPageBreak/>
-        <w:t xml:space="preserve">However, each program graph </w:t>
-      </w:r>
-      <w:proofErr w:type="gramStart"/>
-      <w:r>
-        <w:rPr>
-          <w:color w:val="000000"/>
-          <w:sz w:val="20"/>
-          <w:szCs w:val="22"/>
-        </w:rPr>
-        <w:t xml:space="preserve">can be </w:t>
-      </w:r>
-      <w:del w:id="18" w:author="K23.06" w:date="2016-11-30T15:34:00Z">
+        <w:t xml:space="preserve">However, each program graph can be </w:t>
+      </w:r>
+      <w:del w:id="21" w:author="K23.06" w:date="2016-11-30T15:34:00Z">
         <w:r>
           <w:rPr>
             <w:color w:val="000000"/>
@@ -2904,26 +2775,17 @@
           <w:delText xml:space="preserve">interpreted </w:delText>
         </w:r>
       </w:del>
-      <w:ins w:id="19" w:author="K23.06" w:date="2016-11-30T15:34:00Z">
+      <w:ins w:id="22" w:author="K23.06" w:date="2016-11-30T15:34:00Z">
         <w:r>
           <w:rPr>
             <w:color w:val="000000"/>
             <w:sz w:val="20"/>
             <w:szCs w:val="22"/>
           </w:rPr>
-          <w:t>translated</w:t>
-        </w:r>
-        <w:proofErr w:type="gramEnd"/>
-        <w:r>
-          <w:rPr>
-            <w:color w:val="000000"/>
-            <w:sz w:val="20"/>
-            <w:szCs w:val="22"/>
-          </w:rPr>
-          <w:t xml:space="preserve"> to</w:t>
+          <w:t>translated to</w:t>
         </w:r>
       </w:ins>
-      <w:del w:id="20" w:author="K23.06" w:date="2016-11-30T15:34:00Z">
+      <w:del w:id="23" w:author="K23.06" w:date="2016-11-30T15:34:00Z">
         <w:r>
           <w:rPr>
             <w:color w:val="000000"/>
@@ -2985,11 +2847,11 @@
     </w:p>
     <w:p>
       <w:pPr>
-        <w:pStyle w:val="Heading3"/>
+        <w:pStyle w:val="3"/>
         <w:ind w:left="475"/>
       </w:pPr>
-      <w:bookmarkStart w:id="21" w:name="_Toc468278404"/>
-      <w:commentRangeStart w:id="22"/>
+      <w:bookmarkStart w:id="24" w:name="_Toc468278404"/>
+      <w:commentRangeStart w:id="25"/>
       <w:r>
         <w:t xml:space="preserve">2.1.3. </w:t>
       </w:r>
@@ -2999,7 +2861,7 @@
       <w:r>
         <w:t>ransition system</w:t>
       </w:r>
-      <w:ins w:id="23" w:author="K23.06" w:date="2016-11-30T15:35:00Z">
+      <w:ins w:id="26" w:author="K23.06" w:date="2016-11-30T15:35:00Z">
         <w:r>
           <w:t xml:space="preserve"> </w:t>
         </w:r>
@@ -3007,41 +2869,25 @@
       <w:r>
         <w:t>(TS)</w:t>
       </w:r>
-      <w:bookmarkEnd w:id="21"/>
-      <w:commentRangeEnd w:id="22"/>
-      <w:r>
-        <w:rPr>
-          <w:rStyle w:val="CommentReference"/>
+      <w:bookmarkEnd w:id="24"/>
+      <w:commentRangeEnd w:id="25"/>
+      <w:r>
+        <w:rPr>
+          <w:rStyle w:val="a8"/>
           <w:rFonts w:ascii="Times New Roman" w:eastAsia="Times New Roman" w:hAnsi="Times New Roman" w:cs="Times New Roman"/>
           <w:b w:val="0"/>
           <w:i w:val="0"/>
         </w:rPr>
-        <w:commentReference w:id="22"/>
-      </w:r>
-    </w:p>
-    <w:p>
-      <w:r>
-        <w:t xml:space="preserve">A transition system TS is a tuple (S, </w:t>
-      </w:r>
-      <w:proofErr w:type="spellStart"/>
-      <w:r>
-        <w:t>Act</w:t>
-      </w:r>
-      <w:proofErr w:type="gramStart"/>
-      <w:r>
-        <w:t>,→</w:t>
-      </w:r>
-      <w:proofErr w:type="gramEnd"/>
-      <w:r>
-        <w:t>,I</w:t>
-      </w:r>
-      <w:proofErr w:type="spellEnd"/>
-      <w:r>
-        <w:t>, AP, L) where</w:t>
-      </w:r>
-    </w:p>
-    <w:p>
-      <w:commentRangeStart w:id="24"/>
+        <w:commentReference w:id="25"/>
+      </w:r>
+    </w:p>
+    <w:p>
+      <w:r>
+        <w:t>A transition system TS is a tuple (S, Act,→,I, AP, L) where</w:t>
+      </w:r>
+    </w:p>
+    <w:p>
+      <w:commentRangeStart w:id="27"/>
       <w:r>
         <w:t>S is a set of states.</w:t>
       </w:r>
@@ -3136,12 +2982,12 @@
       <w:r>
         <w:t>is a labeling function.</w:t>
       </w:r>
-      <w:commentRangeEnd w:id="24"/>
-      <w:r>
-        <w:rPr>
-          <w:rStyle w:val="CommentReference"/>
-        </w:rPr>
-        <w:commentReference w:id="24"/>
+      <w:commentRangeEnd w:id="27"/>
+      <w:r>
+        <w:rPr>
+          <w:rStyle w:val="a8"/>
+        </w:rPr>
+        <w:commentReference w:id="27"/>
       </w:r>
     </w:p>
     <w:p/>
@@ -3270,7 +3116,6 @@
       <w:r>
         <w:t xml:space="preserve"> originating from s is selected  </w:t>
       </w:r>
-      <w:proofErr w:type="spellStart"/>
       <w:r>
         <w:rPr>
           <w:i/>
@@ -3278,28 +3123,19 @@
         </w:rPr>
         <w:t>nondeterministically</w:t>
       </w:r>
-      <w:proofErr w:type="spellEnd"/>
-      <w:r>
-        <w:t xml:space="preserve"> and taken, the action α is performed and the transition system evolves from </w:t>
-      </w:r>
-      <w:proofErr w:type="spellStart"/>
-      <w:r>
-        <w:t>state s</w:t>
-      </w:r>
-      <w:proofErr w:type="spellEnd"/>
-      <w:r>
-        <w:t xml:space="preserve"> into the state </w:t>
-      </w:r>
-      <w:commentRangeStart w:id="25"/>
+      <w:r>
+        <w:t xml:space="preserve"> and taken, the action α is performed and the transition system evolves from state s into the state </w:t>
+      </w:r>
+      <w:commentRangeStart w:id="28"/>
       <w:r>
         <w:t>q</w:t>
       </w:r>
-      <w:commentRangeEnd w:id="25"/>
-      <w:r>
-        <w:rPr>
-          <w:rStyle w:val="CommentReference"/>
-        </w:rPr>
-        <w:commentReference w:id="25"/>
+      <w:commentRangeEnd w:id="28"/>
+      <w:r>
+        <w:rPr>
+          <w:rStyle w:val="a8"/>
+        </w:rPr>
+        <w:commentReference w:id="28"/>
       </w:r>
     </w:p>
     <w:p>
@@ -3314,43 +3150,27 @@
       <w:r>
         <w:t xml:space="preserve">This selection procedure is repeated in state q and finishes once a state is encountered that has no outgoing transitions. </w:t>
       </w:r>
-      <w:del w:id="26" w:author="K23.06" w:date="2016-11-30T15:16:00Z">
+      <w:del w:id="29" w:author="K23.06" w:date="2016-11-30T15:16:00Z">
         <w:r>
           <w:delText xml:space="preserve">(Note that I may be empty; in that case, the transition system has no behavior at all as no initial state can be selected.) </w:delText>
         </w:r>
       </w:del>
       <w:r>
-        <w:t xml:space="preserve">It is important to realize that in case a state has more than one outgoing transition, the “next” transition is chosen in a purely nondeterministic fashion. That is, the outcome of this selection process </w:t>
-      </w:r>
-      <w:proofErr w:type="gramStart"/>
-      <w:r>
-        <w:t>is not known</w:t>
-      </w:r>
-      <w:proofErr w:type="gramEnd"/>
-      <w:r>
-        <w:t xml:space="preserve"> a priori, and, hence, </w:t>
-      </w:r>
-      <w:commentRangeStart w:id="27"/>
+        <w:t xml:space="preserve">It is important to realize that in case a state has more than one outgoing transition, the “next” transition is chosen in a purely nondeterministic fashion. That is, the outcome of this selection process is not known a priori, and, hence, </w:t>
+      </w:r>
+      <w:commentRangeStart w:id="30"/>
       <w:r>
         <w:t>no statement can be made about Transition Systems 21 the likelihood with which a certain transition is selected.</w:t>
       </w:r>
-      <w:commentRangeEnd w:id="27"/>
-      <w:r>
-        <w:rPr>
-          <w:rStyle w:val="CommentReference"/>
-        </w:rPr>
-        <w:commentReference w:id="27"/>
-      </w:r>
-      <w:r>
-        <w:t xml:space="preserve"> Similarly, when the set of initial states consists of more than one state, the start state is selected </w:t>
-      </w:r>
-      <w:proofErr w:type="spellStart"/>
-      <w:r>
-        <w:t>nondeterministically</w:t>
-      </w:r>
-      <w:proofErr w:type="spellEnd"/>
-      <w:r>
-        <w:t>.</w:t>
+      <w:commentRangeEnd w:id="30"/>
+      <w:r>
+        <w:rPr>
+          <w:rStyle w:val="a8"/>
+        </w:rPr>
+        <w:commentReference w:id="30"/>
+      </w:r>
+      <w:r>
+        <w:t xml:space="preserve"> Similarly, when the set of initial states consists of more than one state, the start state is selected nondeterministically.</w:t>
       </w:r>
     </w:p>
     <w:p>
@@ -3362,7 +3182,7 @@
       <w:pPr>
         <w:ind w:left="393" w:firstLine="0"/>
         <w:rPr>
-          <w:del w:id="28" w:author="K23.06" w:date="2016-11-30T15:40:00Z"/>
+          <w:del w:id="31" w:author="K23.06" w:date="2016-11-30T15:40:00Z"/>
         </w:rPr>
       </w:pPr>
       <w:r>
@@ -3425,16 +3245,16 @@
       <w:r>
         <w:t xml:space="preserve">of atomic propositions to any state s. </w:t>
       </w:r>
-      <w:commentRangeStart w:id="29"/>
+      <w:commentRangeStart w:id="32"/>
       <w:r>
         <w:t>1</w:t>
       </w:r>
-      <w:commentRangeEnd w:id="29"/>
-      <w:r>
-        <w:rPr>
-          <w:rStyle w:val="CommentReference"/>
-        </w:rPr>
-        <w:commentReference w:id="29"/>
+      <w:commentRangeEnd w:id="32"/>
+      <w:r>
+        <w:rPr>
+          <w:rStyle w:val="a8"/>
+        </w:rPr>
+        <w:commentReference w:id="32"/>
       </w:r>
       <w:r>
         <w:t xml:space="preserve"> L(s) intuitively stands for exactly those atomic propositions a </w:t>
@@ -3446,25 +3266,9 @@
         <w:t>∈</w:t>
       </w:r>
       <w:r>
-        <w:t xml:space="preserve"> </w:t>
-      </w:r>
-      <w:proofErr w:type="gramStart"/>
-      <w:r>
-        <w:t>AP which</w:t>
-      </w:r>
-      <w:proofErr w:type="gramEnd"/>
-      <w:r>
-        <w:t xml:space="preserve"> are satisfied by </w:t>
-      </w:r>
-      <w:proofErr w:type="spellStart"/>
-      <w:r>
-        <w:t>state s</w:t>
-      </w:r>
-      <w:proofErr w:type="spellEnd"/>
-      <w:r>
-        <w:t xml:space="preserve">. </w:t>
-      </w:r>
-      <w:del w:id="30" w:author="K23.06" w:date="2016-11-30T15:40:00Z">
+        <w:t xml:space="preserve"> AP which are satisfied by state s. </w:t>
+      </w:r>
+      <w:del w:id="33" w:author="K23.06" w:date="2016-11-30T15:40:00Z">
         <w:r>
           <w:delText>Given that Φ is a propositional logic formula, then s satisfies the formula Φ if the evaluation induced by L(s) makes the formula Φ true; that is:</w:delText>
         </w:r>
@@ -3474,15 +3278,16 @@
       <w:pPr>
         <w:ind w:left="393" w:firstLine="0"/>
       </w:pPr>
-      <w:del w:id="31" w:author="K23.06" w:date="2016-11-30T15:40:00Z">
+      <w:del w:id="34" w:author="K23.06" w:date="2016-11-30T15:40:00Z">
         <w:r>
           <w:rPr>
             <w:noProof/>
+            <w:lang w:bidi="ar-SA"/>
           </w:rPr>
           <mc:AlternateContent>
             <mc:Choice Requires="wps">
               <w:drawing>
-                <wp:anchor distT="0" distB="0" distL="114300" distR="114300" simplePos="0" relativeHeight="251659264" behindDoc="0" locked="0" layoutInCell="1" allowOverlap="1" wp14:anchorId="4F0BB5B7" wp14:editId="0F471EA0">
+                <wp:anchor distT="0" distB="0" distL="114300" distR="114300" simplePos="0" relativeHeight="251659264" behindDoc="0" locked="0" layoutInCell="1" allowOverlap="1" wp14:anchorId="4E8FEFB5" wp14:editId="02EBC807">
                   <wp:simplePos x="0" y="0"/>
                   <wp:positionH relativeFrom="column">
                     <wp:posOffset>1384300</wp:posOffset>
@@ -3539,7 +3344,7 @@
                                 <m:d>
                                   <m:dPr>
                                     <m:ctrlPr>
-                                      <w:del w:id="32" w:author="K23.06" w:date="2016-11-30T15:41:00Z">
+                                      <w:del w:id="35" w:author="K23.06" w:date="2016-11-30T15:41:00Z">
                                         <w:rPr>
                                           <w:rFonts w:ascii="Cambria Math" w:hAnsi="Cambria Math"/>
                                           <w:i/>
@@ -3549,7 +3354,7 @@
                                   </m:dPr>
                                   <m:e>
                                     <m:r>
-                                      <w:del w:id="33" w:author="K23.06" w:date="2016-11-30T15:41:00Z">
+                                      <w:del w:id="36" w:author="K23.06" w:date="2016-11-30T15:41:00Z">
                                         <w:rPr>
                                           <w:rFonts w:ascii="Cambria Math" w:hAnsi="Cambria Math"/>
                                         </w:rPr>
@@ -3559,7 +3364,7 @@
                                   </m:e>
                                   <m:e>
                                     <m:r>
-                                      <w:del w:id="34" w:author="K23.06" w:date="2016-11-30T15:41:00Z">
+                                      <w:del w:id="37" w:author="K23.06" w:date="2016-11-30T15:41:00Z">
                                         <w:rPr>
                                           <w:rFonts w:ascii="Cambria Math" w:hAnsi="Cambria Math"/>
                                         </w:rPr>
@@ -3567,7 +3372,7 @@
                                       </w:del>
                                     </m:r>
                                     <m:r>
-                                      <w:del w:id="35" w:author="K23.06" w:date="2016-11-30T15:41:00Z">
+                                      <w:del w:id="38" w:author="K23.06" w:date="2016-11-30T15:41:00Z">
                                         <m:rPr>
                                           <m:sty m:val="p"/>
                                         </m:rPr>
@@ -3580,7 +3385,7 @@
                                   </m:e>
                                 </m:d>
                                 <m:r>
-                                  <w:del w:id="36" w:author="K23.06" w:date="2016-11-30T15:41:00Z">
+                                  <w:del w:id="39" w:author="K23.06" w:date="2016-11-30T15:41:00Z">
                                     <w:rPr>
                                       <w:rFonts w:ascii="Cambria Math" w:hAnsi="Cambria Math"/>
                                     </w:rPr>
@@ -3588,7 +3393,7 @@
                                   </w:del>
                                 </m:r>
                               </m:oMath>
-                              <w:del w:id="37" w:author="K23.06" w:date="2016-11-30T15:41:00Z">
+                              <w:del w:id="40" w:author="K23.06" w:date="2016-11-30T15:41:00Z">
                                 <w:r>
                                   <w:delText xml:space="preserve"> </w:delText>
                                 </w:r>
@@ -3660,7 +3465,7 @@
             </mc:Choice>
             <mc:Fallback>
               <w:pict>
-                <v:rect id="Rectangle 1" o:spid="_x0000_s1026" style="position:absolute;left:0;text-align:left;margin-left:109pt;margin-top:.45pt;width:238.5pt;height:22.5pt;z-index:251659264;visibility:visible;mso-wrap-style:square;mso-width-percent:0;mso-height-percent:0;mso-wrap-distance-left:9pt;mso-wrap-distance-top:0;mso-wrap-distance-right:9pt;mso-wrap-distance-bottom:0;mso-position-horizontal:absolute;mso-position-horizontal-relative:text;mso-position-vertical:absolute;mso-position-vertical-relative:text;mso-width-percent:0;mso-height-percent:0;mso-width-relative:margin;mso-height-relative:margin;v-text-anchor:middle" o:gfxdata="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" fillcolor="white [3201]" strokecolor="black [3200]" strokeweight="1pt">
+                <v:rect w14:anchorId="4E8FEFB5" id="Rectangle 1" o:spid="_x0000_s1026" style="position:absolute;left:0;text-align:left;margin-left:109pt;margin-top:.45pt;width:238.5pt;height:22.5pt;z-index:251659264;visibility:visible;mso-wrap-style:square;mso-width-percent:0;mso-height-percent:0;mso-wrap-distance-left:9pt;mso-wrap-distance-top:0;mso-wrap-distance-right:9pt;mso-wrap-distance-bottom:0;mso-position-horizontal:absolute;mso-position-horizontal-relative:text;mso-position-vertical:absolute;mso-position-vertical-relative:text;mso-width-percent:0;mso-height-percent:0;mso-width-relative:margin;mso-height-relative:margin;v-text-anchor:middle" o:gfxdata="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" fillcolor="white [3201]" strokecolor="black [3200]" strokeweight="1pt">
                   <v:textbox>
                     <w:txbxContent>
                       <w:p>
@@ -3678,7 +3483,7 @@
                           <m:d>
                             <m:dPr>
                               <m:ctrlPr>
-                                <w:del w:id="33" w:author="K23.06" w:date="2016-11-30T15:41:00Z">
+                                <w:del w:id="41" w:author="K23.06" w:date="2016-11-30T15:41:00Z">
                                   <w:rPr>
                                     <w:rFonts w:ascii="Cambria Math" w:hAnsi="Cambria Math"/>
                                     <w:i/>
@@ -3688,7 +3493,7 @@
                             </m:dPr>
                             <m:e>
                               <m:r>
-                                <w:del w:id="34" w:author="K23.06" w:date="2016-11-30T15:41:00Z">
+                                <w:del w:id="42" w:author="K23.06" w:date="2016-11-30T15:41:00Z">
                                   <w:rPr>
                                     <w:rFonts w:ascii="Cambria Math" w:hAnsi="Cambria Math"/>
                                   </w:rPr>
@@ -3698,7 +3503,7 @@
                             </m:e>
                             <m:e>
                               <m:r>
-                                <w:del w:id="35" w:author="K23.06" w:date="2016-11-30T15:41:00Z">
+                                <w:del w:id="43" w:author="K23.06" w:date="2016-11-30T15:41:00Z">
                                   <w:rPr>
                                     <w:rFonts w:ascii="Cambria Math" w:hAnsi="Cambria Math"/>
                                   </w:rPr>
@@ -3706,7 +3511,7 @@
                                 </w:del>
                               </m:r>
                               <m:r>
-                                <w:del w:id="36" w:author="K23.06" w:date="2016-11-30T15:41:00Z">
+                                <w:del w:id="44" w:author="K23.06" w:date="2016-11-30T15:41:00Z">
                                   <m:rPr>
                                     <m:sty m:val="p"/>
                                   </m:rPr>
@@ -3719,7 +3524,7 @@
                             </m:e>
                           </m:d>
                           <m:r>
-                            <w:del w:id="37" w:author="K23.06" w:date="2016-11-30T15:41:00Z">
+                            <w:del w:id="45" w:author="K23.06" w:date="2016-11-30T15:41:00Z">
                               <w:rPr>
                                 <w:rFonts w:ascii="Cambria Math" w:hAnsi="Cambria Math"/>
                               </w:rPr>
@@ -3727,7 +3532,7 @@
                             </w:del>
                           </m:r>
                         </m:oMath>
-                        <w:del w:id="38" w:author="K23.06" w:date="2016-11-30T15:41:00Z">
+                        <w:del w:id="46" w:author="K23.06" w:date="2016-11-30T15:41:00Z">
                           <w:r>
                             <w:delText xml:space="preserve"> </w:delText>
                           </w:r>
@@ -3803,41 +3608,41 @@
     </w:p>
     <w:p>
       <w:pPr>
-        <w:pStyle w:val="Heading3"/>
+        <w:pStyle w:val="3"/>
         <w:ind w:left="475"/>
       </w:pPr>
-      <w:bookmarkStart w:id="38" w:name="_Toc468278405"/>
-      <w:commentRangeStart w:id="39"/>
+      <w:bookmarkStart w:id="47" w:name="_Toc468278405"/>
+      <w:commentRangeStart w:id="48"/>
       <w:r>
         <w:t>2.1.4.</w:t>
       </w:r>
-      <w:commentRangeEnd w:id="39"/>
-      <w:r>
-        <w:rPr>
-          <w:rStyle w:val="CommentReference"/>
+      <w:commentRangeEnd w:id="48"/>
+      <w:r>
+        <w:rPr>
+          <w:rStyle w:val="a8"/>
           <w:rFonts w:ascii="Times New Roman" w:eastAsia="Times New Roman" w:hAnsi="Times New Roman" w:cs="Times New Roman"/>
           <w:b w:val="0"/>
           <w:i w:val="0"/>
         </w:rPr>
-        <w:commentReference w:id="39"/>
+        <w:commentReference w:id="48"/>
       </w:r>
       <w:r>
         <w:t xml:space="preserve"> </w:t>
       </w:r>
-      <w:commentRangeStart w:id="40"/>
+      <w:commentRangeStart w:id="49"/>
       <w:r>
         <w:t>Model checking</w:t>
       </w:r>
-      <w:bookmarkEnd w:id="38"/>
-      <w:commentRangeEnd w:id="40"/>
-      <w:r>
-        <w:rPr>
-          <w:rStyle w:val="CommentReference"/>
+      <w:bookmarkEnd w:id="47"/>
+      <w:commentRangeEnd w:id="49"/>
+      <w:r>
+        <w:rPr>
+          <w:rStyle w:val="a8"/>
           <w:rFonts w:ascii="Times New Roman" w:eastAsia="Times New Roman" w:hAnsi="Times New Roman" w:cs="Times New Roman"/>
           <w:b w:val="0"/>
           <w:i w:val="0"/>
         </w:rPr>
-        <w:commentReference w:id="40"/>
+        <w:commentReference w:id="49"/>
       </w:r>
     </w:p>
     <w:p/>
@@ -3853,7 +3658,7 @@
           <w:sz w:val="22"/>
         </w:rPr>
       </w:pPr>
-      <w:commentRangeStart w:id="41"/>
+      <w:commentRangeStart w:id="50"/>
       <w:r>
         <w:rPr>
           <w:rFonts w:asciiTheme="majorBidi" w:eastAsia="cmr10" w:hAnsiTheme="majorBidi" w:cstheme="majorBidi"/>
@@ -3874,8 +3679,7 @@
           <w:sz w:val="22"/>
         </w:rPr>
       </w:pPr>
-      <w:commentRangeStart w:id="42"/>
-      <w:proofErr w:type="gramStart"/>
+      <w:commentRangeStart w:id="51"/>
       <w:r>
         <w:rPr>
           <w:rFonts w:asciiTheme="majorBidi" w:eastAsia="cmr10" w:hAnsiTheme="majorBidi" w:cstheme="majorBidi"/>
@@ -3883,13 +3687,12 @@
         </w:rPr>
         <w:t>brute-force</w:t>
       </w:r>
-      <w:commentRangeEnd w:id="42"/>
-      <w:proofErr w:type="gramEnd"/>
-      <w:r>
-        <w:rPr>
-          <w:rStyle w:val="CommentReference"/>
-        </w:rPr>
-        <w:commentReference w:id="42"/>
+      <w:commentRangeEnd w:id="51"/>
+      <w:r>
+        <w:rPr>
+          <w:rStyle w:val="a8"/>
+        </w:rPr>
+        <w:commentReference w:id="51"/>
       </w:r>
       <w:r>
         <w:rPr>
@@ -3912,12 +3715,12 @@
         </w:rPr>
         <w:t xml:space="preserve"> A model checker, the software tool that performs the model checking, examines all possible system scenarios in a systematic manner. </w:t>
       </w:r>
-      <w:commentRangeEnd w:id="41"/>
-      <w:r>
-        <w:rPr>
-          <w:rStyle w:val="CommentReference"/>
-        </w:rPr>
-        <w:commentReference w:id="41"/>
+      <w:commentRangeEnd w:id="50"/>
+      <w:r>
+        <w:rPr>
+          <w:rStyle w:val="a8"/>
+        </w:rPr>
+        <w:commentReference w:id="50"/>
       </w:r>
       <w:r>
         <w:rPr>
@@ -3946,7 +3749,7 @@
         </w:rPr>
         <w:t xml:space="preserve">Even the </w:t>
       </w:r>
-      <w:commentRangeStart w:id="43"/>
+      <w:commentRangeStart w:id="52"/>
       <w:r>
         <w:rPr>
           <w:rFonts w:asciiTheme="majorBidi" w:eastAsia="cmr10" w:hAnsiTheme="majorBidi" w:cstheme="majorBidi"/>
@@ -3954,35 +3757,19 @@
         </w:rPr>
         <w:t>subtle</w:t>
       </w:r>
-      <w:commentRangeEnd w:id="43"/>
-      <w:r>
-        <w:rPr>
-          <w:rStyle w:val="CommentReference"/>
-        </w:rPr>
-        <w:commentReference w:id="43"/>
+      <w:commentRangeEnd w:id="52"/>
+      <w:r>
+        <w:rPr>
+          <w:rStyle w:val="a8"/>
+        </w:rPr>
+        <w:commentReference w:id="52"/>
       </w:r>
       <w:r>
         <w:rPr>
           <w:rFonts w:asciiTheme="majorBidi" w:eastAsia="cmr10" w:hAnsiTheme="majorBidi" w:cstheme="majorBidi"/>
           <w:sz w:val="22"/>
         </w:rPr>
-        <w:t xml:space="preserve"> errors that remain undiscovered using emulation, testing and simulation </w:t>
-      </w:r>
-      <w:proofErr w:type="gramStart"/>
-      <w:r>
-        <w:rPr>
-          <w:rFonts w:asciiTheme="majorBidi" w:eastAsia="cmr10" w:hAnsiTheme="majorBidi" w:cstheme="majorBidi"/>
-          <w:sz w:val="22"/>
-        </w:rPr>
-        <w:t>can potentially be revealed</w:t>
-      </w:r>
-      <w:proofErr w:type="gramEnd"/>
-      <w:r>
-        <w:rPr>
-          <w:rFonts w:asciiTheme="majorBidi" w:eastAsia="cmr10" w:hAnsiTheme="majorBidi" w:cstheme="majorBidi"/>
-          <w:sz w:val="22"/>
-        </w:rPr>
-        <w:t xml:space="preserve"> using model checking.</w:t>
+        <w:t xml:space="preserve"> errors that remain undiscovered using emulation, testing and simulation can potentially be revealed using model checking.</w:t>
       </w:r>
     </w:p>
     <w:p>
@@ -4022,23 +3809,7 @@
           <w:rFonts w:asciiTheme="majorBidi" w:eastAsia="cmr10" w:hAnsiTheme="majorBidi" w:cstheme="majorBidi"/>
           <w:sz w:val="22"/>
         </w:rPr>
-        <w:t>Is the generated result OK</w:t>
-      </w:r>
-      <w:proofErr w:type="gramStart"/>
-      <w:r>
-        <w:rPr>
-          <w:rFonts w:asciiTheme="majorBidi" w:eastAsia="cmr10" w:hAnsiTheme="majorBidi" w:cstheme="majorBidi"/>
-          <w:sz w:val="22"/>
-        </w:rPr>
-        <w:t>?,</w:t>
-      </w:r>
-      <w:proofErr w:type="gramEnd"/>
-      <w:r>
-        <w:rPr>
-          <w:rFonts w:asciiTheme="majorBidi" w:eastAsia="cmr10" w:hAnsiTheme="majorBidi" w:cstheme="majorBidi"/>
-          <w:sz w:val="22"/>
-        </w:rPr>
-        <w:t xml:space="preserve"> Can the system reach a deadlock situation,</w:t>
+        <w:t>Is the generated result OK?, Can the system reach a deadlock situation,</w:t>
       </w:r>
     </w:p>
     <w:p>
@@ -4111,15 +3882,7 @@
           <w:rFonts w:asciiTheme="majorBidi" w:eastAsia="cmr10" w:hAnsiTheme="majorBidi" w:cstheme="majorBidi"/>
           <w:sz w:val="22"/>
         </w:rPr>
-        <w:t xml:space="preserve">The model checker examines all relevant system states to check whether they satisfy the desired property. If a state is encountered that violates the property under consideration, the </w:t>
-      </w:r>
-      <w:r>
-        <w:rPr>
-          <w:rFonts w:asciiTheme="majorBidi" w:eastAsia="cmr10" w:hAnsiTheme="majorBidi" w:cstheme="majorBidi"/>
-          <w:sz w:val="22"/>
-        </w:rPr>
-        <w:lastRenderedPageBreak/>
-        <w:t xml:space="preserve">model checker provides a counterexample that indicates how the model could reach the undesired state. </w:t>
+        <w:t xml:space="preserve">The model checker examines all relevant system states to check whether they satisfy the desired property. If a state is encountered that violates the property under consideration, the model checker provides a counterexample that indicates how the model could reach the undesired state. </w:t>
       </w:r>
     </w:p>
     <w:p>
@@ -4165,10 +3928,10 @@
     </w:p>
     <w:p>
       <w:pPr>
-        <w:pStyle w:val="Heading3"/>
+        <w:pStyle w:val="3"/>
         <w:ind w:left="475"/>
       </w:pPr>
-      <w:bookmarkStart w:id="44" w:name="_Toc468278406"/>
+      <w:bookmarkStart w:id="53" w:name="_Toc468278406"/>
       <w:r>
         <w:t xml:space="preserve">2.1.5. </w:t>
       </w:r>
@@ -4191,7 +3954,7 @@
         </w:rPr>
         <w:t>(LTL)</w:t>
       </w:r>
-      <w:bookmarkEnd w:id="44"/>
+      <w:bookmarkEnd w:id="53"/>
     </w:p>
     <w:p>
       <w:pPr>
@@ -4219,9 +3982,8 @@
           <w:sz w:val="22"/>
         </w:rPr>
       </w:pPr>
-      <w:commentRangeStart w:id="45"/>
-      <w:commentRangeStart w:id="46"/>
-      <w:proofErr w:type="gramStart"/>
+      <w:commentRangeStart w:id="54"/>
+      <w:commentRangeStart w:id="55"/>
       <w:r>
         <w:rPr>
           <w:rFonts w:asciiTheme="majorBidi" w:eastAsia="cmr10" w:hAnsiTheme="majorBidi" w:cstheme="majorBidi"/>
@@ -4229,13 +3991,12 @@
         </w:rPr>
         <w:t>l</w:t>
       </w:r>
-      <w:commentRangeEnd w:id="45"/>
-      <w:proofErr w:type="gramEnd"/>
-      <w:r>
-        <w:rPr>
-          <w:rStyle w:val="CommentReference"/>
-        </w:rPr>
-        <w:commentReference w:id="45"/>
+      <w:commentRangeEnd w:id="54"/>
+      <w:r>
+        <w:rPr>
+          <w:rStyle w:val="a8"/>
+        </w:rPr>
+        <w:commentReference w:id="54"/>
       </w:r>
       <w:r>
         <w:rPr>
@@ -4244,12 +4005,12 @@
         </w:rPr>
         <w:t>inear temporal logic (LTL),</w:t>
       </w:r>
-      <w:commentRangeEnd w:id="46"/>
-      <w:r>
-        <w:rPr>
-          <w:rStyle w:val="CommentReference"/>
-        </w:rPr>
-        <w:commentReference w:id="46"/>
+      <w:commentRangeEnd w:id="55"/>
+      <w:r>
+        <w:rPr>
+          <w:rStyle w:val="a8"/>
+        </w:rPr>
+        <w:commentReference w:id="55"/>
       </w:r>
       <w:r>
         <w:rPr>
@@ -4288,23 +4049,7 @@
           <w:rFonts w:asciiTheme="majorBidi" w:eastAsia="cmr10" w:hAnsiTheme="majorBidi" w:cstheme="majorBidi"/>
           <w:sz w:val="22"/>
         </w:rPr>
-        <w:t xml:space="preserve">Temporal logic is a formalism par excellence for treating correctness depends on the executions. </w:t>
-      </w:r>
-      <w:proofErr w:type="gramStart"/>
-      <w:r>
-        <w:rPr>
-          <w:rFonts w:asciiTheme="majorBidi" w:eastAsia="cmr10" w:hAnsiTheme="majorBidi" w:cstheme="majorBidi"/>
-          <w:sz w:val="22"/>
-        </w:rPr>
-        <w:t>It  extends</w:t>
-      </w:r>
-      <w:proofErr w:type="gramEnd"/>
-      <w:r>
-        <w:rPr>
-          <w:rFonts w:asciiTheme="majorBidi" w:eastAsia="cmr10" w:hAnsiTheme="majorBidi" w:cstheme="majorBidi"/>
-          <w:sz w:val="22"/>
-        </w:rPr>
-        <w:t xml:space="preserve"> propositional or predicate logic by modalities that permit to referral to the infinite behavior of a system. </w:t>
+        <w:t xml:space="preserve">Temporal logic is a formalism par excellence for treating correctness depends on the executions. It  extends propositional or predicate logic by modalities that permit to referral to the infinite behavior of a system. </w:t>
       </w:r>
     </w:p>
     <w:p>
@@ -4352,23 +4097,7 @@
           <w:rFonts w:asciiTheme="majorBidi" w:eastAsia="cmr10" w:hAnsiTheme="majorBidi" w:cstheme="majorBidi"/>
           <w:sz w:val="22"/>
         </w:rPr>
-        <w:t xml:space="preserve">. i.e.  </w:t>
-      </w:r>
-      <w:proofErr w:type="gramStart"/>
-      <w:r>
-        <w:rPr>
-          <w:rFonts w:asciiTheme="majorBidi" w:eastAsia="cmr10" w:hAnsiTheme="majorBidi" w:cstheme="majorBidi"/>
-          <w:sz w:val="22"/>
-        </w:rPr>
-        <w:t>at</w:t>
-      </w:r>
-      <w:proofErr w:type="gramEnd"/>
-      <w:r>
-        <w:rPr>
-          <w:rFonts w:asciiTheme="majorBidi" w:eastAsia="cmr10" w:hAnsiTheme="majorBidi" w:cstheme="majorBidi"/>
-          <w:sz w:val="22"/>
-        </w:rPr>
-        <w:t xml:space="preserve"> each moment in time there is a single successor moment, </w:t>
+        <w:t xml:space="preserve">. i.e.  at each moment in time there is a single successor moment, </w:t>
       </w:r>
       <w:r>
         <w:rPr>
@@ -4394,17 +4123,17 @@
     </w:p>
     <w:p>
       <w:pPr>
-        <w:pStyle w:val="Heading3"/>
+        <w:pStyle w:val="3"/>
         <w:ind w:left="475"/>
       </w:pPr>
-      <w:bookmarkStart w:id="47" w:name="_Toc468278407"/>
+      <w:bookmarkStart w:id="56" w:name="_Toc468278407"/>
       <w:r>
         <w:t xml:space="preserve">2.1.6. </w:t>
       </w:r>
       <w:r>
         <w:t>SPIN</w:t>
       </w:r>
-      <w:bookmarkEnd w:id="47"/>
+      <w:bookmarkEnd w:id="56"/>
       <w:r>
         <w:t xml:space="preserve"> </w:t>
       </w:r>
@@ -4422,21 +4151,7 @@
         <w:rPr>
           <w:sz w:val="22"/>
         </w:rPr>
-        <w:t xml:space="preserve">Spin is a </w:t>
-      </w:r>
-      <w:proofErr w:type="gramStart"/>
-      <w:r>
-        <w:rPr>
-          <w:sz w:val="22"/>
-        </w:rPr>
-        <w:t>popular  verification</w:t>
-      </w:r>
-      <w:proofErr w:type="gramEnd"/>
-      <w:r>
-        <w:rPr>
-          <w:sz w:val="22"/>
-        </w:rPr>
-        <w:t xml:space="preserve"> tool of distributed systems,  used by thousands of people worldwide. The tool can be used for the formal verification of multi-threaded software applications. </w:t>
+        <w:t xml:space="preserve">Spin is a popular  verification tool of distributed systems,  used by thousands of people worldwide. The tool can be used for the formal verification of multi-threaded software applications. </w:t>
       </w:r>
     </w:p>
     <w:p>
@@ -4451,21 +4166,7 @@
         <w:rPr>
           <w:sz w:val="22"/>
         </w:rPr>
-        <w:t xml:space="preserve">Spin can perform simulations of the system's execution.  </w:t>
-      </w:r>
-      <w:proofErr w:type="gramStart"/>
-      <w:r>
-        <w:rPr>
-          <w:sz w:val="22"/>
-        </w:rPr>
-        <w:t>It  was</w:t>
-      </w:r>
-      <w:proofErr w:type="gramEnd"/>
-      <w:r>
-        <w:rPr>
-          <w:sz w:val="22"/>
-        </w:rPr>
-        <w:t xml:space="preserve"> developed at Bell Labs in the Unix group of the Computing Sciences Research Center, starting in 1980.  Spin can perform interactive, guided, or random simulati</w:t>
+        <w:t>Spin can perform simulations of the system's execution.  It  was developed at Bell Labs in the Unix group of the Computing Sciences Research Center, starting in 1980.  Spin can perform interactive, guided, or random simulati</w:t>
       </w:r>
       <w:r>
         <w:rPr>
@@ -4488,15 +4189,15 @@
 </file>
 
 <file path=word/comments.xml><?xml version="1.0" encoding="utf-8"?>
-<w:comments xmlns:wpc="http://schemas.microsoft.com/office/word/2010/wordprocessingCanvas" xmlns:mc="http://schemas.openxmlformats.org/markup-compatibility/2006" xmlns:o="urn:schemas-microsoft-com:office:office" xmlns:r="http://schemas.openxmlformats.org/officeDocument/2006/relationships" xmlns:m="http://schemas.openxmlformats.org/officeDocument/2006/math" xmlns:v="urn:schemas-microsoft-com:vml" xmlns:wp14="http://schemas.microsoft.com/office/word/2010/wordprocessingDrawing" xmlns:wp="http://schemas.openxmlformats.org/drawingml/2006/wordprocessingDrawing" xmlns:w10="urn:schemas-microsoft-com:office:word" xmlns:w="http://schemas.openxmlformats.org/wordprocessingml/2006/main" xmlns:w14="http://schemas.microsoft.com/office/word/2010/wordml" xmlns:wpg="http://schemas.microsoft.com/office/word/2010/wordprocessingGroup" xmlns:wpi="http://schemas.microsoft.com/office/word/2010/wordprocessingInk" xmlns:wne="http://schemas.microsoft.com/office/word/2006/wordml" xmlns:wps="http://schemas.microsoft.com/office/word/2010/wordprocessingShape" mc:Ignorable="w14 wp14">
+<w:comments xmlns:wpc="http://schemas.microsoft.com/office/word/2010/wordprocessingCanvas" xmlns:cx="http://schemas.microsoft.com/office/drawing/2014/chartex" xmlns:cx1="http://schemas.microsoft.com/office/drawing/2015/9/8/chartex" xmlns:cx2="http://schemas.microsoft.com/office/drawing/2015/10/21/chartex" xmlns:cx3="http://schemas.microsoft.com/office/drawing/2016/5/9/chartex" xmlns:cx4="http://schemas.microsoft.com/office/drawing/2016/5/10/chartex" xmlns:cx5="http://schemas.microsoft.com/office/drawing/2016/5/11/chartex" xmlns:mc="http://schemas.openxmlformats.org/markup-compatibility/2006" xmlns:o="urn:schemas-microsoft-com:office:office" xmlns:r="http://schemas.openxmlformats.org/officeDocument/2006/relationships" xmlns:m="http://schemas.openxmlformats.org/officeDocument/2006/math" xmlns:v="urn:schemas-microsoft-com:vml" xmlns:wp14="http://schemas.microsoft.com/office/word/2010/wordprocessingDrawing" xmlns:wp="http://schemas.openxmlformats.org/drawingml/2006/wordprocessingDrawing" xmlns:w10="urn:schemas-microsoft-com:office:word" xmlns:w="http://schemas.openxmlformats.org/wordprocessingml/2006/main" xmlns:w14="http://schemas.microsoft.com/office/word/2010/wordml" xmlns:w15="http://schemas.microsoft.com/office/word/2012/wordml" xmlns:w16se="http://schemas.microsoft.com/office/word/2015/wordml/symex" xmlns:wpg="http://schemas.microsoft.com/office/word/2010/wordprocessingGroup" xmlns:wpi="http://schemas.microsoft.com/office/word/2010/wordprocessingInk" xmlns:wne="http://schemas.microsoft.com/office/word/2006/wordml" xmlns:wps="http://schemas.microsoft.com/office/word/2010/wordprocessingShape" mc:Ignorable="w14 w15 w16se wp14">
   <w:comment w:id="2" w:author="אלנה רווה" w:date="2016-12-01T10:56:00Z" w:initials="אר">
     <w:p>
       <w:pPr>
-        <w:pStyle w:val="CommentText"/>
-      </w:pPr>
-      <w:r>
-        <w:rPr>
-          <w:rStyle w:val="CommentReference"/>
+        <w:pStyle w:val="a9"/>
+      </w:pPr>
+      <w:r>
+        <w:rPr>
+          <w:rStyle w:val="a8"/>
         </w:rPr>
         <w:annotationRef/>
       </w:r>
@@ -4505,77 +4206,62 @@
       </w:r>
     </w:p>
   </w:comment>
-  <w:comment w:id="5" w:author="אלנה רווה" w:date="2016-12-01T10:57:00Z" w:initials="אר">
-    <w:p>
-      <w:pPr>
-        <w:pStyle w:val="CommentText"/>
-      </w:pPr>
-      <w:r>
-        <w:rPr>
-          <w:rStyle w:val="CommentReference"/>
+  <w:comment w:id="9" w:author="אלנה רווה" w:date="2016-12-01T10:57:00Z" w:initials="אר">
+    <w:p>
+      <w:pPr>
+        <w:pStyle w:val="a9"/>
+      </w:pPr>
+      <w:r>
+        <w:rPr>
+          <w:rStyle w:val="a8"/>
         </w:rPr>
         <w:annotationRef/>
       </w:r>
       <w:r>
-        <w:t xml:space="preserve">Unify text size and font according to the </w:t>
-      </w:r>
-      <w:r>
-        <w:t>requirements</w:t>
-      </w:r>
-      <w:bookmarkStart w:id="8" w:name="_GoBack"/>
-      <w:bookmarkEnd w:id="8"/>
+        <w:t>Unify text size and font according to the requirements</w:t>
+      </w:r>
     </w:p>
   </w:comment>
-  <w:comment w:id="10" w:author="K23.06" w:date="2016-11-30T15:08:00Z" w:initials="K23.06">
-    <w:p>
-      <w:pPr>
-        <w:pStyle w:val="CommentText"/>
-      </w:pPr>
-      <w:r>
-        <w:rPr>
-          <w:rStyle w:val="CommentReference"/>
+  <w:comment w:id="13" w:author="K23.06" w:date="2016-11-30T15:08:00Z" w:initials="K23.06">
+    <w:p>
+      <w:pPr>
+        <w:pStyle w:val="a9"/>
+      </w:pPr>
+      <w:r>
+        <w:rPr>
+          <w:rStyle w:val="a8"/>
         </w:rPr>
         <w:annotationRef/>
       </w:r>
-      <w:proofErr w:type="gramStart"/>
-      <w:r>
-        <w:t>add</w:t>
-      </w:r>
-      <w:proofErr w:type="gramEnd"/>
-      <w:r>
-        <w:t xml:space="preserve"> definition</w:t>
+      <w:r>
+        <w:t>add definition</w:t>
       </w:r>
     </w:p>
   </w:comment>
-  <w:comment w:id="14" w:author="K23.06" w:date="2016-11-30T15:10:00Z" w:initials="K23.06">
-    <w:p>
-      <w:pPr>
-        <w:pStyle w:val="CommentText"/>
-      </w:pPr>
-      <w:r>
-        <w:rPr>
-          <w:rStyle w:val="CommentReference"/>
+  <w:comment w:id="17" w:author="K23.06" w:date="2016-11-30T15:10:00Z" w:initials="K23.06">
+    <w:p>
+      <w:pPr>
+        <w:pStyle w:val="a9"/>
+      </w:pPr>
+      <w:r>
+        <w:rPr>
+          <w:rStyle w:val="a8"/>
         </w:rPr>
         <w:annotationRef/>
       </w:r>
-      <w:proofErr w:type="gramStart"/>
-      <w:r>
-        <w:t>is</w:t>
-      </w:r>
-      <w:proofErr w:type="gramEnd"/>
-      <w:r>
-        <w:t xml:space="preserve"> not defined</w:t>
+      <w:r>
+        <w:t>is not defined</w:t>
       </w:r>
     </w:p>
   </w:comment>
-  <w:comment w:id="17" w:author="K23.06" w:date="2016-11-30T15:12:00Z" w:initials="K23.06">
-    <w:p>
-      <w:pPr>
-        <w:pStyle w:val="CommentText"/>
-      </w:pPr>
-      <w:r>
-        <w:rPr>
-          <w:rStyle w:val="CommentReference"/>
+  <w:comment w:id="20" w:author="K23.06" w:date="2016-11-30T15:12:00Z" w:initials="K23.06">
+    <w:p>
+      <w:pPr>
+        <w:pStyle w:val="a9"/>
+      </w:pPr>
+      <w:r>
+        <w:rPr>
+          <w:rStyle w:val="a8"/>
         </w:rPr>
         <w:annotationRef/>
       </w:r>
@@ -4584,77 +4270,62 @@
       </w:r>
     </w:p>
   </w:comment>
-  <w:comment w:id="22" w:author="K23.06" w:date="2016-11-30T15:11:00Z" w:initials="K23.06">
-    <w:p>
-      <w:pPr>
-        <w:pStyle w:val="CommentText"/>
-      </w:pPr>
-      <w:r>
-        <w:rPr>
-          <w:rStyle w:val="CommentReference"/>
+  <w:comment w:id="25" w:author="K23.06" w:date="2016-11-30T15:11:00Z" w:initials="K23.06">
+    <w:p>
+      <w:pPr>
+        <w:pStyle w:val="a9"/>
+      </w:pPr>
+      <w:r>
+        <w:rPr>
+          <w:rStyle w:val="a8"/>
         </w:rPr>
         <w:annotationRef/>
       </w:r>
-      <w:proofErr w:type="gramStart"/>
-      <w:r>
-        <w:t>let’s</w:t>
-      </w:r>
-      <w:proofErr w:type="gramEnd"/>
-      <w:r>
-        <w:t xml:space="preserve"> begin with TS, and then PG</w:t>
+      <w:r>
+        <w:t>let’s begin with TS, and then PG</w:t>
       </w:r>
     </w:p>
   </w:comment>
-  <w:comment w:id="24" w:author="K23.06" w:date="2016-11-30T15:13:00Z" w:initials="K23.06">
-    <w:p>
-      <w:pPr>
-        <w:pStyle w:val="CommentText"/>
-      </w:pPr>
-      <w:r>
-        <w:rPr>
-          <w:rStyle w:val="CommentReference"/>
+  <w:comment w:id="27" w:author="K23.06" w:date="2016-11-30T15:13:00Z" w:initials="K23.06">
+    <w:p>
+      <w:pPr>
+        <w:pStyle w:val="a9"/>
+      </w:pPr>
+      <w:r>
+        <w:rPr>
+          <w:rStyle w:val="a8"/>
         </w:rPr>
         <w:annotationRef/>
       </w:r>
-      <w:proofErr w:type="gramStart"/>
-      <w:r>
-        <w:t>please</w:t>
-      </w:r>
-      <w:proofErr w:type="gramEnd"/>
-      <w:r>
-        <w:t xml:space="preserve"> format</w:t>
+      <w:r>
+        <w:t>please format</w:t>
       </w:r>
     </w:p>
   </w:comment>
-  <w:comment w:id="25" w:author="K23.06" w:date="2016-11-30T15:15:00Z" w:initials="K23.06">
-    <w:p>
-      <w:pPr>
-        <w:pStyle w:val="CommentText"/>
-      </w:pPr>
-      <w:r>
-        <w:rPr>
-          <w:rStyle w:val="CommentReference"/>
+  <w:comment w:id="28" w:author="K23.06" w:date="2016-11-30T15:15:00Z" w:initials="K23.06">
+    <w:p>
+      <w:pPr>
+        <w:pStyle w:val="a9"/>
+      </w:pPr>
+      <w:r>
+        <w:rPr>
+          <w:rStyle w:val="a8"/>
         </w:rPr>
         <w:annotationRef/>
       </w:r>
-      <w:proofErr w:type="gramStart"/>
-      <w:r>
-        <w:t>all</w:t>
-      </w:r>
-      <w:proofErr w:type="gramEnd"/>
-      <w:r>
-        <w:t xml:space="preserve"> variable are marked in the text by italic font</w:t>
+      <w:r>
+        <w:t>all variable are marked in the text by italic font</w:t>
       </w:r>
     </w:p>
   </w:comment>
-  <w:comment w:id="27" w:author="K23.06" w:date="2016-11-30T15:17:00Z" w:initials="K23.06">
-    <w:p>
-      <w:pPr>
-        <w:pStyle w:val="CommentText"/>
-      </w:pPr>
-      <w:r>
-        <w:rPr>
-          <w:rStyle w:val="CommentReference"/>
+  <w:comment w:id="30" w:author="K23.06" w:date="2016-11-30T15:17:00Z" w:initials="K23.06">
+    <w:p>
+      <w:pPr>
+        <w:pStyle w:val="a9"/>
+      </w:pPr>
+      <w:r>
+        <w:rPr>
+          <w:rStyle w:val="a8"/>
         </w:rPr>
         <w:annotationRef/>
       </w:r>
@@ -4663,14 +4334,14 @@
       </w:r>
     </w:p>
   </w:comment>
-  <w:comment w:id="29" w:author="K23.06" w:date="2016-11-30T15:17:00Z" w:initials="K23.06">
-    <w:p>
-      <w:pPr>
-        <w:pStyle w:val="CommentText"/>
-      </w:pPr>
-      <w:r>
-        <w:rPr>
-          <w:rStyle w:val="CommentReference"/>
+  <w:comment w:id="32" w:author="K23.06" w:date="2016-11-30T15:17:00Z" w:initials="K23.06">
+    <w:p>
+      <w:pPr>
+        <w:pStyle w:val="a9"/>
+      </w:pPr>
+      <w:r>
+        <w:rPr>
+          <w:rStyle w:val="a8"/>
         </w:rPr>
         <w:annotationRef/>
       </w:r>
@@ -4679,59 +4350,46 @@
       </w:r>
     </w:p>
   </w:comment>
-  <w:comment w:id="39" w:author="K23.06" w:date="2016-11-30T15:42:00Z" w:initials="K23.06">
-    <w:p>
-      <w:pPr>
-        <w:pStyle w:val="CommentText"/>
-      </w:pPr>
-      <w:r>
-        <w:rPr>
-          <w:rStyle w:val="CommentReference"/>
+  <w:comment w:id="48" w:author="K23.06" w:date="2016-11-30T15:42:00Z" w:initials="K23.06">
+    <w:p>
+      <w:pPr>
+        <w:pStyle w:val="a9"/>
+      </w:pPr>
+      <w:r>
+        <w:rPr>
+          <w:rStyle w:val="a8"/>
         </w:rPr>
         <w:annotationRef/>
       </w:r>
       <w:r>
-        <w:t xml:space="preserve">check </w:t>
-      </w:r>
-      <w:proofErr w:type="spellStart"/>
-      <w:r>
-        <w:t>english</w:t>
-      </w:r>
-      <w:proofErr w:type="spellEnd"/>
-      <w:r>
-        <w:t xml:space="preserve"> in this section</w:t>
+        <w:t>check english in this section</w:t>
       </w:r>
     </w:p>
   </w:comment>
-  <w:comment w:id="40" w:author="K23.06" w:date="2016-11-30T15:41:00Z" w:initials="K23.06">
-    <w:p>
-      <w:pPr>
-        <w:pStyle w:val="CommentText"/>
-      </w:pPr>
-      <w:r>
-        <w:rPr>
-          <w:rStyle w:val="CommentReference"/>
+  <w:comment w:id="49" w:author="K23.06" w:date="2016-11-30T15:41:00Z" w:initials="K23.06">
+    <w:p>
+      <w:pPr>
+        <w:pStyle w:val="a9"/>
+      </w:pPr>
+      <w:r>
+        <w:rPr>
+          <w:rStyle w:val="a8"/>
         </w:rPr>
         <w:annotationRef/>
       </w:r>
-      <w:proofErr w:type="gramStart"/>
-      <w:r>
-        <w:t>put</w:t>
-      </w:r>
-      <w:proofErr w:type="gramEnd"/>
-      <w:r>
-        <w:t xml:space="preserve"> verification and model checking in one section</w:t>
+      <w:r>
+        <w:t>put verification and model checking in one section</w:t>
       </w:r>
     </w:p>
   </w:comment>
-  <w:comment w:id="42" w:author="K23.06" w:date="2016-11-30T15:36:00Z" w:initials="K23.06">
-    <w:p>
-      <w:pPr>
-        <w:pStyle w:val="CommentText"/>
-      </w:pPr>
-      <w:r>
-        <w:rPr>
-          <w:rStyle w:val="CommentReference"/>
+  <w:comment w:id="51" w:author="K23.06" w:date="2016-11-30T15:36:00Z" w:initials="K23.06">
+    <w:p>
+      <w:pPr>
+        <w:pStyle w:val="a9"/>
+      </w:pPr>
+      <w:r>
+        <w:rPr>
+          <w:rStyle w:val="a8"/>
         </w:rPr>
         <w:annotationRef/>
       </w:r>
@@ -4740,35 +4398,30 @@
       </w:r>
     </w:p>
   </w:comment>
-  <w:comment w:id="41" w:author="K23.06" w:date="2016-11-30T15:37:00Z" w:initials="K23.06">
-    <w:p>
-      <w:pPr>
-        <w:pStyle w:val="CommentText"/>
-      </w:pPr>
-      <w:r>
-        <w:rPr>
-          <w:rStyle w:val="CommentReference"/>
+  <w:comment w:id="50" w:author="K23.06" w:date="2016-11-30T15:37:00Z" w:initials="K23.06">
+    <w:p>
+      <w:pPr>
+        <w:pStyle w:val="a9"/>
+      </w:pPr>
+      <w:r>
+        <w:rPr>
+          <w:rStyle w:val="a8"/>
         </w:rPr>
         <w:annotationRef/>
       </w:r>
-      <w:proofErr w:type="gramStart"/>
-      <w:r>
-        <w:t>not</w:t>
-      </w:r>
-      <w:proofErr w:type="gramEnd"/>
-      <w:r>
-        <w:t xml:space="preserve"> precise</w:t>
+      <w:r>
+        <w:t>not precise</w:t>
       </w:r>
     </w:p>
   </w:comment>
-  <w:comment w:id="43" w:author="K23.06" w:date="2016-11-30T15:38:00Z" w:initials="K23.06">
-    <w:p>
-      <w:pPr>
-        <w:pStyle w:val="CommentText"/>
-      </w:pPr>
-      <w:r>
-        <w:rPr>
-          <w:rStyle w:val="CommentReference"/>
+  <w:comment w:id="52" w:author="K23.06" w:date="2016-11-30T15:38:00Z" w:initials="K23.06">
+    <w:p>
+      <w:pPr>
+        <w:pStyle w:val="a9"/>
+      </w:pPr>
+      <w:r>
+        <w:rPr>
+          <w:rStyle w:val="a8"/>
         </w:rPr>
         <w:annotationRef/>
       </w:r>
@@ -4777,14 +4430,14 @@
       </w:r>
     </w:p>
   </w:comment>
-  <w:comment w:id="45" w:author="K23.06" w:date="2016-11-30T15:39:00Z" w:initials="K23.06">
-    <w:p>
-      <w:pPr>
-        <w:pStyle w:val="CommentText"/>
-      </w:pPr>
-      <w:r>
-        <w:rPr>
-          <w:rStyle w:val="CommentReference"/>
+  <w:comment w:id="54" w:author="K23.06" w:date="2016-11-30T15:39:00Z" w:initials="K23.06">
+    <w:p>
+      <w:pPr>
+        <w:pStyle w:val="a9"/>
+      </w:pPr>
+      <w:r>
+        <w:rPr>
+          <w:rStyle w:val="a8"/>
         </w:rPr>
         <w:annotationRef/>
       </w:r>
@@ -4793,32 +4446,49 @@
       </w:r>
     </w:p>
   </w:comment>
-  <w:comment w:id="46" w:author="K23.06" w:date="2016-11-30T15:40:00Z" w:initials="K23.06">
-    <w:p>
-      <w:pPr>
-        <w:pStyle w:val="CommentText"/>
-      </w:pPr>
-      <w:r>
-        <w:rPr>
-          <w:rStyle w:val="CommentReference"/>
+  <w:comment w:id="55" w:author="K23.06" w:date="2016-11-30T15:40:00Z" w:initials="K23.06">
+    <w:p>
+      <w:pPr>
+        <w:pStyle w:val="a9"/>
+      </w:pPr>
+      <w:r>
+        <w:rPr>
+          <w:rStyle w:val="a8"/>
         </w:rPr>
         <w:annotationRef/>
       </w:r>
-      <w:proofErr w:type="gramStart"/>
-      <w:r>
-        <w:t>add</w:t>
-      </w:r>
-      <w:proofErr w:type="gramEnd"/>
-      <w:r>
-        <w:t xml:space="preserve"> syntax and semantics of LTL</w:t>
+      <w:r>
+        <w:t>add syntax and semantics of LTL</w:t>
       </w:r>
     </w:p>
   </w:comment>
 </w:comments>
 </file>
 
+<file path=word/commentsExtended.xml><?xml version="1.0" encoding="utf-8"?>
+<w15:commentsEx xmlns:wpc="http://schemas.microsoft.com/office/word/2010/wordprocessingCanvas" xmlns:cx="http://schemas.microsoft.com/office/drawing/2014/chartex" xmlns:cx1="http://schemas.microsoft.com/office/drawing/2015/9/8/chartex" xmlns:cx2="http://schemas.microsoft.com/office/drawing/2015/10/21/chartex" xmlns:cx3="http://schemas.microsoft.com/office/drawing/2016/5/9/chartex" xmlns:cx4="http://schemas.microsoft.com/office/drawing/2016/5/10/chartex" xmlns:cx5="http://schemas.microsoft.com/office/drawing/2016/5/11/chartex" xmlns:mc="http://schemas.openxmlformats.org/markup-compatibility/2006" xmlns:o="urn:schemas-microsoft-com:office:office" xmlns:r="http://schemas.openxmlformats.org/officeDocument/2006/relationships" xmlns:m="http://schemas.openxmlformats.org/officeDocument/2006/math" xmlns:v="urn:schemas-microsoft-com:vml" xmlns:wp14="http://schemas.microsoft.com/office/word/2010/wordprocessingDrawing" xmlns:wp="http://schemas.openxmlformats.org/drawingml/2006/wordprocessingDrawing" xmlns:w10="urn:schemas-microsoft-com:office:word" xmlns:w="http://schemas.openxmlformats.org/wordprocessingml/2006/main" xmlns:w14="http://schemas.microsoft.com/office/word/2010/wordml" xmlns:w15="http://schemas.microsoft.com/office/word/2012/wordml" xmlns:w16se="http://schemas.microsoft.com/office/word/2015/wordml/symex" xmlns:wpg="http://schemas.microsoft.com/office/word/2010/wordprocessingGroup" xmlns:wpi="http://schemas.microsoft.com/office/word/2010/wordprocessingInk" xmlns:wne="http://schemas.microsoft.com/office/word/2006/wordml" xmlns:wps="http://schemas.microsoft.com/office/word/2010/wordprocessingShape" mc:Ignorable="w14 w15 w16se wp14">
+  <w15:commentEx w15:paraId="0F90EFDA" w15:done="0"/>
+  <w15:commentEx w15:paraId="464E2AA1" w15:done="0"/>
+  <w15:commentEx w15:paraId="3FC63150" w15:done="0"/>
+  <w15:commentEx w15:paraId="315EA733" w15:done="0"/>
+  <w15:commentEx w15:paraId="174120E7" w15:done="0"/>
+  <w15:commentEx w15:paraId="3897FB6F" w15:done="0"/>
+  <w15:commentEx w15:paraId="3995B009" w15:done="0"/>
+  <w15:commentEx w15:paraId="3E8F1386" w15:done="0"/>
+  <w15:commentEx w15:paraId="11ECD5BF" w15:done="0"/>
+  <w15:commentEx w15:paraId="45D0C09A" w15:done="0"/>
+  <w15:commentEx w15:paraId="7479A0F8" w15:done="0"/>
+  <w15:commentEx w15:paraId="79213FCE" w15:done="0"/>
+  <w15:commentEx w15:paraId="0B99A977" w15:done="0"/>
+  <w15:commentEx w15:paraId="2106F5CD" w15:done="0"/>
+  <w15:commentEx w15:paraId="23107C76" w15:done="0"/>
+  <w15:commentEx w15:paraId="4A837D2E" w15:done="0"/>
+  <w15:commentEx w15:paraId="31661E09" w15:done="0"/>
+</w15:commentsEx>
+</file>
+
 <file path=word/endnotes.xml><?xml version="1.0" encoding="utf-8"?>
-<w:endnotes xmlns:wpc="http://schemas.microsoft.com/office/word/2010/wordprocessingCanvas" xmlns:mc="http://schemas.openxmlformats.org/markup-compatibility/2006" xmlns:o="urn:schemas-microsoft-com:office:office" xmlns:r="http://schemas.openxmlformats.org/officeDocument/2006/relationships" xmlns:m="http://schemas.openxmlformats.org/officeDocument/2006/math" xmlns:v="urn:schemas-microsoft-com:vml" xmlns:wp14="http://schemas.microsoft.com/office/word/2010/wordprocessingDrawing" xmlns:wp="http://schemas.openxmlformats.org/drawingml/2006/wordprocessingDrawing" xmlns:w10="urn:schemas-microsoft-com:office:word" xmlns:w="http://schemas.openxmlformats.org/wordprocessingml/2006/main" xmlns:w14="http://schemas.microsoft.com/office/word/2010/wordml" xmlns:wpg="http://schemas.microsoft.com/office/word/2010/wordprocessingGroup" xmlns:wpi="http://schemas.microsoft.com/office/word/2010/wordprocessingInk" xmlns:wne="http://schemas.microsoft.com/office/word/2006/wordml" xmlns:wps="http://schemas.microsoft.com/office/word/2010/wordprocessingShape" mc:Ignorable="w14 wp14">
+<w:endnotes xmlns:wpc="http://schemas.microsoft.com/office/word/2010/wordprocessingCanvas" xmlns:cx="http://schemas.microsoft.com/office/drawing/2014/chartex" xmlns:cx1="http://schemas.microsoft.com/office/drawing/2015/9/8/chartex" xmlns:cx2="http://schemas.microsoft.com/office/drawing/2015/10/21/chartex" xmlns:cx3="http://schemas.microsoft.com/office/drawing/2016/5/9/chartex" xmlns:cx4="http://schemas.microsoft.com/office/drawing/2016/5/10/chartex" xmlns:cx5="http://schemas.microsoft.com/office/drawing/2016/5/11/chartex" xmlns:mc="http://schemas.openxmlformats.org/markup-compatibility/2006" xmlns:o="urn:schemas-microsoft-com:office:office" xmlns:r="http://schemas.openxmlformats.org/officeDocument/2006/relationships" xmlns:m="http://schemas.openxmlformats.org/officeDocument/2006/math" xmlns:v="urn:schemas-microsoft-com:vml" xmlns:wp14="http://schemas.microsoft.com/office/word/2010/wordprocessingDrawing" xmlns:wp="http://schemas.openxmlformats.org/drawingml/2006/wordprocessingDrawing" xmlns:w10="urn:schemas-microsoft-com:office:word" xmlns:w="http://schemas.openxmlformats.org/wordprocessingml/2006/main" xmlns:w14="http://schemas.microsoft.com/office/word/2010/wordml" xmlns:w15="http://schemas.microsoft.com/office/word/2012/wordml" xmlns:w16se="http://schemas.microsoft.com/office/word/2015/wordml/symex" xmlns:wpg="http://schemas.microsoft.com/office/word/2010/wordprocessingGroup" xmlns:wpi="http://schemas.microsoft.com/office/word/2010/wordprocessingInk" xmlns:wne="http://schemas.microsoft.com/office/word/2006/wordml" xmlns:wps="http://schemas.microsoft.com/office/word/2010/wordprocessingShape" mc:Ignorable="w14 w15 w16se wp14">
   <w:endnote w:type="separator" w:id="-1">
     <w:p>
       <w:pPr>
@@ -4843,7 +4513,7 @@
 </file>
 
 <file path=word/footer1.xml><?xml version="1.0" encoding="utf-8"?>
-<w:ftr xmlns:wpc="http://schemas.microsoft.com/office/word/2010/wordprocessingCanvas" xmlns:mc="http://schemas.openxmlformats.org/markup-compatibility/2006" xmlns:o="urn:schemas-microsoft-com:office:office" xmlns:r="http://schemas.openxmlformats.org/officeDocument/2006/relationships" xmlns:m="http://schemas.openxmlformats.org/officeDocument/2006/math" xmlns:v="urn:schemas-microsoft-com:vml" xmlns:wp14="http://schemas.microsoft.com/office/word/2010/wordprocessingDrawing" xmlns:wp="http://schemas.openxmlformats.org/drawingml/2006/wordprocessingDrawing" xmlns:w10="urn:schemas-microsoft-com:office:word" xmlns:w="http://schemas.openxmlformats.org/wordprocessingml/2006/main" xmlns:w14="http://schemas.microsoft.com/office/word/2010/wordml" xmlns:wpg="http://schemas.microsoft.com/office/word/2010/wordprocessingGroup" xmlns:wpi="http://schemas.microsoft.com/office/word/2010/wordprocessingInk" xmlns:wne="http://schemas.microsoft.com/office/word/2006/wordml" xmlns:wps="http://schemas.microsoft.com/office/word/2010/wordprocessingShape" mc:Ignorable="w14 wp14">
+<w:ftr xmlns:wpc="http://schemas.microsoft.com/office/word/2010/wordprocessingCanvas" xmlns:cx="http://schemas.microsoft.com/office/drawing/2014/chartex" xmlns:cx1="http://schemas.microsoft.com/office/drawing/2015/9/8/chartex" xmlns:cx2="http://schemas.microsoft.com/office/drawing/2015/10/21/chartex" xmlns:cx3="http://schemas.microsoft.com/office/drawing/2016/5/9/chartex" xmlns:cx4="http://schemas.microsoft.com/office/drawing/2016/5/10/chartex" xmlns:cx5="http://schemas.microsoft.com/office/drawing/2016/5/11/chartex" xmlns:mc="http://schemas.openxmlformats.org/markup-compatibility/2006" xmlns:o="urn:schemas-microsoft-com:office:office" xmlns:r="http://schemas.openxmlformats.org/officeDocument/2006/relationships" xmlns:m="http://schemas.openxmlformats.org/officeDocument/2006/math" xmlns:v="urn:schemas-microsoft-com:vml" xmlns:wp14="http://schemas.microsoft.com/office/word/2010/wordprocessingDrawing" xmlns:wp="http://schemas.openxmlformats.org/drawingml/2006/wordprocessingDrawing" xmlns:w10="urn:schemas-microsoft-com:office:word" xmlns:w="http://schemas.openxmlformats.org/wordprocessingml/2006/main" xmlns:w14="http://schemas.microsoft.com/office/word/2010/wordml" xmlns:w15="http://schemas.microsoft.com/office/word/2012/wordml" xmlns:w16se="http://schemas.microsoft.com/office/word/2015/wordml/symex" xmlns:wpg="http://schemas.microsoft.com/office/word/2010/wordprocessingGroup" xmlns:wpi="http://schemas.microsoft.com/office/word/2010/wordprocessingInk" xmlns:wne="http://schemas.microsoft.com/office/word/2006/wordml" xmlns:wps="http://schemas.microsoft.com/office/word/2010/wordprocessingShape" mc:Ignorable="w14 w15 w16se wp14">
   <w:p>
     <w:pPr>
       <w:spacing w:after="0" w:line="259" w:lineRule="auto"/>
@@ -4895,7 +4565,7 @@
 </file>
 
 <file path=word/footer2.xml><?xml version="1.0" encoding="utf-8"?>
-<w:ftr xmlns:wpc="http://schemas.microsoft.com/office/word/2010/wordprocessingCanvas" xmlns:mc="http://schemas.openxmlformats.org/markup-compatibility/2006" xmlns:o="urn:schemas-microsoft-com:office:office" xmlns:r="http://schemas.openxmlformats.org/officeDocument/2006/relationships" xmlns:m="http://schemas.openxmlformats.org/officeDocument/2006/math" xmlns:v="urn:schemas-microsoft-com:vml" xmlns:wp14="http://schemas.microsoft.com/office/word/2010/wordprocessingDrawing" xmlns:wp="http://schemas.openxmlformats.org/drawingml/2006/wordprocessingDrawing" xmlns:w10="urn:schemas-microsoft-com:office:word" xmlns:w="http://schemas.openxmlformats.org/wordprocessingml/2006/main" xmlns:w14="http://schemas.microsoft.com/office/word/2010/wordml" xmlns:wpg="http://schemas.microsoft.com/office/word/2010/wordprocessingGroup" xmlns:wpi="http://schemas.microsoft.com/office/word/2010/wordprocessingInk" xmlns:wne="http://schemas.microsoft.com/office/word/2006/wordml" xmlns:wps="http://schemas.microsoft.com/office/word/2010/wordprocessingShape" mc:Ignorable="w14 wp14">
+<w:ftr xmlns:wpc="http://schemas.microsoft.com/office/word/2010/wordprocessingCanvas" xmlns:cx="http://schemas.microsoft.com/office/drawing/2014/chartex" xmlns:cx1="http://schemas.microsoft.com/office/drawing/2015/9/8/chartex" xmlns:cx2="http://schemas.microsoft.com/office/drawing/2015/10/21/chartex" xmlns:cx3="http://schemas.microsoft.com/office/drawing/2016/5/9/chartex" xmlns:cx4="http://schemas.microsoft.com/office/drawing/2016/5/10/chartex" xmlns:cx5="http://schemas.microsoft.com/office/drawing/2016/5/11/chartex" xmlns:mc="http://schemas.openxmlformats.org/markup-compatibility/2006" xmlns:o="urn:schemas-microsoft-com:office:office" xmlns:r="http://schemas.openxmlformats.org/officeDocument/2006/relationships" xmlns:m="http://schemas.openxmlformats.org/officeDocument/2006/math" xmlns:v="urn:schemas-microsoft-com:vml" xmlns:wp14="http://schemas.microsoft.com/office/word/2010/wordprocessingDrawing" xmlns:wp="http://schemas.openxmlformats.org/drawingml/2006/wordprocessingDrawing" xmlns:w10="urn:schemas-microsoft-com:office:word" xmlns:w="http://schemas.openxmlformats.org/wordprocessingml/2006/main" xmlns:w14="http://schemas.microsoft.com/office/word/2010/wordml" xmlns:w15="http://schemas.microsoft.com/office/word/2012/wordml" xmlns:w16se="http://schemas.microsoft.com/office/word/2015/wordml/symex" xmlns:wpg="http://schemas.microsoft.com/office/word/2010/wordprocessingGroup" xmlns:wpi="http://schemas.microsoft.com/office/word/2010/wordprocessingInk" xmlns:wne="http://schemas.microsoft.com/office/word/2006/wordml" xmlns:wps="http://schemas.microsoft.com/office/word/2010/wordprocessingShape" mc:Ignorable="w14 w15 w16se wp14">
   <w:p>
     <w:pPr>
       <w:spacing w:after="0" w:line="259" w:lineRule="auto"/>
@@ -4922,7 +4592,7 @@
         <w:noProof/>
         <w:sz w:val="24"/>
       </w:rPr>
-      <w:t>3</w:t>
+      <w:t>4</w:t>
     </w:r>
     <w:r>
       <w:rPr>
@@ -4948,7 +4618,7 @@
 </file>
 
 <file path=word/footer3.xml><?xml version="1.0" encoding="utf-8"?>
-<w:ftr xmlns:wpc="http://schemas.microsoft.com/office/word/2010/wordprocessingCanvas" xmlns:mc="http://schemas.openxmlformats.org/markup-compatibility/2006" xmlns:o="urn:schemas-microsoft-com:office:office" xmlns:r="http://schemas.openxmlformats.org/officeDocument/2006/relationships" xmlns:m="http://schemas.openxmlformats.org/officeDocument/2006/math" xmlns:v="urn:schemas-microsoft-com:vml" xmlns:wp14="http://schemas.microsoft.com/office/word/2010/wordprocessingDrawing" xmlns:wp="http://schemas.openxmlformats.org/drawingml/2006/wordprocessingDrawing" xmlns:w10="urn:schemas-microsoft-com:office:word" xmlns:w="http://schemas.openxmlformats.org/wordprocessingml/2006/main" xmlns:w14="http://schemas.microsoft.com/office/word/2010/wordml" xmlns:wpg="http://schemas.microsoft.com/office/word/2010/wordprocessingGroup" xmlns:wpi="http://schemas.microsoft.com/office/word/2010/wordprocessingInk" xmlns:wne="http://schemas.microsoft.com/office/word/2006/wordml" xmlns:wps="http://schemas.microsoft.com/office/word/2010/wordprocessingShape" mc:Ignorable="w14 wp14">
+<w:ftr xmlns:wpc="http://schemas.microsoft.com/office/word/2010/wordprocessingCanvas" xmlns:cx="http://schemas.microsoft.com/office/drawing/2014/chartex" xmlns:cx1="http://schemas.microsoft.com/office/drawing/2015/9/8/chartex" xmlns:cx2="http://schemas.microsoft.com/office/drawing/2015/10/21/chartex" xmlns:cx3="http://schemas.microsoft.com/office/drawing/2016/5/9/chartex" xmlns:cx4="http://schemas.microsoft.com/office/drawing/2016/5/10/chartex" xmlns:cx5="http://schemas.microsoft.com/office/drawing/2016/5/11/chartex" xmlns:mc="http://schemas.openxmlformats.org/markup-compatibility/2006" xmlns:o="urn:schemas-microsoft-com:office:office" xmlns:r="http://schemas.openxmlformats.org/officeDocument/2006/relationships" xmlns:m="http://schemas.openxmlformats.org/officeDocument/2006/math" xmlns:v="urn:schemas-microsoft-com:vml" xmlns:wp14="http://schemas.microsoft.com/office/word/2010/wordprocessingDrawing" xmlns:wp="http://schemas.openxmlformats.org/drawingml/2006/wordprocessingDrawing" xmlns:w10="urn:schemas-microsoft-com:office:word" xmlns:w="http://schemas.openxmlformats.org/wordprocessingml/2006/main" xmlns:w14="http://schemas.microsoft.com/office/word/2010/wordml" xmlns:w15="http://schemas.microsoft.com/office/word/2012/wordml" xmlns:w16se="http://schemas.microsoft.com/office/word/2015/wordml/symex" xmlns:wpg="http://schemas.microsoft.com/office/word/2010/wordprocessingGroup" xmlns:wpi="http://schemas.microsoft.com/office/word/2010/wordprocessingInk" xmlns:wne="http://schemas.microsoft.com/office/word/2006/wordml" xmlns:wps="http://schemas.microsoft.com/office/word/2010/wordprocessingShape" mc:Ignorable="w14 w15 w16se wp14">
   <w:p>
     <w:pPr>
       <w:spacing w:after="160" w:line="259" w:lineRule="auto"/>
@@ -4960,7 +4630,7 @@
 </file>
 
 <file path=word/footnotes.xml><?xml version="1.0" encoding="utf-8"?>
-<w:footnotes xmlns:wpc="http://schemas.microsoft.com/office/word/2010/wordprocessingCanvas" xmlns:mc="http://schemas.openxmlformats.org/markup-compatibility/2006" xmlns:o="urn:schemas-microsoft-com:office:office" xmlns:r="http://schemas.openxmlformats.org/officeDocument/2006/relationships" xmlns:m="http://schemas.openxmlformats.org/officeDocument/2006/math" xmlns:v="urn:schemas-microsoft-com:vml" xmlns:wp14="http://schemas.microsoft.com/office/word/2010/wordprocessingDrawing" xmlns:wp="http://schemas.openxmlformats.org/drawingml/2006/wordprocessingDrawing" xmlns:w10="urn:schemas-microsoft-com:office:word" xmlns:w="http://schemas.openxmlformats.org/wordprocessingml/2006/main" xmlns:w14="http://schemas.microsoft.com/office/word/2010/wordml" xmlns:wpg="http://schemas.microsoft.com/office/word/2010/wordprocessingGroup" xmlns:wpi="http://schemas.microsoft.com/office/word/2010/wordprocessingInk" xmlns:wne="http://schemas.microsoft.com/office/word/2006/wordml" xmlns:wps="http://schemas.microsoft.com/office/word/2010/wordprocessingShape" mc:Ignorable="w14 wp14">
+<w:footnotes xmlns:wpc="http://schemas.microsoft.com/office/word/2010/wordprocessingCanvas" xmlns:cx="http://schemas.microsoft.com/office/drawing/2014/chartex" xmlns:cx1="http://schemas.microsoft.com/office/drawing/2015/9/8/chartex" xmlns:cx2="http://schemas.microsoft.com/office/drawing/2015/10/21/chartex" xmlns:cx3="http://schemas.microsoft.com/office/drawing/2016/5/9/chartex" xmlns:cx4="http://schemas.microsoft.com/office/drawing/2016/5/10/chartex" xmlns:cx5="http://schemas.microsoft.com/office/drawing/2016/5/11/chartex" xmlns:mc="http://schemas.openxmlformats.org/markup-compatibility/2006" xmlns:o="urn:schemas-microsoft-com:office:office" xmlns:r="http://schemas.openxmlformats.org/officeDocument/2006/relationships" xmlns:m="http://schemas.openxmlformats.org/officeDocument/2006/math" xmlns:v="urn:schemas-microsoft-com:vml" xmlns:wp14="http://schemas.microsoft.com/office/word/2010/wordprocessingDrawing" xmlns:wp="http://schemas.openxmlformats.org/drawingml/2006/wordprocessingDrawing" xmlns:w10="urn:schemas-microsoft-com:office:word" xmlns:w="http://schemas.openxmlformats.org/wordprocessingml/2006/main" xmlns:w14="http://schemas.microsoft.com/office/word/2010/wordml" xmlns:w15="http://schemas.microsoft.com/office/word/2012/wordml" xmlns:w16se="http://schemas.microsoft.com/office/word/2015/wordml/symex" xmlns:wpg="http://schemas.microsoft.com/office/word/2010/wordprocessingGroup" xmlns:wpi="http://schemas.microsoft.com/office/word/2010/wordprocessingInk" xmlns:wne="http://schemas.microsoft.com/office/word/2006/wordml" xmlns:wps="http://schemas.microsoft.com/office/word/2010/wordprocessingShape" mc:Ignorable="w14 w15 w16se wp14">
   <w:footnote w:type="separator" w:id="-1">
     <w:p>
       <w:pPr>
@@ -4985,8 +4655,8 @@
 </file>
 
 <file path=word/numbering.xml><?xml version="1.0" encoding="utf-8"?>
-<w:numbering xmlns:wpc="http://schemas.microsoft.com/office/word/2010/wordprocessingCanvas" xmlns:mc="http://schemas.openxmlformats.org/markup-compatibility/2006" xmlns:o="urn:schemas-microsoft-com:office:office" xmlns:r="http://schemas.openxmlformats.org/officeDocument/2006/relationships" xmlns:m="http://schemas.openxmlformats.org/officeDocument/2006/math" xmlns:v="urn:schemas-microsoft-com:vml" xmlns:wp14="http://schemas.microsoft.com/office/word/2010/wordprocessingDrawing" xmlns:wp="http://schemas.openxmlformats.org/drawingml/2006/wordprocessingDrawing" xmlns:w10="urn:schemas-microsoft-com:office:word" xmlns:w="http://schemas.openxmlformats.org/wordprocessingml/2006/main" xmlns:w14="http://schemas.microsoft.com/office/word/2010/wordml" xmlns:wpg="http://schemas.microsoft.com/office/word/2010/wordprocessingGroup" xmlns:wpi="http://schemas.microsoft.com/office/word/2010/wordprocessingInk" xmlns:wne="http://schemas.microsoft.com/office/word/2006/wordml" xmlns:wps="http://schemas.microsoft.com/office/word/2010/wordprocessingShape" mc:Ignorable="w14 wp14">
-  <w:abstractNum w:abstractNumId="0">
+<w:numbering xmlns:wpc="http://schemas.microsoft.com/office/word/2010/wordprocessingCanvas" xmlns:cx="http://schemas.microsoft.com/office/drawing/2014/chartex" xmlns:cx1="http://schemas.microsoft.com/office/drawing/2015/9/8/chartex" xmlns:cx2="http://schemas.microsoft.com/office/drawing/2015/10/21/chartex" xmlns:cx3="http://schemas.microsoft.com/office/drawing/2016/5/9/chartex" xmlns:cx4="http://schemas.microsoft.com/office/drawing/2016/5/10/chartex" xmlns:cx5="http://schemas.microsoft.com/office/drawing/2016/5/11/chartex" xmlns:mc="http://schemas.openxmlformats.org/markup-compatibility/2006" xmlns:o="urn:schemas-microsoft-com:office:office" xmlns:r="http://schemas.openxmlformats.org/officeDocument/2006/relationships" xmlns:m="http://schemas.openxmlformats.org/officeDocument/2006/math" xmlns:v="urn:schemas-microsoft-com:vml" xmlns:wp14="http://schemas.microsoft.com/office/word/2010/wordprocessingDrawing" xmlns:wp="http://schemas.openxmlformats.org/drawingml/2006/wordprocessingDrawing" xmlns:w10="urn:schemas-microsoft-com:office:word" xmlns:w="http://schemas.openxmlformats.org/wordprocessingml/2006/main" xmlns:w14="http://schemas.microsoft.com/office/word/2010/wordml" xmlns:w15="http://schemas.microsoft.com/office/word/2012/wordml" xmlns:w16se="http://schemas.microsoft.com/office/word/2015/wordml/symex" xmlns:wpg="http://schemas.microsoft.com/office/word/2010/wordprocessingGroup" xmlns:wpi="http://schemas.microsoft.com/office/word/2010/wordprocessingInk" xmlns:wne="http://schemas.microsoft.com/office/word/2006/wordml" xmlns:wps="http://schemas.microsoft.com/office/word/2010/wordprocessingShape" mc:Ignorable="w14 w15 w16se wp14">
+  <w:abstractNum w:abstractNumId="0" w15:restartNumberingAfterBreak="0">
     <w:nsid w:val="0C571123"/>
     <w:multiLevelType w:val="hybridMultilevel"/>
     <w:tmpl w:val="51FEEAE0"/>
@@ -5198,7 +4868,7 @@
       </w:rPr>
     </w:lvl>
   </w:abstractNum>
-  <w:abstractNum w:abstractNumId="1">
+  <w:abstractNum w:abstractNumId="1" w15:restartNumberingAfterBreak="0">
     <w:nsid w:val="0DB8708E"/>
     <w:multiLevelType w:val="hybridMultilevel"/>
     <w:tmpl w:val="970E7A1C"/>
@@ -5410,7 +5080,7 @@
       </w:rPr>
     </w:lvl>
   </w:abstractNum>
-  <w:abstractNum w:abstractNumId="2">
+  <w:abstractNum w:abstractNumId="2" w15:restartNumberingAfterBreak="0">
     <w:nsid w:val="0F9B706D"/>
     <w:multiLevelType w:val="hybridMultilevel"/>
     <w:tmpl w:val="A6408946"/>
@@ -5622,7 +5292,7 @@
       </w:rPr>
     </w:lvl>
   </w:abstractNum>
-  <w:abstractNum w:abstractNumId="3">
+  <w:abstractNum w:abstractNumId="3" w15:restartNumberingAfterBreak="0">
     <w:nsid w:val="115E6EF6"/>
     <w:multiLevelType w:val="hybridMultilevel"/>
     <w:tmpl w:val="23281E44"/>
@@ -5834,7 +5504,7 @@
       </w:rPr>
     </w:lvl>
   </w:abstractNum>
-  <w:abstractNum w:abstractNumId="4">
+  <w:abstractNum w:abstractNumId="4" w15:restartNumberingAfterBreak="0">
     <w:nsid w:val="1A462A2E"/>
     <w:multiLevelType w:val="hybridMultilevel"/>
     <w:tmpl w:val="B3648672"/>
@@ -6046,7 +5716,7 @@
       </w:rPr>
     </w:lvl>
   </w:abstractNum>
-  <w:abstractNum w:abstractNumId="5">
+  <w:abstractNum w:abstractNumId="5" w15:restartNumberingAfterBreak="0">
     <w:nsid w:val="24301145"/>
     <w:multiLevelType w:val="hybridMultilevel"/>
     <w:tmpl w:val="7A9417BE"/>
@@ -6258,7 +5928,7 @@
       </w:rPr>
     </w:lvl>
   </w:abstractNum>
-  <w:abstractNum w:abstractNumId="6">
+  <w:abstractNum w:abstractNumId="6" w15:restartNumberingAfterBreak="0">
     <w:nsid w:val="24FD4073"/>
     <w:multiLevelType w:val="hybridMultilevel"/>
     <w:tmpl w:val="6ECACC76"/>
@@ -6470,7 +6140,7 @@
       </w:rPr>
     </w:lvl>
   </w:abstractNum>
-  <w:abstractNum w:abstractNumId="7">
+  <w:abstractNum w:abstractNumId="7" w15:restartNumberingAfterBreak="0">
     <w:nsid w:val="2D6B277B"/>
     <w:multiLevelType w:val="hybridMultilevel"/>
     <w:tmpl w:val="8798659E"/>
@@ -6682,7 +6352,7 @@
       </w:rPr>
     </w:lvl>
   </w:abstractNum>
-  <w:abstractNum w:abstractNumId="8">
+  <w:abstractNum w:abstractNumId="8" w15:restartNumberingAfterBreak="0">
     <w:nsid w:val="2E827970"/>
     <w:multiLevelType w:val="hybridMultilevel"/>
     <w:tmpl w:val="0F2A2270"/>
@@ -6771,7 +6441,7 @@
       </w:pPr>
     </w:lvl>
   </w:abstractNum>
-  <w:abstractNum w:abstractNumId="9">
+  <w:abstractNum w:abstractNumId="9" w15:restartNumberingAfterBreak="0">
     <w:nsid w:val="302C5433"/>
     <w:multiLevelType w:val="hybridMultilevel"/>
     <w:tmpl w:val="043CAB82"/>
@@ -6983,7 +6653,7 @@
       </w:rPr>
     </w:lvl>
   </w:abstractNum>
-  <w:abstractNum w:abstractNumId="10">
+  <w:abstractNum w:abstractNumId="10" w15:restartNumberingAfterBreak="0">
     <w:nsid w:val="32825577"/>
     <w:multiLevelType w:val="hybridMultilevel"/>
     <w:tmpl w:val="1C0AF194"/>
@@ -7195,7 +6865,7 @@
       </w:rPr>
     </w:lvl>
   </w:abstractNum>
-  <w:abstractNum w:abstractNumId="11">
+  <w:abstractNum w:abstractNumId="11" w15:restartNumberingAfterBreak="0">
     <w:nsid w:val="3B113131"/>
     <w:multiLevelType w:val="hybridMultilevel"/>
     <w:tmpl w:val="D49846F0"/>
@@ -7407,7 +7077,7 @@
       </w:rPr>
     </w:lvl>
   </w:abstractNum>
-  <w:abstractNum w:abstractNumId="12">
+  <w:abstractNum w:abstractNumId="12" w15:restartNumberingAfterBreak="0">
     <w:nsid w:val="3E381F2F"/>
     <w:multiLevelType w:val="hybridMultilevel"/>
     <w:tmpl w:val="0E74F9FC"/>
@@ -7619,7 +7289,7 @@
       </w:rPr>
     </w:lvl>
   </w:abstractNum>
-  <w:abstractNum w:abstractNumId="13">
+  <w:abstractNum w:abstractNumId="13" w15:restartNumberingAfterBreak="0">
     <w:nsid w:val="3F141929"/>
     <w:multiLevelType w:val="hybridMultilevel"/>
     <w:tmpl w:val="E9723698"/>
@@ -7831,7 +7501,7 @@
       </w:rPr>
     </w:lvl>
   </w:abstractNum>
-  <w:abstractNum w:abstractNumId="14">
+  <w:abstractNum w:abstractNumId="14" w15:restartNumberingAfterBreak="0">
     <w:nsid w:val="3F474065"/>
     <w:multiLevelType w:val="hybridMultilevel"/>
     <w:tmpl w:val="33A6F104"/>
@@ -8043,7 +7713,7 @@
       </w:rPr>
     </w:lvl>
   </w:abstractNum>
-  <w:abstractNum w:abstractNumId="15">
+  <w:abstractNum w:abstractNumId="15" w15:restartNumberingAfterBreak="0">
     <w:nsid w:val="4F4C5E1D"/>
     <w:multiLevelType w:val="hybridMultilevel"/>
     <w:tmpl w:val="467A286A"/>
@@ -8132,7 +7802,7 @@
       </w:pPr>
     </w:lvl>
   </w:abstractNum>
-  <w:abstractNum w:abstractNumId="16">
+  <w:abstractNum w:abstractNumId="16" w15:restartNumberingAfterBreak="0">
     <w:nsid w:val="51917696"/>
     <w:multiLevelType w:val="hybridMultilevel"/>
     <w:tmpl w:val="6C32113A"/>
@@ -8344,7 +8014,7 @@
       </w:rPr>
     </w:lvl>
   </w:abstractNum>
-  <w:abstractNum w:abstractNumId="17">
+  <w:abstractNum w:abstractNumId="17" w15:restartNumberingAfterBreak="0">
     <w:nsid w:val="561E77B6"/>
     <w:multiLevelType w:val="hybridMultilevel"/>
     <w:tmpl w:val="9B4C610E"/>
@@ -8556,7 +8226,7 @@
       </w:rPr>
     </w:lvl>
   </w:abstractNum>
-  <w:abstractNum w:abstractNumId="18">
+  <w:abstractNum w:abstractNumId="18" w15:restartNumberingAfterBreak="0">
     <w:nsid w:val="58102F9A"/>
     <w:multiLevelType w:val="hybridMultilevel"/>
     <w:tmpl w:val="B52A9960"/>
@@ -8768,7 +8438,7 @@
       </w:rPr>
     </w:lvl>
   </w:abstractNum>
-  <w:abstractNum w:abstractNumId="19">
+  <w:abstractNum w:abstractNumId="19" w15:restartNumberingAfterBreak="0">
     <w:nsid w:val="5BF20A82"/>
     <w:multiLevelType w:val="hybridMultilevel"/>
     <w:tmpl w:val="B5B2E402"/>
@@ -8857,7 +8527,7 @@
       </w:pPr>
     </w:lvl>
   </w:abstractNum>
-  <w:abstractNum w:abstractNumId="20">
+  <w:abstractNum w:abstractNumId="20" w15:restartNumberingAfterBreak="0">
     <w:nsid w:val="5D37456E"/>
     <w:multiLevelType w:val="hybridMultilevel"/>
     <w:tmpl w:val="A1D01C4C"/>
@@ -9069,7 +8739,7 @@
       </w:rPr>
     </w:lvl>
   </w:abstractNum>
-  <w:abstractNum w:abstractNumId="21">
+  <w:abstractNum w:abstractNumId="21" w15:restartNumberingAfterBreak="0">
     <w:nsid w:val="667B4EF4"/>
     <w:multiLevelType w:val="hybridMultilevel"/>
     <w:tmpl w:val="4A588906"/>
@@ -9281,7 +8951,7 @@
       </w:rPr>
     </w:lvl>
   </w:abstractNum>
-  <w:abstractNum w:abstractNumId="22">
+  <w:abstractNum w:abstractNumId="22" w15:restartNumberingAfterBreak="0">
     <w:nsid w:val="6B3B13F9"/>
     <w:multiLevelType w:val="hybridMultilevel"/>
     <w:tmpl w:val="C05074AC"/>
@@ -9370,7 +9040,7 @@
       </w:pPr>
     </w:lvl>
   </w:abstractNum>
-  <w:abstractNum w:abstractNumId="23">
+  <w:abstractNum w:abstractNumId="23" w15:restartNumberingAfterBreak="0">
     <w:nsid w:val="6BF71EBD"/>
     <w:multiLevelType w:val="hybridMultilevel"/>
     <w:tmpl w:val="041C06E6"/>
@@ -9582,7 +9252,7 @@
       </w:rPr>
     </w:lvl>
   </w:abstractNum>
-  <w:abstractNum w:abstractNumId="24">
+  <w:abstractNum w:abstractNumId="24" w15:restartNumberingAfterBreak="0">
     <w:nsid w:val="750501BB"/>
     <w:multiLevelType w:val="hybridMultilevel"/>
     <w:tmpl w:val="1ED41188"/>
@@ -9794,7 +9464,7 @@
       </w:rPr>
     </w:lvl>
   </w:abstractNum>
-  <w:abstractNum w:abstractNumId="25">
+  <w:abstractNum w:abstractNumId="25" w15:restartNumberingAfterBreak="0">
     <w:nsid w:val="78F178F3"/>
     <w:multiLevelType w:val="multilevel"/>
     <w:tmpl w:val="CAAEFD36"/>
@@ -9943,7 +9613,7 @@
       </w:rPr>
     </w:lvl>
   </w:abstractNum>
-  <w:abstractNum w:abstractNumId="26">
+  <w:abstractNum w:abstractNumId="26" w15:restartNumberingAfterBreak="0">
     <w:nsid w:val="7C3A1D5D"/>
     <w:multiLevelType w:val="hybridMultilevel"/>
     <w:tmpl w:val="85E4084E"/>
@@ -10239,8 +9909,16 @@
 </w:numbering>
 </file>
 
+<file path=word/people.xml><?xml version="1.0" encoding="utf-8"?>
+<w15:people xmlns:wpc="http://schemas.microsoft.com/office/word/2010/wordprocessingCanvas" xmlns:cx="http://schemas.microsoft.com/office/drawing/2014/chartex" xmlns:cx1="http://schemas.microsoft.com/office/drawing/2015/9/8/chartex" xmlns:cx2="http://schemas.microsoft.com/office/drawing/2015/10/21/chartex" xmlns:cx3="http://schemas.microsoft.com/office/drawing/2016/5/9/chartex" xmlns:cx4="http://schemas.microsoft.com/office/drawing/2016/5/10/chartex" xmlns:cx5="http://schemas.microsoft.com/office/drawing/2016/5/11/chartex" xmlns:mc="http://schemas.openxmlformats.org/markup-compatibility/2006" xmlns:o="urn:schemas-microsoft-com:office:office" xmlns:r="http://schemas.openxmlformats.org/officeDocument/2006/relationships" xmlns:m="http://schemas.openxmlformats.org/officeDocument/2006/math" xmlns:v="urn:schemas-microsoft-com:vml" xmlns:wp14="http://schemas.microsoft.com/office/word/2010/wordprocessingDrawing" xmlns:wp="http://schemas.openxmlformats.org/drawingml/2006/wordprocessingDrawing" xmlns:w10="urn:schemas-microsoft-com:office:word" xmlns:w="http://schemas.openxmlformats.org/wordprocessingml/2006/main" xmlns:w14="http://schemas.microsoft.com/office/word/2010/wordml" xmlns:w15="http://schemas.microsoft.com/office/word/2012/wordml" xmlns:w16se="http://schemas.microsoft.com/office/word/2015/wordml/symex" xmlns:wpg="http://schemas.microsoft.com/office/word/2010/wordprocessingGroup" xmlns:wpi="http://schemas.microsoft.com/office/word/2010/wordprocessingInk" xmlns:wne="http://schemas.microsoft.com/office/word/2006/wordml" xmlns:wps="http://schemas.microsoft.com/office/word/2010/wordprocessingShape" mc:Ignorable="w14 w15 w16se wp14">
+  <w15:person w15:author="Ahmad Mnasra">
+    <w15:presenceInfo w15:providerId="Windows Live" w15:userId="bba9152a397f7a5a"/>
+  </w15:person>
+</w15:people>
+</file>
+
 <file path=word/styles.xml><?xml version="1.0" encoding="utf-8"?>
-<w:styles xmlns:mc="http://schemas.openxmlformats.org/markup-compatibility/2006" xmlns:r="http://schemas.openxmlformats.org/officeDocument/2006/relationships" xmlns:w="http://schemas.openxmlformats.org/wordprocessingml/2006/main" xmlns:w14="http://schemas.microsoft.com/office/word/2010/wordml" mc:Ignorable="w14">
+<w:styles xmlns:mc="http://schemas.openxmlformats.org/markup-compatibility/2006" xmlns:r="http://schemas.openxmlformats.org/officeDocument/2006/relationships" xmlns:w="http://schemas.openxmlformats.org/wordprocessingml/2006/main" xmlns:w14="http://schemas.microsoft.com/office/word/2010/wordml" xmlns:w15="http://schemas.microsoft.com/office/word/2012/wordml" xmlns:w16se="http://schemas.microsoft.com/office/word/2015/wordml/symex" mc:Ignorable="w14 w15 w16se">
   <w:docDefaults>
     <w:rPrDefault>
       <w:rPr>
@@ -10256,146 +9934,383 @@
       </w:pPr>
     </w:pPrDefault>
   </w:docDefaults>
-  <w:latentStyles w:defLockedState="0" w:defUIPriority="99" w:defSemiHidden="1" w:defUnhideWhenUsed="1" w:defQFormat="0" w:count="267">
-    <w:lsdException w:name="Normal" w:semiHidden="0" w:uiPriority="0" w:unhideWhenUsed="0" w:qFormat="1"/>
-    <w:lsdException w:name="heading 1" w:semiHidden="0" w:uiPriority="9" w:unhideWhenUsed="0" w:qFormat="1"/>
-    <w:lsdException w:name="heading 2" w:uiPriority="9" w:qFormat="1"/>
-    <w:lsdException w:name="heading 3" w:uiPriority="9" w:qFormat="1"/>
-    <w:lsdException w:name="heading 4" w:uiPriority="9" w:qFormat="1"/>
-    <w:lsdException w:name="heading 5" w:uiPriority="9" w:qFormat="1"/>
-    <w:lsdException w:name="heading 6" w:uiPriority="9" w:qFormat="1"/>
-    <w:lsdException w:name="heading 7" w:uiPriority="9" w:qFormat="1"/>
-    <w:lsdException w:name="heading 8" w:uiPriority="9" w:qFormat="1"/>
-    <w:lsdException w:name="heading 9" w:uiPriority="9" w:qFormat="1"/>
-    <w:lsdException w:name="toc 1" w:uiPriority="39"/>
-    <w:lsdException w:name="toc 2" w:uiPriority="39"/>
-    <w:lsdException w:name="toc 3" w:uiPriority="39"/>
-    <w:lsdException w:name="toc 4" w:uiPriority="39"/>
-    <w:lsdException w:name="toc 5" w:uiPriority="39"/>
-    <w:lsdException w:name="toc 6" w:uiPriority="39"/>
-    <w:lsdException w:name="toc 7" w:uiPriority="39"/>
-    <w:lsdException w:name="toc 8" w:uiPriority="39"/>
-    <w:lsdException w:name="toc 9" w:uiPriority="39"/>
-    <w:lsdException w:name="caption" w:uiPriority="35" w:qFormat="1"/>
-    <w:lsdException w:name="Title" w:semiHidden="0" w:uiPriority="10" w:unhideWhenUsed="0" w:qFormat="1"/>
-    <w:lsdException w:name="Default Paragraph Font" w:uiPriority="1"/>
-    <w:lsdException w:name="Subtitle" w:semiHidden="0" w:uiPriority="11" w:unhideWhenUsed="0" w:qFormat="1"/>
-    <w:lsdException w:name="Strong" w:semiHidden="0" w:uiPriority="22" w:unhideWhenUsed="0" w:qFormat="1"/>
-    <w:lsdException w:name="Emphasis" w:semiHidden="0" w:uiPriority="20" w:unhideWhenUsed="0" w:qFormat="1"/>
-    <w:lsdException w:name="Table Grid" w:semiHidden="0" w:uiPriority="39" w:unhideWhenUsed="0"/>
-    <w:lsdException w:name="Placeholder Text" w:unhideWhenUsed="0"/>
-    <w:lsdException w:name="No Spacing" w:semiHidden="0" w:uiPriority="1" w:unhideWhenUsed="0" w:qFormat="1"/>
-    <w:lsdException w:name="Light Shading" w:semiHidden="0" w:uiPriority="60" w:unhideWhenUsed="0"/>
-    <w:lsdException w:name="Light List" w:semiHidden="0" w:uiPriority="61" w:unhideWhenUsed="0"/>
-    <w:lsdException w:name="Light Grid" w:semiHidden="0" w:uiPriority="62" w:unhideWhenUsed="0"/>
-    <w:lsdException w:name="Medium Shading 1" w:semiHidden="0" w:uiPriority="63" w:unhideWhenUsed="0"/>
-    <w:lsdException w:name="Medium Shading 2" w:semiHidden="0" w:uiPriority="64" w:unhideWhenUsed="0"/>
-    <w:lsdException w:name="Medium List 1" w:semiHidden="0" w:uiPriority="65" w:unhideWhenUsed="0"/>
-    <w:lsdException w:name="Medium List 2" w:semiHidden="0" w:uiPriority="66" w:unhideWhenUsed="0"/>
-    <w:lsdException w:name="Medium Grid 1" w:semiHidden="0" w:uiPriority="67" w:unhideWhenUsed="0"/>
-    <w:lsdException w:name="Medium Grid 2" w:semiHidden="0" w:uiPriority="68" w:unhideWhenUsed="0"/>
-    <w:lsdException w:name="Medium Grid 3" w:semiHidden="0" w:uiPriority="69" w:unhideWhenUsed="0"/>
-    <w:lsdException w:name="Dark List" w:semiHidden="0" w:uiPriority="70" w:unhideWhenUsed="0"/>
-    <w:lsdException w:name="Colorful Shading" w:semiHidden="0" w:uiPriority="71" w:unhideWhenUsed="0"/>
-    <w:lsdException w:name="Colorful List" w:semiHidden="0" w:uiPriority="72" w:unhideWhenUsed="0"/>
-    <w:lsdException w:name="Colorful Grid" w:semiHidden="0" w:uiPriority="73" w:unhideWhenUsed="0"/>
-    <w:lsdException w:name="Light Shading Accent 1" w:semiHidden="0" w:uiPriority="60" w:unhideWhenUsed="0"/>
-    <w:lsdException w:name="Light List Accent 1" w:semiHidden="0" w:uiPriority="61" w:unhideWhenUsed="0"/>
-    <w:lsdException w:name="Light Grid Accent 1" w:semiHidden="0" w:uiPriority="62" w:unhideWhenUsed="0"/>
-    <w:lsdException w:name="Medium Shading 1 Accent 1" w:semiHidden="0" w:uiPriority="63" w:unhideWhenUsed="0"/>
-    <w:lsdException w:name="Medium Shading 2 Accent 1" w:semiHidden="0" w:uiPriority="64" w:unhideWhenUsed="0"/>
-    <w:lsdException w:name="Medium List 1 Accent 1" w:semiHidden="0" w:uiPriority="65" w:unhideWhenUsed="0"/>
-    <w:lsdException w:name="Revision" w:unhideWhenUsed="0"/>
-    <w:lsdException w:name="List Paragraph" w:semiHidden="0" w:uiPriority="34" w:unhideWhenUsed="0" w:qFormat="1"/>
-    <w:lsdException w:name="Quote" w:semiHidden="0" w:uiPriority="29" w:unhideWhenUsed="0" w:qFormat="1"/>
-    <w:lsdException w:name="Intense Quote" w:semiHidden="0" w:uiPriority="30" w:unhideWhenUsed="0" w:qFormat="1"/>
-    <w:lsdException w:name="Medium List 2 Accent 1" w:semiHidden="0" w:uiPriority="66" w:unhideWhenUsed="0"/>
-    <w:lsdException w:name="Medium Grid 1 Accent 1" w:semiHidden="0" w:uiPriority="67" w:unhideWhenUsed="0"/>
-    <w:lsdException w:name="Medium Grid 2 Accent 1" w:semiHidden="0" w:uiPriority="68" w:unhideWhenUsed="0"/>
-    <w:lsdException w:name="Medium Grid 3 Accent 1" w:semiHidden="0" w:uiPriority="69" w:unhideWhenUsed="0"/>
-    <w:lsdException w:name="Dark List Accent 1" w:semiHidden="0" w:uiPriority="70" w:unhideWhenUsed="0"/>
-    <w:lsdException w:name="Colorful Shading Accent 1" w:semiHidden="0" w:uiPriority="71" w:unhideWhenUsed="0"/>
-    <w:lsdException w:name="Colorful List Accent 1" w:semiHidden="0" w:uiPriority="72" w:unhideWhenUsed="0"/>
-    <w:lsdException w:name="Colorful Grid Accent 1" w:semiHidden="0" w:uiPriority="73" w:unhideWhenUsed="0"/>
-    <w:lsdException w:name="Light Shading Accent 2" w:semiHidden="0" w:uiPriority="60" w:unhideWhenUsed="0"/>
-    <w:lsdException w:name="Light List Accent 2" w:semiHidden="0" w:uiPriority="61" w:unhideWhenUsed="0"/>
-    <w:lsdException w:name="Light Grid Accent 2" w:semiHidden="0" w:uiPriority="62" w:unhideWhenUsed="0"/>
-    <w:lsdException w:name="Medium Shading 1 Accent 2" w:semiHidden="0" w:uiPriority="63" w:unhideWhenUsed="0"/>
-    <w:lsdException w:name="Medium Shading 2 Accent 2" w:semiHidden="0" w:uiPriority="64" w:unhideWhenUsed="0"/>
-    <w:lsdException w:name="Medium List 1 Accent 2" w:semiHidden="0" w:uiPriority="65" w:unhideWhenUsed="0"/>
-    <w:lsdException w:name="Medium List 2 Accent 2" w:semiHidden="0" w:uiPriority="66" w:unhideWhenUsed="0"/>
-    <w:lsdException w:name="Medium Grid 1 Accent 2" w:semiHidden="0" w:uiPriority="67" w:unhideWhenUsed="0"/>
-    <w:lsdException w:name="Medium Grid 2 Accent 2" w:semiHidden="0" w:uiPriority="68" w:unhideWhenUsed="0"/>
-    <w:lsdException w:name="Medium Grid 3 Accent 2" w:semiHidden="0" w:uiPriority="69" w:unhideWhenUsed="0"/>
-    <w:lsdException w:name="Dark List Accent 2" w:semiHidden="0" w:uiPriority="70" w:unhideWhenUsed="0"/>
-    <w:lsdException w:name="Colorful Shading Accent 2" w:semiHidden="0" w:uiPriority="71" w:unhideWhenUsed="0"/>
-    <w:lsdException w:name="Colorful List Accent 2" w:semiHidden="0" w:uiPriority="72" w:unhideWhenUsed="0"/>
-    <w:lsdException w:name="Colorful Grid Accent 2" w:semiHidden="0" w:uiPriority="73" w:unhideWhenUsed="0"/>
-    <w:lsdException w:name="Light Shading Accent 3" w:semiHidden="0" w:uiPriority="60" w:unhideWhenUsed="0"/>
-    <w:lsdException w:name="Light List Accent 3" w:semiHidden="0" w:uiPriority="61" w:unhideWhenUsed="0"/>
-    <w:lsdException w:name="Light Grid Accent 3" w:semiHidden="0" w:uiPriority="62" w:unhideWhenUsed="0"/>
-    <w:lsdException w:name="Medium Shading 1 Accent 3" w:semiHidden="0" w:uiPriority="63" w:unhideWhenUsed="0"/>
-    <w:lsdException w:name="Medium Shading 2 Accent 3" w:semiHidden="0" w:uiPriority="64" w:unhideWhenUsed="0"/>
-    <w:lsdException w:name="Medium List 1 Accent 3" w:semiHidden="0" w:uiPriority="65" w:unhideWhenUsed="0"/>
-    <w:lsdException w:name="Medium List 2 Accent 3" w:semiHidden="0" w:uiPriority="66" w:unhideWhenUsed="0"/>
-    <w:lsdException w:name="Medium Grid 1 Accent 3" w:semiHidden="0" w:uiPriority="67" w:unhideWhenUsed="0"/>
-    <w:lsdException w:name="Medium Grid 2 Accent 3" w:semiHidden="0" w:uiPriority="68" w:unhideWhenUsed="0"/>
-    <w:lsdException w:name="Medium Grid 3 Accent 3" w:semiHidden="0" w:uiPriority="69" w:unhideWhenUsed="0"/>
-    <w:lsdException w:name="Dark List Accent 3" w:semiHidden="0" w:uiPriority="70" w:unhideWhenUsed="0"/>
-    <w:lsdException w:name="Colorful Shading Accent 3" w:semiHidden="0" w:uiPriority="71" w:unhideWhenUsed="0"/>
-    <w:lsdException w:name="Colorful List Accent 3" w:semiHidden="0" w:uiPriority="72" w:unhideWhenUsed="0"/>
-    <w:lsdException w:name="Colorful Grid Accent 3" w:semiHidden="0" w:uiPriority="73" w:unhideWhenUsed="0"/>
-    <w:lsdException w:name="Light Shading Accent 4" w:semiHidden="0" w:uiPriority="60" w:unhideWhenUsed="0"/>
-    <w:lsdException w:name="Light List Accent 4" w:semiHidden="0" w:uiPriority="61" w:unhideWhenUsed="0"/>
-    <w:lsdException w:name="Light Grid Accent 4" w:semiHidden="0" w:uiPriority="62" w:unhideWhenUsed="0"/>
-    <w:lsdException w:name="Medium Shading 1 Accent 4" w:semiHidden="0" w:uiPriority="63" w:unhideWhenUsed="0"/>
-    <w:lsdException w:name="Medium Shading 2 Accent 4" w:semiHidden="0" w:uiPriority="64" w:unhideWhenUsed="0"/>
-    <w:lsdException w:name="Medium List 1 Accent 4" w:semiHidden="0" w:uiPriority="65" w:unhideWhenUsed="0"/>
-    <w:lsdException w:name="Medium List 2 Accent 4" w:semiHidden="0" w:uiPriority="66" w:unhideWhenUsed="0"/>
-    <w:lsdException w:name="Medium Grid 1 Accent 4" w:semiHidden="0" w:uiPriority="67" w:unhideWhenUsed="0"/>
-    <w:lsdException w:name="Medium Grid 2 Accent 4" w:semiHidden="0" w:uiPriority="68" w:unhideWhenUsed="0"/>
-    <w:lsdException w:name="Medium Grid 3 Accent 4" w:semiHidden="0" w:uiPriority="69" w:unhideWhenUsed="0"/>
-    <w:lsdException w:name="Dark List Accent 4" w:semiHidden="0" w:uiPriority="70" w:unhideWhenUsed="0"/>
-    <w:lsdException w:name="Colorful Shading Accent 4" w:semiHidden="0" w:uiPriority="71" w:unhideWhenUsed="0"/>
-    <w:lsdException w:name="Colorful List Accent 4" w:semiHidden="0" w:uiPriority="72" w:unhideWhenUsed="0"/>
-    <w:lsdException w:name="Colorful Grid Accent 4" w:semiHidden="0" w:uiPriority="73" w:unhideWhenUsed="0"/>
-    <w:lsdException w:name="Light Shading Accent 5" w:semiHidden="0" w:uiPriority="60" w:unhideWhenUsed="0"/>
-    <w:lsdException w:name="Light List Accent 5" w:semiHidden="0" w:uiPriority="61" w:unhideWhenUsed="0"/>
-    <w:lsdException w:name="Light Grid Accent 5" w:semiHidden="0" w:uiPriority="62" w:unhideWhenUsed="0"/>
-    <w:lsdException w:name="Medium Shading 1 Accent 5" w:semiHidden="0" w:uiPriority="63" w:unhideWhenUsed="0"/>
-    <w:lsdException w:name="Medium Shading 2 Accent 5" w:semiHidden="0" w:uiPriority="64" w:unhideWhenUsed="0"/>
-    <w:lsdException w:name="Medium List 1 Accent 5" w:semiHidden="0" w:uiPriority="65" w:unhideWhenUsed="0"/>
-    <w:lsdException w:name="Medium List 2 Accent 5" w:semiHidden="0" w:uiPriority="66" w:unhideWhenUsed="0"/>
-    <w:lsdException w:name="Medium Grid 1 Accent 5" w:semiHidden="0" w:uiPriority="67" w:unhideWhenUsed="0"/>
-    <w:lsdException w:name="Medium Grid 2 Accent 5" w:semiHidden="0" w:uiPriority="68" w:unhideWhenUsed="0"/>
-    <w:lsdException w:name="Medium Grid 3 Accent 5" w:semiHidden="0" w:uiPriority="69" w:unhideWhenUsed="0"/>
-    <w:lsdException w:name="Dark List Accent 5" w:semiHidden="0" w:uiPriority="70" w:unhideWhenUsed="0"/>
-    <w:lsdException w:name="Colorful Shading Accent 5" w:semiHidden="0" w:uiPriority="71" w:unhideWhenUsed="0"/>
-    <w:lsdException w:name="Colorful List Accent 5" w:semiHidden="0" w:uiPriority="72" w:unhideWhenUsed="0"/>
-    <w:lsdException w:name="Colorful Grid Accent 5" w:semiHidden="0" w:uiPriority="73" w:unhideWhenUsed="0"/>
-    <w:lsdException w:name="Light Shading Accent 6" w:semiHidden="0" w:uiPriority="60" w:unhideWhenUsed="0"/>
-    <w:lsdException w:name="Light List Accent 6" w:semiHidden="0" w:uiPriority="61" w:unhideWhenUsed="0"/>
-    <w:lsdException w:name="Light Grid Accent 6" w:semiHidden="0" w:uiPriority="62" w:unhideWhenUsed="0"/>
-    <w:lsdException w:name="Medium Shading 1 Accent 6" w:semiHidden="0" w:uiPriority="63" w:unhideWhenUsed="0"/>
-    <w:lsdException w:name="Medium Shading 2 Accent 6" w:semiHidden="0" w:uiPriority="64" w:unhideWhenUsed="0"/>
-    <w:lsdException w:name="Medium List 1 Accent 6" w:semiHidden="0" w:uiPriority="65" w:unhideWhenUsed="0"/>
-    <w:lsdException w:name="Medium List 2 Accent 6" w:semiHidden="0" w:uiPriority="66" w:unhideWhenUsed="0"/>
-    <w:lsdException w:name="Medium Grid 1 Accent 6" w:semiHidden="0" w:uiPriority="67" w:unhideWhenUsed="0"/>
-    <w:lsdException w:name="Medium Grid 2 Accent 6" w:semiHidden="0" w:uiPriority="68" w:unhideWhenUsed="0"/>
-    <w:lsdException w:name="Medium Grid 3 Accent 6" w:semiHidden="0" w:uiPriority="69" w:unhideWhenUsed="0"/>
-    <w:lsdException w:name="Dark List Accent 6" w:semiHidden="0" w:uiPriority="70" w:unhideWhenUsed="0"/>
-    <w:lsdException w:name="Colorful Shading Accent 6" w:semiHidden="0" w:uiPriority="71" w:unhideWhenUsed="0"/>
-    <w:lsdException w:name="Colorful List Accent 6" w:semiHidden="0" w:uiPriority="72" w:unhideWhenUsed="0"/>
-    <w:lsdException w:name="Colorful Grid Accent 6" w:semiHidden="0" w:uiPriority="73" w:unhideWhenUsed="0"/>
-    <w:lsdException w:name="Subtle Emphasis" w:semiHidden="0" w:uiPriority="19" w:unhideWhenUsed="0" w:qFormat="1"/>
-    <w:lsdException w:name="Intense Emphasis" w:semiHidden="0" w:uiPriority="21" w:unhideWhenUsed="0" w:qFormat="1"/>
-    <w:lsdException w:name="Subtle Reference" w:semiHidden="0" w:uiPriority="31" w:unhideWhenUsed="0" w:qFormat="1"/>
-    <w:lsdException w:name="Intense Reference" w:semiHidden="0" w:uiPriority="32" w:unhideWhenUsed="0" w:qFormat="1"/>
-    <w:lsdException w:name="Book Title" w:semiHidden="0" w:uiPriority="33" w:unhideWhenUsed="0" w:qFormat="1"/>
-    <w:lsdException w:name="Bibliography" w:uiPriority="37"/>
-    <w:lsdException w:name="TOC Heading" w:uiPriority="39" w:qFormat="1"/>
+  <w:latentStyles w:defLockedState="0" w:defUIPriority="99" w:defSemiHidden="0" w:defUnhideWhenUsed="0" w:defQFormat="0" w:count="374">
+    <w:lsdException w:name="Normal" w:uiPriority="0" w:qFormat="1"/>
+    <w:lsdException w:name="heading 1" w:uiPriority="9" w:qFormat="1"/>
+    <w:lsdException w:name="heading 2" w:semiHidden="1" w:uiPriority="9" w:unhideWhenUsed="1" w:qFormat="1"/>
+    <w:lsdException w:name="heading 3" w:semiHidden="1" w:uiPriority="9" w:unhideWhenUsed="1" w:qFormat="1"/>
+    <w:lsdException w:name="heading 4" w:semiHidden="1" w:uiPriority="9" w:unhideWhenUsed="1" w:qFormat="1"/>
+    <w:lsdException w:name="heading 5" w:semiHidden="1" w:uiPriority="9" w:unhideWhenUsed="1" w:qFormat="1"/>
+    <w:lsdException w:name="heading 6" w:semiHidden="1" w:uiPriority="9" w:unhideWhenUsed="1" w:qFormat="1"/>
+    <w:lsdException w:name="heading 7" w:semiHidden="1" w:uiPriority="9" w:unhideWhenUsed="1" w:qFormat="1"/>
+    <w:lsdException w:name="heading 8" w:semiHidden="1" w:uiPriority="9" w:unhideWhenUsed="1" w:qFormat="1"/>
+    <w:lsdException w:name="heading 9" w:semiHidden="1" w:uiPriority="9" w:unhideWhenUsed="1" w:qFormat="1"/>
+    <w:lsdException w:name="index 1" w:semiHidden="1" w:unhideWhenUsed="1"/>
+    <w:lsdException w:name="index 2" w:semiHidden="1" w:unhideWhenUsed="1"/>
+    <w:lsdException w:name="index 3" w:semiHidden="1" w:unhideWhenUsed="1"/>
+    <w:lsdException w:name="index 4" w:semiHidden="1" w:unhideWhenUsed="1"/>
+    <w:lsdException w:name="index 5" w:semiHidden="1" w:unhideWhenUsed="1"/>
+    <w:lsdException w:name="index 6" w:semiHidden="1" w:unhideWhenUsed="1"/>
+    <w:lsdException w:name="index 7" w:semiHidden="1" w:unhideWhenUsed="1"/>
+    <w:lsdException w:name="index 8" w:semiHidden="1" w:unhideWhenUsed="1"/>
+    <w:lsdException w:name="index 9" w:semiHidden="1" w:unhideWhenUsed="1"/>
+    <w:lsdException w:name="toc 1" w:semiHidden="1" w:uiPriority="39" w:unhideWhenUsed="1"/>
+    <w:lsdException w:name="toc 2" w:semiHidden="1" w:uiPriority="39" w:unhideWhenUsed="1"/>
+    <w:lsdException w:name="toc 3" w:semiHidden="1" w:uiPriority="39" w:unhideWhenUsed="1"/>
+    <w:lsdException w:name="toc 4" w:semiHidden="1" w:uiPriority="39" w:unhideWhenUsed="1"/>
+    <w:lsdException w:name="toc 5" w:semiHidden="1" w:uiPriority="39" w:unhideWhenUsed="1"/>
+    <w:lsdException w:name="toc 6" w:semiHidden="1" w:uiPriority="39" w:unhideWhenUsed="1"/>
+    <w:lsdException w:name="toc 7" w:semiHidden="1" w:uiPriority="39" w:unhideWhenUsed="1"/>
+    <w:lsdException w:name="toc 8" w:semiHidden="1" w:uiPriority="39" w:unhideWhenUsed="1"/>
+    <w:lsdException w:name="toc 9" w:semiHidden="1" w:uiPriority="39" w:unhideWhenUsed="1"/>
+    <w:lsdException w:name="Normal Indent" w:semiHidden="1" w:unhideWhenUsed="1"/>
+    <w:lsdException w:name="footnote text" w:semiHidden="1" w:unhideWhenUsed="1"/>
+    <w:lsdException w:name="annotation text" w:semiHidden="1" w:unhideWhenUsed="1"/>
+    <w:lsdException w:name="header" w:semiHidden="1" w:unhideWhenUsed="1"/>
+    <w:lsdException w:name="footer" w:semiHidden="1" w:unhideWhenUsed="1"/>
+    <w:lsdException w:name="index heading" w:semiHidden="1" w:unhideWhenUsed="1"/>
+    <w:lsdException w:name="caption" w:semiHidden="1" w:uiPriority="35" w:unhideWhenUsed="1" w:qFormat="1"/>
+    <w:lsdException w:name="table of figures" w:semiHidden="1" w:unhideWhenUsed="1"/>
+    <w:lsdException w:name="envelope address" w:semiHidden="1" w:unhideWhenUsed="1"/>
+    <w:lsdException w:name="envelope return" w:semiHidden="1" w:unhideWhenUsed="1"/>
+    <w:lsdException w:name="footnote reference" w:semiHidden="1" w:unhideWhenUsed="1"/>
+    <w:lsdException w:name="annotation reference" w:semiHidden="1" w:unhideWhenUsed="1"/>
+    <w:lsdException w:name="line number" w:semiHidden="1" w:unhideWhenUsed="1"/>
+    <w:lsdException w:name="page number" w:semiHidden="1" w:unhideWhenUsed="1"/>
+    <w:lsdException w:name="endnote reference" w:semiHidden="1" w:unhideWhenUsed="1"/>
+    <w:lsdException w:name="endnote text" w:semiHidden="1" w:unhideWhenUsed="1"/>
+    <w:lsdException w:name="table of authorities" w:semiHidden="1" w:unhideWhenUsed="1"/>
+    <w:lsdException w:name="macro" w:semiHidden="1" w:unhideWhenUsed="1"/>
+    <w:lsdException w:name="toa heading" w:semiHidden="1" w:unhideWhenUsed="1"/>
+    <w:lsdException w:name="List" w:semiHidden="1" w:unhideWhenUsed="1"/>
+    <w:lsdException w:name="List Bullet" w:semiHidden="1" w:unhideWhenUsed="1"/>
+    <w:lsdException w:name="List Number" w:semiHidden="1" w:unhideWhenUsed="1"/>
+    <w:lsdException w:name="List 2" w:semiHidden="1" w:unhideWhenUsed="1"/>
+    <w:lsdException w:name="List 3" w:semiHidden="1" w:unhideWhenUsed="1"/>
+    <w:lsdException w:name="List 4" w:semiHidden="1" w:unhideWhenUsed="1"/>
+    <w:lsdException w:name="List 5" w:semiHidden="1" w:unhideWhenUsed="1"/>
+    <w:lsdException w:name="List Bullet 2" w:semiHidden="1" w:unhideWhenUsed="1"/>
+    <w:lsdException w:name="List Bullet 3" w:semiHidden="1" w:unhideWhenUsed="1"/>
+    <w:lsdException w:name="List Bullet 4" w:semiHidden="1" w:unhideWhenUsed="1"/>
+    <w:lsdException w:name="List Bullet 5" w:semiHidden="1" w:unhideWhenUsed="1"/>
+    <w:lsdException w:name="List Number 2" w:semiHidden="1" w:unhideWhenUsed="1"/>
+    <w:lsdException w:name="List Number 3" w:semiHidden="1" w:unhideWhenUsed="1"/>
+    <w:lsdException w:name="List Number 4" w:semiHidden="1" w:unhideWhenUsed="1"/>
+    <w:lsdException w:name="List Number 5" w:semiHidden="1" w:unhideWhenUsed="1"/>
+    <w:lsdException w:name="Title" w:uiPriority="10" w:qFormat="1"/>
+    <w:lsdException w:name="Closing" w:semiHidden="1" w:unhideWhenUsed="1"/>
+    <w:lsdException w:name="Signature" w:semiHidden="1" w:unhideWhenUsed="1"/>
+    <w:lsdException w:name="Default Paragraph Font" w:semiHidden="1" w:uiPriority="1" w:unhideWhenUsed="1"/>
+    <w:lsdException w:name="Body Text" w:semiHidden="1" w:unhideWhenUsed="1"/>
+    <w:lsdException w:name="Body Text Indent" w:semiHidden="1" w:unhideWhenUsed="1"/>
+    <w:lsdException w:name="List Continue" w:semiHidden="1" w:unhideWhenUsed="1"/>
+    <w:lsdException w:name="List Continue 2" w:semiHidden="1" w:unhideWhenUsed="1"/>
+    <w:lsdException w:name="List Continue 3" w:semiHidden="1" w:unhideWhenUsed="1"/>
+    <w:lsdException w:name="List Continue 4" w:semiHidden="1" w:unhideWhenUsed="1"/>
+    <w:lsdException w:name="List Continue 5" w:semiHidden="1" w:unhideWhenUsed="1"/>
+    <w:lsdException w:name="Message Header" w:semiHidden="1" w:unhideWhenUsed="1"/>
+    <w:lsdException w:name="Subtitle" w:uiPriority="11" w:qFormat="1"/>
+    <w:lsdException w:name="Salutation" w:semiHidden="1" w:unhideWhenUsed="1"/>
+    <w:lsdException w:name="Date" w:semiHidden="1" w:unhideWhenUsed="1"/>
+    <w:lsdException w:name="Body Text First Indent" w:semiHidden="1" w:unhideWhenUsed="1"/>
+    <w:lsdException w:name="Body Text First Indent 2" w:semiHidden="1" w:unhideWhenUsed="1"/>
+    <w:lsdException w:name="Note Heading" w:semiHidden="1" w:unhideWhenUsed="1"/>
+    <w:lsdException w:name="Body Text 2" w:semiHidden="1" w:unhideWhenUsed="1"/>
+    <w:lsdException w:name="Body Text 3" w:semiHidden="1" w:unhideWhenUsed="1"/>
+    <w:lsdException w:name="Body Text Indent 2" w:semiHidden="1" w:unhideWhenUsed="1"/>
+    <w:lsdException w:name="Body Text Indent 3" w:semiHidden="1" w:unhideWhenUsed="1"/>
+    <w:lsdException w:name="Block Text" w:semiHidden="1" w:unhideWhenUsed="1"/>
+    <w:lsdException w:name="Hyperlink" w:semiHidden="1" w:unhideWhenUsed="1"/>
+    <w:lsdException w:name="FollowedHyperlink" w:semiHidden="1" w:unhideWhenUsed="1"/>
+    <w:lsdException w:name="Strong" w:uiPriority="22" w:qFormat="1"/>
+    <w:lsdException w:name="Emphasis" w:uiPriority="20" w:qFormat="1"/>
+    <w:lsdException w:name="Document Map" w:semiHidden="1" w:unhideWhenUsed="1"/>
+    <w:lsdException w:name="Plain Text" w:semiHidden="1" w:unhideWhenUsed="1"/>
+    <w:lsdException w:name="E-mail Signature" w:semiHidden="1" w:unhideWhenUsed="1"/>
+    <w:lsdException w:name="HTML Top of Form" w:semiHidden="1" w:unhideWhenUsed="1"/>
+    <w:lsdException w:name="HTML Bottom of Form" w:semiHidden="1" w:unhideWhenUsed="1"/>
+    <w:lsdException w:name="Normal (Web)" w:semiHidden="1" w:unhideWhenUsed="1"/>
+    <w:lsdException w:name="HTML Acronym" w:semiHidden="1" w:unhideWhenUsed="1"/>
+    <w:lsdException w:name="HTML Address" w:semiHidden="1" w:unhideWhenUsed="1"/>
+    <w:lsdException w:name="HTML Cite" w:semiHidden="1" w:unhideWhenUsed="1"/>
+    <w:lsdException w:name="HTML Code" w:semiHidden="1" w:unhideWhenUsed="1"/>
+    <w:lsdException w:name="HTML Definition" w:semiHidden="1" w:unhideWhenUsed="1"/>
+    <w:lsdException w:name="HTML Keyboard" w:semiHidden="1" w:unhideWhenUsed="1"/>
+    <w:lsdException w:name="HTML Preformatted" w:semiHidden="1" w:unhideWhenUsed="1"/>
+    <w:lsdException w:name="HTML Sample" w:semiHidden="1" w:unhideWhenUsed="1"/>
+    <w:lsdException w:name="HTML Typewriter" w:semiHidden="1" w:unhideWhenUsed="1"/>
+    <w:lsdException w:name="HTML Variable" w:semiHidden="1" w:unhideWhenUsed="1"/>
+    <w:lsdException w:name="Normal Table" w:semiHidden="1" w:unhideWhenUsed="1"/>
+    <w:lsdException w:name="annotation subject" w:semiHidden="1" w:unhideWhenUsed="1"/>
+    <w:lsdException w:name="No List" w:semiHidden="1" w:unhideWhenUsed="1"/>
+    <w:lsdException w:name="Outline List 1" w:semiHidden="1" w:unhideWhenUsed="1"/>
+    <w:lsdException w:name="Outline List 2" w:semiHidden="1" w:unhideWhenUsed="1"/>
+    <w:lsdException w:name="Outline List 3" w:semiHidden="1" w:unhideWhenUsed="1"/>
+    <w:lsdException w:name="Table Simple 1" w:semiHidden="1" w:unhideWhenUsed="1"/>
+    <w:lsdException w:name="Table Simple 2" w:semiHidden="1" w:unhideWhenUsed="1"/>
+    <w:lsdException w:name="Table Simple 3" w:semiHidden="1" w:unhideWhenUsed="1"/>
+    <w:lsdException w:name="Table Classic 1" w:semiHidden="1" w:unhideWhenUsed="1"/>
+    <w:lsdException w:name="Table Classic 2" w:semiHidden="1" w:unhideWhenUsed="1"/>
+    <w:lsdException w:name="Table Classic 3" w:semiHidden="1" w:unhideWhenUsed="1"/>
+    <w:lsdException w:name="Table Classic 4" w:semiHidden="1" w:unhideWhenUsed="1"/>
+    <w:lsdException w:name="Table Colorful 1" w:semiHidden="1" w:unhideWhenUsed="1"/>
+    <w:lsdException w:name="Table Colorful 2" w:semiHidden="1" w:unhideWhenUsed="1"/>
+    <w:lsdException w:name="Table Colorful 3" w:semiHidden="1" w:unhideWhenUsed="1"/>
+    <w:lsdException w:name="Table Columns 1" w:semiHidden="1" w:unhideWhenUsed="1"/>
+    <w:lsdException w:name="Table Columns 2" w:semiHidden="1" w:unhideWhenUsed="1"/>
+    <w:lsdException w:name="Table Columns 3" w:semiHidden="1" w:unhideWhenUsed="1"/>
+    <w:lsdException w:name="Table Columns 4" w:semiHidden="1" w:unhideWhenUsed="1"/>
+    <w:lsdException w:name="Table Columns 5" w:semiHidden="1" w:unhideWhenUsed="1"/>
+    <w:lsdException w:name="Table Grid 1" w:semiHidden="1" w:unhideWhenUsed="1"/>
+    <w:lsdException w:name="Table Grid 2" w:semiHidden="1" w:unhideWhenUsed="1"/>
+    <w:lsdException w:name="Table Grid 3" w:semiHidden="1" w:unhideWhenUsed="1"/>
+    <w:lsdException w:name="Table Grid 4" w:semiHidden="1" w:unhideWhenUsed="1"/>
+    <w:lsdException w:name="Table Grid 5" w:semiHidden="1" w:unhideWhenUsed="1"/>
+    <w:lsdException w:name="Table Grid 6" w:semiHidden="1" w:unhideWhenUsed="1"/>
+    <w:lsdException w:name="Table Grid 7" w:semiHidden="1" w:unhideWhenUsed="1"/>
+    <w:lsdException w:name="Table Grid 8" w:semiHidden="1" w:unhideWhenUsed="1"/>
+    <w:lsdException w:name="Table List 1" w:semiHidden="1" w:unhideWhenUsed="1"/>
+    <w:lsdException w:name="Table List 2" w:semiHidden="1" w:unhideWhenUsed="1"/>
+    <w:lsdException w:name="Table List 3" w:semiHidden="1" w:unhideWhenUsed="1"/>
+    <w:lsdException w:name="Table List 4" w:semiHidden="1" w:unhideWhenUsed="1"/>
+    <w:lsdException w:name="Table List 5" w:semiHidden="1" w:unhideWhenUsed="1"/>
+    <w:lsdException w:name="Table List 6" w:semiHidden="1" w:unhideWhenUsed="1"/>
+    <w:lsdException w:name="Table List 7" w:semiHidden="1" w:unhideWhenUsed="1"/>
+    <w:lsdException w:name="Table List 8" w:semiHidden="1" w:unhideWhenUsed="1"/>
+    <w:lsdException w:name="Table 3D effects 1" w:semiHidden="1" w:unhideWhenUsed="1"/>
+    <w:lsdException w:name="Table 3D effects 2" w:semiHidden="1" w:unhideWhenUsed="1"/>
+    <w:lsdException w:name="Table 3D effects 3" w:semiHidden="1" w:unhideWhenUsed="1"/>
+    <w:lsdException w:name="Table Contemporary" w:semiHidden="1" w:unhideWhenUsed="1"/>
+    <w:lsdException w:name="Table Elegant" w:semiHidden="1" w:unhideWhenUsed="1"/>
+    <w:lsdException w:name="Table Professional" w:semiHidden="1" w:unhideWhenUsed="1"/>
+    <w:lsdException w:name="Table Subtle 1" w:semiHidden="1" w:unhideWhenUsed="1"/>
+    <w:lsdException w:name="Table Subtle 2" w:semiHidden="1" w:unhideWhenUsed="1"/>
+    <w:lsdException w:name="Table Web 1" w:semiHidden="1" w:unhideWhenUsed="1"/>
+    <w:lsdException w:name="Table Web 2" w:semiHidden="1" w:unhideWhenUsed="1"/>
+    <w:lsdException w:name="Table Web 3" w:semiHidden="1" w:unhideWhenUsed="1"/>
+    <w:lsdException w:name="Balloon Text" w:semiHidden="1" w:unhideWhenUsed="1"/>
+    <w:lsdException w:name="Table Grid" w:semiHidden="1" w:uiPriority="39" w:unhideWhenUsed="1"/>
+    <w:lsdException w:name="Table Theme" w:semiHidden="1" w:unhideWhenUsed="1"/>
+    <w:lsdException w:name="Placeholder Text" w:semiHidden="1"/>
+    <w:lsdException w:name="No Spacing" w:uiPriority="1" w:qFormat="1"/>
+    <w:lsdException w:name="Light Shading" w:uiPriority="60"/>
+    <w:lsdException w:name="Light List" w:uiPriority="61"/>
+    <w:lsdException w:name="Light Grid" w:uiPriority="62"/>
+    <w:lsdException w:name="Medium Shading 1" w:uiPriority="63"/>
+    <w:lsdException w:name="Medium Shading 2" w:uiPriority="64"/>
+    <w:lsdException w:name="Medium List 1" w:uiPriority="65"/>
+    <w:lsdException w:name="Medium List 2" w:uiPriority="66"/>
+    <w:lsdException w:name="Medium Grid 1" w:uiPriority="67"/>
+    <w:lsdException w:name="Medium Grid 2" w:uiPriority="68"/>
+    <w:lsdException w:name="Medium Grid 3" w:uiPriority="69"/>
+    <w:lsdException w:name="Dark List" w:uiPriority="70"/>
+    <w:lsdException w:name="Colorful Shading" w:uiPriority="71"/>
+    <w:lsdException w:name="Colorful List" w:uiPriority="72"/>
+    <w:lsdException w:name="Colorful Grid" w:uiPriority="73"/>
+    <w:lsdException w:name="Light Shading Accent 1" w:uiPriority="60"/>
+    <w:lsdException w:name="Light List Accent 1" w:uiPriority="61"/>
+    <w:lsdException w:name="Light Grid Accent 1" w:uiPriority="62"/>
+    <w:lsdException w:name="Medium Shading 1 Accent 1" w:uiPriority="63"/>
+    <w:lsdException w:name="Medium Shading 2 Accent 1" w:uiPriority="64"/>
+    <w:lsdException w:name="Medium List 1 Accent 1" w:uiPriority="65"/>
+    <w:lsdException w:name="Revision" w:semiHidden="1"/>
+    <w:lsdException w:name="List Paragraph" w:uiPriority="34" w:qFormat="1"/>
+    <w:lsdException w:name="Quote" w:uiPriority="29" w:qFormat="1"/>
+    <w:lsdException w:name="Intense Quote" w:uiPriority="30" w:qFormat="1"/>
+    <w:lsdException w:name="Medium List 2 Accent 1" w:uiPriority="66"/>
+    <w:lsdException w:name="Medium Grid 1 Accent 1" w:uiPriority="67"/>
+    <w:lsdException w:name="Medium Grid 2 Accent 1" w:uiPriority="68"/>
+    <w:lsdException w:name="Medium Grid 3 Accent 1" w:uiPriority="69"/>
+    <w:lsdException w:name="Dark List Accent 1" w:uiPriority="70"/>
+    <w:lsdException w:name="Colorful Shading Accent 1" w:uiPriority="71"/>
+    <w:lsdException w:name="Colorful List Accent 1" w:uiPriority="72"/>
+    <w:lsdException w:name="Colorful Grid Accent 1" w:uiPriority="73"/>
+    <w:lsdException w:name="Light Shading Accent 2" w:uiPriority="60"/>
+    <w:lsdException w:name="Light List Accent 2" w:uiPriority="61"/>
+    <w:lsdException w:name="Light Grid Accent 2" w:uiPriority="62"/>
+    <w:lsdException w:name="Medium Shading 1 Accent 2" w:uiPriority="63"/>
+    <w:lsdException w:name="Medium Shading 2 Accent 2" w:uiPriority="64"/>
+    <w:lsdException w:name="Medium List 1 Accent 2" w:uiPriority="65"/>
+    <w:lsdException w:name="Medium List 2 Accent 2" w:uiPriority="66"/>
+    <w:lsdException w:name="Medium Grid 1 Accent 2" w:uiPriority="67"/>
+    <w:lsdException w:name="Medium Grid 2 Accent 2" w:uiPriority="68"/>
+    <w:lsdException w:name="Medium Grid 3 Accent 2" w:uiPriority="69"/>
+    <w:lsdException w:name="Dark List Accent 2" w:uiPriority="70"/>
+    <w:lsdException w:name="Colorful Shading Accent 2" w:uiPriority="71"/>
+    <w:lsdException w:name="Colorful List Accent 2" w:uiPriority="72"/>
+    <w:lsdException w:name="Colorful Grid Accent 2" w:uiPriority="73"/>
+    <w:lsdException w:name="Light Shading Accent 3" w:uiPriority="60"/>
+    <w:lsdException w:name="Light List Accent 3" w:uiPriority="61"/>
+    <w:lsdException w:name="Light Grid Accent 3" w:uiPriority="62"/>
+    <w:lsdException w:name="Medium Shading 1 Accent 3" w:uiPriority="63"/>
+    <w:lsdException w:name="Medium Shading 2 Accent 3" w:uiPriority="64"/>
+    <w:lsdException w:name="Medium List 1 Accent 3" w:uiPriority="65"/>
+    <w:lsdException w:name="Medium List 2 Accent 3" w:uiPriority="66"/>
+    <w:lsdException w:name="Medium Grid 1 Accent 3" w:uiPriority="67"/>
+    <w:lsdException w:name="Medium Grid 2 Accent 3" w:uiPriority="68"/>
+    <w:lsdException w:name="Medium Grid 3 Accent 3" w:uiPriority="69"/>
+    <w:lsdException w:name="Dark List Accent 3" w:uiPriority="70"/>
+    <w:lsdException w:name="Colorful Shading Accent 3" w:uiPriority="71"/>
+    <w:lsdException w:name="Colorful List Accent 3" w:uiPriority="72"/>
+    <w:lsdException w:name="Colorful Grid Accent 3" w:uiPriority="73"/>
+    <w:lsdException w:name="Light Shading Accent 4" w:uiPriority="60"/>
+    <w:lsdException w:name="Light List Accent 4" w:uiPriority="61"/>
+    <w:lsdException w:name="Light Grid Accent 4" w:uiPriority="62"/>
+    <w:lsdException w:name="Medium Shading 1 Accent 4" w:uiPriority="63"/>
+    <w:lsdException w:name="Medium Shading 2 Accent 4" w:uiPriority="64"/>
+    <w:lsdException w:name="Medium List 1 Accent 4" w:uiPriority="65"/>
+    <w:lsdException w:name="Medium List 2 Accent 4" w:uiPriority="66"/>
+    <w:lsdException w:name="Medium Grid 1 Accent 4" w:uiPriority="67"/>
+    <w:lsdException w:name="Medium Grid 2 Accent 4" w:uiPriority="68"/>
+    <w:lsdException w:name="Medium Grid 3 Accent 4" w:uiPriority="69"/>
+    <w:lsdException w:name="Dark List Accent 4" w:uiPriority="70"/>
+    <w:lsdException w:name="Colorful Shading Accent 4" w:uiPriority="71"/>
+    <w:lsdException w:name="Colorful List Accent 4" w:uiPriority="72"/>
+    <w:lsdException w:name="Colorful Grid Accent 4" w:uiPriority="73"/>
+    <w:lsdException w:name="Light Shading Accent 5" w:uiPriority="60"/>
+    <w:lsdException w:name="Light List Accent 5" w:uiPriority="61"/>
+    <w:lsdException w:name="Light Grid Accent 5" w:uiPriority="62"/>
+    <w:lsdException w:name="Medium Shading 1 Accent 5" w:uiPriority="63"/>
+    <w:lsdException w:name="Medium Shading 2 Accent 5" w:uiPriority="64"/>
+    <w:lsdException w:name="Medium List 1 Accent 5" w:uiPriority="65"/>
+    <w:lsdException w:name="Medium List 2 Accent 5" w:uiPriority="66"/>
+    <w:lsdException w:name="Medium Grid 1 Accent 5" w:uiPriority="67"/>
+    <w:lsdException w:name="Medium Grid 2 Accent 5" w:uiPriority="68"/>
+    <w:lsdException w:name="Medium Grid 3 Accent 5" w:uiPriority="69"/>
+    <w:lsdException w:name="Dark List Accent 5" w:uiPriority="70"/>
+    <w:lsdException w:name="Colorful Shading Accent 5" w:uiPriority="71"/>
+    <w:lsdException w:name="Colorful List Accent 5" w:uiPriority="72"/>
+    <w:lsdException w:name="Colorful Grid Accent 5" w:uiPriority="73"/>
+    <w:lsdException w:name="Light Shading Accent 6" w:uiPriority="60"/>
+    <w:lsdException w:name="Light List Accent 6" w:uiPriority="61"/>
+    <w:lsdException w:name="Light Grid Accent 6" w:uiPriority="62"/>
+    <w:lsdException w:name="Medium Shading 1 Accent 6" w:uiPriority="63"/>
+    <w:lsdException w:name="Medium Shading 2 Accent 6" w:uiPriority="64"/>
+    <w:lsdException w:name="Medium List 1 Accent 6" w:uiPriority="65"/>
+    <w:lsdException w:name="Medium List 2 Accent 6" w:uiPriority="66"/>
+    <w:lsdException w:name="Medium Grid 1 Accent 6" w:uiPriority="67"/>
+    <w:lsdException w:name="Medium Grid 2 Accent 6" w:uiPriority="68"/>
+    <w:lsdException w:name="Medium Grid 3 Accent 6" w:uiPriority="69"/>
+    <w:lsdException w:name="Dark List Accent 6" w:uiPriority="70"/>
+    <w:lsdException w:name="Colorful Shading Accent 6" w:uiPriority="71"/>
+    <w:lsdException w:name="Colorful List Accent 6" w:uiPriority="72"/>
+    <w:lsdException w:name="Colorful Grid Accent 6" w:uiPriority="73"/>
+    <w:lsdException w:name="Subtle Emphasis" w:uiPriority="19" w:qFormat="1"/>
+    <w:lsdException w:name="Intense Emphasis" w:uiPriority="21" w:qFormat="1"/>
+    <w:lsdException w:name="Subtle Reference" w:uiPriority="31" w:qFormat="1"/>
+    <w:lsdException w:name="Intense Reference" w:uiPriority="32" w:qFormat="1"/>
+    <w:lsdException w:name="Book Title" w:uiPriority="33" w:qFormat="1"/>
+    <w:lsdException w:name="Bibliography" w:semiHidden="1" w:uiPriority="37" w:unhideWhenUsed="1"/>
+    <w:lsdException w:name="TOC Heading" w:semiHidden="1" w:uiPriority="39" w:unhideWhenUsed="1" w:qFormat="1"/>
+    <w:lsdException w:name="Plain Table 1" w:uiPriority="41"/>
+    <w:lsdException w:name="Plain Table 2" w:uiPriority="42"/>
+    <w:lsdException w:name="Plain Table 3" w:uiPriority="43"/>
+    <w:lsdException w:name="Plain Table 4" w:uiPriority="44"/>
+    <w:lsdException w:name="Plain Table 5" w:uiPriority="45"/>
+    <w:lsdException w:name="Grid Table Light" w:uiPriority="40"/>
+    <w:lsdException w:name="Grid Table 1 Light" w:uiPriority="46"/>
+    <w:lsdException w:name="Grid Table 2" w:uiPriority="47"/>
+    <w:lsdException w:name="Grid Table 3" w:uiPriority="48"/>
+    <w:lsdException w:name="Grid Table 4" w:uiPriority="49"/>
+    <w:lsdException w:name="Grid Table 5 Dark" w:uiPriority="50"/>
+    <w:lsdException w:name="Grid Table 6 Colorful" w:uiPriority="51"/>
+    <w:lsdException w:name="Grid Table 7 Colorful" w:uiPriority="52"/>
+    <w:lsdException w:name="Grid Table 1 Light Accent 1" w:uiPriority="46"/>
+    <w:lsdException w:name="Grid Table 2 Accent 1" w:uiPriority="47"/>
+    <w:lsdException w:name="Grid Table 3 Accent 1" w:uiPriority="48"/>
+    <w:lsdException w:name="Grid Table 4 Accent 1" w:uiPriority="49"/>
+    <w:lsdException w:name="Grid Table 5 Dark Accent 1" w:uiPriority="50"/>
+    <w:lsdException w:name="Grid Table 6 Colorful Accent 1" w:uiPriority="51"/>
+    <w:lsdException w:name="Grid Table 7 Colorful Accent 1" w:uiPriority="52"/>
+    <w:lsdException w:name="Grid Table 1 Light Accent 2" w:uiPriority="46"/>
+    <w:lsdException w:name="Grid Table 2 Accent 2" w:uiPriority="47"/>
+    <w:lsdException w:name="Grid Table 3 Accent 2" w:uiPriority="48"/>
+    <w:lsdException w:name="Grid Table 4 Accent 2" w:uiPriority="49"/>
+    <w:lsdException w:name="Grid Table 5 Dark Accent 2" w:uiPriority="50"/>
+    <w:lsdException w:name="Grid Table 6 Colorful Accent 2" w:uiPriority="51"/>
+    <w:lsdException w:name="Grid Table 7 Colorful Accent 2" w:uiPriority="52"/>
+    <w:lsdException w:name="Grid Table 1 Light Accent 3" w:uiPriority="46"/>
+    <w:lsdException w:name="Grid Table 2 Accent 3" w:uiPriority="47"/>
+    <w:lsdException w:name="Grid Table 3 Accent 3" w:uiPriority="48"/>
+    <w:lsdException w:name="Grid Table 4 Accent 3" w:uiPriority="49"/>
+    <w:lsdException w:name="Grid Table 5 Dark Accent 3" w:uiPriority="50"/>
+    <w:lsdException w:name="Grid Table 6 Colorful Accent 3" w:uiPriority="51"/>
+    <w:lsdException w:name="Grid Table 7 Colorful Accent 3" w:uiPriority="52"/>
+    <w:lsdException w:name="Grid Table 1 Light Accent 4" w:uiPriority="46"/>
+    <w:lsdException w:name="Grid Table 2 Accent 4" w:uiPriority="47"/>
+    <w:lsdException w:name="Grid Table 3 Accent 4" w:uiPriority="48"/>
+    <w:lsdException w:name="Grid Table 4 Accent 4" w:uiPriority="49"/>
+    <w:lsdException w:name="Grid Table 5 Dark Accent 4" w:uiPriority="50"/>
+    <w:lsdException w:name="Grid Table 6 Colorful Accent 4" w:uiPriority="51"/>
+    <w:lsdException w:name="Grid Table 7 Colorful Accent 4" w:uiPriority="52"/>
+    <w:lsdException w:name="Grid Table 1 Light Accent 5" w:uiPriority="46"/>
+    <w:lsdException w:name="Grid Table 2 Accent 5" w:uiPriority="47"/>
+    <w:lsdException w:name="Grid Table 3 Accent 5" w:uiPriority="48"/>
+    <w:lsdException w:name="Grid Table 4 Accent 5" w:uiPriority="49"/>
+    <w:lsdException w:name="Grid Table 5 Dark Accent 5" w:uiPriority="50"/>
+    <w:lsdException w:name="Grid Table 6 Colorful Accent 5" w:uiPriority="51"/>
+    <w:lsdException w:name="Grid Table 7 Colorful Accent 5" w:uiPriority="52"/>
+    <w:lsdException w:name="Grid Table 1 Light Accent 6" w:uiPriority="46"/>
+    <w:lsdException w:name="Grid Table 2 Accent 6" w:uiPriority="47"/>
+    <w:lsdException w:name="Grid Table 3 Accent 6" w:uiPriority="48"/>
+    <w:lsdException w:name="Grid Table 4 Accent 6" w:uiPriority="49"/>
+    <w:lsdException w:name="Grid Table 5 Dark Accent 6" w:uiPriority="50"/>
+    <w:lsdException w:name="Grid Table 6 Colorful Accent 6" w:uiPriority="51"/>
+    <w:lsdException w:name="Grid Table 7 Colorful Accent 6" w:uiPriority="52"/>
+    <w:lsdException w:name="List Table 1 Light" w:uiPriority="46"/>
+    <w:lsdException w:name="List Table 2" w:uiPriority="47"/>
+    <w:lsdException w:name="List Table 3" w:uiPriority="48"/>
+    <w:lsdException w:name="List Table 4" w:uiPriority="49"/>
+    <w:lsdException w:name="List Table 5 Dark" w:uiPriority="50"/>
+    <w:lsdException w:name="List Table 6 Colorful" w:uiPriority="51"/>
+    <w:lsdException w:name="List Table 7 Colorful" w:uiPriority="52"/>
+    <w:lsdException w:name="List Table 1 Light Accent 1" w:uiPriority="46"/>
+    <w:lsdException w:name="List Table 2 Accent 1" w:uiPriority="47"/>
+    <w:lsdException w:name="List Table 3 Accent 1" w:uiPriority="48"/>
+    <w:lsdException w:name="List Table 4 Accent 1" w:uiPriority="49"/>
+    <w:lsdException w:name="List Table 5 Dark Accent 1" w:uiPriority="50"/>
+    <w:lsdException w:name="List Table 6 Colorful Accent 1" w:uiPriority="51"/>
+    <w:lsdException w:name="List Table 7 Colorful Accent 1" w:uiPriority="52"/>
+    <w:lsdException w:name="List Table 1 Light Accent 2" w:uiPriority="46"/>
+    <w:lsdException w:name="List Table 2 Accent 2" w:uiPriority="47"/>
+    <w:lsdException w:name="List Table 3 Accent 2" w:uiPriority="48"/>
+    <w:lsdException w:name="List Table 4 Accent 2" w:uiPriority="49"/>
+    <w:lsdException w:name="List Table 5 Dark Accent 2" w:uiPriority="50"/>
+    <w:lsdException w:name="List Table 6 Colorful Accent 2" w:uiPriority="51"/>
+    <w:lsdException w:name="List Table 7 Colorful Accent 2" w:uiPriority="52"/>
+    <w:lsdException w:name="List Table 1 Light Accent 3" w:uiPriority="46"/>
+    <w:lsdException w:name="List Table 2 Accent 3" w:uiPriority="47"/>
+    <w:lsdException w:name="List Table 3 Accent 3" w:uiPriority="48"/>
+    <w:lsdException w:name="List Table 4 Accent 3" w:uiPriority="49"/>
+    <w:lsdException w:name="List Table 5 Dark Accent 3" w:uiPriority="50"/>
+    <w:lsdException w:name="List Table 6 Colorful Accent 3" w:uiPriority="51"/>
+    <w:lsdException w:name="List Table 7 Colorful Accent 3" w:uiPriority="52"/>
+    <w:lsdException w:name="List Table 1 Light Accent 4" w:uiPriority="46"/>
+    <w:lsdException w:name="List Table 2 Accent 4" w:uiPriority="47"/>
+    <w:lsdException w:name="List Table 3 Accent 4" w:uiPriority="48"/>
+    <w:lsdException w:name="List Table 4 Accent 4" w:uiPriority="49"/>
+    <w:lsdException w:name="List Table 5 Dark Accent 4" w:uiPriority="50"/>
+    <w:lsdException w:name="List Table 6 Colorful Accent 4" w:uiPriority="51"/>
+    <w:lsdException w:name="List Table 7 Colorful Accent 4" w:uiPriority="52"/>
+    <w:lsdException w:name="List Table 1 Light Accent 5" w:uiPriority="46"/>
+    <w:lsdException w:name="List Table 2 Accent 5" w:uiPriority="47"/>
+    <w:lsdException w:name="List Table 3 Accent 5" w:uiPriority="48"/>
+    <w:lsdException w:name="List Table 4 Accent 5" w:uiPriority="49"/>
+    <w:lsdException w:name="List Table 5 Dark Accent 5" w:uiPriority="50"/>
+    <w:lsdException w:name="List Table 6 Colorful Accent 5" w:uiPriority="51"/>
+    <w:lsdException w:name="List Table 7 Colorful Accent 5" w:uiPriority="52"/>
+    <w:lsdException w:name="List Table 1 Light Accent 6" w:uiPriority="46"/>
+    <w:lsdException w:name="List Table 2 Accent 6" w:uiPriority="47"/>
+    <w:lsdException w:name="List Table 3 Accent 6" w:uiPriority="48"/>
+    <w:lsdException w:name="List Table 4 Accent 6" w:uiPriority="49"/>
+    <w:lsdException w:name="List Table 5 Dark Accent 6" w:uiPriority="50"/>
+    <w:lsdException w:name="List Table 6 Colorful Accent 6" w:uiPriority="51"/>
+    <w:lsdException w:name="List Table 7 Colorful Accent 6" w:uiPriority="52"/>
+    <w:lsdException w:name="Mention" w:semiHidden="1" w:unhideWhenUsed="1"/>
+    <w:lsdException w:name="Smart Hyperlink" w:semiHidden="1" w:unhideWhenUsed="1"/>
+    <w:lsdException w:name="Hashtag" w:semiHidden="1" w:unhideWhenUsed="1"/>
   </w:latentStyles>
-  <w:style w:type="paragraph" w:default="1" w:styleId="Normal">
+  <w:style w:type="paragraph" w:default="1" w:styleId="a">
     <w:name w:val="Normal"/>
     <w:qFormat/>
     <w:pPr>
@@ -10409,10 +10324,10 @@
       <w:sz w:val="20"/>
     </w:rPr>
   </w:style>
-  <w:style w:type="paragraph" w:styleId="Heading1">
+  <w:style w:type="paragraph" w:styleId="1">
     <w:name w:val="heading 1"/>
-    <w:next w:val="Normal"/>
-    <w:link w:val="Heading1Char"/>
+    <w:next w:val="a"/>
+    <w:link w:val="10"/>
     <w:uiPriority w:val="9"/>
     <w:unhideWhenUsed/>
     <w:qFormat/>
@@ -10430,10 +10345,10 @@
       <w:sz w:val="20"/>
     </w:rPr>
   </w:style>
-  <w:style w:type="paragraph" w:styleId="Heading2">
+  <w:style w:type="paragraph" w:styleId="2">
     <w:name w:val="heading 2"/>
-    <w:next w:val="Normal"/>
-    <w:link w:val="Heading2Char"/>
+    <w:next w:val="a"/>
+    <w:link w:val="20"/>
     <w:uiPriority w:val="9"/>
     <w:unhideWhenUsed/>
     <w:qFormat/>
@@ -10451,10 +10366,10 @@
       <w:sz w:val="24"/>
     </w:rPr>
   </w:style>
-  <w:style w:type="paragraph" w:styleId="Heading3">
+  <w:style w:type="paragraph" w:styleId="3">
     <w:name w:val="heading 3"/>
-    <w:next w:val="Normal"/>
-    <w:link w:val="Heading3Char"/>
+    <w:next w:val="a"/>
+    <w:link w:val="30"/>
     <w:uiPriority w:val="9"/>
     <w:unhideWhenUsed/>
     <w:qFormat/>
@@ -10473,10 +10388,10 @@
       <w:sz w:val="20"/>
     </w:rPr>
   </w:style>
-  <w:style w:type="paragraph" w:styleId="Heading4">
+  <w:style w:type="paragraph" w:styleId="4">
     <w:name w:val="heading 4"/>
-    <w:next w:val="Normal"/>
-    <w:link w:val="Heading4Char"/>
+    <w:next w:val="a"/>
+    <w:link w:val="40"/>
     <w:uiPriority w:val="9"/>
     <w:unhideWhenUsed/>
     <w:qFormat/>
@@ -10494,10 +10409,10 @@
       <w:sz w:val="20"/>
     </w:rPr>
   </w:style>
-  <w:style w:type="paragraph" w:styleId="Heading5">
+  <w:style w:type="paragraph" w:styleId="5">
     <w:name w:val="heading 5"/>
-    <w:next w:val="Normal"/>
-    <w:link w:val="Heading5Char"/>
+    <w:next w:val="a"/>
+    <w:link w:val="50"/>
     <w:uiPriority w:val="9"/>
     <w:unhideWhenUsed/>
     <w:qFormat/>
@@ -10516,10 +10431,10 @@
       <w:sz w:val="20"/>
     </w:rPr>
   </w:style>
-  <w:style w:type="paragraph" w:styleId="Heading6">
+  <w:style w:type="paragraph" w:styleId="6">
     <w:name w:val="heading 6"/>
-    <w:next w:val="Normal"/>
-    <w:link w:val="Heading6Char"/>
+    <w:next w:val="a"/>
+    <w:link w:val="60"/>
     <w:uiPriority w:val="9"/>
     <w:unhideWhenUsed/>
     <w:qFormat/>
@@ -10538,13 +10453,13 @@
       <w:sz w:val="20"/>
     </w:rPr>
   </w:style>
-  <w:style w:type="character" w:default="1" w:styleId="DefaultParagraphFont">
+  <w:style w:type="character" w:default="1" w:styleId="a0">
     <w:name w:val="Default Paragraph Font"/>
     <w:uiPriority w:val="1"/>
     <w:semiHidden/>
     <w:unhideWhenUsed/>
   </w:style>
-  <w:style w:type="table" w:default="1" w:styleId="TableNormal">
+  <w:style w:type="table" w:default="1" w:styleId="a1">
     <w:name w:val="Normal Table"/>
     <w:uiPriority w:val="99"/>
     <w:semiHidden/>
@@ -10559,15 +10474,15 @@
       </w:tblCellMar>
     </w:tblPr>
   </w:style>
-  <w:style w:type="numbering" w:default="1" w:styleId="NoList">
+  <w:style w:type="numbering" w:default="1" w:styleId="a2">
     <w:name w:val="No List"/>
     <w:uiPriority w:val="99"/>
     <w:semiHidden/>
     <w:unhideWhenUsed/>
   </w:style>
-  <w:style w:type="character" w:customStyle="1" w:styleId="Heading2Char">
-    <w:name w:val="Heading 2 Char"/>
-    <w:link w:val="Heading2"/>
+  <w:style w:type="character" w:customStyle="1" w:styleId="20">
+    <w:name w:val="כותרת 2 תו"/>
+    <w:link w:val="2"/>
     <w:rPr>
       <w:rFonts w:ascii="Arial" w:eastAsia="Arial" w:hAnsi="Arial" w:cs="Arial"/>
       <w:b/>
@@ -10575,9 +10490,9 @@
       <w:sz w:val="24"/>
     </w:rPr>
   </w:style>
-  <w:style w:type="character" w:customStyle="1" w:styleId="Heading4Char">
-    <w:name w:val="Heading 4 Char"/>
-    <w:link w:val="Heading4"/>
+  <w:style w:type="character" w:customStyle="1" w:styleId="40">
+    <w:name w:val="כותרת 4 תו"/>
+    <w:link w:val="4"/>
     <w:rPr>
       <w:rFonts w:ascii="Arial" w:eastAsia="Arial" w:hAnsi="Arial" w:cs="Arial"/>
       <w:b/>
@@ -10585,9 +10500,9 @@
       <w:sz w:val="20"/>
     </w:rPr>
   </w:style>
-  <w:style w:type="character" w:customStyle="1" w:styleId="Heading5Char">
-    <w:name w:val="Heading 5 Char"/>
-    <w:link w:val="Heading5"/>
+  <w:style w:type="character" w:customStyle="1" w:styleId="50">
+    <w:name w:val="כותרת 5 תו"/>
+    <w:link w:val="5"/>
     <w:rPr>
       <w:rFonts w:ascii="Arial" w:eastAsia="Arial" w:hAnsi="Arial" w:cs="Arial"/>
       <w:b/>
@@ -10596,9 +10511,9 @@
       <w:sz w:val="20"/>
     </w:rPr>
   </w:style>
-  <w:style w:type="character" w:customStyle="1" w:styleId="Heading6Char">
-    <w:name w:val="Heading 6 Char"/>
-    <w:link w:val="Heading6"/>
+  <w:style w:type="character" w:customStyle="1" w:styleId="60">
+    <w:name w:val="כותרת 6 תו"/>
+    <w:link w:val="6"/>
     <w:rPr>
       <w:rFonts w:ascii="Arial" w:eastAsia="Arial" w:hAnsi="Arial" w:cs="Arial"/>
       <w:b/>
@@ -10607,9 +10522,9 @@
       <w:sz w:val="20"/>
     </w:rPr>
   </w:style>
-  <w:style w:type="character" w:customStyle="1" w:styleId="Heading1Char">
-    <w:name w:val="Heading 1 Char"/>
-    <w:link w:val="Heading1"/>
+  <w:style w:type="character" w:customStyle="1" w:styleId="10">
+    <w:name w:val="כותרת 1 תו"/>
+    <w:link w:val="1"/>
     <w:rPr>
       <w:rFonts w:ascii="Arial" w:eastAsia="Arial" w:hAnsi="Arial" w:cs="Arial"/>
       <w:b/>
@@ -10617,9 +10532,9 @@
       <w:sz w:val="20"/>
     </w:rPr>
   </w:style>
-  <w:style w:type="character" w:customStyle="1" w:styleId="Heading3Char">
-    <w:name w:val="Heading 3 Char"/>
-    <w:link w:val="Heading3"/>
+  <w:style w:type="character" w:customStyle="1" w:styleId="30">
+    <w:name w:val="כותרת 3 תו"/>
+    <w:link w:val="3"/>
     <w:rPr>
       <w:rFonts w:ascii="Arial" w:eastAsia="Arial" w:hAnsi="Arial" w:cs="Arial"/>
       <w:b/>
@@ -10687,7 +10602,7 @@
   </w:style>
   <w:style w:type="character" w:styleId="Hyperlink">
     <w:name w:val="Hyperlink"/>
-    <w:basedOn w:val="DefaultParagraphFont"/>
+    <w:basedOn w:val="a0"/>
     <w:uiPriority w:val="99"/>
     <w:unhideWhenUsed/>
     <w:rsid w:val="0066487C"/>
@@ -10712,7 +10627,7 @@
       <w:szCs w:val="24"/>
     </w:rPr>
   </w:style>
-  <w:style w:type="paragraph" w:styleId="NoSpacing">
+  <w:style w:type="paragraph" w:styleId="a3">
     <w:name w:val="No Spacing"/>
     <w:uiPriority w:val="1"/>
     <w:qFormat/>
@@ -10727,18 +10642,18 @@
   </w:style>
   <w:style w:type="character" w:customStyle="1" w:styleId="apple-converted-space">
     <w:name w:val="apple-converted-space"/>
-    <w:basedOn w:val="DefaultParagraphFont"/>
+    <w:basedOn w:val="a0"/>
     <w:rsid w:val="00162997"/>
   </w:style>
   <w:style w:type="character" w:customStyle="1" w:styleId="il">
     <w:name w:val="il"/>
-    <w:basedOn w:val="DefaultParagraphFont"/>
+    <w:basedOn w:val="a0"/>
     <w:rsid w:val="00162997"/>
   </w:style>
-  <w:style w:type="paragraph" w:styleId="Header">
+  <w:style w:type="paragraph" w:styleId="a4">
     <w:name w:val="header"/>
-    <w:basedOn w:val="Normal"/>
-    <w:link w:val="HeaderChar"/>
+    <w:basedOn w:val="a"/>
+    <w:link w:val="a5"/>
     <w:uiPriority w:val="99"/>
     <w:unhideWhenUsed/>
     <w:rsid w:val="00772FBF"/>
@@ -10750,10 +10665,10 @@
       <w:spacing w:after="0" w:line="240" w:lineRule="auto"/>
     </w:pPr>
   </w:style>
-  <w:style w:type="character" w:customStyle="1" w:styleId="HeaderChar">
-    <w:name w:val="Header Char"/>
-    <w:basedOn w:val="DefaultParagraphFont"/>
-    <w:link w:val="Header"/>
+  <w:style w:type="character" w:customStyle="1" w:styleId="a5">
+    <w:name w:val="כותרת עליונה תו"/>
+    <w:basedOn w:val="a0"/>
+    <w:link w:val="a4"/>
     <w:uiPriority w:val="99"/>
     <w:rsid w:val="00772FBF"/>
     <w:rPr>
@@ -10764,7 +10679,7 @@
   </w:style>
   <w:style w:type="paragraph" w:styleId="NormalWeb">
     <w:name w:val="Normal (Web)"/>
-    <w:basedOn w:val="Normal"/>
+    <w:basedOn w:val="a"/>
     <w:uiPriority w:val="99"/>
     <w:semiHidden/>
     <w:unhideWhenUsed/>
@@ -10780,10 +10695,10 @@
       <w:szCs w:val="24"/>
     </w:rPr>
   </w:style>
-  <w:style w:type="paragraph" w:styleId="BalloonText">
+  <w:style w:type="paragraph" w:styleId="a6">
     <w:name w:val="Balloon Text"/>
-    <w:basedOn w:val="Normal"/>
-    <w:link w:val="BalloonTextChar"/>
+    <w:basedOn w:val="a"/>
+    <w:link w:val="a7"/>
     <w:uiPriority w:val="99"/>
     <w:semiHidden/>
     <w:unhideWhenUsed/>
@@ -10797,10 +10712,10 @@
       <w:szCs w:val="18"/>
     </w:rPr>
   </w:style>
-  <w:style w:type="character" w:customStyle="1" w:styleId="BalloonTextChar">
-    <w:name w:val="Balloon Text Char"/>
-    <w:basedOn w:val="DefaultParagraphFont"/>
-    <w:link w:val="BalloonText"/>
+  <w:style w:type="character" w:customStyle="1" w:styleId="a7">
+    <w:name w:val="טקסט בלונים תו"/>
+    <w:basedOn w:val="a0"/>
+    <w:link w:val="a6"/>
     <w:uiPriority w:val="99"/>
     <w:semiHidden/>
     <w:rsid w:val="00451D4C"/>
@@ -10811,9 +10726,9 @@
       <w:szCs w:val="18"/>
     </w:rPr>
   </w:style>
-  <w:style w:type="character" w:styleId="CommentReference">
+  <w:style w:type="character" w:styleId="a8">
     <w:name w:val="annotation reference"/>
-    <w:basedOn w:val="DefaultParagraphFont"/>
+    <w:basedOn w:val="a0"/>
     <w:uiPriority w:val="99"/>
     <w:semiHidden/>
     <w:unhideWhenUsed/>
@@ -10823,10 +10738,10 @@
       <w:szCs w:val="16"/>
     </w:rPr>
   </w:style>
-  <w:style w:type="paragraph" w:styleId="CommentText">
+  <w:style w:type="paragraph" w:styleId="a9">
     <w:name w:val="annotation text"/>
-    <w:basedOn w:val="Normal"/>
-    <w:link w:val="CommentTextChar"/>
+    <w:basedOn w:val="a"/>
+    <w:link w:val="aa"/>
     <w:uiPriority w:val="99"/>
     <w:semiHidden/>
     <w:unhideWhenUsed/>
@@ -10838,10 +10753,10 @@
       <w:szCs w:val="20"/>
     </w:rPr>
   </w:style>
-  <w:style w:type="character" w:customStyle="1" w:styleId="CommentTextChar">
-    <w:name w:val="Comment Text Char"/>
-    <w:basedOn w:val="DefaultParagraphFont"/>
-    <w:link w:val="CommentText"/>
+  <w:style w:type="character" w:customStyle="1" w:styleId="aa">
+    <w:name w:val="טקסט הערה תו"/>
+    <w:basedOn w:val="a0"/>
+    <w:link w:val="a9"/>
     <w:uiPriority w:val="99"/>
     <w:semiHidden/>
     <w:rsid w:val="00C42570"/>
@@ -10852,11 +10767,11 @@
       <w:szCs w:val="20"/>
     </w:rPr>
   </w:style>
-  <w:style w:type="paragraph" w:styleId="CommentSubject">
+  <w:style w:type="paragraph" w:styleId="ab">
     <w:name w:val="annotation subject"/>
-    <w:basedOn w:val="CommentText"/>
-    <w:next w:val="CommentText"/>
-    <w:link w:val="CommentSubjectChar"/>
+    <w:basedOn w:val="a9"/>
+    <w:next w:val="a9"/>
+    <w:link w:val="ac"/>
     <w:uiPriority w:val="99"/>
     <w:semiHidden/>
     <w:unhideWhenUsed/>
@@ -10866,656 +10781,10 @@
       <w:bCs/>
     </w:rPr>
   </w:style>
-  <w:style w:type="character" w:customStyle="1" w:styleId="CommentSubjectChar">
-    <w:name w:val="Comment Subject Char"/>
-    <w:basedOn w:val="CommentTextChar"/>
-    <w:link w:val="CommentSubject"/>
-    <w:uiPriority w:val="99"/>
-    <w:semiHidden/>
-    <w:rsid w:val="00C42570"/>
-    <w:rPr>
-      <w:rFonts w:ascii="Times New Roman" w:eastAsia="Times New Roman" w:hAnsi="Times New Roman" w:cs="Times New Roman"/>
-      <w:b/>
-      <w:bCs/>
-      <w:color w:val="000000"/>
-      <w:sz w:val="20"/>
-      <w:szCs w:val="20"/>
-    </w:rPr>
-  </w:style>
-</w:styles>
-</file>
-
-<file path=word/stylesWithEffects.xml><?xml version="1.0" encoding="utf-8"?>
-<w:styles xmlns:wpc="http://schemas.microsoft.com/office/word/2010/wordprocessingCanvas" xmlns:mc="http://schemas.openxmlformats.org/markup-compatibility/2006" xmlns:o="urn:schemas-microsoft-com:office:office" xmlns:r="http://schemas.openxmlformats.org/officeDocument/2006/relationships" xmlns:m="http://schemas.openxmlformats.org/officeDocument/2006/math" xmlns:v="urn:schemas-microsoft-com:vml" xmlns:wp14="http://schemas.microsoft.com/office/word/2010/wordprocessingDrawing" xmlns:wp="http://schemas.openxmlformats.org/drawingml/2006/wordprocessingDrawing" xmlns:w10="urn:schemas-microsoft-com:office:word" xmlns:w="http://schemas.openxmlformats.org/wordprocessingml/2006/main" xmlns:w14="http://schemas.microsoft.com/office/word/2010/wordml" xmlns:wpg="http://schemas.microsoft.com/office/word/2010/wordprocessingGroup" xmlns:wpi="http://schemas.microsoft.com/office/word/2010/wordprocessingInk" xmlns:wne="http://schemas.microsoft.com/office/word/2006/wordml" xmlns:wps="http://schemas.microsoft.com/office/word/2010/wordprocessingShape" mc:Ignorable="w14 wp14">
-  <w:docDefaults>
-    <w:rPrDefault>
-      <w:rPr>
-        <w:rFonts w:asciiTheme="minorHAnsi" w:eastAsiaTheme="minorEastAsia" w:hAnsiTheme="minorHAnsi" w:cstheme="minorBidi"/>
-        <w:sz w:val="22"/>
-        <w:szCs w:val="22"/>
-        <w:lang w:val="en-US" w:eastAsia="en-US" w:bidi="he-IL"/>
-      </w:rPr>
-    </w:rPrDefault>
-    <w:pPrDefault>
-      <w:pPr>
-        <w:spacing w:after="160" w:line="259" w:lineRule="auto"/>
-      </w:pPr>
-    </w:pPrDefault>
-  </w:docDefaults>
-  <w:latentStyles w:defLockedState="0" w:defUIPriority="99" w:defSemiHidden="1" w:defUnhideWhenUsed="1" w:defQFormat="0" w:count="267">
-    <w:lsdException w:name="Normal" w:semiHidden="0" w:uiPriority="0" w:unhideWhenUsed="0" w:qFormat="1"/>
-    <w:lsdException w:name="heading 1" w:semiHidden="0" w:uiPriority="9" w:unhideWhenUsed="0" w:qFormat="1"/>
-    <w:lsdException w:name="heading 2" w:uiPriority="9" w:qFormat="1"/>
-    <w:lsdException w:name="heading 3" w:uiPriority="9" w:qFormat="1"/>
-    <w:lsdException w:name="heading 4" w:uiPriority="9" w:qFormat="1"/>
-    <w:lsdException w:name="heading 5" w:uiPriority="9" w:qFormat="1"/>
-    <w:lsdException w:name="heading 6" w:uiPriority="9" w:qFormat="1"/>
-    <w:lsdException w:name="heading 7" w:uiPriority="9" w:qFormat="1"/>
-    <w:lsdException w:name="heading 8" w:uiPriority="9" w:qFormat="1"/>
-    <w:lsdException w:name="heading 9" w:uiPriority="9" w:qFormat="1"/>
-    <w:lsdException w:name="toc 1" w:uiPriority="39"/>
-    <w:lsdException w:name="toc 2" w:uiPriority="39"/>
-    <w:lsdException w:name="toc 3" w:uiPriority="39"/>
-    <w:lsdException w:name="toc 4" w:uiPriority="39"/>
-    <w:lsdException w:name="toc 5" w:uiPriority="39"/>
-    <w:lsdException w:name="toc 6" w:uiPriority="39"/>
-    <w:lsdException w:name="toc 7" w:uiPriority="39"/>
-    <w:lsdException w:name="toc 8" w:uiPriority="39"/>
-    <w:lsdException w:name="toc 9" w:uiPriority="39"/>
-    <w:lsdException w:name="caption" w:uiPriority="35" w:qFormat="1"/>
-    <w:lsdException w:name="Title" w:semiHidden="0" w:uiPriority="10" w:unhideWhenUsed="0" w:qFormat="1"/>
-    <w:lsdException w:name="Default Paragraph Font" w:uiPriority="1"/>
-    <w:lsdException w:name="Subtitle" w:semiHidden="0" w:uiPriority="11" w:unhideWhenUsed="0" w:qFormat="1"/>
-    <w:lsdException w:name="Strong" w:semiHidden="0" w:uiPriority="22" w:unhideWhenUsed="0" w:qFormat="1"/>
-    <w:lsdException w:name="Emphasis" w:semiHidden="0" w:uiPriority="20" w:unhideWhenUsed="0" w:qFormat="1"/>
-    <w:lsdException w:name="Table Grid" w:semiHidden="0" w:uiPriority="39" w:unhideWhenUsed="0"/>
-    <w:lsdException w:name="Placeholder Text" w:unhideWhenUsed="0"/>
-    <w:lsdException w:name="No Spacing" w:semiHidden="0" w:uiPriority="1" w:unhideWhenUsed="0" w:qFormat="1"/>
-    <w:lsdException w:name="Light Shading" w:semiHidden="0" w:uiPriority="60" w:unhideWhenUsed="0"/>
-    <w:lsdException w:name="Light List" w:semiHidden="0" w:uiPriority="61" w:unhideWhenUsed="0"/>
-    <w:lsdException w:name="Light Grid" w:semiHidden="0" w:uiPriority="62" w:unhideWhenUsed="0"/>
-    <w:lsdException w:name="Medium Shading 1" w:semiHidden="0" w:uiPriority="63" w:unhideWhenUsed="0"/>
-    <w:lsdException w:name="Medium Shading 2" w:semiHidden="0" w:uiPriority="64" w:unhideWhenUsed="0"/>
-    <w:lsdException w:name="Medium List 1" w:semiHidden="0" w:uiPriority="65" w:unhideWhenUsed="0"/>
-    <w:lsdException w:name="Medium List 2" w:semiHidden="0" w:uiPriority="66" w:unhideWhenUsed="0"/>
-    <w:lsdException w:name="Medium Grid 1" w:semiHidden="0" w:uiPriority="67" w:unhideWhenUsed="0"/>
-    <w:lsdException w:name="Medium Grid 2" w:semiHidden="0" w:uiPriority="68" w:unhideWhenUsed="0"/>
-    <w:lsdException w:name="Medium Grid 3" w:semiHidden="0" w:uiPriority="69" w:unhideWhenUsed="0"/>
-    <w:lsdException w:name="Dark List" w:semiHidden="0" w:uiPriority="70" w:unhideWhenUsed="0"/>
-    <w:lsdException w:name="Colorful Shading" w:semiHidden="0" w:uiPriority="71" w:unhideWhenUsed="0"/>
-    <w:lsdException w:name="Colorful List" w:semiHidden="0" w:uiPriority="72" w:unhideWhenUsed="0"/>
-    <w:lsdException w:name="Colorful Grid" w:semiHidden="0" w:uiPriority="73" w:unhideWhenUsed="0"/>
-    <w:lsdException w:name="Light Shading Accent 1" w:semiHidden="0" w:uiPriority="60" w:unhideWhenUsed="0"/>
-    <w:lsdException w:name="Light List Accent 1" w:semiHidden="0" w:uiPriority="61" w:unhideWhenUsed="0"/>
-    <w:lsdException w:name="Light Grid Accent 1" w:semiHidden="0" w:uiPriority="62" w:unhideWhenUsed="0"/>
-    <w:lsdException w:name="Medium Shading 1 Accent 1" w:semiHidden="0" w:uiPriority="63" w:unhideWhenUsed="0"/>
-    <w:lsdException w:name="Medium Shading 2 Accent 1" w:semiHidden="0" w:uiPriority="64" w:unhideWhenUsed="0"/>
-    <w:lsdException w:name="Medium List 1 Accent 1" w:semiHidden="0" w:uiPriority="65" w:unhideWhenUsed="0"/>
-    <w:lsdException w:name="Revision" w:unhideWhenUsed="0"/>
-    <w:lsdException w:name="List Paragraph" w:semiHidden="0" w:uiPriority="34" w:unhideWhenUsed="0" w:qFormat="1"/>
-    <w:lsdException w:name="Quote" w:semiHidden="0" w:uiPriority="29" w:unhideWhenUsed="0" w:qFormat="1"/>
-    <w:lsdException w:name="Intense Quote" w:semiHidden="0" w:uiPriority="30" w:unhideWhenUsed="0" w:qFormat="1"/>
-    <w:lsdException w:name="Medium List 2 Accent 1" w:semiHidden="0" w:uiPriority="66" w:unhideWhenUsed="0"/>
-    <w:lsdException w:name="Medium Grid 1 Accent 1" w:semiHidden="0" w:uiPriority="67" w:unhideWhenUsed="0"/>
-    <w:lsdException w:name="Medium Grid 2 Accent 1" w:semiHidden="0" w:uiPriority="68" w:unhideWhenUsed="0"/>
-    <w:lsdException w:name="Medium Grid 3 Accent 1" w:semiHidden="0" w:uiPriority="69" w:unhideWhenUsed="0"/>
-    <w:lsdException w:name="Dark List Accent 1" w:semiHidden="0" w:uiPriority="70" w:unhideWhenUsed="0"/>
-    <w:lsdException w:name="Colorful Shading Accent 1" w:semiHidden="0" w:uiPriority="71" w:unhideWhenUsed="0"/>
-    <w:lsdException w:name="Colorful List Accent 1" w:semiHidden="0" w:uiPriority="72" w:unhideWhenUsed="0"/>
-    <w:lsdException w:name="Colorful Grid Accent 1" w:semiHidden="0" w:uiPriority="73" w:unhideWhenUsed="0"/>
-    <w:lsdException w:name="Light Shading Accent 2" w:semiHidden="0" w:uiPriority="60" w:unhideWhenUsed="0"/>
-    <w:lsdException w:name="Light List Accent 2" w:semiHidden="0" w:uiPriority="61" w:unhideWhenUsed="0"/>
-    <w:lsdException w:name="Light Grid Accent 2" w:semiHidden="0" w:uiPriority="62" w:unhideWhenUsed="0"/>
-    <w:lsdException w:name="Medium Shading 1 Accent 2" w:semiHidden="0" w:uiPriority="63" w:unhideWhenUsed="0"/>
-    <w:lsdException w:name="Medium Shading 2 Accent 2" w:semiHidden="0" w:uiPriority="64" w:unhideWhenUsed="0"/>
-    <w:lsdException w:name="Medium List 1 Accent 2" w:semiHidden="0" w:uiPriority="65" w:unhideWhenUsed="0"/>
-    <w:lsdException w:name="Medium List 2 Accent 2" w:semiHidden="0" w:uiPriority="66" w:unhideWhenUsed="0"/>
-    <w:lsdException w:name="Medium Grid 1 Accent 2" w:semiHidden="0" w:uiPriority="67" w:unhideWhenUsed="0"/>
-    <w:lsdException w:name="Medium Grid 2 Accent 2" w:semiHidden="0" w:uiPriority="68" w:unhideWhenUsed="0"/>
-    <w:lsdException w:name="Medium Grid 3 Accent 2" w:semiHidden="0" w:uiPriority="69" w:unhideWhenUsed="0"/>
-    <w:lsdException w:name="Dark List Accent 2" w:semiHidden="0" w:uiPriority="70" w:unhideWhenUsed="0"/>
-    <w:lsdException w:name="Colorful Shading Accent 2" w:semiHidden="0" w:uiPriority="71" w:unhideWhenUsed="0"/>
-    <w:lsdException w:name="Colorful List Accent 2" w:semiHidden="0" w:uiPriority="72" w:unhideWhenUsed="0"/>
-    <w:lsdException w:name="Colorful Grid Accent 2" w:semiHidden="0" w:uiPriority="73" w:unhideWhenUsed="0"/>
-    <w:lsdException w:name="Light Shading Accent 3" w:semiHidden="0" w:uiPriority="60" w:unhideWhenUsed="0"/>
-    <w:lsdException w:name="Light List Accent 3" w:semiHidden="0" w:uiPriority="61" w:unhideWhenUsed="0"/>
-    <w:lsdException w:name="Light Grid Accent 3" w:semiHidden="0" w:uiPriority="62" w:unhideWhenUsed="0"/>
-    <w:lsdException w:name="Medium Shading 1 Accent 3" w:semiHidden="0" w:uiPriority="63" w:unhideWhenUsed="0"/>
-    <w:lsdException w:name="Medium Shading 2 Accent 3" w:semiHidden="0" w:uiPriority="64" w:unhideWhenUsed="0"/>
-    <w:lsdException w:name="Medium List 1 Accent 3" w:semiHidden="0" w:uiPriority="65" w:unhideWhenUsed="0"/>
-    <w:lsdException w:name="Medium List 2 Accent 3" w:semiHidden="0" w:uiPriority="66" w:unhideWhenUsed="0"/>
-    <w:lsdException w:name="Medium Grid 1 Accent 3" w:semiHidden="0" w:uiPriority="67" w:unhideWhenUsed="0"/>
-    <w:lsdException w:name="Medium Grid 2 Accent 3" w:semiHidden="0" w:uiPriority="68" w:unhideWhenUsed="0"/>
-    <w:lsdException w:name="Medium Grid 3 Accent 3" w:semiHidden="0" w:uiPriority="69" w:unhideWhenUsed="0"/>
-    <w:lsdException w:name="Dark List Accent 3" w:semiHidden="0" w:uiPriority="70" w:unhideWhenUsed="0"/>
-    <w:lsdException w:name="Colorful Shading Accent 3" w:semiHidden="0" w:uiPriority="71" w:unhideWhenUsed="0"/>
-    <w:lsdException w:name="Colorful List Accent 3" w:semiHidden="0" w:uiPriority="72" w:unhideWhenUsed="0"/>
-    <w:lsdException w:name="Colorful Grid Accent 3" w:semiHidden="0" w:uiPriority="73" w:unhideWhenUsed="0"/>
-    <w:lsdException w:name="Light Shading Accent 4" w:semiHidden="0" w:uiPriority="60" w:unhideWhenUsed="0"/>
-    <w:lsdException w:name="Light List Accent 4" w:semiHidden="0" w:uiPriority="61" w:unhideWhenUsed="0"/>
-    <w:lsdException w:name="Light Grid Accent 4" w:semiHidden="0" w:uiPriority="62" w:unhideWhenUsed="0"/>
-    <w:lsdException w:name="Medium Shading 1 Accent 4" w:semiHidden="0" w:uiPriority="63" w:unhideWhenUsed="0"/>
-    <w:lsdException w:name="Medium Shading 2 Accent 4" w:semiHidden="0" w:uiPriority="64" w:unhideWhenUsed="0"/>
-    <w:lsdException w:name="Medium List 1 Accent 4" w:semiHidden="0" w:uiPriority="65" w:unhideWhenUsed="0"/>
-    <w:lsdException w:name="Medium List 2 Accent 4" w:semiHidden="0" w:uiPriority="66" w:unhideWhenUsed="0"/>
-    <w:lsdException w:name="Medium Grid 1 Accent 4" w:semiHidden="0" w:uiPriority="67" w:unhideWhenUsed="0"/>
-    <w:lsdException w:name="Medium Grid 2 Accent 4" w:semiHidden="0" w:uiPriority="68" w:unhideWhenUsed="0"/>
-    <w:lsdException w:name="Medium Grid 3 Accent 4" w:semiHidden="0" w:uiPriority="69" w:unhideWhenUsed="0"/>
-    <w:lsdException w:name="Dark List Accent 4" w:semiHidden="0" w:uiPriority="70" w:unhideWhenUsed="0"/>
-    <w:lsdException w:name="Colorful Shading Accent 4" w:semiHidden="0" w:uiPriority="71" w:unhideWhenUsed="0"/>
-    <w:lsdException w:name="Colorful List Accent 4" w:semiHidden="0" w:uiPriority="72" w:unhideWhenUsed="0"/>
-    <w:lsdException w:name="Colorful Grid Accent 4" w:semiHidden="0" w:uiPriority="73" w:unhideWhenUsed="0"/>
-    <w:lsdException w:name="Light Shading Accent 5" w:semiHidden="0" w:uiPriority="60" w:unhideWhenUsed="0"/>
-    <w:lsdException w:name="Light List Accent 5" w:semiHidden="0" w:uiPriority="61" w:unhideWhenUsed="0"/>
-    <w:lsdException w:name="Light Grid Accent 5" w:semiHidden="0" w:uiPriority="62" w:unhideWhenUsed="0"/>
-    <w:lsdException w:name="Medium Shading 1 Accent 5" w:semiHidden="0" w:uiPriority="63" w:unhideWhenUsed="0"/>
-    <w:lsdException w:name="Medium Shading 2 Accent 5" w:semiHidden="0" w:uiPriority="64" w:unhideWhenUsed="0"/>
-    <w:lsdException w:name="Medium List 1 Accent 5" w:semiHidden="0" w:uiPriority="65" w:unhideWhenUsed="0"/>
-    <w:lsdException w:name="Medium List 2 Accent 5" w:semiHidden="0" w:uiPriority="66" w:unhideWhenUsed="0"/>
-    <w:lsdException w:name="Medium Grid 1 Accent 5" w:semiHidden="0" w:uiPriority="67" w:unhideWhenUsed="0"/>
-    <w:lsdException w:name="Medium Grid 2 Accent 5" w:semiHidden="0" w:uiPriority="68" w:unhideWhenUsed="0"/>
-    <w:lsdException w:name="Medium Grid 3 Accent 5" w:semiHidden="0" w:uiPriority="69" w:unhideWhenUsed="0"/>
-    <w:lsdException w:name="Dark List Accent 5" w:semiHidden="0" w:uiPriority="70" w:unhideWhenUsed="0"/>
-    <w:lsdException w:name="Colorful Shading Accent 5" w:semiHidden="0" w:uiPriority="71" w:unhideWhenUsed="0"/>
-    <w:lsdException w:name="Colorful List Accent 5" w:semiHidden="0" w:uiPriority="72" w:unhideWhenUsed="0"/>
-    <w:lsdException w:name="Colorful Grid Accent 5" w:semiHidden="0" w:uiPriority="73" w:unhideWhenUsed="0"/>
-    <w:lsdException w:name="Light Shading Accent 6" w:semiHidden="0" w:uiPriority="60" w:unhideWhenUsed="0"/>
-    <w:lsdException w:name="Light List Accent 6" w:semiHidden="0" w:uiPriority="61" w:unhideWhenUsed="0"/>
-    <w:lsdException w:name="Light Grid Accent 6" w:semiHidden="0" w:uiPriority="62" w:unhideWhenUsed="0"/>
-    <w:lsdException w:name="Medium Shading 1 Accent 6" w:semiHidden="0" w:uiPriority="63" w:unhideWhenUsed="0"/>
-    <w:lsdException w:name="Medium Shading 2 Accent 6" w:semiHidden="0" w:uiPriority="64" w:unhideWhenUsed="0"/>
-    <w:lsdException w:name="Medium List 1 Accent 6" w:semiHidden="0" w:uiPriority="65" w:unhideWhenUsed="0"/>
-    <w:lsdException w:name="Medium List 2 Accent 6" w:semiHidden="0" w:uiPriority="66" w:unhideWhenUsed="0"/>
-    <w:lsdException w:name="Medium Grid 1 Accent 6" w:semiHidden="0" w:uiPriority="67" w:unhideWhenUsed="0"/>
-    <w:lsdException w:name="Medium Grid 2 Accent 6" w:semiHidden="0" w:uiPriority="68" w:unhideWhenUsed="0"/>
-    <w:lsdException w:name="Medium Grid 3 Accent 6" w:semiHidden="0" w:uiPriority="69" w:unhideWhenUsed="0"/>
-    <w:lsdException w:name="Dark List Accent 6" w:semiHidden="0" w:uiPriority="70" w:unhideWhenUsed="0"/>
-    <w:lsdException w:name="Colorful Shading Accent 6" w:semiHidden="0" w:uiPriority="71" w:unhideWhenUsed="0"/>
-    <w:lsdException w:name="Colorful List Accent 6" w:semiHidden="0" w:uiPriority="72" w:unhideWhenUsed="0"/>
-    <w:lsdException w:name="Colorful Grid Accent 6" w:semiHidden="0" w:uiPriority="73" w:unhideWhenUsed="0"/>
-    <w:lsdException w:name="Subtle Emphasis" w:semiHidden="0" w:uiPriority="19" w:unhideWhenUsed="0" w:qFormat="1"/>
-    <w:lsdException w:name="Intense Emphasis" w:semiHidden="0" w:uiPriority="21" w:unhideWhenUsed="0" w:qFormat="1"/>
-    <w:lsdException w:name="Subtle Reference" w:semiHidden="0" w:uiPriority="31" w:unhideWhenUsed="0" w:qFormat="1"/>
-    <w:lsdException w:name="Intense Reference" w:semiHidden="0" w:uiPriority="32" w:unhideWhenUsed="0" w:qFormat="1"/>
-    <w:lsdException w:name="Book Title" w:semiHidden="0" w:uiPriority="33" w:unhideWhenUsed="0" w:qFormat="1"/>
-    <w:lsdException w:name="Bibliography" w:uiPriority="37"/>
-    <w:lsdException w:name="TOC Heading" w:uiPriority="39" w:qFormat="1"/>
-  </w:latentStyles>
-  <w:style w:type="paragraph" w:default="1" w:styleId="Normal">
-    <w:name w:val="Normal"/>
-    <w:qFormat/>
-    <w:pPr>
-      <w:spacing w:after="5" w:line="248" w:lineRule="auto"/>
-      <w:ind w:left="120" w:right="1453" w:firstLine="273"/>
-      <w:jc w:val="both"/>
-    </w:pPr>
-    <w:rPr>
-      <w:rFonts w:ascii="Times New Roman" w:eastAsia="Times New Roman" w:hAnsi="Times New Roman" w:cs="Times New Roman"/>
-      <w:color w:val="000000"/>
-      <w:sz w:val="20"/>
-    </w:rPr>
-  </w:style>
-  <w:style w:type="paragraph" w:styleId="Heading1">
-    <w:name w:val="heading 1"/>
-    <w:next w:val="Normal"/>
-    <w:link w:val="Heading1Char"/>
-    <w:uiPriority w:val="9"/>
-    <w:unhideWhenUsed/>
-    <w:qFormat/>
-    <w:pPr>
-      <w:keepNext/>
-      <w:keepLines/>
-      <w:spacing w:after="23"/>
-      <w:ind w:left="490" w:hanging="10"/>
-      <w:outlineLvl w:val="0"/>
-    </w:pPr>
-    <w:rPr>
-      <w:rFonts w:ascii="Arial" w:eastAsia="Arial" w:hAnsi="Arial" w:cs="Arial"/>
-      <w:b/>
-      <w:color w:val="000000"/>
-      <w:sz w:val="20"/>
-    </w:rPr>
-  </w:style>
-  <w:style w:type="paragraph" w:styleId="Heading2">
-    <w:name w:val="heading 2"/>
-    <w:next w:val="Normal"/>
-    <w:link w:val="Heading2Char"/>
-    <w:uiPriority w:val="9"/>
-    <w:unhideWhenUsed/>
-    <w:qFormat/>
-    <w:pPr>
-      <w:keepNext/>
-      <w:keepLines/>
-      <w:spacing w:after="0"/>
-      <w:ind w:left="130" w:hanging="10"/>
-      <w:outlineLvl w:val="1"/>
-    </w:pPr>
-    <w:rPr>
-      <w:rFonts w:ascii="Arial" w:eastAsia="Arial" w:hAnsi="Arial" w:cs="Arial"/>
-      <w:b/>
-      <w:color w:val="000000"/>
-      <w:sz w:val="24"/>
-    </w:rPr>
-  </w:style>
-  <w:style w:type="paragraph" w:styleId="Heading3">
-    <w:name w:val="heading 3"/>
-    <w:next w:val="Normal"/>
-    <w:link w:val="Heading3Char"/>
-    <w:uiPriority w:val="9"/>
-    <w:unhideWhenUsed/>
-    <w:qFormat/>
-    <w:pPr>
-      <w:keepNext/>
-      <w:keepLines/>
-      <w:spacing w:after="13"/>
-      <w:ind w:left="490" w:hanging="10"/>
-      <w:outlineLvl w:val="2"/>
-    </w:pPr>
-    <w:rPr>
-      <w:rFonts w:ascii="Arial" w:eastAsia="Arial" w:hAnsi="Arial" w:cs="Arial"/>
-      <w:b/>
-      <w:i/>
-      <w:color w:val="000000"/>
-      <w:sz w:val="20"/>
-    </w:rPr>
-  </w:style>
-  <w:style w:type="paragraph" w:styleId="Heading4">
-    <w:name w:val="heading 4"/>
-    <w:next w:val="Normal"/>
-    <w:link w:val="Heading4Char"/>
-    <w:uiPriority w:val="9"/>
-    <w:unhideWhenUsed/>
-    <w:qFormat/>
-    <w:pPr>
-      <w:keepNext/>
-      <w:keepLines/>
-      <w:spacing w:after="23"/>
-      <w:ind w:left="490" w:hanging="10"/>
-      <w:outlineLvl w:val="3"/>
-    </w:pPr>
-    <w:rPr>
-      <w:rFonts w:ascii="Arial" w:eastAsia="Arial" w:hAnsi="Arial" w:cs="Arial"/>
-      <w:b/>
-      <w:color w:val="000000"/>
-      <w:sz w:val="20"/>
-    </w:rPr>
-  </w:style>
-  <w:style w:type="paragraph" w:styleId="Heading5">
-    <w:name w:val="heading 5"/>
-    <w:next w:val="Normal"/>
-    <w:link w:val="Heading5Char"/>
-    <w:uiPriority w:val="9"/>
-    <w:unhideWhenUsed/>
-    <w:qFormat/>
-    <w:pPr>
-      <w:keepNext/>
-      <w:keepLines/>
-      <w:spacing w:after="13"/>
-      <w:ind w:left="490" w:hanging="10"/>
-      <w:outlineLvl w:val="4"/>
-    </w:pPr>
-    <w:rPr>
-      <w:rFonts w:ascii="Arial" w:eastAsia="Arial" w:hAnsi="Arial" w:cs="Arial"/>
-      <w:b/>
-      <w:i/>
-      <w:color w:val="000000"/>
-      <w:sz w:val="20"/>
-    </w:rPr>
-  </w:style>
-  <w:style w:type="paragraph" w:styleId="Heading6">
-    <w:name w:val="heading 6"/>
-    <w:next w:val="Normal"/>
-    <w:link w:val="Heading6Char"/>
-    <w:uiPriority w:val="9"/>
-    <w:unhideWhenUsed/>
-    <w:qFormat/>
-    <w:pPr>
-      <w:keepNext/>
-      <w:keepLines/>
-      <w:spacing w:after="13"/>
-      <w:ind w:left="490" w:hanging="10"/>
-      <w:outlineLvl w:val="5"/>
-    </w:pPr>
-    <w:rPr>
-      <w:rFonts w:ascii="Arial" w:eastAsia="Arial" w:hAnsi="Arial" w:cs="Arial"/>
-      <w:b/>
-      <w:i/>
-      <w:color w:val="000000"/>
-      <w:sz w:val="20"/>
-    </w:rPr>
-  </w:style>
-  <w:style w:type="character" w:default="1" w:styleId="DefaultParagraphFont">
-    <w:name w:val="Default Paragraph Font"/>
-    <w:uiPriority w:val="1"/>
-    <w:semiHidden/>
-    <w:unhideWhenUsed/>
-  </w:style>
-  <w:style w:type="table" w:default="1" w:styleId="TableNormal">
-    <w:name w:val="Normal Table"/>
-    <w:uiPriority w:val="99"/>
-    <w:semiHidden/>
-    <w:unhideWhenUsed/>
-    <w:tblPr>
-      <w:tblInd w:w="0" w:type="dxa"/>
-      <w:tblCellMar>
-        <w:top w:w="0" w:type="dxa"/>
-        <w:left w:w="108" w:type="dxa"/>
-        <w:bottom w:w="0" w:type="dxa"/>
-        <w:right w:w="108" w:type="dxa"/>
-      </w:tblCellMar>
-    </w:tblPr>
-  </w:style>
-  <w:style w:type="numbering" w:default="1" w:styleId="NoList">
-    <w:name w:val="No List"/>
-    <w:uiPriority w:val="99"/>
-    <w:semiHidden/>
-    <w:unhideWhenUsed/>
-  </w:style>
-  <w:style w:type="character" w:customStyle="1" w:styleId="Heading2Char">
-    <w:name w:val="Heading 2 Char"/>
-    <w:link w:val="Heading2"/>
-    <w:rPr>
-      <w:rFonts w:ascii="Arial" w:eastAsia="Arial" w:hAnsi="Arial" w:cs="Arial"/>
-      <w:b/>
-      <w:color w:val="000000"/>
-      <w:sz w:val="24"/>
-    </w:rPr>
-  </w:style>
-  <w:style w:type="character" w:customStyle="1" w:styleId="Heading4Char">
-    <w:name w:val="Heading 4 Char"/>
-    <w:link w:val="Heading4"/>
-    <w:rPr>
-      <w:rFonts w:ascii="Arial" w:eastAsia="Arial" w:hAnsi="Arial" w:cs="Arial"/>
-      <w:b/>
-      <w:color w:val="000000"/>
-      <w:sz w:val="20"/>
-    </w:rPr>
-  </w:style>
-  <w:style w:type="character" w:customStyle="1" w:styleId="Heading5Char">
-    <w:name w:val="Heading 5 Char"/>
-    <w:link w:val="Heading5"/>
-    <w:rPr>
-      <w:rFonts w:ascii="Arial" w:eastAsia="Arial" w:hAnsi="Arial" w:cs="Arial"/>
-      <w:b/>
-      <w:i/>
-      <w:color w:val="000000"/>
-      <w:sz w:val="20"/>
-    </w:rPr>
-  </w:style>
-  <w:style w:type="character" w:customStyle="1" w:styleId="Heading6Char">
-    <w:name w:val="Heading 6 Char"/>
-    <w:link w:val="Heading6"/>
-    <w:rPr>
-      <w:rFonts w:ascii="Arial" w:eastAsia="Arial" w:hAnsi="Arial" w:cs="Arial"/>
-      <w:b/>
-      <w:i/>
-      <w:color w:val="000000"/>
-      <w:sz w:val="20"/>
-    </w:rPr>
-  </w:style>
-  <w:style w:type="character" w:customStyle="1" w:styleId="Heading1Char">
-    <w:name w:val="Heading 1 Char"/>
-    <w:link w:val="Heading1"/>
-    <w:rPr>
-      <w:rFonts w:ascii="Arial" w:eastAsia="Arial" w:hAnsi="Arial" w:cs="Arial"/>
-      <w:b/>
-      <w:color w:val="000000"/>
-      <w:sz w:val="20"/>
-    </w:rPr>
-  </w:style>
-  <w:style w:type="character" w:customStyle="1" w:styleId="Heading3Char">
-    <w:name w:val="Heading 3 Char"/>
-    <w:link w:val="Heading3"/>
-    <w:rPr>
-      <w:rFonts w:ascii="Arial" w:eastAsia="Arial" w:hAnsi="Arial" w:cs="Arial"/>
-      <w:b/>
-      <w:i/>
-      <w:color w:val="000000"/>
-      <w:sz w:val="20"/>
-    </w:rPr>
-  </w:style>
-  <w:style w:type="paragraph" w:styleId="TOC1">
-    <w:name w:val="toc 1"/>
-    <w:hidden/>
-    <w:uiPriority w:val="39"/>
-    <w:pPr>
-      <w:spacing w:after="47"/>
-      <w:ind w:left="25" w:right="1464" w:hanging="10"/>
-    </w:pPr>
-    <w:rPr>
-      <w:rFonts w:ascii="Calibri" w:eastAsia="Calibri" w:hAnsi="Calibri" w:cs="Calibri"/>
-      <w:color w:val="000000"/>
-      <w:sz w:val="20"/>
-    </w:rPr>
-  </w:style>
-  <w:style w:type="paragraph" w:styleId="TOC2">
-    <w:name w:val="toc 2"/>
-    <w:hidden/>
-    <w:uiPriority w:val="39"/>
-    <w:pPr>
-      <w:spacing w:after="178" w:line="260" w:lineRule="auto"/>
-      <w:ind w:left="130" w:right="1464" w:hanging="10"/>
-    </w:pPr>
-    <w:rPr>
-      <w:rFonts w:ascii="Calibri" w:eastAsia="Calibri" w:hAnsi="Calibri" w:cs="Calibri"/>
-      <w:color w:val="000000"/>
-      <w:sz w:val="20"/>
-    </w:rPr>
-  </w:style>
-  <w:style w:type="paragraph" w:styleId="TOC3">
-    <w:name w:val="toc 3"/>
-    <w:hidden/>
-    <w:uiPriority w:val="39"/>
-    <w:pPr>
-      <w:spacing w:after="13"/>
-      <w:ind w:left="610" w:right="1464" w:hanging="10"/>
-    </w:pPr>
-    <w:rPr>
-      <w:rFonts w:ascii="Calibri" w:eastAsia="Calibri" w:hAnsi="Calibri" w:cs="Calibri"/>
-      <w:i/>
-      <w:color w:val="000000"/>
-      <w:sz w:val="20"/>
-    </w:rPr>
-  </w:style>
-  <w:style w:type="table" w:customStyle="1" w:styleId="TableGrid">
-    <w:name w:val="TableGrid"/>
-    <w:pPr>
-      <w:spacing w:after="0" w:line="240" w:lineRule="auto"/>
-    </w:pPr>
-    <w:tblPr>
-      <w:tblCellMar>
-        <w:top w:w="0" w:type="dxa"/>
-        <w:left w:w="0" w:type="dxa"/>
-        <w:bottom w:w="0" w:type="dxa"/>
-        <w:right w:w="0" w:type="dxa"/>
-      </w:tblCellMar>
-    </w:tblPr>
-  </w:style>
-  <w:style w:type="character" w:styleId="Hyperlink">
-    <w:name w:val="Hyperlink"/>
-    <w:basedOn w:val="DefaultParagraphFont"/>
-    <w:uiPriority w:val="99"/>
-    <w:unhideWhenUsed/>
-    <w:rsid w:val="0066487C"/>
-    <w:rPr>
-      <w:color w:val="0563C1" w:themeColor="hyperlink"/>
-      <w:u w:val="single"/>
-    </w:rPr>
-  </w:style>
-  <w:style w:type="paragraph" w:customStyle="1" w:styleId="Default">
-    <w:name w:val="Default"/>
-    <w:rsid w:val="00A3554A"/>
-    <w:pPr>
-      <w:autoSpaceDE w:val="0"/>
-      <w:autoSpaceDN w:val="0"/>
-      <w:adjustRightInd w:val="0"/>
-      <w:spacing w:after="0" w:line="240" w:lineRule="auto"/>
-    </w:pPr>
-    <w:rPr>
-      <w:rFonts w:ascii="Times New Roman" w:hAnsi="Times New Roman" w:cs="Times New Roman"/>
-      <w:color w:val="000000"/>
-      <w:sz w:val="24"/>
-      <w:szCs w:val="24"/>
-    </w:rPr>
-  </w:style>
-  <w:style w:type="paragraph" w:styleId="NoSpacing">
-    <w:name w:val="No Spacing"/>
-    <w:uiPriority w:val="1"/>
-    <w:qFormat/>
-    <w:rsid w:val="00A3554A"/>
-    <w:pPr>
-      <w:bidi/>
-      <w:spacing w:after="0" w:line="240" w:lineRule="auto"/>
-    </w:pPr>
-    <w:rPr>
-      <w:rFonts w:ascii="Calibri" w:eastAsia="Times New Roman" w:hAnsi="Calibri" w:cs="Arial"/>
-    </w:rPr>
-  </w:style>
-  <w:style w:type="character" w:customStyle="1" w:styleId="apple-converted-space">
-    <w:name w:val="apple-converted-space"/>
-    <w:basedOn w:val="DefaultParagraphFont"/>
-    <w:rsid w:val="00162997"/>
-  </w:style>
-  <w:style w:type="character" w:customStyle="1" w:styleId="il">
-    <w:name w:val="il"/>
-    <w:basedOn w:val="DefaultParagraphFont"/>
-    <w:rsid w:val="00162997"/>
-  </w:style>
-  <w:style w:type="paragraph" w:styleId="Header">
-    <w:name w:val="header"/>
-    <w:basedOn w:val="Normal"/>
-    <w:link w:val="HeaderChar"/>
-    <w:uiPriority w:val="99"/>
-    <w:unhideWhenUsed/>
-    <w:rsid w:val="00772FBF"/>
-    <w:pPr>
-      <w:tabs>
-        <w:tab w:val="center" w:pos="4153"/>
-        <w:tab w:val="right" w:pos="8306"/>
-      </w:tabs>
-      <w:spacing w:after="0" w:line="240" w:lineRule="auto"/>
-    </w:pPr>
-  </w:style>
-  <w:style w:type="character" w:customStyle="1" w:styleId="HeaderChar">
-    <w:name w:val="Header Char"/>
-    <w:basedOn w:val="DefaultParagraphFont"/>
-    <w:link w:val="Header"/>
-    <w:uiPriority w:val="99"/>
-    <w:rsid w:val="00772FBF"/>
-    <w:rPr>
-      <w:rFonts w:ascii="Times New Roman" w:eastAsia="Times New Roman" w:hAnsi="Times New Roman" w:cs="Times New Roman"/>
-      <w:color w:val="000000"/>
-      <w:sz w:val="20"/>
-    </w:rPr>
-  </w:style>
-  <w:style w:type="paragraph" w:styleId="NormalWeb">
-    <w:name w:val="Normal (Web)"/>
-    <w:basedOn w:val="Normal"/>
-    <w:uiPriority w:val="99"/>
-    <w:semiHidden/>
-    <w:unhideWhenUsed/>
-    <w:rsid w:val="008F6924"/>
-    <w:pPr>
-      <w:spacing w:before="100" w:beforeAutospacing="1" w:after="100" w:afterAutospacing="1" w:line="240" w:lineRule="auto"/>
-      <w:ind w:left="0" w:right="0" w:firstLine="0"/>
-      <w:jc w:val="left"/>
-    </w:pPr>
-    <w:rPr>
-      <w:color w:val="auto"/>
-      <w:sz w:val="24"/>
-      <w:szCs w:val="24"/>
-    </w:rPr>
-  </w:style>
-  <w:style w:type="paragraph" w:styleId="BalloonText">
-    <w:name w:val="Balloon Text"/>
-    <w:basedOn w:val="Normal"/>
-    <w:link w:val="BalloonTextChar"/>
-    <w:uiPriority w:val="99"/>
-    <w:semiHidden/>
-    <w:unhideWhenUsed/>
-    <w:rsid w:val="00451D4C"/>
-    <w:pPr>
-      <w:spacing w:after="0" w:line="240" w:lineRule="auto"/>
-    </w:pPr>
-    <w:rPr>
-      <w:rFonts w:ascii="Segoe UI" w:hAnsi="Segoe UI" w:cs="Segoe UI"/>
-      <w:sz w:val="18"/>
-      <w:szCs w:val="18"/>
-    </w:rPr>
-  </w:style>
-  <w:style w:type="character" w:customStyle="1" w:styleId="BalloonTextChar">
-    <w:name w:val="Balloon Text Char"/>
-    <w:basedOn w:val="DefaultParagraphFont"/>
-    <w:link w:val="BalloonText"/>
-    <w:uiPriority w:val="99"/>
-    <w:semiHidden/>
-    <w:rsid w:val="00451D4C"/>
-    <w:rPr>
-      <w:rFonts w:ascii="Segoe UI" w:eastAsia="Times New Roman" w:hAnsi="Segoe UI" w:cs="Segoe UI"/>
-      <w:color w:val="000000"/>
-      <w:sz w:val="18"/>
-      <w:szCs w:val="18"/>
-    </w:rPr>
-  </w:style>
-  <w:style w:type="character" w:styleId="CommentReference">
-    <w:name w:val="annotation reference"/>
-    <w:basedOn w:val="DefaultParagraphFont"/>
-    <w:uiPriority w:val="99"/>
-    <w:semiHidden/>
-    <w:unhideWhenUsed/>
-    <w:rsid w:val="00C42570"/>
-    <w:rPr>
-      <w:sz w:val="16"/>
-      <w:szCs w:val="16"/>
-    </w:rPr>
-  </w:style>
-  <w:style w:type="paragraph" w:styleId="CommentText">
-    <w:name w:val="annotation text"/>
-    <w:basedOn w:val="Normal"/>
-    <w:link w:val="CommentTextChar"/>
-    <w:uiPriority w:val="99"/>
-    <w:semiHidden/>
-    <w:unhideWhenUsed/>
-    <w:rsid w:val="00C42570"/>
-    <w:pPr>
-      <w:spacing w:line="240" w:lineRule="auto"/>
-    </w:pPr>
-    <w:rPr>
-      <w:szCs w:val="20"/>
-    </w:rPr>
-  </w:style>
-  <w:style w:type="character" w:customStyle="1" w:styleId="CommentTextChar">
-    <w:name w:val="Comment Text Char"/>
-    <w:basedOn w:val="DefaultParagraphFont"/>
-    <w:link w:val="CommentText"/>
-    <w:uiPriority w:val="99"/>
-    <w:semiHidden/>
-    <w:rsid w:val="00C42570"/>
-    <w:rPr>
-      <w:rFonts w:ascii="Times New Roman" w:eastAsia="Times New Roman" w:hAnsi="Times New Roman" w:cs="Times New Roman"/>
-      <w:color w:val="000000"/>
-      <w:sz w:val="20"/>
-      <w:szCs w:val="20"/>
-    </w:rPr>
-  </w:style>
-  <w:style w:type="paragraph" w:styleId="CommentSubject">
-    <w:name w:val="annotation subject"/>
-    <w:basedOn w:val="CommentText"/>
-    <w:next w:val="CommentText"/>
-    <w:link w:val="CommentSubjectChar"/>
-    <w:uiPriority w:val="99"/>
-    <w:semiHidden/>
-    <w:unhideWhenUsed/>
-    <w:rsid w:val="00C42570"/>
-    <w:rPr>
-      <w:b/>
-      <w:bCs/>
-    </w:rPr>
-  </w:style>
-  <w:style w:type="character" w:customStyle="1" w:styleId="CommentSubjectChar">
-    <w:name w:val="Comment Subject Char"/>
-    <w:basedOn w:val="CommentTextChar"/>
-    <w:link w:val="CommentSubject"/>
+  <w:style w:type="character" w:customStyle="1" w:styleId="ac">
+    <w:name w:val="נושא הערה תו"/>
+    <w:basedOn w:val="aa"/>
+    <w:link w:val="ab"/>
     <w:uiPriority w:val="99"/>
     <w:semiHidden/>
     <w:rsid w:val="00C42570"/>
@@ -11786,7 +11055,7 @@
   <a:extraClrSchemeLst/>
   <a:extLst>
     <a:ext uri="{05A4C25C-085E-4340-85A3-A5531E510DB2}">
-      <thm15:themeFamily xmlns="" xmlns:thm15="http://schemas.microsoft.com/office/thememl/2012/main" name="Office Theme" id="{62F939B6-93AF-4DB8-9C6B-D6C7DFDC589F}" vid="{4A3C46E8-61CC-4603-A589-7422A47A8E4A}"/>
+      <thm15:themeFamily xmlns:thm15="http://schemas.microsoft.com/office/thememl/2012/main" name="Office Theme" id="{62F939B6-93AF-4DB8-9C6B-D6C7DFDC589F}" vid="{4A3C46E8-61CC-4603-A589-7422A47A8E4A}"/>
     </a:ext>
   </a:extLst>
 </a:theme>

</xml_diff>

<commit_message>
edit verifcation , reorder TS AND PG
</commit_message>
<xml_diff>
--- a/SpecVeryFormal-R3.docx
+++ b/SpecVeryFormal-R3.docx
@@ -1557,27 +1557,7 @@
           <w:szCs w:val="20"/>
           <w:shd w:val="clear" w:color="auto" w:fill="FFFFFF"/>
         </w:rPr>
-        <w:t xml:space="preserve">Each program development starts from its specification. Before, one starts implementation, the </w:t>
-      </w:r>
-      <w:bookmarkStart w:id="7" w:name="_GoBack"/>
-      <w:r>
-        <w:rPr>
-          <w:rFonts w:asciiTheme="majorBidi" w:hAnsiTheme="majorBidi" w:cstheme="majorBidi"/>
-          <w:color w:val="222222"/>
-          <w:szCs w:val="20"/>
-          <w:shd w:val="clear" w:color="auto" w:fill="FFFFFF"/>
-        </w:rPr>
-        <w:t xml:space="preserve">correctness of the spec </w:t>
-      </w:r>
-      <w:bookmarkEnd w:id="7"/>
-      <w:r>
-        <w:rPr>
-          <w:rFonts w:asciiTheme="majorBidi" w:hAnsiTheme="majorBidi" w:cstheme="majorBidi"/>
-          <w:color w:val="222222"/>
-          <w:szCs w:val="20"/>
-          <w:shd w:val="clear" w:color="auto" w:fill="FFFFFF"/>
-        </w:rPr>
-        <w:t>must be confirmed. Specs of cellular applications demonstrate very specific character: transfer from one screen to another. We use the specialty of the specs in order to use the machinery of formal verification in order to verify their correctness</w:t>
+        <w:t>Each program development starts from its specification. Before, one starts implementation, the correctness of the spec must be confirmed. Specs of cellular applications demonstrate very specific character: transfer from one screen to another. We use the specialty of the specs in order to use the machinery of formal verification in order to verify their correctness</w:t>
       </w:r>
     </w:p>
     <w:p>
@@ -1629,7 +1609,7 @@
         </w:rPr>
         <w:t xml:space="preserve">We will build an </w:t>
       </w:r>
-      <w:del w:id="8" w:author="אלנה רווה" w:date="2016-12-01T10:56:00Z">
+      <w:del w:id="7" w:author="אלנה רווה" w:date="2016-12-01T10:56:00Z">
         <w:r>
           <w:rPr>
             <w:color w:val="222222"/>
@@ -1719,7 +1699,7 @@
           <w:shd w:val="clear" w:color="auto" w:fill="FFFFFF"/>
         </w:rPr>
       </w:pPr>
-      <w:commentRangeStart w:id="9"/>
+      <w:commentRangeStart w:id="8"/>
       <w:r>
         <w:rPr>
           <w:sz w:val="22"/>
@@ -2259,11 +2239,11 @@
         <w:spacing w:after="161"/>
         <w:ind w:left="115"/>
       </w:pPr>
-      <w:bookmarkStart w:id="10" w:name="_Toc468278400"/>
+      <w:bookmarkStart w:id="9" w:name="_Toc468278400"/>
       <w:r>
         <w:t>2. THEORY</w:t>
       </w:r>
-      <w:bookmarkEnd w:id="10"/>
+      <w:bookmarkEnd w:id="9"/>
       <w:r>
         <w:t xml:space="preserve"> </w:t>
       </w:r>
@@ -2286,7 +2266,7 @@
         </w:rPr>
         <w:tab/>
       </w:r>
-      <w:bookmarkStart w:id="11" w:name="_Toc468278401"/>
+      <w:bookmarkStart w:id="10" w:name="_Toc468278401"/>
       <w:r>
         <w:t xml:space="preserve">2.1. </w:t>
       </w:r>
@@ -2294,7 +2274,7 @@
         <w:tab/>
         <w:t>Background</w:t>
       </w:r>
-      <w:bookmarkEnd w:id="11"/>
+      <w:bookmarkEnd w:id="10"/>
       <w:r>
         <w:t xml:space="preserve"> </w:t>
       </w:r>
@@ -2314,12 +2294,12 @@
       <w:r>
         <w:t>It is all about money. We are annoyed when our mobile phone malfunctions, or when our video recorder reacts unexpectedly and wrongly to our issued commands. These software and hardware errors do not threaten our lives, but may have substantial financial consequences for the manufacturer.</w:t>
       </w:r>
-      <w:commentRangeEnd w:id="9"/>
+      <w:commentRangeEnd w:id="8"/>
       <w:r>
         <w:rPr>
           <w:rStyle w:val="a8"/>
         </w:rPr>
-        <w:commentReference w:id="9"/>
+        <w:commentReference w:id="8"/>
       </w:r>
     </w:p>
     <w:p/>
@@ -2327,15 +2307,52 @@
       <w:pPr>
         <w:pStyle w:val="3"/>
         <w:ind w:left="475"/>
-      </w:pPr>
-      <w:bookmarkStart w:id="12" w:name="_Toc468119590"/>
+        <w:rPr>
+          <w:rtl/>
+        </w:rPr>
+      </w:pPr>
+      <w:bookmarkStart w:id="11" w:name="_Toc468119590"/>
       <w:r>
         <w:t>2.1.1. F</w:t>
       </w:r>
       <w:r>
         <w:t>ormal verification</w:t>
       </w:r>
+      <w:bookmarkEnd w:id="11"/>
+    </w:p>
+    <w:p>
+      <w:pPr>
+        <w:ind w:left="475" w:firstLine="0"/>
+      </w:pPr>
+      <w:r>
+        <w:t>formal verification is the act of proving or disproving the correctness of intended algorithms underlying a system with respect to a certain formal specification or property, using formal methods of mathematics.</w:t>
+      </w:r>
+      <w:r>
+        <w:t xml:space="preserve"> </w:t>
+      </w:r>
+      <w:r>
+        <w:t>. This specification prescribes what the system has to do and what not, and thus constitutes the basis for any verification activity.</w:t>
+      </w:r>
+    </w:p>
+    <w:p>
+      <w:pPr>
+        <w:ind w:left="475" w:firstLine="0"/>
+      </w:pPr>
+      <w:bookmarkStart w:id="12" w:name="_GoBack"/>
       <w:bookmarkEnd w:id="12"/>
+    </w:p>
+    <w:p>
+      <w:pPr>
+        <w:ind w:left="475" w:firstLine="0"/>
+      </w:pPr>
+      <w:r>
+        <w:t>The verification of these systems is done by providing a formal proof on an abstract mathematical model of the system, the correspondence between the mathematical model and the nature of the system being otherwise known by construction.</w:t>
+      </w:r>
+    </w:p>
+    <w:p>
+      <w:pPr>
+        <w:ind w:left="475" w:firstLine="0"/>
+      </w:pPr>
     </w:p>
     <w:p>
       <w:pPr>
@@ -2347,348 +2364,55 @@
         <w:ind w:right="567"/>
         <w:jc w:val="right"/>
         <w:rPr>
-          <w:color w:val="auto"/>
+          <w:i/>
+          <w:iCs/>
+          <w:color w:val="AEAAAA" w:themeColor="background2" w:themeShade="BF"/>
           <w:lang w:bidi="ar-LB"/>
         </w:rPr>
       </w:pPr>
+      <w:r>
+        <w:rPr>
+          <w:i/>
+          <w:iCs/>
+          <w:color w:val="AEAAAA" w:themeColor="background2" w:themeShade="BF"/>
+        </w:rPr>
+        <w:t>//</w:t>
+      </w:r>
       <w:commentRangeStart w:id="13"/>
       <w:r>
+        <w:rPr>
+          <w:i/>
+          <w:iCs/>
+          <w:color w:val="AEAAAA" w:themeColor="background2" w:themeShade="BF"/>
+        </w:rPr>
         <w:t>system verification</w:t>
       </w:r>
       <w:commentRangeEnd w:id="13"/>
       <w:r>
         <w:rPr>
           <w:rStyle w:val="a8"/>
+          <w:i/>
+          <w:iCs/>
+          <w:color w:val="AEAAAA" w:themeColor="background2" w:themeShade="BF"/>
         </w:rPr>
         <w:commentReference w:id="13"/>
       </w:r>
       <w:r>
-        <w:t xml:space="preserve"> is used to establish that the design or product under consideration possesses certain properties. The properties to be validated can be quite elementary, e.g., a system should never be able to reach a situation in which no progress can be made (a deadlock scenario), and are mostly obtained from the system’s specification. This specification prescribes what the system has to do and what not, and thus constitutes the basis for any verification activity.</w:t>
-      </w:r>
-    </w:p>
-    <w:p/>
-    <w:p>
-      <w:pPr>
-        <w:pStyle w:val="3"/>
-        <w:spacing w:before="240"/>
-        <w:ind w:left="475"/>
-      </w:pPr>
-      <w:bookmarkStart w:id="14" w:name="_Toc468119591"/>
-      <w:r>
-        <w:t>2.1.2. Program graph (PG)</w:t>
-      </w:r>
-      <w:bookmarkEnd w:id="14"/>
-    </w:p>
-    <w:p>
-      <w:pPr>
-        <w:bidi/>
-        <w:ind w:right="567"/>
-        <w:jc w:val="right"/>
-        <w:rPr>
-          <w:color w:val="auto"/>
-          <w:rtl/>
-        </w:rPr>
-      </w:pPr>
-      <w:r>
-        <w:t xml:space="preserve">A program graph PG over set Var of typed variables is a tuple (Loc, Act, Effect, →, </w:t>
-      </w:r>
-      <m:oMath>
-        <m:sSub>
-          <m:sSubPr>
-            <m:ctrlPr>
-              <w:rPr>
-                <w:rFonts w:ascii="Cambria Math" w:hAnsi="Cambria Math"/>
-                <w:i/>
-              </w:rPr>
-            </m:ctrlPr>
-          </m:sSubPr>
-          <m:e>
-            <m:r>
-              <w:rPr>
-                <w:rFonts w:ascii="Cambria Math" w:hAnsi="Cambria Math"/>
-              </w:rPr>
-              <m:t>Loc</m:t>
-            </m:r>
-          </m:e>
-          <m:sub>
-            <m:r>
-              <w:rPr>
-                <w:rFonts w:ascii="Cambria Math" w:hAnsi="Cambria Math"/>
-              </w:rPr>
-              <m:t>0</m:t>
-            </m:r>
-          </m:sub>
-        </m:sSub>
-      </m:oMath>
-      <w:r>
-        <w:t xml:space="preserve">, </w:t>
-      </w:r>
-      <m:oMath>
-        <m:sSub>
-          <m:sSubPr>
-            <m:ctrlPr>
-              <w:rPr>
-                <w:rFonts w:ascii="Cambria Math" w:hAnsi="Cambria Math"/>
-                <w:i/>
-              </w:rPr>
-            </m:ctrlPr>
-          </m:sSubPr>
-          <m:e>
-            <m:r>
-              <w:rPr>
-                <w:rFonts w:ascii="Cambria Math" w:hAnsi="Cambria Math"/>
-              </w:rPr>
-              <m:t>g</m:t>
-            </m:r>
-          </m:e>
-          <m:sub>
-            <m:r>
-              <w:rPr>
-                <w:rFonts w:ascii="Cambria Math" w:hAnsi="Cambria Math"/>
-              </w:rPr>
-              <m:t>0</m:t>
-            </m:r>
-          </m:sub>
-        </m:sSub>
-      </m:oMath>
-      <w:r>
-        <w:t>) where</w:t>
-      </w:r>
-    </w:p>
-    <w:p>
-      <w:pPr>
-        <w:numPr>
-          <w:ilvl w:val="0"/>
-          <w:numId w:val="24"/>
-        </w:numPr>
-        <w:spacing w:after="0" w:line="293" w:lineRule="atLeast"/>
-        <w:ind w:left="450" w:right="0"/>
-        <w:jc w:val="left"/>
-        <w:rPr>
-          <w:ins w:id="15" w:author="K23.06" w:date="2016-11-30T15:09:00Z"/>
-        </w:rPr>
-      </w:pPr>
-      <w:r>
-        <w:t>Loc is a set of locations</w:t>
-      </w:r>
-      <w:del w:id="16" w:author="K23.06" w:date="2016-11-30T15:09:00Z">
-        <w:r>
-          <w:delText xml:space="preserve"> and</w:delText>
-        </w:r>
-      </w:del>
-    </w:p>
-    <w:p>
-      <w:pPr>
-        <w:numPr>
-          <w:ilvl w:val="0"/>
-          <w:numId w:val="24"/>
-        </w:numPr>
-        <w:spacing w:after="0" w:line="293" w:lineRule="atLeast"/>
-        <w:ind w:left="450" w:right="0"/>
-        <w:jc w:val="left"/>
-      </w:pPr>
-      <w:r>
-        <w:t>Act is a set of actions,</w:t>
-      </w:r>
-    </w:p>
-    <w:p>
-      <w:pPr>
-        <w:numPr>
-          <w:ilvl w:val="0"/>
-          <w:numId w:val="24"/>
-        </w:numPr>
-        <w:spacing w:after="0" w:line="293" w:lineRule="atLeast"/>
-        <w:ind w:left="450" w:right="0"/>
-        <w:jc w:val="left"/>
-      </w:pPr>
-      <w:r>
-        <w:t xml:space="preserve">Effect:Act×Eval(Var)→Eval(Var) </w:t>
-      </w:r>
-      <w:r>
-        <w:t>→</w:t>
-      </w:r>
-      <w:commentRangeStart w:id="17"/>
-      <w:r>
-        <w:t>Eval</w:t>
-      </w:r>
-      <w:commentRangeEnd w:id="17"/>
-      <w:r>
-        <w:rPr>
-          <w:rStyle w:val="a8"/>
-        </w:rPr>
-        <w:commentReference w:id="17"/>
-      </w:r>
-      <w:r>
-        <w:t>(Var) is the effect function,</w:t>
-      </w:r>
-    </w:p>
-    <w:p>
-      <w:pPr>
-        <w:numPr>
-          <w:ilvl w:val="0"/>
-          <w:numId w:val="24"/>
-        </w:numPr>
-        <w:spacing w:after="0" w:line="293" w:lineRule="atLeast"/>
-        <w:ind w:left="450" w:right="0"/>
-        <w:jc w:val="left"/>
-      </w:pPr>
-      <w:r>
-        <w:t>→</w:t>
-      </w:r>
-      <w:r>
-        <w:rPr>
-          <w:rFonts w:ascii="Cambria Math" w:hAnsi="Cambria Math" w:cs="Cambria Math"/>
-        </w:rPr>
-        <w:t>⊆</w:t>
-      </w:r>
-      <w:r>
-        <w:t>Loc×Cond(Var)×Act×Loc</w:t>
-      </w:r>
-      <w:r>
-        <w:rPr>
-          <w:rFonts w:ascii="Cambria Math" w:hAnsi="Cambria Math" w:cs="Cambria Math"/>
-        </w:rPr>
-        <w:t>↪⊆</w:t>
-      </w:r>
-      <w:r>
-        <w:t>Loc×Cond(Var)×Act×Loc is the conditional transition relation,</w:t>
-      </w:r>
-    </w:p>
-    <w:p>
-      <w:pPr>
-        <w:numPr>
-          <w:ilvl w:val="0"/>
-          <w:numId w:val="24"/>
-        </w:numPr>
-        <w:spacing w:after="0" w:line="293" w:lineRule="atLeast"/>
-        <w:ind w:left="450" w:right="0"/>
-        <w:jc w:val="left"/>
-      </w:pPr>
-      <m:oMath>
-        <m:sSub>
-          <m:sSubPr>
-            <m:ctrlPr>
-              <w:rPr>
-                <w:rFonts w:ascii="Cambria Math" w:hAnsi="Cambria Math"/>
-                <w:i/>
-              </w:rPr>
-            </m:ctrlPr>
-          </m:sSubPr>
-          <m:e>
-            <m:r>
-              <w:rPr>
-                <w:rFonts w:ascii="Cambria Math" w:hAnsi="Cambria Math"/>
-              </w:rPr>
-              <m:t>Loc</m:t>
-            </m:r>
-          </m:e>
-          <m:sub>
-            <m:r>
-              <w:rPr>
-                <w:rFonts w:ascii="Cambria Math" w:hAnsi="Cambria Math"/>
-              </w:rPr>
-              <m:t>0</m:t>
-            </m:r>
-          </m:sub>
-        </m:sSub>
-      </m:oMath>
-      <w:r>
-        <w:rPr>
-          <w:rFonts w:ascii="Cambria Math" w:hAnsi="Cambria Math" w:cs="Cambria Math"/>
-        </w:rPr>
-        <w:t>⊆</w:t>
-      </w:r>
-      <w:r>
-        <w:t>Loc</w:t>
-      </w:r>
-      <w:del w:id="18" w:author="K23.06" w:date="2016-11-30T15:10:00Z">
-        <w:r>
-          <w:delText>Loc0</w:delText>
-        </w:r>
-        <w:r>
-          <w:delText xml:space="preserve"> </w:delText>
-        </w:r>
-        <w:r>
-          <w:rPr>
-            <w:rFonts w:ascii="Cambria Math" w:hAnsi="Cambria Math" w:cs="Cambria Math"/>
-          </w:rPr>
-          <w:delText>⊆</w:delText>
-        </w:r>
-        <w:r>
-          <w:delText xml:space="preserve"> </w:delText>
-        </w:r>
-        <w:r>
-          <w:delText>Loc</w:delText>
-        </w:r>
-      </w:del>
-      <w:r>
-        <w:t> is a set of initial locations,</w:t>
-      </w:r>
-    </w:p>
-    <w:p>
-      <w:pPr>
-        <w:numPr>
-          <w:ilvl w:val="0"/>
-          <w:numId w:val="24"/>
-        </w:numPr>
-        <w:spacing w:after="0" w:line="293" w:lineRule="atLeast"/>
-        <w:ind w:left="450" w:right="0"/>
-        <w:jc w:val="left"/>
-      </w:pPr>
-      <m:oMath>
-        <m:sSub>
-          <m:sSubPr>
-            <m:ctrlPr>
-              <w:rPr>
-                <w:rFonts w:ascii="Cambria Math" w:hAnsi="Cambria Math"/>
-                <w:i/>
-              </w:rPr>
-            </m:ctrlPr>
-          </m:sSubPr>
-          <m:e>
-            <m:r>
-              <w:rPr>
-                <w:rFonts w:ascii="Cambria Math" w:hAnsi="Cambria Math"/>
-              </w:rPr>
-              <m:t>g</m:t>
-            </m:r>
-          </m:e>
-          <m:sub>
-            <m:r>
-              <w:rPr>
-                <w:rFonts w:ascii="Cambria Math" w:hAnsi="Cambria Math"/>
-              </w:rPr>
-              <m:t>0</m:t>
-            </m:r>
-          </m:sub>
-        </m:sSub>
-      </m:oMath>
-      <w:r>
-        <w:rPr>
-          <w:rFonts w:ascii="Cambria Math" w:hAnsi="Cambria Math" w:cs="Cambria Math"/>
-        </w:rPr>
-        <w:t>∈</w:t>
-      </w:r>
-      <w:r>
-        <w:t>Cond(Var)</w:t>
-      </w:r>
-      <w:del w:id="19" w:author="K23.06" w:date="2016-11-30T15:10:00Z">
-        <w:r>
-          <w:delText>g0</w:delText>
-        </w:r>
-        <w:r>
-          <w:rPr>
-            <w:rFonts w:ascii="Cambria Math" w:hAnsi="Cambria Math" w:cs="Cambria Math"/>
-          </w:rPr>
-          <w:delText>∈</w:delText>
-        </w:r>
-        <w:r>
-          <w:delText>Cond(Var)</w:delText>
-        </w:r>
-      </w:del>
-      <w:r>
-        <w:t> is the initial condition.</w:t>
-      </w:r>
+        <w:rPr>
+          <w:i/>
+          <w:iCs/>
+          <w:color w:val="AEAAAA" w:themeColor="background2" w:themeShade="BF"/>
+        </w:rPr>
+        <w:t xml:space="preserve"> is used to establish that the design or product under consideration possesses certain properties. The properties to be validated can be quite elementary, e.g., a system should never be able to reach a situation in which no progress can be made (a deadlock scenario), and are mostly obtained from the system’s specification</w:t>
+      </w:r>
+    </w:p>
+    <w:p>
+      <w:pPr>
+        <w:rPr>
+          <w:i/>
+          <w:iCs/>
+        </w:rPr>
+      </w:pPr>
     </w:p>
     <w:p>
       <w:pPr>
@@ -2696,148 +2420,6 @@
         <w:ind w:right="0" w:firstLine="0"/>
         <w:jc w:val="left"/>
       </w:pPr>
-    </w:p>
-    <w:p>
-      <w:pPr>
-        <w:pStyle w:val="NormalWeb"/>
-        <w:shd w:val="clear" w:color="auto" w:fill="FFFFFF"/>
-        <w:spacing w:before="0" w:beforeAutospacing="0" w:after="0" w:afterAutospacing="0" w:line="293" w:lineRule="atLeast"/>
-        <w:ind w:firstLine="90"/>
-        <w:rPr>
-          <w:color w:val="000000"/>
-          <w:sz w:val="20"/>
-          <w:szCs w:val="22"/>
-        </w:rPr>
-      </w:pPr>
-      <w:commentRangeStart w:id="20"/>
-      <w:r>
-        <w:rPr>
-          <w:color w:val="000000"/>
-          <w:sz w:val="20"/>
-          <w:szCs w:val="22"/>
-        </w:rPr>
-        <w:t>First of all, the program graph consisting of locations as nodes and conditional transitions as edges is </w:t>
-      </w:r>
-      <w:r>
-        <w:rPr>
-          <w:b/>
-          <w:bCs/>
-          <w:color w:val="000000"/>
-          <w:sz w:val="20"/>
-          <w:szCs w:val="22"/>
-        </w:rPr>
-        <w:t>not</w:t>
-      </w:r>
-      <w:r>
-        <w:rPr>
-          <w:color w:val="000000"/>
-          <w:sz w:val="20"/>
-          <w:szCs w:val="22"/>
-        </w:rPr>
-        <w:t> a transition system, since the edges are provided with conditions.</w:t>
-      </w:r>
-      <w:commentRangeEnd w:id="20"/>
-      <w:r>
-        <w:rPr>
-          <w:rStyle w:val="a8"/>
-          <w:color w:val="000000"/>
-        </w:rPr>
-        <w:commentReference w:id="20"/>
-      </w:r>
-    </w:p>
-    <w:p>
-      <w:pPr>
-        <w:pStyle w:val="NormalWeb"/>
-        <w:shd w:val="clear" w:color="auto" w:fill="FFFFFF"/>
-        <w:spacing w:before="0" w:beforeAutospacing="0" w:after="0" w:afterAutospacing="0" w:line="293" w:lineRule="atLeast"/>
-        <w:rPr>
-          <w:color w:val="000000"/>
-          <w:sz w:val="20"/>
-          <w:szCs w:val="22"/>
-        </w:rPr>
-      </w:pPr>
-      <w:r>
-        <w:rPr>
-          <w:color w:val="000000"/>
-          <w:sz w:val="20"/>
-          <w:szCs w:val="22"/>
-        </w:rPr>
-        <w:lastRenderedPageBreak/>
-        <w:t xml:space="preserve">However, each program graph can be </w:t>
-      </w:r>
-      <w:del w:id="21" w:author="K23.06" w:date="2016-11-30T15:34:00Z">
-        <w:r>
-          <w:rPr>
-            <w:color w:val="000000"/>
-            <w:sz w:val="20"/>
-            <w:szCs w:val="22"/>
-          </w:rPr>
-          <w:delText xml:space="preserve">interpreted </w:delText>
-        </w:r>
-      </w:del>
-      <w:ins w:id="22" w:author="K23.06" w:date="2016-11-30T15:34:00Z">
-        <w:r>
-          <w:rPr>
-            <w:color w:val="000000"/>
-            <w:sz w:val="20"/>
-            <w:szCs w:val="22"/>
-          </w:rPr>
-          <w:t>translated to</w:t>
-        </w:r>
-      </w:ins>
-      <w:del w:id="23" w:author="K23.06" w:date="2016-11-30T15:34:00Z">
-        <w:r>
-          <w:rPr>
-            <w:color w:val="000000"/>
-            <w:sz w:val="20"/>
-            <w:szCs w:val="22"/>
-          </w:rPr>
-          <w:delText>as</w:delText>
-        </w:r>
-      </w:del>
-      <w:r>
-        <w:rPr>
-          <w:color w:val="000000"/>
-          <w:sz w:val="20"/>
-          <w:szCs w:val="22"/>
-        </w:rPr>
-        <w:t xml:space="preserve"> a transition system. Particular, the underlying transition system of a program graph results from </w:t>
-      </w:r>
-      <w:r>
-        <w:rPr>
-          <w:i/>
-          <w:iCs/>
-          <w:color w:val="000000"/>
-          <w:sz w:val="20"/>
-          <w:szCs w:val="22"/>
-        </w:rPr>
-        <w:t>unfolding</w:t>
-      </w:r>
-      <w:r>
-        <w:rPr>
-          <w:color w:val="000000"/>
-          <w:sz w:val="20"/>
-          <w:szCs w:val="22"/>
-        </w:rPr>
-        <w:t xml:space="preserve">: a state of the transition system is composed of a location l of the program graph and an evaluation η of the variables. </w:t>
-      </w:r>
-    </w:p>
-    <w:p>
-      <w:pPr>
-        <w:spacing w:after="0" w:line="259" w:lineRule="auto"/>
-        <w:ind w:right="0" w:firstLine="0"/>
-        <w:jc w:val="left"/>
-        <w:rPr>
-          <w:sz w:val="24"/>
-        </w:rPr>
-      </w:pPr>
-    </w:p>
-    <w:p>
-      <w:pPr>
-        <w:spacing w:after="0" w:line="259" w:lineRule="auto"/>
-        <w:ind w:right="0" w:firstLine="0"/>
-        <w:jc w:val="left"/>
-      </w:pPr>
       <w:r>
         <w:rPr>
           <w:sz w:val="24"/>
@@ -2850,10 +2432,21 @@
         <w:pStyle w:val="3"/>
         <w:ind w:left="475"/>
       </w:pPr>
-      <w:bookmarkStart w:id="24" w:name="_Toc468278404"/>
-      <w:commentRangeStart w:id="25"/>
-      <w:r>
-        <w:t xml:space="preserve">2.1.3. </w:t>
+      <w:bookmarkStart w:id="14" w:name="_Toc468278404"/>
+      <w:commentRangeStart w:id="15"/>
+      <w:r>
+        <w:t>2.1.</w:t>
+      </w:r>
+      <w:r>
+        <w:rPr>
+          <w:rFonts w:hint="cs"/>
+          <w:rtl/>
+          <w:lang w:bidi="ar-SA"/>
+        </w:rPr>
+        <w:t>2</w:t>
+      </w:r>
+      <w:r>
+        <w:t xml:space="preserve">. </w:t>
       </w:r>
       <w:r>
         <w:t>T</w:t>
@@ -2861,7 +2454,7 @@
       <w:r>
         <w:t>ransition system</w:t>
       </w:r>
-      <w:ins w:id="26" w:author="K23.06" w:date="2016-11-30T15:35:00Z">
+      <w:ins w:id="16" w:author="K23.06" w:date="2016-11-30T15:35:00Z">
         <w:r>
           <w:t xml:space="preserve"> </w:t>
         </w:r>
@@ -2869,8 +2462,8 @@
       <w:r>
         <w:t>(TS)</w:t>
       </w:r>
-      <w:bookmarkEnd w:id="24"/>
-      <w:commentRangeEnd w:id="25"/>
+      <w:bookmarkEnd w:id="14"/>
+      <w:commentRangeEnd w:id="15"/>
       <w:r>
         <w:rPr>
           <w:rStyle w:val="a8"/>
@@ -2878,7 +2471,7 @@
           <w:b w:val="0"/>
           <w:i w:val="0"/>
         </w:rPr>
-        <w:commentReference w:id="25"/>
+        <w:commentReference w:id="15"/>
       </w:r>
     </w:p>
     <w:p>
@@ -2887,7 +2480,7 @@
       </w:r>
     </w:p>
     <w:p>
-      <w:commentRangeStart w:id="27"/>
+      <w:commentRangeStart w:id="17"/>
       <w:r>
         <w:t>S is a set of states.</w:t>
       </w:r>
@@ -2932,6 +2525,7 @@
     </w:p>
     <w:p>
       <w:r>
+        <w:lastRenderedPageBreak/>
         <w:t xml:space="preserve"> L: </w:t>
       </w:r>
       <m:oMath>
@@ -2982,12 +2576,12 @@
       <w:r>
         <w:t>is a labeling function.</w:t>
       </w:r>
-      <w:commentRangeEnd w:id="27"/>
+      <w:commentRangeEnd w:id="17"/>
       <w:r>
         <w:rPr>
           <w:rStyle w:val="a8"/>
         </w:rPr>
-        <w:commentReference w:id="27"/>
+        <w:commentReference w:id="17"/>
       </w:r>
     </w:p>
     <w:p/>
@@ -3126,16 +2720,16 @@
       <w:r>
         <w:t xml:space="preserve"> and taken, the action α is performed and the transition system evolves from state s into the state </w:t>
       </w:r>
-      <w:commentRangeStart w:id="28"/>
+      <w:commentRangeStart w:id="18"/>
       <w:r>
         <w:t>q</w:t>
       </w:r>
-      <w:commentRangeEnd w:id="28"/>
+      <w:commentRangeEnd w:id="18"/>
       <w:r>
         <w:rPr>
           <w:rStyle w:val="a8"/>
         </w:rPr>
-        <w:commentReference w:id="28"/>
+        <w:commentReference w:id="18"/>
       </w:r>
     </w:p>
     <w:p>
@@ -3150,7 +2744,7 @@
       <w:r>
         <w:t xml:space="preserve">This selection procedure is repeated in state q and finishes once a state is encountered that has no outgoing transitions. </w:t>
       </w:r>
-      <w:del w:id="29" w:author="K23.06" w:date="2016-11-30T15:16:00Z">
+      <w:del w:id="19" w:author="K23.06" w:date="2016-11-30T15:16:00Z">
         <w:r>
           <w:delText xml:space="preserve">(Note that I may be empty; in that case, the transition system has no behavior at all as no initial state can be selected.) </w:delText>
         </w:r>
@@ -3158,16 +2752,16 @@
       <w:r>
         <w:t xml:space="preserve">It is important to realize that in case a state has more than one outgoing transition, the “next” transition is chosen in a purely nondeterministic fashion. That is, the outcome of this selection process is not known a priori, and, hence, </w:t>
       </w:r>
-      <w:commentRangeStart w:id="30"/>
+      <w:commentRangeStart w:id="20"/>
       <w:r>
         <w:t>no statement can be made about Transition Systems 21 the likelihood with which a certain transition is selected.</w:t>
       </w:r>
-      <w:commentRangeEnd w:id="30"/>
+      <w:commentRangeEnd w:id="20"/>
       <w:r>
         <w:rPr>
           <w:rStyle w:val="a8"/>
         </w:rPr>
-        <w:commentReference w:id="30"/>
+        <w:commentReference w:id="20"/>
       </w:r>
       <w:r>
         <w:t xml:space="preserve"> Similarly, when the set of initial states consists of more than one state, the start state is selected nondeterministically.</w:t>
@@ -3182,7 +2776,7 @@
       <w:pPr>
         <w:ind w:left="393" w:firstLine="0"/>
         <w:rPr>
-          <w:del w:id="31" w:author="K23.06" w:date="2016-11-30T15:40:00Z"/>
+          <w:del w:id="21" w:author="K23.06" w:date="2016-11-30T15:40:00Z"/>
         </w:rPr>
       </w:pPr>
       <w:r>
@@ -3245,16 +2839,16 @@
       <w:r>
         <w:t xml:space="preserve">of atomic propositions to any state s. </w:t>
       </w:r>
-      <w:commentRangeStart w:id="32"/>
+      <w:commentRangeStart w:id="22"/>
       <w:r>
         <w:t>1</w:t>
       </w:r>
-      <w:commentRangeEnd w:id="32"/>
+      <w:commentRangeEnd w:id="22"/>
       <w:r>
         <w:rPr>
           <w:rStyle w:val="a8"/>
         </w:rPr>
-        <w:commentReference w:id="32"/>
+        <w:commentReference w:id="22"/>
       </w:r>
       <w:r>
         <w:t xml:space="preserve"> L(s) intuitively stands for exactly those atomic propositions a </w:t>
@@ -3268,7 +2862,7 @@
       <w:r>
         <w:t xml:space="preserve"> AP which are satisfied by state s. </w:t>
       </w:r>
-      <w:del w:id="33" w:author="K23.06" w:date="2016-11-30T15:40:00Z">
+      <w:del w:id="23" w:author="K23.06" w:date="2016-11-30T15:40:00Z">
         <w:r>
           <w:delText>Given that Φ is a propositional logic formula, then s satisfies the formula Φ if the evaluation induced by L(s) makes the formula Φ true; that is:</w:delText>
         </w:r>
@@ -3278,7 +2872,7 @@
       <w:pPr>
         <w:ind w:left="393" w:firstLine="0"/>
       </w:pPr>
-      <w:del w:id="34" w:author="K23.06" w:date="2016-11-30T15:40:00Z">
+      <w:del w:id="24" w:author="K23.06" w:date="2016-11-30T15:40:00Z">
         <w:r>
           <w:rPr>
             <w:noProof/>
@@ -3344,7 +2938,7 @@
                                 <m:d>
                                   <m:dPr>
                                     <m:ctrlPr>
-                                      <w:del w:id="35" w:author="K23.06" w:date="2016-11-30T15:41:00Z">
+                                      <w:del w:id="25" w:author="K23.06" w:date="2016-11-30T15:41:00Z">
                                         <w:rPr>
                                           <w:rFonts w:ascii="Cambria Math" w:hAnsi="Cambria Math"/>
                                           <w:i/>
@@ -3354,7 +2948,7 @@
                                   </m:dPr>
                                   <m:e>
                                     <m:r>
-                                      <w:del w:id="36" w:author="K23.06" w:date="2016-11-30T15:41:00Z">
+                                      <w:del w:id="26" w:author="K23.06" w:date="2016-11-30T15:41:00Z">
                                         <w:rPr>
                                           <w:rFonts w:ascii="Cambria Math" w:hAnsi="Cambria Math"/>
                                         </w:rPr>
@@ -3364,7 +2958,7 @@
                                   </m:e>
                                   <m:e>
                                     <m:r>
-                                      <w:del w:id="37" w:author="K23.06" w:date="2016-11-30T15:41:00Z">
+                                      <w:del w:id="27" w:author="K23.06" w:date="2016-11-30T15:41:00Z">
                                         <w:rPr>
                                           <w:rFonts w:ascii="Cambria Math" w:hAnsi="Cambria Math"/>
                                         </w:rPr>
@@ -3372,7 +2966,7 @@
                                       </w:del>
                                     </m:r>
                                     <m:r>
-                                      <w:del w:id="38" w:author="K23.06" w:date="2016-11-30T15:41:00Z">
+                                      <w:del w:id="28" w:author="K23.06" w:date="2016-11-30T15:41:00Z">
                                         <m:rPr>
                                           <m:sty m:val="p"/>
                                         </m:rPr>
@@ -3385,7 +2979,7 @@
                                   </m:e>
                                 </m:d>
                                 <m:r>
-                                  <w:del w:id="39" w:author="K23.06" w:date="2016-11-30T15:41:00Z">
+                                  <w:del w:id="29" w:author="K23.06" w:date="2016-11-30T15:41:00Z">
                                     <w:rPr>
                                       <w:rFonts w:ascii="Cambria Math" w:hAnsi="Cambria Math"/>
                                     </w:rPr>
@@ -3393,7 +2987,7 @@
                                   </w:del>
                                 </m:r>
                               </m:oMath>
-                              <w:del w:id="40" w:author="K23.06" w:date="2016-11-30T15:41:00Z">
+                              <w:del w:id="30" w:author="K23.06" w:date="2016-11-30T15:41:00Z">
                                 <w:r>
                                   <w:delText xml:space="preserve"> </w:delText>
                                 </w:r>
@@ -3483,7 +3077,7 @@
                           <m:d>
                             <m:dPr>
                               <m:ctrlPr>
-                                <w:del w:id="41" w:author="K23.06" w:date="2016-11-30T15:41:00Z">
+                                <w:del w:id="31" w:author="K23.06" w:date="2016-11-30T15:41:00Z">
                                   <w:rPr>
                                     <w:rFonts w:ascii="Cambria Math" w:hAnsi="Cambria Math"/>
                                     <w:i/>
@@ -3493,7 +3087,7 @@
                             </m:dPr>
                             <m:e>
                               <m:r>
-                                <w:del w:id="42" w:author="K23.06" w:date="2016-11-30T15:41:00Z">
+                                <w:del w:id="32" w:author="K23.06" w:date="2016-11-30T15:41:00Z">
                                   <w:rPr>
                                     <w:rFonts w:ascii="Cambria Math" w:hAnsi="Cambria Math"/>
                                   </w:rPr>
@@ -3503,7 +3097,7 @@
                             </m:e>
                             <m:e>
                               <m:r>
-                                <w:del w:id="43" w:author="K23.06" w:date="2016-11-30T15:41:00Z">
+                                <w:del w:id="33" w:author="K23.06" w:date="2016-11-30T15:41:00Z">
                                   <w:rPr>
                                     <w:rFonts w:ascii="Cambria Math" w:hAnsi="Cambria Math"/>
                                   </w:rPr>
@@ -3511,7 +3105,7 @@
                                 </w:del>
                               </m:r>
                               <m:r>
-                                <w:del w:id="44" w:author="K23.06" w:date="2016-11-30T15:41:00Z">
+                                <w:del w:id="34" w:author="K23.06" w:date="2016-11-30T15:41:00Z">
                                   <m:rPr>
                                     <m:sty m:val="p"/>
                                   </m:rPr>
@@ -3524,7 +3118,7 @@
                             </m:e>
                           </m:d>
                           <m:r>
-                            <w:del w:id="45" w:author="K23.06" w:date="2016-11-30T15:41:00Z">
+                            <w:del w:id="35" w:author="K23.06" w:date="2016-11-30T15:41:00Z">
                               <w:rPr>
                                 <w:rFonts w:ascii="Cambria Math" w:hAnsi="Cambria Math"/>
                               </w:rPr>
@@ -3532,7 +3126,7 @@
                             </w:del>
                           </m:r>
                         </m:oMath>
-                        <w:del w:id="46" w:author="K23.06" w:date="2016-11-30T15:41:00Z">
+                        <w:del w:id="36" w:author="K23.06" w:date="2016-11-30T15:41:00Z">
                           <w:r>
                             <w:delText xml:space="preserve"> </w:delText>
                           </w:r>
@@ -3592,6 +3186,340 @@
       </w:del>
     </w:p>
     <w:p/>
+    <w:p>
+      <w:pPr>
+        <w:pStyle w:val="3"/>
+        <w:spacing w:before="240"/>
+        <w:ind w:left="475"/>
+      </w:pPr>
+      <w:bookmarkStart w:id="37" w:name="_Toc468119591"/>
+      <w:r>
+        <w:t>2.1.</w:t>
+      </w:r>
+      <w:r>
+        <w:rPr>
+          <w:rFonts w:hint="cs"/>
+          <w:rtl/>
+          <w:lang w:bidi="ar-SA"/>
+        </w:rPr>
+        <w:t>3</w:t>
+      </w:r>
+      <w:r>
+        <w:t>. Program graph (PG)</w:t>
+      </w:r>
+      <w:bookmarkEnd w:id="37"/>
+    </w:p>
+    <w:p>
+      <w:pPr>
+        <w:bidi/>
+        <w:ind w:right="567"/>
+        <w:jc w:val="right"/>
+        <w:rPr>
+          <w:color w:val="auto"/>
+          <w:rtl/>
+        </w:rPr>
+      </w:pPr>
+      <w:r>
+        <w:t xml:space="preserve">A program graph PG over set Var of typed variables is a tuple (Loc, Act, Effect, →, </w:t>
+      </w:r>
+      <m:oMath>
+        <m:sSub>
+          <m:sSubPr>
+            <m:ctrlPr>
+              <w:rPr>
+                <w:rFonts w:ascii="Cambria Math" w:hAnsi="Cambria Math"/>
+                <w:i/>
+              </w:rPr>
+            </m:ctrlPr>
+          </m:sSubPr>
+          <m:e>
+            <m:r>
+              <w:rPr>
+                <w:rFonts w:ascii="Cambria Math" w:hAnsi="Cambria Math"/>
+              </w:rPr>
+              <m:t>Loc</m:t>
+            </m:r>
+          </m:e>
+          <m:sub>
+            <m:r>
+              <w:rPr>
+                <w:rFonts w:ascii="Cambria Math" w:hAnsi="Cambria Math"/>
+              </w:rPr>
+              <m:t>0</m:t>
+            </m:r>
+          </m:sub>
+        </m:sSub>
+      </m:oMath>
+      <w:r>
+        <w:t xml:space="preserve">, </w:t>
+      </w:r>
+      <m:oMath>
+        <m:sSub>
+          <m:sSubPr>
+            <m:ctrlPr>
+              <w:rPr>
+                <w:rFonts w:ascii="Cambria Math" w:hAnsi="Cambria Math"/>
+                <w:i/>
+              </w:rPr>
+            </m:ctrlPr>
+          </m:sSubPr>
+          <m:e>
+            <m:r>
+              <w:rPr>
+                <w:rFonts w:ascii="Cambria Math" w:hAnsi="Cambria Math"/>
+              </w:rPr>
+              <m:t>g</m:t>
+            </m:r>
+          </m:e>
+          <m:sub>
+            <m:r>
+              <w:rPr>
+                <w:rFonts w:ascii="Cambria Math" w:hAnsi="Cambria Math"/>
+              </w:rPr>
+              <m:t>0</m:t>
+            </m:r>
+          </m:sub>
+        </m:sSub>
+      </m:oMath>
+      <w:r>
+        <w:t>) where</w:t>
+      </w:r>
+    </w:p>
+    <w:p>
+      <w:pPr>
+        <w:numPr>
+          <w:ilvl w:val="0"/>
+          <w:numId w:val="24"/>
+        </w:numPr>
+        <w:spacing w:after="0" w:line="293" w:lineRule="atLeast"/>
+        <w:ind w:left="450" w:right="0"/>
+        <w:jc w:val="left"/>
+        <w:rPr>
+          <w:ins w:id="38" w:author="K23.06" w:date="2016-11-30T15:09:00Z"/>
+        </w:rPr>
+      </w:pPr>
+      <w:r>
+        <w:t>Loc is a set of locations</w:t>
+      </w:r>
+      <w:del w:id="39" w:author="K23.06" w:date="2016-11-30T15:09:00Z">
+        <w:r>
+          <w:delText xml:space="preserve"> and</w:delText>
+        </w:r>
+      </w:del>
+    </w:p>
+    <w:p>
+      <w:pPr>
+        <w:numPr>
+          <w:ilvl w:val="0"/>
+          <w:numId w:val="24"/>
+        </w:numPr>
+        <w:spacing w:after="0" w:line="293" w:lineRule="atLeast"/>
+        <w:ind w:left="450" w:right="0"/>
+        <w:jc w:val="left"/>
+      </w:pPr>
+      <w:r>
+        <w:t>Act is a set of actions,</w:t>
+      </w:r>
+    </w:p>
+    <w:p>
+      <w:pPr>
+        <w:numPr>
+          <w:ilvl w:val="0"/>
+          <w:numId w:val="24"/>
+        </w:numPr>
+        <w:spacing w:after="0" w:line="293" w:lineRule="atLeast"/>
+        <w:ind w:left="450" w:right="0"/>
+        <w:jc w:val="left"/>
+      </w:pPr>
+      <w:r>
+        <w:t xml:space="preserve">Effect:Act×Eval(Var)→Eval(Var) </w:t>
+      </w:r>
+      <w:r>
+        <w:t>→</w:t>
+      </w:r>
+      <w:commentRangeStart w:id="40"/>
+      <w:r>
+        <w:t>Eval</w:t>
+      </w:r>
+      <w:commentRangeEnd w:id="40"/>
+      <w:r>
+        <w:rPr>
+          <w:rStyle w:val="a8"/>
+        </w:rPr>
+        <w:commentReference w:id="40"/>
+      </w:r>
+      <w:r>
+        <w:t>(Var) is the effect function,</w:t>
+      </w:r>
+    </w:p>
+    <w:p>
+      <w:pPr>
+        <w:numPr>
+          <w:ilvl w:val="0"/>
+          <w:numId w:val="24"/>
+        </w:numPr>
+        <w:spacing w:after="0" w:line="293" w:lineRule="atLeast"/>
+        <w:ind w:left="450" w:right="0"/>
+        <w:jc w:val="left"/>
+      </w:pPr>
+      <w:r>
+        <w:t>→</w:t>
+      </w:r>
+      <w:r>
+        <w:rPr>
+          <w:rFonts w:ascii="Cambria Math" w:hAnsi="Cambria Math" w:cs="Cambria Math"/>
+        </w:rPr>
+        <w:t>⊆</w:t>
+      </w:r>
+      <w:r>
+        <w:t>Loc×Cond(Var)×Act×Loc</w:t>
+      </w:r>
+      <w:r>
+        <w:rPr>
+          <w:rFonts w:ascii="Cambria Math" w:hAnsi="Cambria Math" w:cs="Cambria Math"/>
+        </w:rPr>
+        <w:t>↪⊆</w:t>
+      </w:r>
+      <w:r>
+        <w:t>Loc×Cond(Var)×Act×Loc is the conditional transition relation,</w:t>
+      </w:r>
+    </w:p>
+    <w:p>
+      <w:pPr>
+        <w:numPr>
+          <w:ilvl w:val="0"/>
+          <w:numId w:val="24"/>
+        </w:numPr>
+        <w:spacing w:after="0" w:line="293" w:lineRule="atLeast"/>
+        <w:ind w:left="450" w:right="0"/>
+        <w:jc w:val="left"/>
+      </w:pPr>
+      <m:oMath>
+        <m:sSub>
+          <m:sSubPr>
+            <m:ctrlPr>
+              <w:rPr>
+                <w:rFonts w:ascii="Cambria Math" w:hAnsi="Cambria Math"/>
+                <w:i/>
+              </w:rPr>
+            </m:ctrlPr>
+          </m:sSubPr>
+          <m:e>
+            <m:r>
+              <w:rPr>
+                <w:rFonts w:ascii="Cambria Math" w:hAnsi="Cambria Math"/>
+              </w:rPr>
+              <m:t>Loc</m:t>
+            </m:r>
+          </m:e>
+          <m:sub>
+            <m:r>
+              <w:rPr>
+                <w:rFonts w:ascii="Cambria Math" w:hAnsi="Cambria Math"/>
+              </w:rPr>
+              <m:t>0</m:t>
+            </m:r>
+          </m:sub>
+        </m:sSub>
+      </m:oMath>
+      <w:r>
+        <w:rPr>
+          <w:rFonts w:ascii="Cambria Math" w:hAnsi="Cambria Math" w:cs="Cambria Math"/>
+        </w:rPr>
+        <w:t>⊆</w:t>
+      </w:r>
+      <w:r>
+        <w:t>Loc</w:t>
+      </w:r>
+      <w:del w:id="41" w:author="K23.06" w:date="2016-11-30T15:10:00Z">
+        <w:r>
+          <w:delText>Loc0</w:delText>
+        </w:r>
+        <w:r>
+          <w:delText xml:space="preserve"> </w:delText>
+        </w:r>
+        <w:r>
+          <w:rPr>
+            <w:rFonts w:ascii="Cambria Math" w:hAnsi="Cambria Math" w:cs="Cambria Math"/>
+          </w:rPr>
+          <w:delText>⊆</w:delText>
+        </w:r>
+        <w:r>
+          <w:delText xml:space="preserve"> </w:delText>
+        </w:r>
+        <w:r>
+          <w:delText>Loc</w:delText>
+        </w:r>
+      </w:del>
+      <w:r>
+        <w:t> is a set of initial locations,</w:t>
+      </w:r>
+    </w:p>
+    <w:p>
+      <w:pPr>
+        <w:numPr>
+          <w:ilvl w:val="0"/>
+          <w:numId w:val="24"/>
+        </w:numPr>
+        <w:spacing w:after="0" w:line="293" w:lineRule="atLeast"/>
+        <w:ind w:left="450" w:right="0"/>
+        <w:jc w:val="left"/>
+      </w:pPr>
+      <m:oMath>
+        <m:sSub>
+          <m:sSubPr>
+            <m:ctrlPr>
+              <w:rPr>
+                <w:rFonts w:ascii="Cambria Math" w:hAnsi="Cambria Math"/>
+                <w:i/>
+              </w:rPr>
+            </m:ctrlPr>
+          </m:sSubPr>
+          <m:e>
+            <m:r>
+              <w:rPr>
+                <w:rFonts w:ascii="Cambria Math" w:hAnsi="Cambria Math"/>
+              </w:rPr>
+              <m:t>g</m:t>
+            </m:r>
+          </m:e>
+          <m:sub>
+            <m:r>
+              <w:rPr>
+                <w:rFonts w:ascii="Cambria Math" w:hAnsi="Cambria Math"/>
+              </w:rPr>
+              <m:t>0</m:t>
+            </m:r>
+          </m:sub>
+        </m:sSub>
+      </m:oMath>
+      <w:r>
+        <w:rPr>
+          <w:rFonts w:ascii="Cambria Math" w:hAnsi="Cambria Math" w:cs="Cambria Math"/>
+        </w:rPr>
+        <w:t>∈</w:t>
+      </w:r>
+      <w:r>
+        <w:t>Cond(Var)</w:t>
+      </w:r>
+      <w:del w:id="42" w:author="K23.06" w:date="2016-11-30T15:10:00Z">
+        <w:r>
+          <w:delText>g0</w:delText>
+        </w:r>
+        <w:r>
+          <w:rPr>
+            <w:rFonts w:ascii="Cambria Math" w:hAnsi="Cambria Math" w:cs="Cambria Math"/>
+          </w:rPr>
+          <w:delText>∈</w:delText>
+        </w:r>
+        <w:r>
+          <w:delText>Cond(Var)</w:delText>
+        </w:r>
+      </w:del>
+      <w:r>
+        <w:t> is the initial condition.</w:t>
+      </w:r>
+    </w:p>
     <w:p/>
     <w:p>
       <w:pPr>
@@ -3611,12 +3539,12 @@
         <w:pStyle w:val="3"/>
         <w:ind w:left="475"/>
       </w:pPr>
-      <w:bookmarkStart w:id="47" w:name="_Toc468278405"/>
-      <w:commentRangeStart w:id="48"/>
+      <w:bookmarkStart w:id="43" w:name="_Toc468278405"/>
+      <w:commentRangeStart w:id="44"/>
       <w:r>
         <w:t>2.1.4.</w:t>
       </w:r>
-      <w:commentRangeEnd w:id="48"/>
+      <w:commentRangeEnd w:id="44"/>
       <w:r>
         <w:rPr>
           <w:rStyle w:val="a8"/>
@@ -3624,17 +3552,17 @@
           <w:b w:val="0"/>
           <w:i w:val="0"/>
         </w:rPr>
-        <w:commentReference w:id="48"/>
+        <w:commentReference w:id="44"/>
       </w:r>
       <w:r>
         <w:t xml:space="preserve"> </w:t>
       </w:r>
-      <w:commentRangeStart w:id="49"/>
+      <w:commentRangeStart w:id="45"/>
       <w:r>
         <w:t>Model checking</w:t>
       </w:r>
-      <w:bookmarkEnd w:id="47"/>
-      <w:commentRangeEnd w:id="49"/>
+      <w:bookmarkEnd w:id="43"/>
+      <w:commentRangeEnd w:id="45"/>
       <w:r>
         <w:rPr>
           <w:rStyle w:val="a8"/>
@@ -3642,7 +3570,7 @@
           <w:b w:val="0"/>
           <w:i w:val="0"/>
         </w:rPr>
-        <w:commentReference w:id="49"/>
+        <w:commentReference w:id="45"/>
       </w:r>
     </w:p>
     <w:p/>
@@ -3658,7 +3586,7 @@
           <w:sz w:val="22"/>
         </w:rPr>
       </w:pPr>
-      <w:commentRangeStart w:id="50"/>
+      <w:commentRangeStart w:id="46"/>
       <w:r>
         <w:rPr>
           <w:rFonts w:asciiTheme="majorBidi" w:eastAsia="cmr10" w:hAnsiTheme="majorBidi" w:cstheme="majorBidi"/>
@@ -3679,7 +3607,7 @@
           <w:sz w:val="22"/>
         </w:rPr>
       </w:pPr>
-      <w:commentRangeStart w:id="51"/>
+      <w:commentRangeStart w:id="47"/>
       <w:r>
         <w:rPr>
           <w:rFonts w:asciiTheme="majorBidi" w:eastAsia="cmr10" w:hAnsiTheme="majorBidi" w:cstheme="majorBidi"/>
@@ -3687,12 +3615,12 @@
         </w:rPr>
         <w:t>brute-force</w:t>
       </w:r>
-      <w:commentRangeEnd w:id="51"/>
+      <w:commentRangeEnd w:id="47"/>
       <w:r>
         <w:rPr>
           <w:rStyle w:val="a8"/>
         </w:rPr>
-        <w:commentReference w:id="51"/>
+        <w:commentReference w:id="47"/>
       </w:r>
       <w:r>
         <w:rPr>
@@ -3715,12 +3643,12 @@
         </w:rPr>
         <w:t xml:space="preserve"> A model checker, the software tool that performs the model checking, examines all possible system scenarios in a systematic manner. </w:t>
       </w:r>
-      <w:commentRangeEnd w:id="50"/>
+      <w:commentRangeEnd w:id="46"/>
       <w:r>
         <w:rPr>
           <w:rStyle w:val="a8"/>
         </w:rPr>
-        <w:commentReference w:id="50"/>
+        <w:commentReference w:id="46"/>
       </w:r>
       <w:r>
         <w:rPr>
@@ -3749,7 +3677,7 @@
         </w:rPr>
         <w:t xml:space="preserve">Even the </w:t>
       </w:r>
-      <w:commentRangeStart w:id="52"/>
+      <w:commentRangeStart w:id="48"/>
       <w:r>
         <w:rPr>
           <w:rFonts w:asciiTheme="majorBidi" w:eastAsia="cmr10" w:hAnsiTheme="majorBidi" w:cstheme="majorBidi"/>
@@ -3757,12 +3685,12 @@
         </w:rPr>
         <w:t>subtle</w:t>
       </w:r>
-      <w:commentRangeEnd w:id="52"/>
+      <w:commentRangeEnd w:id="48"/>
       <w:r>
         <w:rPr>
           <w:rStyle w:val="a8"/>
         </w:rPr>
-        <w:commentReference w:id="52"/>
+        <w:commentReference w:id="48"/>
       </w:r>
       <w:r>
         <w:rPr>
@@ -3931,8 +3859,9 @@
         <w:pStyle w:val="3"/>
         <w:ind w:left="475"/>
       </w:pPr>
-      <w:bookmarkStart w:id="53" w:name="_Toc468278406"/>
-      <w:r>
+      <w:bookmarkStart w:id="49" w:name="_Toc468278406"/>
+      <w:r>
+        <w:lastRenderedPageBreak/>
         <w:t xml:space="preserve">2.1.5. </w:t>
       </w:r>
       <w:r>
@@ -3954,7 +3883,7 @@
         </w:rPr>
         <w:t>(LTL)</w:t>
       </w:r>
-      <w:bookmarkEnd w:id="53"/>
+      <w:bookmarkEnd w:id="49"/>
     </w:p>
     <w:p>
       <w:pPr>
@@ -3982,8 +3911,8 @@
           <w:sz w:val="22"/>
         </w:rPr>
       </w:pPr>
-      <w:commentRangeStart w:id="54"/>
-      <w:commentRangeStart w:id="55"/>
+      <w:commentRangeStart w:id="50"/>
+      <w:commentRangeStart w:id="51"/>
       <w:r>
         <w:rPr>
           <w:rFonts w:asciiTheme="majorBidi" w:eastAsia="cmr10" w:hAnsiTheme="majorBidi" w:cstheme="majorBidi"/>
@@ -3991,12 +3920,12 @@
         </w:rPr>
         <w:t>l</w:t>
       </w:r>
-      <w:commentRangeEnd w:id="54"/>
+      <w:commentRangeEnd w:id="50"/>
       <w:r>
         <w:rPr>
           <w:rStyle w:val="a8"/>
         </w:rPr>
-        <w:commentReference w:id="54"/>
+        <w:commentReference w:id="50"/>
       </w:r>
       <w:r>
         <w:rPr>
@@ -4005,12 +3934,12 @@
         </w:rPr>
         <w:t>inear temporal logic (LTL),</w:t>
       </w:r>
-      <w:commentRangeEnd w:id="55"/>
+      <w:commentRangeEnd w:id="51"/>
       <w:r>
         <w:rPr>
           <w:rStyle w:val="a8"/>
         </w:rPr>
-        <w:commentReference w:id="55"/>
+        <w:commentReference w:id="51"/>
       </w:r>
       <w:r>
         <w:rPr>
@@ -4126,14 +4055,14 @@
         <w:pStyle w:val="3"/>
         <w:ind w:left="475"/>
       </w:pPr>
-      <w:bookmarkStart w:id="56" w:name="_Toc468278407"/>
+      <w:bookmarkStart w:id="52" w:name="_Toc468278407"/>
       <w:r>
         <w:t xml:space="preserve">2.1.6. </w:t>
       </w:r>
       <w:r>
         <w:t>SPIN</w:t>
       </w:r>
-      <w:bookmarkEnd w:id="56"/>
+      <w:bookmarkEnd w:id="52"/>
       <w:r>
         <w:t xml:space="preserve"> </w:t>
       </w:r>
@@ -4206,7 +4135,7 @@
       </w:r>
     </w:p>
   </w:comment>
-  <w:comment w:id="9" w:author="אלנה רווה" w:date="2016-12-01T10:57:00Z" w:initials="אר">
+  <w:comment w:id="8" w:author="אלנה רווה" w:date="2016-12-01T10:57:00Z" w:initials="אר">
     <w:p>
       <w:pPr>
         <w:pStyle w:val="a9"/>
@@ -4238,7 +4167,7 @@
       </w:r>
     </w:p>
   </w:comment>
-  <w:comment w:id="17" w:author="K23.06" w:date="2016-11-30T15:10:00Z" w:initials="K23.06">
+  <w:comment w:id="15" w:author="K23.06" w:date="2016-11-30T15:11:00Z" w:initials="K23.06">
     <w:p>
       <w:pPr>
         <w:pStyle w:val="a9"/>
@@ -4250,11 +4179,91 @@
         <w:annotationRef/>
       </w:r>
       <w:r>
+        <w:t>let’s begin with TS, and then PG</w:t>
+      </w:r>
+    </w:p>
+  </w:comment>
+  <w:comment w:id="17" w:author="K23.06" w:date="2016-11-30T15:13:00Z" w:initials="K23.06">
+    <w:p>
+      <w:pPr>
+        <w:pStyle w:val="a9"/>
+      </w:pPr>
+      <w:r>
+        <w:rPr>
+          <w:rStyle w:val="a8"/>
+        </w:rPr>
+        <w:annotationRef/>
+      </w:r>
+      <w:r>
+        <w:t>please format</w:t>
+      </w:r>
+    </w:p>
+  </w:comment>
+  <w:comment w:id="18" w:author="K23.06" w:date="2016-11-30T15:15:00Z" w:initials="K23.06">
+    <w:p>
+      <w:pPr>
+        <w:pStyle w:val="a9"/>
+      </w:pPr>
+      <w:r>
+        <w:rPr>
+          <w:rStyle w:val="a8"/>
+        </w:rPr>
+        <w:annotationRef/>
+      </w:r>
+      <w:r>
+        <w:t>all variable are marked in the text by italic font</w:t>
+      </w:r>
+    </w:p>
+  </w:comment>
+  <w:comment w:id="20" w:author="K23.06" w:date="2016-11-30T15:17:00Z" w:initials="K23.06">
+    <w:p>
+      <w:pPr>
+        <w:pStyle w:val="a9"/>
+      </w:pPr>
+      <w:r>
+        <w:rPr>
+          <w:rStyle w:val="a8"/>
+        </w:rPr>
+        <w:annotationRef/>
+      </w:r>
+      <w:r>
+        <w:t>?</w:t>
+      </w:r>
+    </w:p>
+  </w:comment>
+  <w:comment w:id="22" w:author="K23.06" w:date="2016-11-30T15:17:00Z" w:initials="K23.06">
+    <w:p>
+      <w:pPr>
+        <w:pStyle w:val="a9"/>
+      </w:pPr>
+      <w:r>
+        <w:rPr>
+          <w:rStyle w:val="a8"/>
+        </w:rPr>
+        <w:annotationRef/>
+      </w:r>
+      <w:r>
+        <w:t>?</w:t>
+      </w:r>
+    </w:p>
+  </w:comment>
+  <w:comment w:id="40" w:author="K23.06" w:date="2016-11-30T15:10:00Z" w:initials="K23.06">
+    <w:p>
+      <w:pPr>
+        <w:pStyle w:val="a9"/>
+      </w:pPr>
+      <w:r>
+        <w:rPr>
+          <w:rStyle w:val="a8"/>
+        </w:rPr>
+        <w:annotationRef/>
+      </w:r>
+      <w:r>
         <w:t>is not defined</w:t>
       </w:r>
     </w:p>
   </w:comment>
-  <w:comment w:id="20" w:author="K23.06" w:date="2016-11-30T15:12:00Z" w:initials="K23.06">
+  <w:comment w:id="44" w:author="K23.06" w:date="2016-11-30T15:42:00Z" w:initials="K23.06">
     <w:p>
       <w:pPr>
         <w:pStyle w:val="a9"/>
@@ -4266,11 +4275,43 @@
         <w:annotationRef/>
       </w:r>
       <w:r>
+        <w:t>check english in this section</w:t>
+      </w:r>
+    </w:p>
+  </w:comment>
+  <w:comment w:id="45" w:author="K23.06" w:date="2016-11-30T15:41:00Z" w:initials="K23.06">
+    <w:p>
+      <w:pPr>
+        <w:pStyle w:val="a9"/>
+      </w:pPr>
+      <w:r>
+        <w:rPr>
+          <w:rStyle w:val="a8"/>
+        </w:rPr>
+        <w:annotationRef/>
+      </w:r>
+      <w:r>
+        <w:t>put verification and model checking in one section</w:t>
+      </w:r>
+    </w:p>
+  </w:comment>
+  <w:comment w:id="47" w:author="K23.06" w:date="2016-11-30T15:36:00Z" w:initials="K23.06">
+    <w:p>
+      <w:pPr>
+        <w:pStyle w:val="a9"/>
+      </w:pPr>
+      <w:r>
+        <w:rPr>
+          <w:rStyle w:val="a8"/>
+        </w:rPr>
+        <w:annotationRef/>
+      </w:r>
+      <w:r>
         <w:t>?</w:t>
       </w:r>
     </w:p>
   </w:comment>
-  <w:comment w:id="25" w:author="K23.06" w:date="2016-11-30T15:11:00Z" w:initials="K23.06">
+  <w:comment w:id="46" w:author="K23.06" w:date="2016-11-30T15:37:00Z" w:initials="K23.06">
     <w:p>
       <w:pPr>
         <w:pStyle w:val="a9"/>
@@ -4282,11 +4323,11 @@
         <w:annotationRef/>
       </w:r>
       <w:r>
-        <w:t>let’s begin with TS, and then PG</w:t>
+        <w:t>not precise</w:t>
       </w:r>
     </w:p>
   </w:comment>
-  <w:comment w:id="27" w:author="K23.06" w:date="2016-11-30T15:13:00Z" w:initials="K23.06">
+  <w:comment w:id="48" w:author="K23.06" w:date="2016-11-30T15:38:00Z" w:initials="K23.06">
     <w:p>
       <w:pPr>
         <w:pStyle w:val="a9"/>
@@ -4298,11 +4339,11 @@
         <w:annotationRef/>
       </w:r>
       <w:r>
-        <w:t>please format</w:t>
+        <w:t>?</w:t>
       </w:r>
     </w:p>
   </w:comment>
-  <w:comment w:id="28" w:author="K23.06" w:date="2016-11-30T15:15:00Z" w:initials="K23.06">
+  <w:comment w:id="50" w:author="K23.06" w:date="2016-11-30T15:39:00Z" w:initials="K23.06">
     <w:p>
       <w:pPr>
         <w:pStyle w:val="a9"/>
@@ -4314,139 +4355,11 @@
         <w:annotationRef/>
       </w:r>
       <w:r>
-        <w:t>all variable are marked in the text by italic font</w:t>
+        <w:t>First letter of the sentence has to be capital</w:t>
       </w:r>
     </w:p>
   </w:comment>
-  <w:comment w:id="30" w:author="K23.06" w:date="2016-11-30T15:17:00Z" w:initials="K23.06">
-    <w:p>
-      <w:pPr>
-        <w:pStyle w:val="a9"/>
-      </w:pPr>
-      <w:r>
-        <w:rPr>
-          <w:rStyle w:val="a8"/>
-        </w:rPr>
-        <w:annotationRef/>
-      </w:r>
-      <w:r>
-        <w:t>?</w:t>
-      </w:r>
-    </w:p>
-  </w:comment>
-  <w:comment w:id="32" w:author="K23.06" w:date="2016-11-30T15:17:00Z" w:initials="K23.06">
-    <w:p>
-      <w:pPr>
-        <w:pStyle w:val="a9"/>
-      </w:pPr>
-      <w:r>
-        <w:rPr>
-          <w:rStyle w:val="a8"/>
-        </w:rPr>
-        <w:annotationRef/>
-      </w:r>
-      <w:r>
-        <w:t>?</w:t>
-      </w:r>
-    </w:p>
-  </w:comment>
-  <w:comment w:id="48" w:author="K23.06" w:date="2016-11-30T15:42:00Z" w:initials="K23.06">
-    <w:p>
-      <w:pPr>
-        <w:pStyle w:val="a9"/>
-      </w:pPr>
-      <w:r>
-        <w:rPr>
-          <w:rStyle w:val="a8"/>
-        </w:rPr>
-        <w:annotationRef/>
-      </w:r>
-      <w:r>
-        <w:t>check english in this section</w:t>
-      </w:r>
-    </w:p>
-  </w:comment>
-  <w:comment w:id="49" w:author="K23.06" w:date="2016-11-30T15:41:00Z" w:initials="K23.06">
-    <w:p>
-      <w:pPr>
-        <w:pStyle w:val="a9"/>
-      </w:pPr>
-      <w:r>
-        <w:rPr>
-          <w:rStyle w:val="a8"/>
-        </w:rPr>
-        <w:annotationRef/>
-      </w:r>
-      <w:r>
-        <w:t>put verification and model checking in one section</w:t>
-      </w:r>
-    </w:p>
-  </w:comment>
-  <w:comment w:id="51" w:author="K23.06" w:date="2016-11-30T15:36:00Z" w:initials="K23.06">
-    <w:p>
-      <w:pPr>
-        <w:pStyle w:val="a9"/>
-      </w:pPr>
-      <w:r>
-        <w:rPr>
-          <w:rStyle w:val="a8"/>
-        </w:rPr>
-        <w:annotationRef/>
-      </w:r>
-      <w:r>
-        <w:t>?</w:t>
-      </w:r>
-    </w:p>
-  </w:comment>
-  <w:comment w:id="50" w:author="K23.06" w:date="2016-11-30T15:37:00Z" w:initials="K23.06">
-    <w:p>
-      <w:pPr>
-        <w:pStyle w:val="a9"/>
-      </w:pPr>
-      <w:r>
-        <w:rPr>
-          <w:rStyle w:val="a8"/>
-        </w:rPr>
-        <w:annotationRef/>
-      </w:r>
-      <w:r>
-        <w:t>not precise</w:t>
-      </w:r>
-    </w:p>
-  </w:comment>
-  <w:comment w:id="52" w:author="K23.06" w:date="2016-11-30T15:38:00Z" w:initials="K23.06">
-    <w:p>
-      <w:pPr>
-        <w:pStyle w:val="a9"/>
-      </w:pPr>
-      <w:r>
-        <w:rPr>
-          <w:rStyle w:val="a8"/>
-        </w:rPr>
-        <w:annotationRef/>
-      </w:r>
-      <w:r>
-        <w:t>?</w:t>
-      </w:r>
-    </w:p>
-  </w:comment>
-  <w:comment w:id="54" w:author="K23.06" w:date="2016-11-30T15:39:00Z" w:initials="K23.06">
-    <w:p>
-      <w:pPr>
-        <w:pStyle w:val="a9"/>
-      </w:pPr>
-      <w:r>
-        <w:rPr>
-          <w:rStyle w:val="a8"/>
-        </w:rPr>
-        <w:annotationRef/>
-      </w:r>
-      <w:r>
-        <w:t>First letter of the sentence has to be capital</w:t>
-      </w:r>
-    </w:p>
-  </w:comment>
-  <w:comment w:id="55" w:author="K23.06" w:date="2016-11-30T15:40:00Z" w:initials="K23.06">
+  <w:comment w:id="51" w:author="K23.06" w:date="2016-11-30T15:40:00Z" w:initials="K23.06">
     <w:p>
       <w:pPr>
         <w:pStyle w:val="a9"/>
@@ -4470,13 +4383,12 @@
   <w15:commentEx w15:paraId="0F90EFDA" w15:done="0"/>
   <w15:commentEx w15:paraId="464E2AA1" w15:done="0"/>
   <w15:commentEx w15:paraId="3FC63150" w15:done="0"/>
-  <w15:commentEx w15:paraId="315EA733" w15:done="0"/>
-  <w15:commentEx w15:paraId="174120E7" w15:done="0"/>
   <w15:commentEx w15:paraId="3897FB6F" w15:done="0"/>
   <w15:commentEx w15:paraId="3995B009" w15:done="0"/>
   <w15:commentEx w15:paraId="3E8F1386" w15:done="0"/>
   <w15:commentEx w15:paraId="11ECD5BF" w15:done="0"/>
   <w15:commentEx w15:paraId="45D0C09A" w15:done="0"/>
+  <w15:commentEx w15:paraId="01E76B70" w15:done="0"/>
   <w15:commentEx w15:paraId="7479A0F8" w15:done="0"/>
   <w15:commentEx w15:paraId="79213FCE" w15:done="0"/>
   <w15:commentEx w15:paraId="0B99A977" w15:done="0"/>
@@ -4592,7 +4504,7 @@
         <w:noProof/>
         <w:sz w:val="24"/>
       </w:rPr>
-      <w:t>4</w:t>
+      <w:t>5</w:t>
     </w:r>
     <w:r>
       <w:rPr>

</xml_diff>

<commit_message>
add pecise definition to model checking
</commit_message>
<xml_diff>
--- a/SpecVeryFormal-R3.docx
+++ b/SpecVeryFormal-R3.docx
@@ -2338,8 +2338,6 @@
       <w:pPr>
         <w:ind w:left="475" w:firstLine="0"/>
       </w:pPr>
-      <w:bookmarkStart w:id="12" w:name="_GoBack"/>
-      <w:bookmarkEnd w:id="12"/>
     </w:p>
     <w:p>
       <w:pPr>
@@ -2378,7 +2376,7 @@
         </w:rPr>
         <w:t>//</w:t>
       </w:r>
-      <w:commentRangeStart w:id="13"/>
+      <w:commentRangeStart w:id="12"/>
       <w:r>
         <w:rPr>
           <w:i/>
@@ -2387,7 +2385,7 @@
         </w:rPr>
         <w:t>system verification</w:t>
       </w:r>
-      <w:commentRangeEnd w:id="13"/>
+      <w:commentRangeEnd w:id="12"/>
       <w:r>
         <w:rPr>
           <w:rStyle w:val="a8"/>
@@ -2395,7 +2393,7 @@
           <w:iCs/>
           <w:color w:val="AEAAAA" w:themeColor="background2" w:themeShade="BF"/>
         </w:rPr>
-        <w:commentReference w:id="13"/>
+        <w:commentReference w:id="12"/>
       </w:r>
       <w:r>
         <w:rPr>
@@ -2432,8 +2430,8 @@
         <w:pStyle w:val="3"/>
         <w:ind w:left="475"/>
       </w:pPr>
-      <w:bookmarkStart w:id="14" w:name="_Toc468278404"/>
-      <w:commentRangeStart w:id="15"/>
+      <w:bookmarkStart w:id="13" w:name="_Toc468278404"/>
+      <w:commentRangeStart w:id="14"/>
       <w:r>
         <w:t>2.1.</w:t>
       </w:r>
@@ -2454,7 +2452,7 @@
       <w:r>
         <w:t>ransition system</w:t>
       </w:r>
-      <w:ins w:id="16" w:author="K23.06" w:date="2016-11-30T15:35:00Z">
+      <w:ins w:id="15" w:author="K23.06" w:date="2016-11-30T15:35:00Z">
         <w:r>
           <w:t xml:space="preserve"> </w:t>
         </w:r>
@@ -2462,8 +2460,8 @@
       <w:r>
         <w:t>(TS)</w:t>
       </w:r>
-      <w:bookmarkEnd w:id="14"/>
-      <w:commentRangeEnd w:id="15"/>
+      <w:bookmarkEnd w:id="13"/>
+      <w:commentRangeEnd w:id="14"/>
       <w:r>
         <w:rPr>
           <w:rStyle w:val="a8"/>
@@ -2471,7 +2469,7 @@
           <w:b w:val="0"/>
           <w:i w:val="0"/>
         </w:rPr>
-        <w:commentReference w:id="15"/>
+        <w:commentReference w:id="14"/>
       </w:r>
     </w:p>
     <w:p>
@@ -2480,7 +2478,7 @@
       </w:r>
     </w:p>
     <w:p>
-      <w:commentRangeStart w:id="17"/>
+      <w:commentRangeStart w:id="16"/>
       <w:r>
         <w:t>S is a set of states.</w:t>
       </w:r>
@@ -2576,12 +2574,12 @@
       <w:r>
         <w:t>is a labeling function.</w:t>
       </w:r>
-      <w:commentRangeEnd w:id="17"/>
+      <w:commentRangeEnd w:id="16"/>
       <w:r>
         <w:rPr>
           <w:rStyle w:val="a8"/>
         </w:rPr>
-        <w:commentReference w:id="17"/>
+        <w:commentReference w:id="16"/>
       </w:r>
     </w:p>
     <w:p/>
@@ -2720,16 +2718,16 @@
       <w:r>
         <w:t xml:space="preserve"> and taken, the action α is performed and the transition system evolves from state s into the state </w:t>
       </w:r>
-      <w:commentRangeStart w:id="18"/>
+      <w:commentRangeStart w:id="17"/>
       <w:r>
         <w:t>q</w:t>
       </w:r>
-      <w:commentRangeEnd w:id="18"/>
+      <w:commentRangeEnd w:id="17"/>
       <w:r>
         <w:rPr>
           <w:rStyle w:val="a8"/>
         </w:rPr>
-        <w:commentReference w:id="18"/>
+        <w:commentReference w:id="17"/>
       </w:r>
     </w:p>
     <w:p>
@@ -2744,7 +2742,7 @@
       <w:r>
         <w:t xml:space="preserve">This selection procedure is repeated in state q and finishes once a state is encountered that has no outgoing transitions. </w:t>
       </w:r>
-      <w:del w:id="19" w:author="K23.06" w:date="2016-11-30T15:16:00Z">
+      <w:del w:id="18" w:author="K23.06" w:date="2016-11-30T15:16:00Z">
         <w:r>
           <w:delText xml:space="preserve">(Note that I may be empty; in that case, the transition system has no behavior at all as no initial state can be selected.) </w:delText>
         </w:r>
@@ -2752,16 +2750,16 @@
       <w:r>
         <w:t xml:space="preserve">It is important to realize that in case a state has more than one outgoing transition, the “next” transition is chosen in a purely nondeterministic fashion. That is, the outcome of this selection process is not known a priori, and, hence, </w:t>
       </w:r>
-      <w:commentRangeStart w:id="20"/>
+      <w:commentRangeStart w:id="19"/>
       <w:r>
         <w:t>no statement can be made about Transition Systems 21 the likelihood with which a certain transition is selected.</w:t>
       </w:r>
-      <w:commentRangeEnd w:id="20"/>
+      <w:commentRangeEnd w:id="19"/>
       <w:r>
         <w:rPr>
           <w:rStyle w:val="a8"/>
         </w:rPr>
-        <w:commentReference w:id="20"/>
+        <w:commentReference w:id="19"/>
       </w:r>
       <w:r>
         <w:t xml:space="preserve"> Similarly, when the set of initial states consists of more than one state, the start state is selected nondeterministically.</w:t>
@@ -2776,7 +2774,7 @@
       <w:pPr>
         <w:ind w:left="393" w:firstLine="0"/>
         <w:rPr>
-          <w:del w:id="21" w:author="K23.06" w:date="2016-11-30T15:40:00Z"/>
+          <w:del w:id="20" w:author="K23.06" w:date="2016-11-30T15:40:00Z"/>
         </w:rPr>
       </w:pPr>
       <w:r>
@@ -2839,16 +2837,16 @@
       <w:r>
         <w:t xml:space="preserve">of atomic propositions to any state s. </w:t>
       </w:r>
-      <w:commentRangeStart w:id="22"/>
+      <w:commentRangeStart w:id="21"/>
       <w:r>
         <w:t>1</w:t>
       </w:r>
-      <w:commentRangeEnd w:id="22"/>
+      <w:commentRangeEnd w:id="21"/>
       <w:r>
         <w:rPr>
           <w:rStyle w:val="a8"/>
         </w:rPr>
-        <w:commentReference w:id="22"/>
+        <w:commentReference w:id="21"/>
       </w:r>
       <w:r>
         <w:t xml:space="preserve"> L(s) intuitively stands for exactly those atomic propositions a </w:t>
@@ -2862,7 +2860,7 @@
       <w:r>
         <w:t xml:space="preserve"> AP which are satisfied by state s. </w:t>
       </w:r>
-      <w:del w:id="23" w:author="K23.06" w:date="2016-11-30T15:40:00Z">
+      <w:del w:id="22" w:author="K23.06" w:date="2016-11-30T15:40:00Z">
         <w:r>
           <w:delText>Given that Φ is a propositional logic formula, then s satisfies the formula Φ if the evaluation induced by L(s) makes the formula Φ true; that is:</w:delText>
         </w:r>
@@ -2872,7 +2870,7 @@
       <w:pPr>
         <w:ind w:left="393" w:firstLine="0"/>
       </w:pPr>
-      <w:del w:id="24" w:author="K23.06" w:date="2016-11-30T15:40:00Z">
+      <w:del w:id="23" w:author="K23.06" w:date="2016-11-30T15:40:00Z">
         <w:r>
           <w:rPr>
             <w:noProof/>
@@ -2938,7 +2936,7 @@
                                 <m:d>
                                   <m:dPr>
                                     <m:ctrlPr>
-                                      <w:del w:id="25" w:author="K23.06" w:date="2016-11-30T15:41:00Z">
+                                      <w:del w:id="24" w:author="K23.06" w:date="2016-11-30T15:41:00Z">
                                         <w:rPr>
                                           <w:rFonts w:ascii="Cambria Math" w:hAnsi="Cambria Math"/>
                                           <w:i/>
@@ -2948,7 +2946,7 @@
                                   </m:dPr>
                                   <m:e>
                                     <m:r>
-                                      <w:del w:id="26" w:author="K23.06" w:date="2016-11-30T15:41:00Z">
+                                      <w:del w:id="25" w:author="K23.06" w:date="2016-11-30T15:41:00Z">
                                         <w:rPr>
                                           <w:rFonts w:ascii="Cambria Math" w:hAnsi="Cambria Math"/>
                                         </w:rPr>
@@ -2958,7 +2956,7 @@
                                   </m:e>
                                   <m:e>
                                     <m:r>
-                                      <w:del w:id="27" w:author="K23.06" w:date="2016-11-30T15:41:00Z">
+                                      <w:del w:id="26" w:author="K23.06" w:date="2016-11-30T15:41:00Z">
                                         <w:rPr>
                                           <w:rFonts w:ascii="Cambria Math" w:hAnsi="Cambria Math"/>
                                         </w:rPr>
@@ -2966,7 +2964,7 @@
                                       </w:del>
                                     </m:r>
                                     <m:r>
-                                      <w:del w:id="28" w:author="K23.06" w:date="2016-11-30T15:41:00Z">
+                                      <w:del w:id="27" w:author="K23.06" w:date="2016-11-30T15:41:00Z">
                                         <m:rPr>
                                           <m:sty m:val="p"/>
                                         </m:rPr>
@@ -2979,7 +2977,7 @@
                                   </m:e>
                                 </m:d>
                                 <m:r>
-                                  <w:del w:id="29" w:author="K23.06" w:date="2016-11-30T15:41:00Z">
+                                  <w:del w:id="28" w:author="K23.06" w:date="2016-11-30T15:41:00Z">
                                     <w:rPr>
                                       <w:rFonts w:ascii="Cambria Math" w:hAnsi="Cambria Math"/>
                                     </w:rPr>
@@ -2987,7 +2985,7 @@
                                   </w:del>
                                 </m:r>
                               </m:oMath>
-                              <w:del w:id="30" w:author="K23.06" w:date="2016-11-30T15:41:00Z">
+                              <w:del w:id="29" w:author="K23.06" w:date="2016-11-30T15:41:00Z">
                                 <w:r>
                                   <w:delText xml:space="preserve"> </w:delText>
                                 </w:r>
@@ -3077,7 +3075,7 @@
                           <m:d>
                             <m:dPr>
                               <m:ctrlPr>
-                                <w:del w:id="31" w:author="K23.06" w:date="2016-11-30T15:41:00Z">
+                                <w:del w:id="30" w:author="K23.06" w:date="2016-11-30T15:41:00Z">
                                   <w:rPr>
                                     <w:rFonts w:ascii="Cambria Math" w:hAnsi="Cambria Math"/>
                                     <w:i/>
@@ -3087,7 +3085,7 @@
                             </m:dPr>
                             <m:e>
                               <m:r>
-                                <w:del w:id="32" w:author="K23.06" w:date="2016-11-30T15:41:00Z">
+                                <w:del w:id="31" w:author="K23.06" w:date="2016-11-30T15:41:00Z">
                                   <w:rPr>
                                     <w:rFonts w:ascii="Cambria Math" w:hAnsi="Cambria Math"/>
                                   </w:rPr>
@@ -3097,7 +3095,7 @@
                             </m:e>
                             <m:e>
                               <m:r>
-                                <w:del w:id="33" w:author="K23.06" w:date="2016-11-30T15:41:00Z">
+                                <w:del w:id="32" w:author="K23.06" w:date="2016-11-30T15:41:00Z">
                                   <w:rPr>
                                     <w:rFonts w:ascii="Cambria Math" w:hAnsi="Cambria Math"/>
                                   </w:rPr>
@@ -3105,7 +3103,7 @@
                                 </w:del>
                               </m:r>
                               <m:r>
-                                <w:del w:id="34" w:author="K23.06" w:date="2016-11-30T15:41:00Z">
+                                <w:del w:id="33" w:author="K23.06" w:date="2016-11-30T15:41:00Z">
                                   <m:rPr>
                                     <m:sty m:val="p"/>
                                   </m:rPr>
@@ -3118,7 +3116,7 @@
                             </m:e>
                           </m:d>
                           <m:r>
-                            <w:del w:id="35" w:author="K23.06" w:date="2016-11-30T15:41:00Z">
+                            <w:del w:id="34" w:author="K23.06" w:date="2016-11-30T15:41:00Z">
                               <w:rPr>
                                 <w:rFonts w:ascii="Cambria Math" w:hAnsi="Cambria Math"/>
                               </w:rPr>
@@ -3126,7 +3124,7 @@
                             </w:del>
                           </m:r>
                         </m:oMath>
-                        <w:del w:id="36" w:author="K23.06" w:date="2016-11-30T15:41:00Z">
+                        <w:del w:id="35" w:author="K23.06" w:date="2016-11-30T15:41:00Z">
                           <w:r>
                             <w:delText xml:space="preserve"> </w:delText>
                           </w:r>
@@ -3192,7 +3190,7 @@
         <w:spacing w:before="240"/>
         <w:ind w:left="475"/>
       </w:pPr>
-      <w:bookmarkStart w:id="37" w:name="_Toc468119591"/>
+      <w:bookmarkStart w:id="36" w:name="_Toc468119591"/>
       <w:r>
         <w:t>2.1.</w:t>
       </w:r>
@@ -3207,7 +3205,7 @@
       <w:r>
         <w:t>. Program graph (PG)</w:t>
       </w:r>
-      <w:bookmarkEnd w:id="37"/>
+      <w:bookmarkEnd w:id="36"/>
     </w:p>
     <w:p>
       <w:pPr>
@@ -3295,13 +3293,13 @@
         <w:ind w:left="450" w:right="0"/>
         <w:jc w:val="left"/>
         <w:rPr>
-          <w:ins w:id="38" w:author="K23.06" w:date="2016-11-30T15:09:00Z"/>
+          <w:ins w:id="37" w:author="K23.06" w:date="2016-11-30T15:09:00Z"/>
         </w:rPr>
       </w:pPr>
       <w:r>
         <w:t>Loc is a set of locations</w:t>
       </w:r>
-      <w:del w:id="39" w:author="K23.06" w:date="2016-11-30T15:09:00Z">
+      <w:del w:id="38" w:author="K23.06" w:date="2016-11-30T15:09:00Z">
         <w:r>
           <w:delText xml:space="preserve"> and</w:delText>
         </w:r>
@@ -3337,16 +3335,16 @@
       <w:r>
         <w:t>→</w:t>
       </w:r>
-      <w:commentRangeStart w:id="40"/>
+      <w:commentRangeStart w:id="39"/>
       <w:r>
         <w:t>Eval</w:t>
       </w:r>
-      <w:commentRangeEnd w:id="40"/>
+      <w:commentRangeEnd w:id="39"/>
       <w:r>
         <w:rPr>
           <w:rStyle w:val="a8"/>
         </w:rPr>
-        <w:commentReference w:id="40"/>
+        <w:commentReference w:id="39"/>
       </w:r>
       <w:r>
         <w:t>(Var) is the effect function,</w:t>
@@ -3431,7 +3429,7 @@
       <w:r>
         <w:t>Loc</w:t>
       </w:r>
-      <w:del w:id="41" w:author="K23.06" w:date="2016-11-30T15:10:00Z">
+      <w:del w:id="40" w:author="K23.06" w:date="2016-11-30T15:10:00Z">
         <w:r>
           <w:delText>Loc0</w:delText>
         </w:r>
@@ -3502,7 +3500,7 @@
       <w:r>
         <w:t>Cond(Var)</w:t>
       </w:r>
-      <w:del w:id="42" w:author="K23.06" w:date="2016-11-30T15:10:00Z">
+      <w:del w:id="41" w:author="K23.06" w:date="2016-11-30T15:10:00Z">
         <w:r>
           <w:delText>g0</w:delText>
         </w:r>
@@ -3539,12 +3537,12 @@
         <w:pStyle w:val="3"/>
         <w:ind w:left="475"/>
       </w:pPr>
-      <w:bookmarkStart w:id="43" w:name="_Toc468278405"/>
-      <w:commentRangeStart w:id="44"/>
+      <w:bookmarkStart w:id="42" w:name="_Toc468278405"/>
+      <w:commentRangeStart w:id="43"/>
       <w:r>
         <w:t>2.1.4.</w:t>
       </w:r>
-      <w:commentRangeEnd w:id="44"/>
+      <w:commentRangeEnd w:id="43"/>
       <w:r>
         <w:rPr>
           <w:rStyle w:val="a8"/>
@@ -3552,17 +3550,17 @@
           <w:b w:val="0"/>
           <w:i w:val="0"/>
         </w:rPr>
-        <w:commentReference w:id="44"/>
+        <w:commentReference w:id="43"/>
       </w:r>
       <w:r>
         <w:t xml:space="preserve"> </w:t>
       </w:r>
-      <w:commentRangeStart w:id="45"/>
+      <w:commentRangeStart w:id="44"/>
       <w:r>
         <w:t>Model checking</w:t>
       </w:r>
-      <w:bookmarkEnd w:id="43"/>
-      <w:commentRangeEnd w:id="45"/>
+      <w:bookmarkEnd w:id="42"/>
+      <w:commentRangeEnd w:id="44"/>
       <w:r>
         <w:rPr>
           <w:rStyle w:val="a8"/>
@@ -3570,8 +3568,56 @@
           <w:b w:val="0"/>
           <w:i w:val="0"/>
         </w:rPr>
-        <w:commentReference w:id="45"/>
-      </w:r>
+        <w:commentReference w:id="44"/>
+      </w:r>
+    </w:p>
+    <w:p/>
+    <w:p>
+      <w:pPr>
+        <w:ind w:left="272" w:firstLine="0"/>
+      </w:pPr>
+      <w:r>
+        <w:t>M</w:t>
+      </w:r>
+      <w:r>
+        <w:t>odel checking</w:t>
+      </w:r>
+      <w:bookmarkStart w:id="45" w:name="_GoBack"/>
+      <w:bookmarkEnd w:id="45"/>
+      <w:r>
+        <w:t xml:space="preserve"> refers to the following problem: Given a model of a system, exhaustively and automatically check whether this model meets a given specification. Typically, one has hardware or software systems in mind, whereas the specification contains safety requirements such as the absence of deadlocks and similar critical states that can cause the system to crash. Model checking is a technique for automatically verifying correctness properties of finite-state systems</w:t>
+      </w:r>
+      <w:r>
+        <w:t>.</w:t>
+      </w:r>
+    </w:p>
+    <w:p>
+      <w:pPr>
+        <w:ind w:left="272" w:firstLine="0"/>
+      </w:pPr>
+    </w:p>
+    <w:p>
+      <w:pPr>
+        <w:ind w:left="272" w:firstLine="0"/>
+      </w:pPr>
+      <w:r>
+        <w:t xml:space="preserve">In order to solve such a problem algorithmically, both the model of the system and the specification are formulated in some precise mathematical language: To this end, it is formulated as a task in logic, namely to check whether a given structure satisfies a given logical formula. The concept is general and applies to all kinds of logics and suitable structures. A simple model-checking problem is verifying whether a given formula in the propositional logic is satisfied by a given structure. </w:t>
+      </w:r>
+    </w:p>
+    <w:p>
+      <w:pPr>
+        <w:ind w:left="272" w:firstLine="0"/>
+      </w:pPr>
+    </w:p>
+    <w:p>
+      <w:pPr>
+        <w:ind w:firstLine="0"/>
+      </w:pPr>
+    </w:p>
+    <w:p>
+      <w:pPr>
+        <w:ind w:firstLine="0"/>
+      </w:pPr>
     </w:p>
     <w:p/>
     <w:p>
@@ -3581,17 +3627,9 @@
         <w:adjustRightInd w:val="0"/>
         <w:spacing w:after="0" w:line="240" w:lineRule="auto"/>
         <w:ind w:left="0" w:right="1452" w:firstLine="272"/>
-        <w:rPr>
-          <w:rFonts w:asciiTheme="majorBidi" w:eastAsia="cmr10" w:hAnsiTheme="majorBidi" w:cstheme="majorBidi"/>
-          <w:sz w:val="22"/>
-        </w:rPr>
       </w:pPr>
       <w:commentRangeStart w:id="46"/>
       <w:r>
-        <w:rPr>
-          <w:rFonts w:asciiTheme="majorBidi" w:eastAsia="cmr10" w:hAnsiTheme="majorBidi" w:cstheme="majorBidi"/>
-          <w:sz w:val="22"/>
-        </w:rPr>
         <w:t>Model checking is a verification technique that explores all possible system states in a</w:t>
       </w:r>
     </w:p>
@@ -3602,59 +3640,23 @@
         <w:adjustRightInd w:val="0"/>
         <w:spacing w:after="0" w:line="240" w:lineRule="auto"/>
         <w:ind w:left="272" w:right="1452" w:firstLine="0"/>
-        <w:rPr>
-          <w:rFonts w:asciiTheme="majorBidi" w:eastAsia="cmr10" w:hAnsiTheme="majorBidi" w:cstheme="majorBidi"/>
-          <w:sz w:val="22"/>
-        </w:rPr>
       </w:pPr>
       <w:commentRangeStart w:id="47"/>
       <w:r>
-        <w:rPr>
-          <w:rFonts w:asciiTheme="majorBidi" w:eastAsia="cmr10" w:hAnsiTheme="majorBidi" w:cstheme="majorBidi"/>
-          <w:sz w:val="22"/>
-        </w:rPr>
         <w:t>brute-force</w:t>
       </w:r>
       <w:commentRangeEnd w:id="47"/>
       <w:r>
-        <w:rPr>
-          <w:rStyle w:val="a8"/>
-        </w:rPr>
         <w:commentReference w:id="47"/>
       </w:r>
       <w:r>
-        <w:rPr>
-          <w:rFonts w:asciiTheme="majorBidi" w:eastAsia="cmr10" w:hAnsiTheme="majorBidi" w:cstheme="majorBidi"/>
-          <w:sz w:val="22"/>
-        </w:rPr>
-        <w:t xml:space="preserve"> manner</w:t>
-      </w:r>
-      <w:r>
-        <w:rPr>
-          <w:rFonts w:asciiTheme="majorBidi" w:hAnsiTheme="majorBidi" w:cstheme="majorBidi"/>
-          <w:sz w:val="22"/>
-        </w:rPr>
-        <w:t>.</w:t>
-      </w:r>
-      <w:r>
-        <w:rPr>
-          <w:rFonts w:asciiTheme="majorBidi" w:eastAsia="cmr10" w:hAnsiTheme="majorBidi" w:cstheme="majorBidi"/>
-          <w:sz w:val="22"/>
-        </w:rPr>
-        <w:t xml:space="preserve"> A model checker, the software tool that performs the model checking, examines all possible system scenarios in a systematic manner. </w:t>
+        <w:t xml:space="preserve"> manner. A model checker, the software tool that performs the model checking, examines all possible system scenarios in a systematic manner. </w:t>
       </w:r>
       <w:commentRangeEnd w:id="46"/>
       <w:r>
-        <w:rPr>
-          <w:rStyle w:val="a8"/>
-        </w:rPr>
         <w:commentReference w:id="46"/>
       </w:r>
       <w:r>
-        <w:rPr>
-          <w:rFonts w:asciiTheme="majorBidi" w:eastAsia="cmr10" w:hAnsiTheme="majorBidi" w:cstheme="majorBidi"/>
-          <w:sz w:val="22"/>
-        </w:rPr>
         <w:t>In this way, it can be shown that a given system model truly satisfies a certain property.</w:t>
       </w:r>
     </w:p>
@@ -3665,38 +3667,19 @@
         <w:adjustRightInd w:val="0"/>
         <w:spacing w:after="0" w:line="240" w:lineRule="auto"/>
         <w:ind w:left="272" w:right="1452" w:firstLine="0"/>
-        <w:rPr>
-          <w:rFonts w:asciiTheme="majorBidi" w:eastAsia="cmr10" w:hAnsiTheme="majorBidi" w:cstheme="majorBidi"/>
-          <w:sz w:val="22"/>
-        </w:rPr>
-      </w:pPr>
-      <w:r>
-        <w:rPr>
-          <w:rFonts w:asciiTheme="majorBidi" w:eastAsia="cmr10" w:hAnsiTheme="majorBidi" w:cstheme="majorBidi"/>
-          <w:sz w:val="22"/>
-        </w:rPr>
+      </w:pPr>
+      <w:r>
         <w:t xml:space="preserve">Even the </w:t>
       </w:r>
       <w:commentRangeStart w:id="48"/>
       <w:r>
-        <w:rPr>
-          <w:rFonts w:asciiTheme="majorBidi" w:eastAsia="cmr10" w:hAnsiTheme="majorBidi" w:cstheme="majorBidi"/>
-          <w:sz w:val="22"/>
-        </w:rPr>
         <w:t>subtle</w:t>
       </w:r>
       <w:commentRangeEnd w:id="48"/>
       <w:r>
-        <w:rPr>
-          <w:rStyle w:val="a8"/>
-        </w:rPr>
         <w:commentReference w:id="48"/>
       </w:r>
       <w:r>
-        <w:rPr>
-          <w:rFonts w:asciiTheme="majorBidi" w:eastAsia="cmr10" w:hAnsiTheme="majorBidi" w:cstheme="majorBidi"/>
-          <w:sz w:val="22"/>
-        </w:rPr>
         <w:t xml:space="preserve"> errors that remain undiscovered using emulation, testing and simulation can potentially be revealed using model checking.</w:t>
       </w:r>
     </w:p>
@@ -3707,16 +3690,8 @@
         <w:adjustRightInd w:val="0"/>
         <w:spacing w:after="0" w:line="240" w:lineRule="auto"/>
         <w:ind w:left="0" w:right="1452" w:firstLine="272"/>
-        <w:rPr>
-          <w:rFonts w:asciiTheme="majorBidi" w:eastAsia="cmr10" w:hAnsiTheme="majorBidi" w:cstheme="majorBidi"/>
-          <w:sz w:val="22"/>
-        </w:rPr>
-      </w:pPr>
-      <w:r>
-        <w:rPr>
-          <w:rFonts w:asciiTheme="majorBidi" w:eastAsia="cmr10" w:hAnsiTheme="majorBidi" w:cstheme="majorBidi"/>
-          <w:sz w:val="22"/>
-        </w:rPr>
+      </w:pPr>
+      <w:r>
         <w:t>Typical properties that can be checked using model checking are of a qualitative nature:</w:t>
       </w:r>
     </w:p>
@@ -3727,16 +3702,8 @@
         <w:adjustRightInd w:val="0"/>
         <w:spacing w:after="0" w:line="240" w:lineRule="auto"/>
         <w:ind w:left="0" w:right="1452" w:firstLine="272"/>
-        <w:rPr>
-          <w:rFonts w:asciiTheme="majorBidi" w:eastAsia="cmr10" w:hAnsiTheme="majorBidi" w:cstheme="majorBidi"/>
-          <w:sz w:val="22"/>
-        </w:rPr>
-      </w:pPr>
-      <w:r>
-        <w:rPr>
-          <w:rFonts w:asciiTheme="majorBidi" w:eastAsia="cmr10" w:hAnsiTheme="majorBidi" w:cstheme="majorBidi"/>
-          <w:sz w:val="22"/>
-        </w:rPr>
+      </w:pPr>
+      <w:r>
         <w:t>Is the generated result OK?, Can the system reach a deadlock situation,</w:t>
       </w:r>
     </w:p>
@@ -3747,16 +3714,8 @@
         <w:adjustRightInd w:val="0"/>
         <w:spacing w:after="0" w:line="240" w:lineRule="auto"/>
         <w:ind w:left="272" w:right="1452" w:firstLine="0"/>
-        <w:rPr>
-          <w:rFonts w:asciiTheme="majorBidi" w:eastAsia="cmr10" w:hAnsiTheme="majorBidi" w:cstheme="majorBidi"/>
-          <w:sz w:val="22"/>
-        </w:rPr>
-      </w:pPr>
-      <w:r>
-        <w:rPr>
-          <w:rFonts w:asciiTheme="majorBidi" w:eastAsia="cmr10" w:hAnsiTheme="majorBidi" w:cstheme="majorBidi"/>
-          <w:sz w:val="22"/>
-        </w:rPr>
+      </w:pPr>
+      <w:r>
         <w:t>Model checking requires a precise and unambiguous statement of the properties to be examined.</w:t>
       </w:r>
     </w:p>
@@ -3767,16 +3726,9 @@
         <w:adjustRightInd w:val="0"/>
         <w:spacing w:after="0" w:line="240" w:lineRule="auto"/>
         <w:ind w:left="272" w:right="1452" w:firstLine="0"/>
-        <w:rPr>
-          <w:rFonts w:asciiTheme="majorBidi" w:eastAsia="cmr10" w:hAnsiTheme="majorBidi" w:cstheme="majorBidi"/>
-          <w:sz w:val="22"/>
-        </w:rPr>
-      </w:pPr>
-      <w:r>
-        <w:rPr>
-          <w:rFonts w:asciiTheme="majorBidi" w:eastAsia="cmr10" w:hAnsiTheme="majorBidi" w:cstheme="majorBidi"/>
-          <w:sz w:val="22"/>
-        </w:rPr>
+      </w:pPr>
+      <w:r>
+        <w:lastRenderedPageBreak/>
         <w:t>with making an accurate system model, this step often leads to the discovery of several ambiguities and inconsistencies in the informal documentation.</w:t>
       </w:r>
     </w:p>
@@ -3787,10 +3739,6 @@
         <w:adjustRightInd w:val="0"/>
         <w:spacing w:after="0" w:line="240" w:lineRule="auto"/>
         <w:ind w:left="0" w:right="1452" w:firstLine="272"/>
-        <w:rPr>
-          <w:rFonts w:asciiTheme="majorBidi" w:eastAsia="cmr10" w:hAnsiTheme="majorBidi" w:cstheme="majorBidi"/>
-          <w:sz w:val="22"/>
-        </w:rPr>
       </w:pPr>
     </w:p>
     <w:p>
@@ -3800,16 +3748,8 @@
         <w:adjustRightInd w:val="0"/>
         <w:spacing w:after="0" w:line="240" w:lineRule="auto"/>
         <w:ind w:left="272" w:right="1452" w:firstLine="0"/>
-        <w:rPr>
-          <w:rFonts w:asciiTheme="majorBidi" w:eastAsia="cmr10" w:hAnsiTheme="majorBidi" w:cstheme="majorBidi"/>
-          <w:sz w:val="22"/>
-        </w:rPr>
-      </w:pPr>
-      <w:r>
-        <w:rPr>
-          <w:rFonts w:asciiTheme="majorBidi" w:eastAsia="cmr10" w:hAnsiTheme="majorBidi" w:cstheme="majorBidi"/>
-          <w:sz w:val="22"/>
-        </w:rPr>
+      </w:pPr>
+      <w:r>
         <w:t xml:space="preserve">The model checker examines all relevant system states to check whether they satisfy the desired property. If a state is encountered that violates the property under consideration, the model checker provides a counterexample that indicates how the model could reach the undesired state. </w:t>
       </w:r>
     </w:p>
@@ -3861,7 +3801,6 @@
       </w:pPr>
       <w:bookmarkStart w:id="49" w:name="_Toc468278406"/>
       <w:r>
-        <w:lastRenderedPageBreak/>
         <w:t xml:space="preserve">2.1.5. </w:t>
       </w:r>
       <w:r>
@@ -4151,7 +4090,7 @@
       </w:r>
     </w:p>
   </w:comment>
-  <w:comment w:id="13" w:author="K23.06" w:date="2016-11-30T15:08:00Z" w:initials="K23.06">
+  <w:comment w:id="12" w:author="K23.06" w:date="2016-11-30T15:08:00Z" w:initials="K23.06">
     <w:p>
       <w:pPr>
         <w:pStyle w:val="a9"/>
@@ -4167,7 +4106,7 @@
       </w:r>
     </w:p>
   </w:comment>
-  <w:comment w:id="15" w:author="K23.06" w:date="2016-11-30T15:11:00Z" w:initials="K23.06">
+  <w:comment w:id="14" w:author="K23.06" w:date="2016-11-30T15:11:00Z" w:initials="K23.06">
     <w:p>
       <w:pPr>
         <w:pStyle w:val="a9"/>
@@ -4183,7 +4122,7 @@
       </w:r>
     </w:p>
   </w:comment>
-  <w:comment w:id="17" w:author="K23.06" w:date="2016-11-30T15:13:00Z" w:initials="K23.06">
+  <w:comment w:id="16" w:author="K23.06" w:date="2016-11-30T15:13:00Z" w:initials="K23.06">
     <w:p>
       <w:pPr>
         <w:pStyle w:val="a9"/>
@@ -4199,7 +4138,7 @@
       </w:r>
     </w:p>
   </w:comment>
-  <w:comment w:id="18" w:author="K23.06" w:date="2016-11-30T15:15:00Z" w:initials="K23.06">
+  <w:comment w:id="17" w:author="K23.06" w:date="2016-11-30T15:15:00Z" w:initials="K23.06">
     <w:p>
       <w:pPr>
         <w:pStyle w:val="a9"/>
@@ -4215,7 +4154,7 @@
       </w:r>
     </w:p>
   </w:comment>
-  <w:comment w:id="20" w:author="K23.06" w:date="2016-11-30T15:17:00Z" w:initials="K23.06">
+  <w:comment w:id="19" w:author="K23.06" w:date="2016-11-30T15:17:00Z" w:initials="K23.06">
     <w:p>
       <w:pPr>
         <w:pStyle w:val="a9"/>
@@ -4231,7 +4170,7 @@
       </w:r>
     </w:p>
   </w:comment>
-  <w:comment w:id="22" w:author="K23.06" w:date="2016-11-30T15:17:00Z" w:initials="K23.06">
+  <w:comment w:id="21" w:author="K23.06" w:date="2016-11-30T15:17:00Z" w:initials="K23.06">
     <w:p>
       <w:pPr>
         <w:pStyle w:val="a9"/>
@@ -4247,7 +4186,7 @@
       </w:r>
     </w:p>
   </w:comment>
-  <w:comment w:id="40" w:author="K23.06" w:date="2016-11-30T15:10:00Z" w:initials="K23.06">
+  <w:comment w:id="39" w:author="K23.06" w:date="2016-11-30T15:10:00Z" w:initials="K23.06">
     <w:p>
       <w:pPr>
         <w:pStyle w:val="a9"/>
@@ -4263,7 +4202,7 @@
       </w:r>
     </w:p>
   </w:comment>
-  <w:comment w:id="44" w:author="K23.06" w:date="2016-11-30T15:42:00Z" w:initials="K23.06">
+  <w:comment w:id="43" w:author="K23.06" w:date="2016-11-30T15:42:00Z" w:initials="K23.06">
     <w:p>
       <w:pPr>
         <w:pStyle w:val="a9"/>
@@ -4279,7 +4218,7 @@
       </w:r>
     </w:p>
   </w:comment>
-  <w:comment w:id="45" w:author="K23.06" w:date="2016-11-30T15:41:00Z" w:initials="K23.06">
+  <w:comment w:id="44" w:author="K23.06" w:date="2016-11-30T15:41:00Z" w:initials="K23.06">
     <w:p>
       <w:pPr>
         <w:pStyle w:val="a9"/>

</xml_diff>

<commit_message>
merge verfiy and modelchecking should be checked
</commit_message>
<xml_diff>
--- a/SpecVeryFormal-R3.docx
+++ b/SpecVeryFormal-R3.docx
@@ -600,6 +600,7 @@
           <w:rPr>
             <w:sz w:val="36"/>
           </w:rPr>
+          <w:lastRenderedPageBreak/>
           <w:delText>Mr</w:delText>
         </w:r>
         <w:r>
@@ -2354,6 +2355,65 @@
     </w:p>
     <w:p>
       <w:pPr>
+        <w:ind w:left="475" w:firstLine="0"/>
+      </w:pPr>
+      <w:r>
+        <w:t>One approach and formation is</w:t>
+      </w:r>
+      <w:r>
+        <w:t> </w:t>
+      </w:r>
+      <w:r>
+        <w:t>m</w:t>
+      </w:r>
+      <w:r>
+        <w:t>odel checking refers to the following problem: Given a model of a system, exhaustively and automatically check whether this model meets a given specifica</w:t>
+      </w:r>
+      <w:r>
+        <w:t>tion. Typically, one has</w:t>
+      </w:r>
+      <w:r>
+        <w:t xml:space="preserve"> software systems in mind, whereas the specification contains safety requirements such as the absence of deadlocks and similar critical states that can cause the system to crash. Model checking is a technique for automatically verifying correctness properties of finite-state systems</w:t>
+      </w:r>
+      <w:r>
+        <w:t>.</w:t>
+      </w:r>
+    </w:p>
+    <w:p>
+      <w:pPr>
+        <w:ind w:left="272" w:firstLine="0"/>
+      </w:pPr>
+    </w:p>
+    <w:p>
+      <w:pPr>
+        <w:ind w:left="393" w:firstLine="0"/>
+      </w:pPr>
+      <w:r>
+        <w:t xml:space="preserve">In order to solve such a problem algorithmically, both the model of the system and the specification </w:t>
+      </w:r>
+      <w:bookmarkStart w:id="12" w:name="_GoBack"/>
+      <w:bookmarkEnd w:id="12"/>
+      <w:r>
+        <w:t xml:space="preserve">are formulated in some precise mathematical language: To this end, it is formulated as a task in logic, namely to check whether a given structure satisfies a given logical formula. The concept is general and applies to all kinds of logics and suitable structures. A simple model-checking problem is verifying whether a given formula in the propositional logic is satisfied by a given structure. </w:t>
+      </w:r>
+    </w:p>
+    <w:p>
+      <w:pPr>
+        <w:ind w:left="272" w:firstLine="0"/>
+      </w:pPr>
+    </w:p>
+    <w:p>
+      <w:pPr>
+        <w:ind w:left="475" w:firstLine="0"/>
+      </w:pPr>
+    </w:p>
+    <w:p>
+      <w:pPr>
+        <w:ind w:left="475" w:firstLine="0"/>
+      </w:pPr>
+    </w:p>
+    <w:p>
+      <w:pPr>
         <w:tabs>
           <w:tab w:val="left" w:pos="8867"/>
           <w:tab w:val="left" w:pos="9292"/>
@@ -2376,7 +2436,7 @@
         </w:rPr>
         <w:t>//</w:t>
       </w:r>
-      <w:commentRangeStart w:id="12"/>
+      <w:commentRangeStart w:id="13"/>
       <w:r>
         <w:rPr>
           <w:i/>
@@ -2385,7 +2445,7 @@
         </w:rPr>
         <w:t>system verification</w:t>
       </w:r>
-      <w:commentRangeEnd w:id="12"/>
+      <w:commentRangeEnd w:id="13"/>
       <w:r>
         <w:rPr>
           <w:rStyle w:val="a8"/>
@@ -2393,7 +2453,7 @@
           <w:iCs/>
           <w:color w:val="AEAAAA" w:themeColor="background2" w:themeShade="BF"/>
         </w:rPr>
-        <w:commentReference w:id="12"/>
+        <w:commentReference w:id="13"/>
       </w:r>
       <w:r>
         <w:rPr>
@@ -2406,6 +2466,7 @@
     </w:p>
     <w:p>
       <w:pPr>
+        <w:ind w:left="0" w:firstLine="0"/>
         <w:rPr>
           <w:i/>
           <w:iCs/>
@@ -2430,8 +2491,8 @@
         <w:pStyle w:val="3"/>
         <w:ind w:left="475"/>
       </w:pPr>
-      <w:bookmarkStart w:id="13" w:name="_Toc468278404"/>
-      <w:commentRangeStart w:id="14"/>
+      <w:bookmarkStart w:id="14" w:name="_Toc468278404"/>
+      <w:commentRangeStart w:id="15"/>
       <w:r>
         <w:t>2.1.</w:t>
       </w:r>
@@ -2452,7 +2513,7 @@
       <w:r>
         <w:t>ransition system</w:t>
       </w:r>
-      <w:ins w:id="15" w:author="K23.06" w:date="2016-11-30T15:35:00Z">
+      <w:ins w:id="16" w:author="K23.06" w:date="2016-11-30T15:35:00Z">
         <w:r>
           <w:t xml:space="preserve"> </w:t>
         </w:r>
@@ -2460,8 +2521,8 @@
       <w:r>
         <w:t>(TS)</w:t>
       </w:r>
-      <w:bookmarkEnd w:id="13"/>
-      <w:commentRangeEnd w:id="14"/>
+      <w:bookmarkEnd w:id="14"/>
+      <w:commentRangeEnd w:id="15"/>
       <w:r>
         <w:rPr>
           <w:rStyle w:val="a8"/>
@@ -2469,7 +2530,7 @@
           <w:b w:val="0"/>
           <w:i w:val="0"/>
         </w:rPr>
-        <w:commentReference w:id="14"/>
+        <w:commentReference w:id="15"/>
       </w:r>
     </w:p>
     <w:p>
@@ -2478,7 +2539,7 @@
       </w:r>
     </w:p>
     <w:p>
-      <w:commentRangeStart w:id="16"/>
+      <w:commentRangeStart w:id="17"/>
       <w:r>
         <w:t>S is a set of states.</w:t>
       </w:r>
@@ -2523,7 +2584,6 @@
     </w:p>
     <w:p>
       <w:r>
-        <w:lastRenderedPageBreak/>
         <w:t xml:space="preserve"> L: </w:t>
       </w:r>
       <m:oMath>
@@ -2574,12 +2634,12 @@
       <w:r>
         <w:t>is a labeling function.</w:t>
       </w:r>
-      <w:commentRangeEnd w:id="16"/>
+      <w:commentRangeEnd w:id="17"/>
       <w:r>
         <w:rPr>
           <w:rStyle w:val="a8"/>
         </w:rPr>
-        <w:commentReference w:id="16"/>
+        <w:commentReference w:id="17"/>
       </w:r>
     </w:p>
     <w:p/>
@@ -2718,16 +2778,16 @@
       <w:r>
         <w:t xml:space="preserve"> and taken, the action α is performed and the transition system evolves from state s into the state </w:t>
       </w:r>
-      <w:commentRangeStart w:id="17"/>
+      <w:commentRangeStart w:id="18"/>
       <w:r>
         <w:t>q</w:t>
       </w:r>
-      <w:commentRangeEnd w:id="17"/>
+      <w:commentRangeEnd w:id="18"/>
       <w:r>
         <w:rPr>
           <w:rStyle w:val="a8"/>
         </w:rPr>
-        <w:commentReference w:id="17"/>
+        <w:commentReference w:id="18"/>
       </w:r>
     </w:p>
     <w:p>
@@ -2742,7 +2802,7 @@
       <w:r>
         <w:t xml:space="preserve">This selection procedure is repeated in state q and finishes once a state is encountered that has no outgoing transitions. </w:t>
       </w:r>
-      <w:del w:id="18" w:author="K23.06" w:date="2016-11-30T15:16:00Z">
+      <w:del w:id="19" w:author="K23.06" w:date="2016-11-30T15:16:00Z">
         <w:r>
           <w:delText xml:space="preserve">(Note that I may be empty; in that case, the transition system has no behavior at all as no initial state can be selected.) </w:delText>
         </w:r>
@@ -2750,16 +2810,16 @@
       <w:r>
         <w:t xml:space="preserve">It is important to realize that in case a state has more than one outgoing transition, the “next” transition is chosen in a purely nondeterministic fashion. That is, the outcome of this selection process is not known a priori, and, hence, </w:t>
       </w:r>
-      <w:commentRangeStart w:id="19"/>
+      <w:commentRangeStart w:id="20"/>
       <w:r>
         <w:t>no statement can be made about Transition Systems 21 the likelihood with which a certain transition is selected.</w:t>
       </w:r>
-      <w:commentRangeEnd w:id="19"/>
+      <w:commentRangeEnd w:id="20"/>
       <w:r>
         <w:rPr>
           <w:rStyle w:val="a8"/>
         </w:rPr>
-        <w:commentReference w:id="19"/>
+        <w:commentReference w:id="20"/>
       </w:r>
       <w:r>
         <w:t xml:space="preserve"> Similarly, when the set of initial states consists of more than one state, the start state is selected nondeterministically.</w:t>
@@ -2774,7 +2834,7 @@
       <w:pPr>
         <w:ind w:left="393" w:firstLine="0"/>
         <w:rPr>
-          <w:del w:id="20" w:author="K23.06" w:date="2016-11-30T15:40:00Z"/>
+          <w:del w:id="21" w:author="K23.06" w:date="2016-11-30T15:40:00Z"/>
         </w:rPr>
       </w:pPr>
       <w:r>
@@ -2837,16 +2897,16 @@
       <w:r>
         <w:t xml:space="preserve">of atomic propositions to any state s. </w:t>
       </w:r>
-      <w:commentRangeStart w:id="21"/>
+      <w:commentRangeStart w:id="22"/>
       <w:r>
         <w:t>1</w:t>
       </w:r>
-      <w:commentRangeEnd w:id="21"/>
+      <w:commentRangeEnd w:id="22"/>
       <w:r>
         <w:rPr>
           <w:rStyle w:val="a8"/>
         </w:rPr>
-        <w:commentReference w:id="21"/>
+        <w:commentReference w:id="22"/>
       </w:r>
       <w:r>
         <w:t xml:space="preserve"> L(s) intuitively stands for exactly those atomic propositions a </w:t>
@@ -2860,7 +2920,7 @@
       <w:r>
         <w:t xml:space="preserve"> AP which are satisfied by state s. </w:t>
       </w:r>
-      <w:del w:id="22" w:author="K23.06" w:date="2016-11-30T15:40:00Z">
+      <w:del w:id="23" w:author="K23.06" w:date="2016-11-30T15:40:00Z">
         <w:r>
           <w:delText>Given that Φ is a propositional logic formula, then s satisfies the formula Φ if the evaluation induced by L(s) makes the formula Φ true; that is:</w:delText>
         </w:r>
@@ -2870,7 +2930,7 @@
       <w:pPr>
         <w:ind w:left="393" w:firstLine="0"/>
       </w:pPr>
-      <w:del w:id="23" w:author="K23.06" w:date="2016-11-30T15:40:00Z">
+      <w:del w:id="24" w:author="K23.06" w:date="2016-11-30T15:40:00Z">
         <w:r>
           <w:rPr>
             <w:noProof/>
@@ -2936,7 +2996,7 @@
                                 <m:d>
                                   <m:dPr>
                                     <m:ctrlPr>
-                                      <w:del w:id="24" w:author="K23.06" w:date="2016-11-30T15:41:00Z">
+                                      <w:del w:id="25" w:author="K23.06" w:date="2016-11-30T15:41:00Z">
                                         <w:rPr>
                                           <w:rFonts w:ascii="Cambria Math" w:hAnsi="Cambria Math"/>
                                           <w:i/>
@@ -2946,7 +3006,7 @@
                                   </m:dPr>
                                   <m:e>
                                     <m:r>
-                                      <w:del w:id="25" w:author="K23.06" w:date="2016-11-30T15:41:00Z">
+                                      <w:del w:id="26" w:author="K23.06" w:date="2016-11-30T15:41:00Z">
                                         <w:rPr>
                                           <w:rFonts w:ascii="Cambria Math" w:hAnsi="Cambria Math"/>
                                         </w:rPr>
@@ -2956,7 +3016,7 @@
                                   </m:e>
                                   <m:e>
                                     <m:r>
-                                      <w:del w:id="26" w:author="K23.06" w:date="2016-11-30T15:41:00Z">
+                                      <w:del w:id="27" w:author="K23.06" w:date="2016-11-30T15:41:00Z">
                                         <w:rPr>
                                           <w:rFonts w:ascii="Cambria Math" w:hAnsi="Cambria Math"/>
                                         </w:rPr>
@@ -2964,7 +3024,7 @@
                                       </w:del>
                                     </m:r>
                                     <m:r>
-                                      <w:del w:id="27" w:author="K23.06" w:date="2016-11-30T15:41:00Z">
+                                      <w:del w:id="28" w:author="K23.06" w:date="2016-11-30T15:41:00Z">
                                         <m:rPr>
                                           <m:sty m:val="p"/>
                                         </m:rPr>
@@ -2977,7 +3037,7 @@
                                   </m:e>
                                 </m:d>
                                 <m:r>
-                                  <w:del w:id="28" w:author="K23.06" w:date="2016-11-30T15:41:00Z">
+                                  <w:del w:id="29" w:author="K23.06" w:date="2016-11-30T15:41:00Z">
                                     <w:rPr>
                                       <w:rFonts w:ascii="Cambria Math" w:hAnsi="Cambria Math"/>
                                     </w:rPr>
@@ -2985,7 +3045,7 @@
                                   </w:del>
                                 </m:r>
                               </m:oMath>
-                              <w:del w:id="29" w:author="K23.06" w:date="2016-11-30T15:41:00Z">
+                              <w:del w:id="30" w:author="K23.06" w:date="2016-11-30T15:41:00Z">
                                 <w:r>
                                   <w:delText xml:space="preserve"> </w:delText>
                                 </w:r>
@@ -3075,7 +3135,7 @@
                           <m:d>
                             <m:dPr>
                               <m:ctrlPr>
-                                <w:del w:id="30" w:author="K23.06" w:date="2016-11-30T15:41:00Z">
+                                <w:del w:id="31" w:author="K23.06" w:date="2016-11-30T15:41:00Z">
                                   <w:rPr>
                                     <w:rFonts w:ascii="Cambria Math" w:hAnsi="Cambria Math"/>
                                     <w:i/>
@@ -3085,7 +3145,7 @@
                             </m:dPr>
                             <m:e>
                               <m:r>
-                                <w:del w:id="31" w:author="K23.06" w:date="2016-11-30T15:41:00Z">
+                                <w:del w:id="32" w:author="K23.06" w:date="2016-11-30T15:41:00Z">
                                   <w:rPr>
                                     <w:rFonts w:ascii="Cambria Math" w:hAnsi="Cambria Math"/>
                                   </w:rPr>
@@ -3095,7 +3155,7 @@
                             </m:e>
                             <m:e>
                               <m:r>
-                                <w:del w:id="32" w:author="K23.06" w:date="2016-11-30T15:41:00Z">
+                                <w:del w:id="33" w:author="K23.06" w:date="2016-11-30T15:41:00Z">
                                   <w:rPr>
                                     <w:rFonts w:ascii="Cambria Math" w:hAnsi="Cambria Math"/>
                                   </w:rPr>
@@ -3103,7 +3163,7 @@
                                 </w:del>
                               </m:r>
                               <m:r>
-                                <w:del w:id="33" w:author="K23.06" w:date="2016-11-30T15:41:00Z">
+                                <w:del w:id="34" w:author="K23.06" w:date="2016-11-30T15:41:00Z">
                                   <m:rPr>
                                     <m:sty m:val="p"/>
                                   </m:rPr>
@@ -3116,7 +3176,7 @@
                             </m:e>
                           </m:d>
                           <m:r>
-                            <w:del w:id="34" w:author="K23.06" w:date="2016-11-30T15:41:00Z">
+                            <w:del w:id="35" w:author="K23.06" w:date="2016-11-30T15:41:00Z">
                               <w:rPr>
                                 <w:rFonts w:ascii="Cambria Math" w:hAnsi="Cambria Math"/>
                               </w:rPr>
@@ -3124,7 +3184,7 @@
                             </w:del>
                           </m:r>
                         </m:oMath>
-                        <w:del w:id="35" w:author="K23.06" w:date="2016-11-30T15:41:00Z">
+                        <w:del w:id="36" w:author="K23.06" w:date="2016-11-30T15:41:00Z">
                           <w:r>
                             <w:delText xml:space="preserve"> </w:delText>
                           </w:r>
@@ -3190,7 +3250,7 @@
         <w:spacing w:before="240"/>
         <w:ind w:left="475"/>
       </w:pPr>
-      <w:bookmarkStart w:id="36" w:name="_Toc468119591"/>
+      <w:bookmarkStart w:id="37" w:name="_Toc468119591"/>
       <w:r>
         <w:t>2.1.</w:t>
       </w:r>
@@ -3205,7 +3265,7 @@
       <w:r>
         <w:t>. Program graph (PG)</w:t>
       </w:r>
-      <w:bookmarkEnd w:id="36"/>
+      <w:bookmarkEnd w:id="37"/>
     </w:p>
     <w:p>
       <w:pPr>
@@ -3293,13 +3353,13 @@
         <w:ind w:left="450" w:right="0"/>
         <w:jc w:val="left"/>
         <w:rPr>
-          <w:ins w:id="37" w:author="K23.06" w:date="2016-11-30T15:09:00Z"/>
+          <w:ins w:id="38" w:author="K23.06" w:date="2016-11-30T15:09:00Z"/>
         </w:rPr>
       </w:pPr>
       <w:r>
         <w:t>Loc is a set of locations</w:t>
       </w:r>
-      <w:del w:id="38" w:author="K23.06" w:date="2016-11-30T15:09:00Z">
+      <w:del w:id="39" w:author="K23.06" w:date="2016-11-30T15:09:00Z">
         <w:r>
           <w:delText xml:space="preserve"> and</w:delText>
         </w:r>
@@ -3335,16 +3395,16 @@
       <w:r>
         <w:t>→</w:t>
       </w:r>
-      <w:commentRangeStart w:id="39"/>
+      <w:commentRangeStart w:id="40"/>
       <w:r>
         <w:t>Eval</w:t>
       </w:r>
-      <w:commentRangeEnd w:id="39"/>
+      <w:commentRangeEnd w:id="40"/>
       <w:r>
         <w:rPr>
           <w:rStyle w:val="a8"/>
         </w:rPr>
-        <w:commentReference w:id="39"/>
+        <w:commentReference w:id="40"/>
       </w:r>
       <w:r>
         <w:t>(Var) is the effect function,</w:t>
@@ -3429,7 +3489,7 @@
       <w:r>
         <w:t>Loc</w:t>
       </w:r>
-      <w:del w:id="40" w:author="K23.06" w:date="2016-11-30T15:10:00Z">
+      <w:del w:id="41" w:author="K23.06" w:date="2016-11-30T15:10:00Z">
         <w:r>
           <w:delText>Loc0</w:delText>
         </w:r>
@@ -3500,7 +3560,7 @@
       <w:r>
         <w:t>Cond(Var)</w:t>
       </w:r>
-      <w:del w:id="41" w:author="K23.06" w:date="2016-11-30T15:10:00Z">
+      <w:del w:id="42" w:author="K23.06" w:date="2016-11-30T15:10:00Z">
         <w:r>
           <w:delText>g0</w:delText>
         </w:r>
@@ -3534,247 +3594,6 @@
     </w:p>
     <w:p>
       <w:pPr>
-        <w:pStyle w:val="3"/>
-        <w:ind w:left="475"/>
-      </w:pPr>
-      <w:bookmarkStart w:id="42" w:name="_Toc468278405"/>
-      <w:commentRangeStart w:id="43"/>
-      <w:r>
-        <w:t>2.1.4.</w:t>
-      </w:r>
-      <w:commentRangeEnd w:id="43"/>
-      <w:r>
-        <w:rPr>
-          <w:rStyle w:val="a8"/>
-          <w:rFonts w:ascii="Times New Roman" w:eastAsia="Times New Roman" w:hAnsi="Times New Roman" w:cs="Times New Roman"/>
-          <w:b w:val="0"/>
-          <w:i w:val="0"/>
-        </w:rPr>
-        <w:commentReference w:id="43"/>
-      </w:r>
-      <w:r>
-        <w:t xml:space="preserve"> </w:t>
-      </w:r>
-      <w:commentRangeStart w:id="44"/>
-      <w:r>
-        <w:t>Model checking</w:t>
-      </w:r>
-      <w:bookmarkEnd w:id="42"/>
-      <w:commentRangeEnd w:id="44"/>
-      <w:r>
-        <w:rPr>
-          <w:rStyle w:val="a8"/>
-          <w:rFonts w:ascii="Times New Roman" w:eastAsia="Times New Roman" w:hAnsi="Times New Roman" w:cs="Times New Roman"/>
-          <w:b w:val="0"/>
-          <w:i w:val="0"/>
-        </w:rPr>
-        <w:commentReference w:id="44"/>
-      </w:r>
-    </w:p>
-    <w:p/>
-    <w:p>
-      <w:pPr>
-        <w:ind w:left="272" w:firstLine="0"/>
-      </w:pPr>
-      <w:r>
-        <w:t>M</w:t>
-      </w:r>
-      <w:r>
-        <w:t>odel checking</w:t>
-      </w:r>
-      <w:bookmarkStart w:id="45" w:name="_GoBack"/>
-      <w:bookmarkEnd w:id="45"/>
-      <w:r>
-        <w:t xml:space="preserve"> refers to the following problem: Given a model of a system, exhaustively and automatically check whether this model meets a given specification. Typically, one has hardware or software systems in mind, whereas the specification contains safety requirements such as the absence of deadlocks and similar critical states that can cause the system to crash. Model checking is a technique for automatically verifying correctness properties of finite-state systems</w:t>
-      </w:r>
-      <w:r>
-        <w:t>.</w:t>
-      </w:r>
-    </w:p>
-    <w:p>
-      <w:pPr>
-        <w:ind w:left="272" w:firstLine="0"/>
-      </w:pPr>
-    </w:p>
-    <w:p>
-      <w:pPr>
-        <w:ind w:left="272" w:firstLine="0"/>
-      </w:pPr>
-      <w:r>
-        <w:t xml:space="preserve">In order to solve such a problem algorithmically, both the model of the system and the specification are formulated in some precise mathematical language: To this end, it is formulated as a task in logic, namely to check whether a given structure satisfies a given logical formula. The concept is general and applies to all kinds of logics and suitable structures. A simple model-checking problem is verifying whether a given formula in the propositional logic is satisfied by a given structure. </w:t>
-      </w:r>
-    </w:p>
-    <w:p>
-      <w:pPr>
-        <w:ind w:left="272" w:firstLine="0"/>
-      </w:pPr>
-    </w:p>
-    <w:p>
-      <w:pPr>
-        <w:ind w:firstLine="0"/>
-      </w:pPr>
-    </w:p>
-    <w:p>
-      <w:pPr>
-        <w:ind w:firstLine="0"/>
-      </w:pPr>
-    </w:p>
-    <w:p/>
-    <w:p>
-      <w:pPr>
-        <w:autoSpaceDE w:val="0"/>
-        <w:autoSpaceDN w:val="0"/>
-        <w:adjustRightInd w:val="0"/>
-        <w:spacing w:after="0" w:line="240" w:lineRule="auto"/>
-        <w:ind w:left="0" w:right="1452" w:firstLine="272"/>
-      </w:pPr>
-      <w:commentRangeStart w:id="46"/>
-      <w:r>
-        <w:t>Model checking is a verification technique that explores all possible system states in a</w:t>
-      </w:r>
-    </w:p>
-    <w:p>
-      <w:pPr>
-        <w:autoSpaceDE w:val="0"/>
-        <w:autoSpaceDN w:val="0"/>
-        <w:adjustRightInd w:val="0"/>
-        <w:spacing w:after="0" w:line="240" w:lineRule="auto"/>
-        <w:ind w:left="272" w:right="1452" w:firstLine="0"/>
-      </w:pPr>
-      <w:commentRangeStart w:id="47"/>
-      <w:r>
-        <w:t>brute-force</w:t>
-      </w:r>
-      <w:commentRangeEnd w:id="47"/>
-      <w:r>
-        <w:commentReference w:id="47"/>
-      </w:r>
-      <w:r>
-        <w:t xml:space="preserve"> manner. A model checker, the software tool that performs the model checking, examines all possible system scenarios in a systematic manner. </w:t>
-      </w:r>
-      <w:commentRangeEnd w:id="46"/>
-      <w:r>
-        <w:commentReference w:id="46"/>
-      </w:r>
-      <w:r>
-        <w:t>In this way, it can be shown that a given system model truly satisfies a certain property.</w:t>
-      </w:r>
-    </w:p>
-    <w:p>
-      <w:pPr>
-        <w:autoSpaceDE w:val="0"/>
-        <w:autoSpaceDN w:val="0"/>
-        <w:adjustRightInd w:val="0"/>
-        <w:spacing w:after="0" w:line="240" w:lineRule="auto"/>
-        <w:ind w:left="272" w:right="1452" w:firstLine="0"/>
-      </w:pPr>
-      <w:r>
-        <w:t xml:space="preserve">Even the </w:t>
-      </w:r>
-      <w:commentRangeStart w:id="48"/>
-      <w:r>
-        <w:t>subtle</w:t>
-      </w:r>
-      <w:commentRangeEnd w:id="48"/>
-      <w:r>
-        <w:commentReference w:id="48"/>
-      </w:r>
-      <w:r>
-        <w:t xml:space="preserve"> errors that remain undiscovered using emulation, testing and simulation can potentially be revealed using model checking.</w:t>
-      </w:r>
-    </w:p>
-    <w:p>
-      <w:pPr>
-        <w:autoSpaceDE w:val="0"/>
-        <w:autoSpaceDN w:val="0"/>
-        <w:adjustRightInd w:val="0"/>
-        <w:spacing w:after="0" w:line="240" w:lineRule="auto"/>
-        <w:ind w:left="0" w:right="1452" w:firstLine="272"/>
-      </w:pPr>
-      <w:r>
-        <w:t>Typical properties that can be checked using model checking are of a qualitative nature:</w:t>
-      </w:r>
-    </w:p>
-    <w:p>
-      <w:pPr>
-        <w:autoSpaceDE w:val="0"/>
-        <w:autoSpaceDN w:val="0"/>
-        <w:adjustRightInd w:val="0"/>
-        <w:spacing w:after="0" w:line="240" w:lineRule="auto"/>
-        <w:ind w:left="0" w:right="1452" w:firstLine="272"/>
-      </w:pPr>
-      <w:r>
-        <w:t>Is the generated result OK?, Can the system reach a deadlock situation,</w:t>
-      </w:r>
-    </w:p>
-    <w:p>
-      <w:pPr>
-        <w:autoSpaceDE w:val="0"/>
-        <w:autoSpaceDN w:val="0"/>
-        <w:adjustRightInd w:val="0"/>
-        <w:spacing w:after="0" w:line="240" w:lineRule="auto"/>
-        <w:ind w:left="272" w:right="1452" w:firstLine="0"/>
-      </w:pPr>
-      <w:r>
-        <w:t>Model checking requires a precise and unambiguous statement of the properties to be examined.</w:t>
-      </w:r>
-    </w:p>
-    <w:p>
-      <w:pPr>
-        <w:autoSpaceDE w:val="0"/>
-        <w:autoSpaceDN w:val="0"/>
-        <w:adjustRightInd w:val="0"/>
-        <w:spacing w:after="0" w:line="240" w:lineRule="auto"/>
-        <w:ind w:left="272" w:right="1452" w:firstLine="0"/>
-      </w:pPr>
-      <w:r>
-        <w:lastRenderedPageBreak/>
-        <w:t>with making an accurate system model, this step often leads to the discovery of several ambiguities and inconsistencies in the informal documentation.</w:t>
-      </w:r>
-    </w:p>
-    <w:p>
-      <w:pPr>
-        <w:autoSpaceDE w:val="0"/>
-        <w:autoSpaceDN w:val="0"/>
-        <w:adjustRightInd w:val="0"/>
-        <w:spacing w:after="0" w:line="240" w:lineRule="auto"/>
-        <w:ind w:left="0" w:right="1452" w:firstLine="272"/>
-      </w:pPr>
-    </w:p>
-    <w:p>
-      <w:pPr>
-        <w:autoSpaceDE w:val="0"/>
-        <w:autoSpaceDN w:val="0"/>
-        <w:adjustRightInd w:val="0"/>
-        <w:spacing w:after="0" w:line="240" w:lineRule="auto"/>
-        <w:ind w:left="272" w:right="1452" w:firstLine="0"/>
-      </w:pPr>
-      <w:r>
-        <w:t xml:space="preserve">The model checker examines all relevant system states to check whether they satisfy the desired property. If a state is encountered that violates the property under consideration, the model checker provides a counterexample that indicates how the model could reach the undesired state. </w:t>
-      </w:r>
-    </w:p>
-    <w:p>
-      <w:pPr>
-        <w:autoSpaceDE w:val="0"/>
-        <w:autoSpaceDN w:val="0"/>
-        <w:adjustRightInd w:val="0"/>
-        <w:spacing w:after="0" w:line="240" w:lineRule="auto"/>
-        <w:ind w:left="272" w:right="1452" w:firstLine="0"/>
-        <w:rPr>
-          <w:rFonts w:asciiTheme="majorBidi" w:eastAsia="cmr10" w:hAnsiTheme="majorBidi" w:cstheme="majorBidi"/>
-          <w:sz w:val="22"/>
-        </w:rPr>
-      </w:pPr>
-      <w:r>
-        <w:rPr>
-          <w:rFonts w:asciiTheme="majorBidi" w:eastAsia="cmr10" w:hAnsiTheme="majorBidi" w:cstheme="majorBidi"/>
-          <w:sz w:val="22"/>
-        </w:rPr>
-        <w:t xml:space="preserve">The counterexample describes an execution path that leads from the initial system state to a state that violates the property being verified. With the help of a simulator, the user can replay the violating scenario, in this way obtaining useful debugging information, and adapt the model (or the property) </w:t>
-      </w:r>
-    </w:p>
-    <w:p>
-      <w:pPr>
         <w:ind w:left="1"/>
         <w:rPr>
           <w:sz w:val="22"/>
@@ -3799,9 +3618,15 @@
         <w:pStyle w:val="3"/>
         <w:ind w:left="475"/>
       </w:pPr>
-      <w:bookmarkStart w:id="49" w:name="_Toc468278406"/>
-      <w:r>
-        <w:t xml:space="preserve">2.1.5. </w:t>
+      <w:bookmarkStart w:id="43" w:name="_Toc468278406"/>
+      <w:r>
+        <w:t>2.1.</w:t>
+      </w:r>
+      <w:r>
+        <w:t>4</w:t>
+      </w:r>
+      <w:r>
+        <w:t xml:space="preserve">. </w:t>
       </w:r>
       <w:r>
         <w:rPr>
@@ -3822,7 +3647,7 @@
         </w:rPr>
         <w:t>(LTL)</w:t>
       </w:r>
-      <w:bookmarkEnd w:id="49"/>
+      <w:bookmarkEnd w:id="43"/>
     </w:p>
     <w:p>
       <w:pPr>
@@ -3850,21 +3675,22 @@
           <w:sz w:val="22"/>
         </w:rPr>
       </w:pPr>
-      <w:commentRangeStart w:id="50"/>
-      <w:commentRangeStart w:id="51"/>
+      <w:commentRangeStart w:id="44"/>
+      <w:commentRangeStart w:id="45"/>
       <w:r>
         <w:rPr>
           <w:rFonts w:asciiTheme="majorBidi" w:eastAsia="cmr10" w:hAnsiTheme="majorBidi" w:cstheme="majorBidi"/>
           <w:sz w:val="22"/>
         </w:rPr>
+        <w:lastRenderedPageBreak/>
         <w:t>l</w:t>
       </w:r>
-      <w:commentRangeEnd w:id="50"/>
+      <w:commentRangeEnd w:id="44"/>
       <w:r>
         <w:rPr>
           <w:rStyle w:val="a8"/>
         </w:rPr>
-        <w:commentReference w:id="50"/>
+        <w:commentReference w:id="44"/>
       </w:r>
       <w:r>
         <w:rPr>
@@ -3873,12 +3699,12 @@
         </w:rPr>
         <w:t>inear temporal logic (LTL),</w:t>
       </w:r>
-      <w:commentRangeEnd w:id="51"/>
+      <w:commentRangeEnd w:id="45"/>
       <w:r>
         <w:rPr>
           <w:rStyle w:val="a8"/>
         </w:rPr>
-        <w:commentReference w:id="51"/>
+        <w:commentReference w:id="45"/>
       </w:r>
       <w:r>
         <w:rPr>
@@ -3940,7 +3766,7 @@
         <w:spacing w:after="0" w:line="240" w:lineRule="auto"/>
         <w:ind w:firstLine="0"/>
         <w:rPr>
-          <w:rFonts w:asciiTheme="majorBidi" w:eastAsia="cmr10" w:hAnsiTheme="majorBidi" w:cstheme="majorBidi"/>
+          <w:rFonts w:asciiTheme="majorBidi" w:hAnsiTheme="majorBidi" w:cstheme="majorBidi"/>
           <w:sz w:val="22"/>
         </w:rPr>
       </w:pPr>
@@ -3984,6 +3810,45 @@
     </w:p>
     <w:p>
       <w:pPr>
+        <w:autoSpaceDE w:val="0"/>
+        <w:autoSpaceDN w:val="0"/>
+        <w:adjustRightInd w:val="0"/>
+        <w:spacing w:after="0" w:line="240" w:lineRule="auto"/>
+        <w:ind w:firstLine="0"/>
+        <w:rPr>
+          <w:rFonts w:asciiTheme="majorBidi" w:hAnsiTheme="majorBidi" w:cstheme="majorBidi"/>
+          <w:sz w:val="22"/>
+        </w:rPr>
+      </w:pPr>
+    </w:p>
+    <w:p>
+      <w:pPr>
+        <w:autoSpaceDE w:val="0"/>
+        <w:autoSpaceDN w:val="0"/>
+        <w:adjustRightInd w:val="0"/>
+        <w:spacing w:after="0" w:line="240" w:lineRule="auto"/>
+        <w:ind w:firstLine="0"/>
+        <w:rPr>
+          <w:rFonts w:asciiTheme="majorBidi" w:hAnsiTheme="majorBidi" w:cstheme="majorBidi"/>
+          <w:sz w:val="22"/>
+        </w:rPr>
+      </w:pPr>
+    </w:p>
+    <w:p>
+      <w:pPr>
+        <w:autoSpaceDE w:val="0"/>
+        <w:autoSpaceDN w:val="0"/>
+        <w:adjustRightInd w:val="0"/>
+        <w:spacing w:after="0" w:line="240" w:lineRule="auto"/>
+        <w:ind w:firstLine="0"/>
+        <w:rPr>
+          <w:rFonts w:asciiTheme="majorBidi" w:eastAsia="cmr10" w:hAnsiTheme="majorBidi" w:cstheme="majorBidi"/>
+          <w:sz w:val="22"/>
+        </w:rPr>
+      </w:pPr>
+    </w:p>
+    <w:p>
+      <w:pPr>
         <w:spacing w:after="0" w:line="259" w:lineRule="auto"/>
         <w:ind w:left="0" w:right="1502" w:firstLine="0"/>
         <w:jc w:val="right"/>
@@ -3994,14 +3859,20 @@
         <w:pStyle w:val="3"/>
         <w:ind w:left="475"/>
       </w:pPr>
-      <w:bookmarkStart w:id="52" w:name="_Toc468278407"/>
-      <w:r>
-        <w:t xml:space="preserve">2.1.6. </w:t>
+      <w:bookmarkStart w:id="46" w:name="_Toc468278407"/>
+      <w:r>
+        <w:t>2.1.</w:t>
+      </w:r>
+      <w:r>
+        <w:t>5</w:t>
+      </w:r>
+      <w:r>
+        <w:t xml:space="preserve">. </w:t>
       </w:r>
       <w:r>
         <w:t>SPIN</w:t>
       </w:r>
-      <w:bookmarkEnd w:id="52"/>
+      <w:bookmarkEnd w:id="46"/>
       <w:r>
         <w:t xml:space="preserve"> </w:t>
       </w:r>
@@ -4090,7 +3961,7 @@
       </w:r>
     </w:p>
   </w:comment>
-  <w:comment w:id="12" w:author="K23.06" w:date="2016-11-30T15:08:00Z" w:initials="K23.06">
+  <w:comment w:id="13" w:author="K23.06" w:date="2016-11-30T15:08:00Z" w:initials="K23.06">
     <w:p>
       <w:pPr>
         <w:pStyle w:val="a9"/>
@@ -4106,7 +3977,7 @@
       </w:r>
     </w:p>
   </w:comment>
-  <w:comment w:id="14" w:author="K23.06" w:date="2016-11-30T15:11:00Z" w:initials="K23.06">
+  <w:comment w:id="15" w:author="K23.06" w:date="2016-11-30T15:11:00Z" w:initials="K23.06">
     <w:p>
       <w:pPr>
         <w:pStyle w:val="a9"/>
@@ -4122,7 +3993,7 @@
       </w:r>
     </w:p>
   </w:comment>
-  <w:comment w:id="16" w:author="K23.06" w:date="2016-11-30T15:13:00Z" w:initials="K23.06">
+  <w:comment w:id="17" w:author="K23.06" w:date="2016-11-30T15:13:00Z" w:initials="K23.06">
     <w:p>
       <w:pPr>
         <w:pStyle w:val="a9"/>
@@ -4138,7 +4009,7 @@
       </w:r>
     </w:p>
   </w:comment>
-  <w:comment w:id="17" w:author="K23.06" w:date="2016-11-30T15:15:00Z" w:initials="K23.06">
+  <w:comment w:id="18" w:author="K23.06" w:date="2016-11-30T15:15:00Z" w:initials="K23.06">
     <w:p>
       <w:pPr>
         <w:pStyle w:val="a9"/>
@@ -4154,7 +4025,7 @@
       </w:r>
     </w:p>
   </w:comment>
-  <w:comment w:id="19" w:author="K23.06" w:date="2016-11-30T15:17:00Z" w:initials="K23.06">
+  <w:comment w:id="20" w:author="K23.06" w:date="2016-11-30T15:17:00Z" w:initials="K23.06">
     <w:p>
       <w:pPr>
         <w:pStyle w:val="a9"/>
@@ -4170,7 +4041,7 @@
       </w:r>
     </w:p>
   </w:comment>
-  <w:comment w:id="21" w:author="K23.06" w:date="2016-11-30T15:17:00Z" w:initials="K23.06">
+  <w:comment w:id="22" w:author="K23.06" w:date="2016-11-30T15:17:00Z" w:initials="K23.06">
     <w:p>
       <w:pPr>
         <w:pStyle w:val="a9"/>
@@ -4186,7 +4057,7 @@
       </w:r>
     </w:p>
   </w:comment>
-  <w:comment w:id="39" w:author="K23.06" w:date="2016-11-30T15:10:00Z" w:initials="K23.06">
+  <w:comment w:id="40" w:author="K23.06" w:date="2016-11-30T15:10:00Z" w:initials="K23.06">
     <w:p>
       <w:pPr>
         <w:pStyle w:val="a9"/>
@@ -4202,7 +4073,7 @@
       </w:r>
     </w:p>
   </w:comment>
-  <w:comment w:id="43" w:author="K23.06" w:date="2016-11-30T15:42:00Z" w:initials="K23.06">
+  <w:comment w:id="44" w:author="K23.06" w:date="2016-11-30T15:39:00Z" w:initials="K23.06">
     <w:p>
       <w:pPr>
         <w:pStyle w:val="a9"/>
@@ -4214,91 +4085,11 @@
         <w:annotationRef/>
       </w:r>
       <w:r>
-        <w:t>check english in this section</w:t>
+        <w:t>First letter of the sentence has to be capital</w:t>
       </w:r>
     </w:p>
   </w:comment>
-  <w:comment w:id="44" w:author="K23.06" w:date="2016-11-30T15:41:00Z" w:initials="K23.06">
-    <w:p>
-      <w:pPr>
-        <w:pStyle w:val="a9"/>
-      </w:pPr>
-      <w:r>
-        <w:rPr>
-          <w:rStyle w:val="a8"/>
-        </w:rPr>
-        <w:annotationRef/>
-      </w:r>
-      <w:r>
-        <w:t>put verification and model checking in one section</w:t>
-      </w:r>
-    </w:p>
-  </w:comment>
-  <w:comment w:id="47" w:author="K23.06" w:date="2016-11-30T15:36:00Z" w:initials="K23.06">
-    <w:p>
-      <w:pPr>
-        <w:pStyle w:val="a9"/>
-      </w:pPr>
-      <w:r>
-        <w:rPr>
-          <w:rStyle w:val="a8"/>
-        </w:rPr>
-        <w:annotationRef/>
-      </w:r>
-      <w:r>
-        <w:t>?</w:t>
-      </w:r>
-    </w:p>
-  </w:comment>
-  <w:comment w:id="46" w:author="K23.06" w:date="2016-11-30T15:37:00Z" w:initials="K23.06">
-    <w:p>
-      <w:pPr>
-        <w:pStyle w:val="a9"/>
-      </w:pPr>
-      <w:r>
-        <w:rPr>
-          <w:rStyle w:val="a8"/>
-        </w:rPr>
-        <w:annotationRef/>
-      </w:r>
-      <w:r>
-        <w:t>not precise</w:t>
-      </w:r>
-    </w:p>
-  </w:comment>
-  <w:comment w:id="48" w:author="K23.06" w:date="2016-11-30T15:38:00Z" w:initials="K23.06">
-    <w:p>
-      <w:pPr>
-        <w:pStyle w:val="a9"/>
-      </w:pPr>
-      <w:r>
-        <w:rPr>
-          <w:rStyle w:val="a8"/>
-        </w:rPr>
-        <w:annotationRef/>
-      </w:r>
-      <w:r>
-        <w:t>?</w:t>
-      </w:r>
-    </w:p>
-  </w:comment>
-  <w:comment w:id="50" w:author="K23.06" w:date="2016-11-30T15:39:00Z" w:initials="K23.06">
-    <w:p>
-      <w:pPr>
-        <w:pStyle w:val="a9"/>
-      </w:pPr>
-      <w:r>
-        <w:rPr>
-          <w:rStyle w:val="a8"/>
-        </w:rPr>
-        <w:annotationRef/>
-      </w:r>
-      <w:r>
-        <w:t>First letter of the sentence has to be capital</w:t>
-      </w:r>
-    </w:p>
-  </w:comment>
-  <w:comment w:id="51" w:author="K23.06" w:date="2016-11-30T15:40:00Z" w:initials="K23.06">
+  <w:comment w:id="45" w:author="K23.06" w:date="2016-11-30T15:40:00Z" w:initials="K23.06">
     <w:p>
       <w:pPr>
         <w:pStyle w:val="a9"/>
@@ -4321,18 +4112,13 @@
 <w15:commentsEx xmlns:wpc="http://schemas.microsoft.com/office/word/2010/wordprocessingCanvas" xmlns:cx="http://schemas.microsoft.com/office/drawing/2014/chartex" xmlns:cx1="http://schemas.microsoft.com/office/drawing/2015/9/8/chartex" xmlns:cx2="http://schemas.microsoft.com/office/drawing/2015/10/21/chartex" xmlns:cx3="http://schemas.microsoft.com/office/drawing/2016/5/9/chartex" xmlns:cx4="http://schemas.microsoft.com/office/drawing/2016/5/10/chartex" xmlns:cx5="http://schemas.microsoft.com/office/drawing/2016/5/11/chartex" xmlns:mc="http://schemas.openxmlformats.org/markup-compatibility/2006" xmlns:o="urn:schemas-microsoft-com:office:office" xmlns:r="http://schemas.openxmlformats.org/officeDocument/2006/relationships" xmlns:m="http://schemas.openxmlformats.org/officeDocument/2006/math" xmlns:v="urn:schemas-microsoft-com:vml" xmlns:wp14="http://schemas.microsoft.com/office/word/2010/wordprocessingDrawing" xmlns:wp="http://schemas.openxmlformats.org/drawingml/2006/wordprocessingDrawing" xmlns:w10="urn:schemas-microsoft-com:office:word" xmlns:w="http://schemas.openxmlformats.org/wordprocessingml/2006/main" xmlns:w14="http://schemas.microsoft.com/office/word/2010/wordml" xmlns:w15="http://schemas.microsoft.com/office/word/2012/wordml" xmlns:w16se="http://schemas.microsoft.com/office/word/2015/wordml/symex" xmlns:wpg="http://schemas.microsoft.com/office/word/2010/wordprocessingGroup" xmlns:wpi="http://schemas.microsoft.com/office/word/2010/wordprocessingInk" xmlns:wne="http://schemas.microsoft.com/office/word/2006/wordml" xmlns:wps="http://schemas.microsoft.com/office/word/2010/wordprocessingShape" mc:Ignorable="w14 w15 w16se wp14">
   <w15:commentEx w15:paraId="0F90EFDA" w15:done="0"/>
   <w15:commentEx w15:paraId="464E2AA1" w15:done="0"/>
-  <w15:commentEx w15:paraId="3FC63150" w15:done="0"/>
+  <w15:commentEx w15:paraId="4337CDE4" w15:done="0"/>
   <w15:commentEx w15:paraId="3897FB6F" w15:done="0"/>
   <w15:commentEx w15:paraId="3995B009" w15:done="0"/>
   <w15:commentEx w15:paraId="3E8F1386" w15:done="0"/>
   <w15:commentEx w15:paraId="11ECD5BF" w15:done="0"/>
   <w15:commentEx w15:paraId="45D0C09A" w15:done="0"/>
   <w15:commentEx w15:paraId="01E76B70" w15:done="0"/>
-  <w15:commentEx w15:paraId="7479A0F8" w15:done="0"/>
-  <w15:commentEx w15:paraId="79213FCE" w15:done="0"/>
-  <w15:commentEx w15:paraId="0B99A977" w15:done="0"/>
-  <w15:commentEx w15:paraId="2106F5CD" w15:done="0"/>
-  <w15:commentEx w15:paraId="23107C76" w15:done="0"/>
   <w15:commentEx w15:paraId="4A837D2E" w15:done="0"/>
   <w15:commentEx w15:paraId="31661E09" w15:done="0"/>
 </w15:commentsEx>
@@ -4443,7 +4229,7 @@
         <w:noProof/>
         <w:sz w:val="24"/>
       </w:rPr>
-      <w:t>5</w:t>
+      <w:t>4</w:t>
     </w:r>
     <w:r>
       <w:rPr>

</xml_diff>